<commit_message>
fixed addendum object issue - addendum template incomplete
</commit_message>
<xml_diff>
--- a/docassemble/MLHMotionRegardingChangeOfDomicile/data/templates/motion_re_cod_attachment.docx
+++ b/docassemble/MLHMotionRegardingChangeOfDomicile/data/templates/motion_re_cod_attachment.docx
@@ -57,24 +57,7 @@
                 <w:szCs w:val="20"/>
               </w:rPr>
               <w:br/>
-            </w:r>
-            <w:r>
-              <w:rPr>
-                <w:rFonts w:ascii="Times New Roman" w:hAnsi="Times New Roman" w:cs="Times New Roman"/>
-                <w:sz w:val="20"/>
-                <w:szCs w:val="20"/>
-              </w:rPr>
-              <w:t>{{trial_court}}</w:t>
-            </w:r>
-            <w:r>
-              <w:rPr>
-                <w:rFonts w:ascii="Times New Roman" w:hAnsi="Times New Roman" w:cs="Times New Roman"/>
-                <w:b/>
-                <w:bCs/>
-                <w:sz w:val="20"/>
-                <w:szCs w:val="20"/>
-              </w:rPr>
-              <w:t xml:space="preserve"> JUDICIAL CIRCUIT</w:t>
+              <w:t>JUDICIAL CIRCUIT</w:t>
             </w:r>
             <w:r>
               <w:rPr>
@@ -86,13 +69,57 @@
               </w:rPr>
               <w:br/>
             </w:r>
+            <w:proofErr w:type="gramStart"/>
             <w:r>
               <w:rPr>
                 <w:rFonts w:ascii="Times New Roman" w:hAnsi="Times New Roman" w:cs="Times New Roman"/>
                 <w:sz w:val="20"/>
                 <w:szCs w:val="20"/>
               </w:rPr>
-              <w:t xml:space="preserve">{{trial_court_county}} </w:t>
+              <w:t>{{</w:t>
+            </w:r>
+            <w:r>
+              <w:rPr>
+                <w:rFonts w:ascii="Times New Roman" w:hAnsi="Times New Roman" w:cs="Times New Roman"/>
+                <w:sz w:val="20"/>
+                <w:szCs w:val="20"/>
+              </w:rPr>
+              <w:t xml:space="preserve"> </w:t>
+            </w:r>
+            <w:proofErr w:type="spellStart"/>
+            <w:r>
+              <w:rPr>
+                <w:rFonts w:ascii="Times New Roman" w:hAnsi="Times New Roman" w:cs="Times New Roman"/>
+                <w:sz w:val="20"/>
+                <w:szCs w:val="20"/>
+              </w:rPr>
+              <w:t>county</w:t>
+            </w:r>
+            <w:proofErr w:type="gramEnd"/>
+            <w:r>
+              <w:rPr>
+                <w:rFonts w:ascii="Times New Roman" w:hAnsi="Times New Roman" w:cs="Times New Roman"/>
+                <w:sz w:val="20"/>
+                <w:szCs w:val="20"/>
+              </w:rPr>
+              <w:t>_choice</w:t>
+            </w:r>
+            <w:proofErr w:type="spellEnd"/>
+            <w:r>
+              <w:rPr>
+                <w:rFonts w:ascii="Times New Roman" w:hAnsi="Times New Roman" w:cs="Times New Roman"/>
+                <w:sz w:val="20"/>
+                <w:szCs w:val="20"/>
+              </w:rPr>
+              <w:t xml:space="preserve"> </w:t>
+            </w:r>
+            <w:r>
+              <w:rPr>
+                <w:rFonts w:ascii="Times New Roman" w:hAnsi="Times New Roman" w:cs="Times New Roman"/>
+                <w:sz w:val="20"/>
+                <w:szCs w:val="20"/>
+              </w:rPr>
+              <w:t xml:space="preserve">}} </w:t>
             </w:r>
             <w:r>
               <w:rPr>
@@ -199,14 +226,34 @@
                 <w:szCs w:val="20"/>
               </w:rPr>
             </w:pPr>
+            <w:proofErr w:type="gramStart"/>
             <w:r>
               <w:rPr>
                 <w:rFonts w:ascii="Times New Roman" w:hAnsi="Times New Roman" w:cs="Times New Roman"/>
                 <w:sz w:val="20"/>
                 <w:szCs w:val="20"/>
               </w:rPr>
-              <w:t>{{ docket_numbers</w:t>
+              <w:t xml:space="preserve">{{ </w:t>
             </w:r>
+            <w:proofErr w:type="spellStart"/>
+            <w:r>
+              <w:rPr>
+                <w:rFonts w:ascii="Times New Roman" w:hAnsi="Times New Roman" w:cs="Times New Roman"/>
+                <w:sz w:val="20"/>
+                <w:szCs w:val="20"/>
+              </w:rPr>
+              <w:t>docket</w:t>
+            </w:r>
+            <w:proofErr w:type="gramEnd"/>
+            <w:r>
+              <w:rPr>
+                <w:rFonts w:ascii="Times New Roman" w:hAnsi="Times New Roman" w:cs="Times New Roman"/>
+                <w:sz w:val="20"/>
+                <w:szCs w:val="20"/>
+              </w:rPr>
+              <w:t>_number</w:t>
+            </w:r>
+            <w:proofErr w:type="spellEnd"/>
             <w:r>
               <w:rPr>
                 <w:rFonts w:ascii="Times New Roman" w:hAnsi="Times New Roman" w:cs="Times New Roman"/>
@@ -240,6 +287,8 @@
           <w:rFonts w:ascii="Times New Roman" w:hAnsi="Times New Roman" w:cs="Times New Roman"/>
           <w:b/>
           <w:bCs/>
+          <w:sz w:val="20"/>
+          <w:szCs w:val="20"/>
         </w:rPr>
       </w:pPr>
       <w:r>
@@ -247,6 +296,8 @@
           <w:rFonts w:ascii="Times New Roman" w:hAnsi="Times New Roman" w:cs="Times New Roman"/>
           <w:b/>
           <w:bCs/>
+          <w:sz w:val="20"/>
+          <w:szCs w:val="20"/>
         </w:rPr>
         <w:t>Paragraph 3:</w:t>
       </w:r>
@@ -255,83 +306,117 @@
       <w:pPr>
         <w:rPr>
           <w:rFonts w:ascii="Times New Roman" w:hAnsi="Times New Roman" w:cs="Times New Roman"/>
-        </w:rPr>
-      </w:pPr>
-      <w:r>
-        <w:rPr>
-          <w:rFonts w:ascii="Times New Roman" w:hAnsi="Times New Roman" w:cs="Times New Roman"/>
+          <w:sz w:val="20"/>
+          <w:szCs w:val="20"/>
+        </w:rPr>
+      </w:pPr>
+      <w:r>
+        <w:rPr>
+          <w:rFonts w:ascii="Times New Roman" w:hAnsi="Times New Roman" w:cs="Times New Roman"/>
+          <w:sz w:val="20"/>
+          <w:szCs w:val="20"/>
         </w:rPr>
         <w:t xml:space="preserve">My proposed new residence is </w:t>
       </w:r>
-      <w:r>
-        <w:rPr>
-          <w:rFonts w:ascii="Times New Roman" w:hAnsi="Times New Roman" w:cs="Times New Roman"/>
+      <w:proofErr w:type="gramStart"/>
+      <w:r>
+        <w:rPr>
+          <w:rFonts w:ascii="Times New Roman" w:hAnsi="Times New Roman" w:cs="Times New Roman"/>
+          <w:sz w:val="20"/>
+          <w:szCs w:val="20"/>
         </w:rPr>
         <w:t xml:space="preserve">{{ </w:t>
       </w:r>
-      <w:r>
-        <w:rPr>
-          <w:rFonts w:ascii="Times New Roman" w:hAnsi="Times New Roman" w:cs="Times New Roman"/>
-        </w:rPr>
-        <w:t>distance_from_other_parent</w:t>
-      </w:r>
-      <w:r>
-        <w:rPr>
-          <w:rFonts w:ascii="Times New Roman" w:hAnsi="Times New Roman" w:cs="Times New Roman"/>
+      <w:proofErr w:type="spellStart"/>
+      <w:r>
+        <w:rPr>
+          <w:rFonts w:ascii="Times New Roman" w:hAnsi="Times New Roman" w:cs="Times New Roman"/>
+          <w:sz w:val="20"/>
+          <w:szCs w:val="20"/>
+        </w:rPr>
+        <w:t>distance</w:t>
+      </w:r>
+      <w:proofErr w:type="gramEnd"/>
+      <w:r>
+        <w:rPr>
+          <w:rFonts w:ascii="Times New Roman" w:hAnsi="Times New Roman" w:cs="Times New Roman"/>
+          <w:sz w:val="20"/>
+          <w:szCs w:val="20"/>
+        </w:rPr>
+        <w:t>_from_other_parent</w:t>
+      </w:r>
+      <w:proofErr w:type="spellEnd"/>
+      <w:r>
+        <w:rPr>
+          <w:rFonts w:ascii="Times New Roman" w:hAnsi="Times New Roman" w:cs="Times New Roman"/>
+          <w:sz w:val="20"/>
+          <w:szCs w:val="20"/>
         </w:rPr>
         <w:t xml:space="preserve"> </w:t>
       </w:r>
       <w:r>
         <w:rPr>
           <w:rFonts w:ascii="Times New Roman" w:hAnsi="Times New Roman" w:cs="Times New Roman"/>
+          <w:sz w:val="20"/>
+          <w:szCs w:val="20"/>
         </w:rPr>
         <w:t>}}</w:t>
       </w:r>
       <w:r>
         <w:rPr>
           <w:rFonts w:ascii="Times New Roman" w:hAnsi="Times New Roman" w:cs="Times New Roman"/>
+          <w:sz w:val="20"/>
+          <w:szCs w:val="20"/>
         </w:rPr>
         <w:t xml:space="preserve"> miles from </w:t>
       </w:r>
       <w:r>
         <w:rPr>
           <w:rFonts w:ascii="Times New Roman" w:hAnsi="Times New Roman" w:cs="Times New Roman"/>
-        </w:rPr>
-        <w:t>{{ other_</w:t>
-      </w:r>
-      <w:r>
-        <w:rPr>
-          <w:rFonts w:ascii="Times New Roman" w:hAnsi="Times New Roman" w:cs="Times New Roman"/>
-        </w:rPr>
-        <w:t>parties[0]</w:t>
-      </w:r>
-      <w:r>
-        <w:rPr>
-          <w:rFonts w:ascii="Times New Roman" w:hAnsi="Times New Roman" w:cs="Times New Roman"/>
-        </w:rPr>
-        <w:t>.</w:t>
-      </w:r>
-      <w:r>
-        <w:rPr>
-          <w:rFonts w:ascii="Times New Roman" w:hAnsi="Times New Roman" w:cs="Times New Roman"/>
-        </w:rPr>
-        <w:t>name</w:t>
-      </w:r>
-      <w:r>
-        <w:rPr>
-          <w:rFonts w:ascii="Times New Roman" w:hAnsi="Times New Roman" w:cs="Times New Roman"/>
-        </w:rPr>
-        <w:t>()</w:t>
-      </w:r>
-      <w:r>
-        <w:rPr>
-          <w:rFonts w:ascii="Times New Roman" w:hAnsi="Times New Roman" w:cs="Times New Roman"/>
+          <w:sz w:val="20"/>
+          <w:szCs w:val="20"/>
+        </w:rPr>
+        <w:t xml:space="preserve">{{ </w:t>
+      </w:r>
+      <w:proofErr w:type="spellStart"/>
+      <w:r>
+        <w:rPr>
+          <w:rFonts w:ascii="Times New Roman" w:hAnsi="Times New Roman" w:cs="Times New Roman"/>
+          <w:sz w:val="20"/>
+          <w:szCs w:val="20"/>
+        </w:rPr>
+        <w:t>other_</w:t>
+      </w:r>
+      <w:r>
+        <w:rPr>
+          <w:rFonts w:ascii="Times New Roman" w:hAnsi="Times New Roman" w:cs="Times New Roman"/>
+          <w:sz w:val="20"/>
+          <w:szCs w:val="20"/>
+        </w:rPr>
+        <w:t>parties</w:t>
+      </w:r>
+      <w:proofErr w:type="spellEnd"/>
+      <w:r>
+        <w:rPr>
+          <w:rFonts w:ascii="Times New Roman" w:hAnsi="Times New Roman" w:cs="Times New Roman"/>
+          <w:sz w:val="20"/>
+          <w:szCs w:val="20"/>
+        </w:rPr>
+        <w:t>[0]</w:t>
+      </w:r>
+      <w:r>
+        <w:rPr>
+          <w:rFonts w:ascii="Times New Roman" w:hAnsi="Times New Roman" w:cs="Times New Roman"/>
+          <w:sz w:val="20"/>
+          <w:szCs w:val="20"/>
         </w:rPr>
         <w:t xml:space="preserve"> }}</w:t>
       </w:r>
       <w:r>
         <w:rPr>
           <w:rFonts w:ascii="Times New Roman" w:hAnsi="Times New Roman" w:cs="Times New Roman"/>
+          <w:sz w:val="20"/>
+          <w:szCs w:val="20"/>
         </w:rPr>
         <w:t>'s current residence.</w:t>
       </w:r>
@@ -340,41 +425,67 @@
       <w:pPr>
         <w:rPr>
           <w:rFonts w:ascii="Times New Roman" w:hAnsi="Times New Roman" w:cs="Times New Roman"/>
-        </w:rPr>
-      </w:pPr>
-      <w:r>
-        <w:rPr>
-          <w:rFonts w:ascii="Times New Roman" w:hAnsi="Times New Roman" w:cs="Times New Roman"/>
+          <w:sz w:val="20"/>
+          <w:szCs w:val="20"/>
+        </w:rPr>
+      </w:pPr>
+      <w:r>
+        <w:rPr>
+          <w:rFonts w:ascii="Times New Roman" w:hAnsi="Times New Roman" w:cs="Times New Roman"/>
+          <w:sz w:val="20"/>
+          <w:szCs w:val="20"/>
         </w:rPr>
         <w:t xml:space="preserve">My proposed new residence is </w:t>
       </w:r>
-      <w:r>
-        <w:rPr>
-          <w:rFonts w:ascii="Times New Roman" w:hAnsi="Times New Roman" w:cs="Times New Roman"/>
+      <w:proofErr w:type="gramStart"/>
+      <w:r>
+        <w:rPr>
+          <w:rFonts w:ascii="Times New Roman" w:hAnsi="Times New Roman" w:cs="Times New Roman"/>
+          <w:sz w:val="20"/>
+          <w:szCs w:val="20"/>
         </w:rPr>
         <w:t xml:space="preserve">{{ </w:t>
       </w:r>
-      <w:r>
-        <w:rPr>
-          <w:rFonts w:ascii="Times New Roman" w:hAnsi="Times New Roman" w:cs="Times New Roman"/>
-        </w:rPr>
-        <w:t>distance_from_current_residence</w:t>
-      </w:r>
-      <w:r>
-        <w:rPr>
-          <w:rFonts w:ascii="Times New Roman" w:hAnsi="Times New Roman" w:cs="Times New Roman"/>
+      <w:proofErr w:type="spellStart"/>
+      <w:r>
+        <w:rPr>
+          <w:rFonts w:ascii="Times New Roman" w:hAnsi="Times New Roman" w:cs="Times New Roman"/>
+          <w:sz w:val="20"/>
+          <w:szCs w:val="20"/>
+        </w:rPr>
+        <w:t>distance</w:t>
+      </w:r>
+      <w:proofErr w:type="gramEnd"/>
+      <w:r>
+        <w:rPr>
+          <w:rFonts w:ascii="Times New Roman" w:hAnsi="Times New Roman" w:cs="Times New Roman"/>
+          <w:sz w:val="20"/>
+          <w:szCs w:val="20"/>
+        </w:rPr>
+        <w:t>_from_current_residence</w:t>
+      </w:r>
+      <w:proofErr w:type="spellEnd"/>
+      <w:r>
+        <w:rPr>
+          <w:rFonts w:ascii="Times New Roman" w:hAnsi="Times New Roman" w:cs="Times New Roman"/>
+          <w:sz w:val="20"/>
+          <w:szCs w:val="20"/>
         </w:rPr>
         <w:t xml:space="preserve"> </w:t>
       </w:r>
       <w:r>
         <w:rPr>
           <w:rFonts w:ascii="Times New Roman" w:hAnsi="Times New Roman" w:cs="Times New Roman"/>
+          <w:sz w:val="20"/>
+          <w:szCs w:val="20"/>
         </w:rPr>
         <w:t>}}</w:t>
       </w:r>
       <w:r>
         <w:rPr>
           <w:rFonts w:ascii="Times New Roman" w:hAnsi="Times New Roman" w:cs="Times New Roman"/>
+          <w:sz w:val="20"/>
+          <w:szCs w:val="20"/>
         </w:rPr>
         <w:t xml:space="preserve"> miles from my current residence.</w:t>
       </w:r>
@@ -383,53 +494,91 @@
       <w:pPr>
         <w:rPr>
           <w:rFonts w:ascii="Times New Roman" w:hAnsi="Times New Roman" w:cs="Times New Roman"/>
-        </w:rPr>
-      </w:pPr>
-      <w:r>
-        <w:rPr>
-          <w:rFonts w:ascii="Times New Roman" w:hAnsi="Times New Roman" w:cs="Times New Roman"/>
-        </w:rPr>
-        <w:t>I want the court to allow me and my child {{ child</w:t>
-      </w:r>
-      <w:r>
-        <w:rPr>
-          <w:rFonts w:ascii="Times New Roman" w:hAnsi="Times New Roman" w:cs="Times New Roman"/>
+          <w:sz w:val="20"/>
+          <w:szCs w:val="20"/>
+        </w:rPr>
+      </w:pPr>
+      <w:r>
+        <w:rPr>
+          <w:rFonts w:ascii="Times New Roman" w:hAnsi="Times New Roman" w:cs="Times New Roman"/>
+          <w:sz w:val="20"/>
+          <w:szCs w:val="20"/>
+        </w:rPr>
+        <w:t xml:space="preserve">I want the court to allow me and my child </w:t>
+      </w:r>
+      <w:proofErr w:type="gramStart"/>
+      <w:r>
+        <w:rPr>
+          <w:rFonts w:ascii="Times New Roman" w:hAnsi="Times New Roman" w:cs="Times New Roman"/>
+          <w:sz w:val="20"/>
+          <w:szCs w:val="20"/>
+        </w:rPr>
+        <w:t>{{ child</w:t>
+      </w:r>
+      <w:r>
+        <w:rPr>
+          <w:rFonts w:ascii="Times New Roman" w:hAnsi="Times New Roman" w:cs="Times New Roman"/>
+          <w:sz w:val="20"/>
+          <w:szCs w:val="20"/>
         </w:rPr>
         <w:t>ren</w:t>
       </w:r>
-      <w:r>
-        <w:rPr>
-          <w:rFonts w:ascii="Times New Roman" w:hAnsi="Times New Roman" w:cs="Times New Roman"/>
-        </w:rPr>
-        <w:t>[0].name.full() }}, DOB: {{ child</w:t>
-      </w:r>
-      <w:r>
-        <w:rPr>
-          <w:rFonts w:ascii="Times New Roman" w:hAnsi="Times New Roman" w:cs="Times New Roman"/>
+      <w:proofErr w:type="gramEnd"/>
+      <w:r>
+        <w:rPr>
+          <w:rFonts w:ascii="Times New Roman" w:hAnsi="Times New Roman" w:cs="Times New Roman"/>
+          <w:sz w:val="20"/>
+          <w:szCs w:val="20"/>
+        </w:rPr>
+        <w:t>[0] }}, DOB: {{ child</w:t>
+      </w:r>
+      <w:r>
+        <w:rPr>
+          <w:rFonts w:ascii="Times New Roman" w:hAnsi="Times New Roman" w:cs="Times New Roman"/>
+          <w:sz w:val="20"/>
+          <w:szCs w:val="20"/>
         </w:rPr>
         <w:t>ren</w:t>
       </w:r>
       <w:r>
         <w:rPr>
           <w:rFonts w:ascii="Times New Roman" w:hAnsi="Times New Roman" w:cs="Times New Roman"/>
-        </w:rPr>
-        <w:t xml:space="preserve">[0].dob }} to move because: </w:t>
-      </w:r>
-      <w:r>
-        <w:rPr>
-          <w:rFonts w:ascii="Times New Roman" w:hAnsi="Times New Roman" w:cs="Times New Roman"/>
-        </w:rPr>
-        <w:t xml:space="preserve">{{ </w:t>
-      </w:r>
-      <w:r>
-        <w:rPr>
-          <w:rFonts w:ascii="Times New Roman" w:hAnsi="Times New Roman" w:cs="Times New Roman"/>
+          <w:sz w:val="20"/>
+          <w:szCs w:val="20"/>
+        </w:rPr>
+        <w:t>[0].</w:t>
+      </w:r>
+      <w:r>
+        <w:rPr>
+          <w:rFonts w:ascii="Times New Roman" w:hAnsi="Times New Roman" w:cs="Times New Roman"/>
+          <w:sz w:val="20"/>
+          <w:szCs w:val="20"/>
+        </w:rPr>
+        <w:t xml:space="preserve">birthdate </w:t>
+      </w:r>
+      <w:r>
+        <w:rPr>
+          <w:rFonts w:ascii="Times New Roman" w:hAnsi="Times New Roman" w:cs="Times New Roman"/>
+          <w:sz w:val="20"/>
+          <w:szCs w:val="20"/>
+        </w:rPr>
+        <w:t xml:space="preserve">}} to move because: {{ </w:t>
+      </w:r>
+      <w:proofErr w:type="spellStart"/>
+      <w:r>
+        <w:rPr>
+          <w:rFonts w:ascii="Times New Roman" w:hAnsi="Times New Roman" w:cs="Times New Roman"/>
+          <w:sz w:val="20"/>
+          <w:szCs w:val="20"/>
         </w:rPr>
         <w:t>moving_reason</w:t>
       </w:r>
-      <w:r>
-        <w:rPr>
-          <w:rFonts w:ascii="Times New Roman" w:hAnsi="Times New Roman" w:cs="Times New Roman"/>
+      <w:proofErr w:type="spellEnd"/>
+      <w:r>
+        <w:rPr>
+          <w:rFonts w:ascii="Times New Roman" w:hAnsi="Times New Roman" w:cs="Times New Roman"/>
+          <w:sz w:val="20"/>
+          <w:szCs w:val="20"/>
         </w:rPr>
         <w:t xml:space="preserve"> }}</w:t>
       </w:r>
@@ -438,29 +587,59 @@
       <w:pPr>
         <w:rPr>
           <w:rFonts w:ascii="Times New Roman" w:hAnsi="Times New Roman" w:cs="Times New Roman"/>
-        </w:rPr>
-      </w:pPr>
-      <w:r>
-        <w:rPr>
-          <w:rFonts w:ascii="Times New Roman" w:hAnsi="Times New Roman" w:cs="Times New Roman"/>
+          <w:sz w:val="20"/>
+          <w:szCs w:val="20"/>
+        </w:rPr>
+      </w:pPr>
+      <w:r>
+        <w:rPr>
+          <w:rFonts w:ascii="Times New Roman" w:hAnsi="Times New Roman" w:cs="Times New Roman"/>
+          <w:sz w:val="20"/>
+          <w:szCs w:val="20"/>
         </w:rPr>
         <w:t xml:space="preserve">The move will improve the quality of life for my child and me because: </w:t>
       </w:r>
-      <w:r>
-        <w:rPr>
-          <w:rFonts w:ascii="Times New Roman" w:hAnsi="Times New Roman" w:cs="Times New Roman"/>
+      <w:proofErr w:type="gramStart"/>
+      <w:r>
+        <w:rPr>
+          <w:rFonts w:ascii="Times New Roman" w:hAnsi="Times New Roman" w:cs="Times New Roman"/>
+          <w:sz w:val="20"/>
+          <w:szCs w:val="20"/>
         </w:rPr>
         <w:t xml:space="preserve">{{ </w:t>
       </w:r>
-      <w:r>
-        <w:rPr>
-          <w:rFonts w:ascii="Times New Roman" w:hAnsi="Times New Roman" w:cs="Times New Roman"/>
-        </w:rPr>
-        <w:t>moving_benefits</w:t>
-      </w:r>
-      <w:r>
-        <w:rPr>
-          <w:rFonts w:ascii="Times New Roman" w:hAnsi="Times New Roman" w:cs="Times New Roman"/>
+      <w:proofErr w:type="spellStart"/>
+      <w:r>
+        <w:rPr>
+          <w:rFonts w:ascii="Times New Roman" w:hAnsi="Times New Roman" w:cs="Times New Roman"/>
+          <w:sz w:val="20"/>
+          <w:szCs w:val="20"/>
+        </w:rPr>
+        <w:t>moving</w:t>
+      </w:r>
+      <w:proofErr w:type="gramEnd"/>
+      <w:r>
+        <w:rPr>
+          <w:rFonts w:ascii="Times New Roman" w:hAnsi="Times New Roman" w:cs="Times New Roman"/>
+          <w:sz w:val="20"/>
+          <w:szCs w:val="20"/>
+        </w:rPr>
+        <w:t>_benefits</w:t>
+      </w:r>
+      <w:proofErr w:type="spellEnd"/>
+      <w:r>
+        <w:rPr>
+          <w:rFonts w:ascii="Times New Roman" w:hAnsi="Times New Roman" w:cs="Times New Roman"/>
+          <w:sz w:val="20"/>
+          <w:szCs w:val="20"/>
+        </w:rPr>
+        <w:t xml:space="preserve"> </w:t>
+      </w:r>
+      <w:r>
+        <w:rPr>
+          <w:rFonts w:ascii="Times New Roman" w:hAnsi="Times New Roman" w:cs="Times New Roman"/>
+          <w:sz w:val="20"/>
+          <w:szCs w:val="20"/>
         </w:rPr>
         <w:t>}}</w:t>
       </w:r>
@@ -469,276 +648,230 @@
       <w:pPr>
         <w:rPr>
           <w:rFonts w:ascii="Times New Roman" w:hAnsi="Times New Roman" w:cs="Times New Roman"/>
-        </w:rPr>
-      </w:pPr>
-      <w:r>
-        <w:rPr>
-          <w:rFonts w:ascii="Times New Roman" w:hAnsi="Times New Roman" w:cs="Times New Roman"/>
-        </w:rPr>
-        <w:t xml:space="preserve">{% if </w:t>
-      </w:r>
-      <w:r>
-        <w:rPr>
-          <w:rFonts w:ascii="Times New Roman" w:hAnsi="Times New Roman" w:cs="Times New Roman"/>
-        </w:rPr>
-        <w:t>maintains_other_parent_relationship</w:t>
-      </w:r>
-      <w:r>
-        <w:rPr>
-          <w:rFonts w:ascii="Times New Roman" w:hAnsi="Times New Roman" w:cs="Times New Roman"/>
           <w:b/>
           <w:bCs/>
-        </w:rPr>
-        <w:t xml:space="preserve"> == </w:t>
-      </w:r>
-      <w:r>
-        <w:rPr>
-          <w:rFonts w:ascii="Times New Roman" w:hAnsi="Times New Roman" w:cs="Times New Roman"/>
-        </w:rPr>
-        <w:t xml:space="preserve"> True </w:t>
-      </w:r>
-      <w:r>
-        <w:rPr>
-          <w:rFonts w:ascii="Times New Roman" w:hAnsi="Times New Roman" w:cs="Times New Roman"/>
-        </w:rPr>
-        <w:t>%</w:t>
-      </w:r>
-      <w:r>
-        <w:rPr>
-          <w:rFonts w:ascii="Times New Roman" w:hAnsi="Times New Roman" w:cs="Times New Roman"/>
-        </w:rPr>
-        <w:t xml:space="preserve">} </w:t>
-      </w:r>
-      <w:r>
-        <w:rPr>
-          <w:rFonts w:ascii="Times New Roman" w:hAnsi="Times New Roman" w:cs="Times New Roman"/>
-        </w:rPr>
-        <w:t>This move will allow our child to maintain a similar relationship with</w:t>
-      </w:r>
-      <w:r>
-        <w:rPr>
-          <w:rFonts w:ascii="Times New Roman" w:hAnsi="Times New Roman" w:cs="Times New Roman"/>
-        </w:rPr>
-        <w:t xml:space="preserve"> {{ other_parties[0].name9() }}.{% endif %}</w:t>
-      </w:r>
+          <w:sz w:val="20"/>
+          <w:szCs w:val="20"/>
+        </w:rPr>
+      </w:pPr>
     </w:p>
     <w:p>
       <w:pPr>
         <w:rPr>
           <w:rFonts w:ascii="Times New Roman" w:hAnsi="Times New Roman" w:cs="Times New Roman"/>
-        </w:rPr>
-      </w:pPr>
-      <w:r>
-        <w:rPr>
-          <w:rFonts w:ascii="Times New Roman" w:hAnsi="Times New Roman" w:cs="Times New Roman"/>
-        </w:rPr>
-        <w:t xml:space="preserve">{% if not </w:t>
-      </w:r>
-      <w:r>
-        <w:rPr>
-          <w:rFonts w:ascii="Times New Roman" w:hAnsi="Times New Roman" w:cs="Times New Roman"/>
-        </w:rPr>
-        <w:t>other_parent_opposition_cs</w:t>
-      </w:r>
-      <w:r>
-        <w:rPr>
-          <w:rFonts w:ascii="Times New Roman" w:hAnsi="Times New Roman" w:cs="Times New Roman"/>
-        </w:rPr>
-        <w:t xml:space="preserve"> == “Yes” </w:t>
-      </w:r>
-      <w:r>
-        <w:rPr>
-          <w:rFonts w:ascii="Times New Roman" w:hAnsi="Times New Roman" w:cs="Times New Roman"/>
-        </w:rPr>
-        <w:t>%</w:t>
-      </w:r>
-      <w:r>
-        <w:rPr>
-          <w:rFonts w:ascii="Times New Roman" w:hAnsi="Times New Roman" w:cs="Times New Roman"/>
-        </w:rPr>
-        <w:t xml:space="preserve">} </w:t>
-      </w:r>
-      <w:r>
-        <w:rPr>
-          <w:rFonts w:ascii="Times New Roman" w:hAnsi="Times New Roman" w:cs="Times New Roman"/>
-        </w:rPr>
-        <w:t>To the best of my knowledge, {{ other_</w:t>
-      </w:r>
-      <w:r>
-        <w:rPr>
-          <w:rFonts w:ascii="Times New Roman" w:hAnsi="Times New Roman" w:cs="Times New Roman"/>
-        </w:rPr>
-        <w:t>parties[0]</w:t>
-      </w:r>
-      <w:r>
-        <w:rPr>
-          <w:rFonts w:ascii="Times New Roman" w:hAnsi="Times New Roman" w:cs="Times New Roman"/>
-        </w:rPr>
-        <w:t>.name() }} does not oppose the move.</w:t>
-      </w:r>
-      <w:r>
-        <w:rPr>
-          <w:rFonts w:ascii="Times New Roman" w:hAnsi="Times New Roman" w:cs="Times New Roman"/>
-        </w:rPr>
-        <w:t xml:space="preserve"> {% endif %}</w:t>
+          <w:b/>
+          <w:bCs/>
+          <w:sz w:val="20"/>
+          <w:szCs w:val="20"/>
+        </w:rPr>
+      </w:pPr>
+      <w:r>
+        <w:rPr>
+          <w:rFonts w:ascii="Times New Roman" w:hAnsi="Times New Roman" w:cs="Times New Roman"/>
+          <w:b/>
+          <w:bCs/>
+          <w:sz w:val="20"/>
+          <w:szCs w:val="20"/>
+        </w:rPr>
+        <w:t>Paragraph 4:</w:t>
       </w:r>
     </w:p>
     <w:p>
       <w:pPr>
         <w:rPr>
           <w:rFonts w:ascii="Times New Roman" w:hAnsi="Times New Roman" w:cs="Times New Roman"/>
+          <w:sz w:val="20"/>
+          <w:szCs w:val="20"/>
+        </w:rPr>
+      </w:pPr>
+      <w:r>
+        <w:rPr>
+          <w:rFonts w:ascii="Times New Roman" w:hAnsi="Times New Roman" w:cs="Times New Roman"/>
+          <w:sz w:val="20"/>
+          <w:szCs w:val="20"/>
+        </w:rPr>
+        <w:t xml:space="preserve">I want to move the legal residence of my child </w:t>
+      </w:r>
+      <w:proofErr w:type="gramStart"/>
+      <w:r>
+        <w:rPr>
+          <w:rFonts w:ascii="Times New Roman" w:hAnsi="Times New Roman" w:cs="Times New Roman"/>
+          <w:sz w:val="20"/>
+          <w:szCs w:val="20"/>
+        </w:rPr>
+        <w:t>{{ child</w:t>
+      </w:r>
+      <w:r>
+        <w:rPr>
+          <w:rFonts w:ascii="Times New Roman" w:hAnsi="Times New Roman" w:cs="Times New Roman"/>
+          <w:sz w:val="20"/>
+          <w:szCs w:val="20"/>
+        </w:rPr>
+        <w:t>ren</w:t>
+      </w:r>
+      <w:proofErr w:type="gramEnd"/>
+      <w:r>
+        <w:rPr>
+          <w:rFonts w:ascii="Times New Roman" w:hAnsi="Times New Roman" w:cs="Times New Roman"/>
+          <w:sz w:val="20"/>
+          <w:szCs w:val="20"/>
+        </w:rPr>
+        <w:t>[0] }}, DOB: {{ child</w:t>
+      </w:r>
+      <w:r>
+        <w:rPr>
+          <w:rFonts w:ascii="Times New Roman" w:hAnsi="Times New Roman" w:cs="Times New Roman"/>
+          <w:sz w:val="20"/>
+          <w:szCs w:val="20"/>
+        </w:rPr>
+        <w:t>ren</w:t>
+      </w:r>
+      <w:r>
+        <w:rPr>
+          <w:rFonts w:ascii="Times New Roman" w:hAnsi="Times New Roman" w:cs="Times New Roman"/>
+          <w:sz w:val="20"/>
+          <w:szCs w:val="20"/>
+        </w:rPr>
+        <w:t>[0].</w:t>
+      </w:r>
+      <w:r>
+        <w:rPr>
+          <w:rFonts w:ascii="Times New Roman" w:hAnsi="Times New Roman" w:cs="Times New Roman"/>
+          <w:sz w:val="20"/>
+          <w:szCs w:val="20"/>
+        </w:rPr>
+        <w:t>birthdate</w:t>
+      </w:r>
+      <w:r>
+        <w:rPr>
+          <w:rFonts w:ascii="Times New Roman" w:hAnsi="Times New Roman" w:cs="Times New Roman"/>
+          <w:sz w:val="20"/>
+          <w:szCs w:val="20"/>
+        </w:rPr>
+        <w:t xml:space="preserve"> }} to {{ </w:t>
+      </w:r>
+      <w:proofErr w:type="spellStart"/>
+      <w:r>
+        <w:rPr>
+          <w:rFonts w:ascii="Times New Roman" w:hAnsi="Times New Roman" w:cs="Times New Roman"/>
+          <w:sz w:val="20"/>
+          <w:szCs w:val="20"/>
+        </w:rPr>
+        <w:t>new_address</w:t>
+      </w:r>
+      <w:proofErr w:type="spellEnd"/>
+      <w:r>
+        <w:rPr>
+          <w:rFonts w:ascii="Times New Roman" w:hAnsi="Times New Roman" w:cs="Times New Roman"/>
+          <w:sz w:val="20"/>
+          <w:szCs w:val="20"/>
+        </w:rPr>
+        <w:t>[0]</w:t>
+      </w:r>
+      <w:r>
+        <w:rPr>
+          <w:rFonts w:ascii="Times New Roman" w:hAnsi="Times New Roman" w:cs="Times New Roman"/>
+          <w:sz w:val="20"/>
+          <w:szCs w:val="20"/>
+        </w:rPr>
+        <w:t>.full</w:t>
+      </w:r>
+      <w:r>
+        <w:rPr>
+          <w:rFonts w:ascii="Times New Roman" w:hAnsi="Times New Roman" w:cs="Times New Roman"/>
+          <w:sz w:val="20"/>
+          <w:szCs w:val="20"/>
+        </w:rPr>
+        <w:t xml:space="preserve"> }}.</w:t>
+      </w:r>
+    </w:p>
+    <w:p>
+      <w:pPr>
+        <w:rPr>
+          <w:rFonts w:ascii="Times New Roman" w:hAnsi="Times New Roman" w:cs="Times New Roman"/>
+          <w:sz w:val="20"/>
+          <w:szCs w:val="20"/>
+        </w:rPr>
+      </w:pPr>
+      <w:r>
+        <w:rPr>
+          <w:rFonts w:ascii="Times New Roman" w:hAnsi="Times New Roman" w:cs="Times New Roman"/>
+          <w:sz w:val="20"/>
+          <w:szCs w:val="20"/>
+        </w:rPr>
+        <w:t xml:space="preserve">I am asking the court to allow me to move by </w:t>
+      </w:r>
+      <w:proofErr w:type="gramStart"/>
+      <w:r>
+        <w:rPr>
+          <w:rFonts w:ascii="Times New Roman" w:hAnsi="Times New Roman" w:cs="Times New Roman"/>
+          <w:sz w:val="20"/>
+          <w:szCs w:val="20"/>
+        </w:rPr>
+        <w:t xml:space="preserve">{{ </w:t>
+      </w:r>
+      <w:proofErr w:type="spellStart"/>
+      <w:r>
+        <w:rPr>
+          <w:rFonts w:ascii="Times New Roman" w:hAnsi="Times New Roman" w:cs="Times New Roman"/>
+          <w:sz w:val="20"/>
+          <w:szCs w:val="20"/>
+        </w:rPr>
+        <w:t>mov</w:t>
+      </w:r>
+      <w:r>
+        <w:rPr>
+          <w:rFonts w:ascii="Times New Roman" w:hAnsi="Times New Roman" w:cs="Times New Roman"/>
+          <w:sz w:val="20"/>
+          <w:szCs w:val="20"/>
+        </w:rPr>
+        <w:t>ing</w:t>
+      </w:r>
+      <w:proofErr w:type="gramEnd"/>
+      <w:r>
+        <w:rPr>
+          <w:rFonts w:ascii="Times New Roman" w:hAnsi="Times New Roman" w:cs="Times New Roman"/>
+          <w:sz w:val="20"/>
+          <w:szCs w:val="20"/>
+        </w:rPr>
+        <w:t>_date</w:t>
+      </w:r>
+      <w:proofErr w:type="spellEnd"/>
+      <w:r>
+        <w:rPr>
+          <w:rFonts w:ascii="Times New Roman" w:hAnsi="Times New Roman" w:cs="Times New Roman"/>
+          <w:sz w:val="20"/>
+          <w:szCs w:val="20"/>
+        </w:rPr>
+        <w:t xml:space="preserve"> }}.</w:t>
+      </w:r>
+    </w:p>
+    <w:p>
+      <w:pPr>
+        <w:rPr>
+          <w:rFonts w:ascii="Times New Roman" w:hAnsi="Times New Roman" w:cs="Times New Roman"/>
+          <w:sz w:val="20"/>
+          <w:szCs w:val="20"/>
+        </w:rPr>
+      </w:pPr>
+    </w:p>
+    <w:p>
+      <w:pPr>
+        <w:rPr>
+          <w:rFonts w:ascii="Times New Roman" w:hAnsi="Times New Roman" w:cs="Times New Roman"/>
           <w:b/>
           <w:bCs/>
-        </w:rPr>
-      </w:pPr>
-    </w:p>
-    <w:p>
-      <w:pPr>
+          <w:sz w:val="20"/>
+          <w:szCs w:val="20"/>
+        </w:rPr>
+      </w:pPr>
+      <w:r>
         <w:rPr>
           <w:rFonts w:ascii="Times New Roman" w:hAnsi="Times New Roman" w:cs="Times New Roman"/>
           <w:b/>
           <w:bCs/>
-        </w:rPr>
-      </w:pPr>
-      <w:r>
-        <w:rPr>
-          <w:rFonts w:ascii="Times New Roman" w:hAnsi="Times New Roman" w:cs="Times New Roman"/>
-          <w:b/>
-          <w:bCs/>
-        </w:rPr>
-        <w:t>Paragraph 4:</w:t>
-      </w:r>
-    </w:p>
-    <w:p>
-      <w:pPr>
-        <w:rPr>
-          <w:rFonts w:ascii="Times New Roman" w:hAnsi="Times New Roman" w:cs="Times New Roman"/>
-        </w:rPr>
-      </w:pPr>
-      <w:r>
-        <w:rPr>
-          <w:rFonts w:ascii="Times New Roman" w:hAnsi="Times New Roman" w:cs="Times New Roman"/>
-        </w:rPr>
-        <w:t>I want to move the legal residence of my child {{ child</w:t>
-      </w:r>
-      <w:r>
-        <w:rPr>
-          <w:rFonts w:ascii="Times New Roman" w:hAnsi="Times New Roman" w:cs="Times New Roman"/>
-        </w:rPr>
-        <w:t>ren</w:t>
-      </w:r>
-      <w:r>
-        <w:rPr>
-          <w:rFonts w:ascii="Times New Roman" w:hAnsi="Times New Roman" w:cs="Times New Roman"/>
-        </w:rPr>
-        <w:t>[</w:t>
-      </w:r>
-      <w:r>
-        <w:rPr>
-          <w:rFonts w:ascii="Times New Roman" w:hAnsi="Times New Roman" w:cs="Times New Roman"/>
-        </w:rPr>
-        <w:t>0</w:t>
-      </w:r>
-      <w:r>
-        <w:rPr>
-          <w:rFonts w:ascii="Times New Roman" w:hAnsi="Times New Roman" w:cs="Times New Roman"/>
-        </w:rPr>
-        <w:t>].name</w:t>
-      </w:r>
-      <w:r>
-        <w:rPr>
-          <w:rFonts w:ascii="Times New Roman" w:hAnsi="Times New Roman" w:cs="Times New Roman"/>
-        </w:rPr>
-        <w:t>()</w:t>
-      </w:r>
-      <w:r>
-        <w:rPr>
-          <w:rFonts w:ascii="Times New Roman" w:hAnsi="Times New Roman" w:cs="Times New Roman"/>
-        </w:rPr>
-        <w:t xml:space="preserve"> }}, DOB: {{ child</w:t>
-      </w:r>
-      <w:r>
-        <w:rPr>
-          <w:rFonts w:ascii="Times New Roman" w:hAnsi="Times New Roman" w:cs="Times New Roman"/>
-        </w:rPr>
-        <w:t>ren</w:t>
-      </w:r>
-      <w:r>
-        <w:rPr>
-          <w:rFonts w:ascii="Times New Roman" w:hAnsi="Times New Roman" w:cs="Times New Roman"/>
-        </w:rPr>
-        <w:t>[</w:t>
-      </w:r>
-      <w:r>
-        <w:rPr>
-          <w:rFonts w:ascii="Times New Roman" w:hAnsi="Times New Roman" w:cs="Times New Roman"/>
-        </w:rPr>
-        <w:t>0</w:t>
-      </w:r>
-      <w:r>
-        <w:rPr>
-          <w:rFonts w:ascii="Times New Roman" w:hAnsi="Times New Roman" w:cs="Times New Roman"/>
-        </w:rPr>
-        <w:t xml:space="preserve">].dob }} to </w:t>
-      </w:r>
-      <w:r>
-        <w:rPr>
-          <w:rFonts w:ascii="Times New Roman" w:hAnsi="Times New Roman" w:cs="Times New Roman"/>
-        </w:rPr>
-        <w:t>{{ move_destination }}</w:t>
-      </w:r>
-      <w:r>
-        <w:rPr>
-          <w:rFonts w:ascii="Times New Roman" w:hAnsi="Times New Roman" w:cs="Times New Roman"/>
-        </w:rPr>
-        <w:t>.</w:t>
-      </w:r>
-    </w:p>
-    <w:p>
-      <w:pPr>
-        <w:rPr>
-          <w:rFonts w:ascii="Times New Roman" w:hAnsi="Times New Roman" w:cs="Times New Roman"/>
-        </w:rPr>
-      </w:pPr>
-      <w:r>
-        <w:rPr>
-          <w:rFonts w:ascii="Times New Roman" w:hAnsi="Times New Roman" w:cs="Times New Roman"/>
-        </w:rPr>
-        <w:t xml:space="preserve">I am asking the court to allow me to move by </w:t>
-      </w:r>
-      <w:r>
-        <w:rPr>
-          <w:rFonts w:ascii="Times New Roman" w:hAnsi="Times New Roman" w:cs="Times New Roman"/>
-        </w:rPr>
-        <w:t>{{ move_date }}</w:t>
-      </w:r>
-      <w:r>
-        <w:rPr>
-          <w:rFonts w:ascii="Times New Roman" w:hAnsi="Times New Roman" w:cs="Times New Roman"/>
-        </w:rPr>
-        <w:t>.</w:t>
-      </w:r>
-    </w:p>
-    <w:p>
-      <w:pPr>
-        <w:rPr>
-          <w:rFonts w:ascii="Times New Roman" w:hAnsi="Times New Roman" w:cs="Times New Roman"/>
-        </w:rPr>
-      </w:pPr>
-    </w:p>
-    <w:p>
-      <w:pPr>
-        <w:rPr>
-          <w:rFonts w:ascii="Times New Roman" w:hAnsi="Times New Roman" w:cs="Times New Roman"/>
-          <w:b/>
-          <w:bCs/>
-        </w:rPr>
-      </w:pPr>
-      <w:r>
-        <w:rPr>
-          <w:rFonts w:ascii="Times New Roman" w:hAnsi="Times New Roman" w:cs="Times New Roman"/>
-          <w:b/>
-          <w:bCs/>
+          <w:sz w:val="20"/>
+          <w:szCs w:val="20"/>
         </w:rPr>
         <w:t>Paragraph 5:</w:t>
       </w:r>
@@ -2622,4 +2755,285 @@
     </a:ext>
   </a:extLst>
 </a:theme>
+</file>
+
+<file path=customXml/item1.xml><?xml version="1.0" encoding="utf-8"?>
+<ct:contentTypeSchema xmlns:ct="http://schemas.microsoft.com/office/2006/metadata/contentType" xmlns:ma="http://schemas.microsoft.com/office/2006/metadata/properties/metaAttributes" ct:_="" ma:_="" ma:contentTypeName="Document" ma:contentTypeID="0x010100E25108E064038E46834997EC5C04695A" ma:contentTypeVersion="14" ma:contentTypeDescription="Create a new document." ma:contentTypeScope="" ma:versionID="34f8d2769efbf96109714ebeaeec7ef3">
+  <xsd:schema xmlns:xsd="http://www.w3.org/2001/XMLSchema" xmlns:xs="http://www.w3.org/2001/XMLSchema" xmlns:p="http://schemas.microsoft.com/office/2006/metadata/properties" xmlns:ns3="297510cd-30e8-4429-bab4-c6259e36c9b2" xmlns:ns4="999011ba-f567-48e4-a02b-5e3b96c6d431" targetNamespace="http://schemas.microsoft.com/office/2006/metadata/properties" ma:root="true" ma:fieldsID="b024a7d642a5b50ea79ff562f4818ed4" ns3:_="" ns4:_="">
+    <xsd:import namespace="297510cd-30e8-4429-bab4-c6259e36c9b2"/>
+    <xsd:import namespace="999011ba-f567-48e4-a02b-5e3b96c6d431"/>
+    <xsd:element name="properties">
+      <xsd:complexType>
+        <xsd:sequence>
+          <xsd:element name="documentManagement">
+            <xsd:complexType>
+              <xsd:all>
+                <xsd:element ref="ns3:MediaServiceMetadata" minOccurs="0"/>
+                <xsd:element ref="ns3:MediaServiceFastMetadata" minOccurs="0"/>
+                <xsd:element ref="ns4:SharedWithUsers" minOccurs="0"/>
+                <xsd:element ref="ns4:SharedWithDetails" minOccurs="0"/>
+                <xsd:element ref="ns4:SharingHintHash" minOccurs="0"/>
+                <xsd:element ref="ns3:MediaServiceDateTaken" minOccurs="0"/>
+                <xsd:element ref="ns3:MediaLengthInSeconds" minOccurs="0"/>
+                <xsd:element ref="ns3:MediaServiceAutoTags" minOccurs="0"/>
+                <xsd:element ref="ns3:MediaServiceOCR" minOccurs="0"/>
+                <xsd:element ref="ns3:MediaServiceGenerationTime" minOccurs="0"/>
+                <xsd:element ref="ns3:MediaServiceEventHashCode" minOccurs="0"/>
+                <xsd:element ref="ns3:_activity" minOccurs="0"/>
+                <xsd:element ref="ns3:MediaServiceObjectDetectorVersions" minOccurs="0"/>
+                <xsd:element ref="ns3:MediaServiceSearchProperties" minOccurs="0"/>
+              </xsd:all>
+            </xsd:complexType>
+          </xsd:element>
+        </xsd:sequence>
+      </xsd:complexType>
+    </xsd:element>
+  </xsd:schema>
+  <xsd:schema xmlns:xsd="http://www.w3.org/2001/XMLSchema" xmlns:xs="http://www.w3.org/2001/XMLSchema" xmlns:dms="http://schemas.microsoft.com/office/2006/documentManagement/types" xmlns:pc="http://schemas.microsoft.com/office/infopath/2007/PartnerControls" targetNamespace="297510cd-30e8-4429-bab4-c6259e36c9b2" elementFormDefault="qualified">
+    <xsd:import namespace="http://schemas.microsoft.com/office/2006/documentManagement/types"/>
+    <xsd:import namespace="http://schemas.microsoft.com/office/infopath/2007/PartnerControls"/>
+    <xsd:element name="MediaServiceMetadata" ma:index="8" nillable="true" ma:displayName="MediaServiceMetadata" ma:hidden="true" ma:internalName="MediaServiceMetadata" ma:readOnly="true">
+      <xsd:simpleType>
+        <xsd:restriction base="dms:Note"/>
+      </xsd:simpleType>
+    </xsd:element>
+    <xsd:element name="MediaServiceFastMetadata" ma:index="9" nillable="true" ma:displayName="MediaServiceFastMetadata" ma:hidden="true" ma:internalName="MediaServiceFastMetadata" ma:readOnly="true">
+      <xsd:simpleType>
+        <xsd:restriction base="dms:Note"/>
+      </xsd:simpleType>
+    </xsd:element>
+    <xsd:element name="MediaServiceDateTaken" ma:index="13" nillable="true" ma:displayName="MediaServiceDateTaken" ma:hidden="true" ma:internalName="MediaServiceDateTaken" ma:readOnly="true">
+      <xsd:simpleType>
+        <xsd:restriction base="dms:Text"/>
+      </xsd:simpleType>
+    </xsd:element>
+    <xsd:element name="MediaLengthInSeconds" ma:index="14" nillable="true" ma:displayName="MediaLengthInSeconds" ma:hidden="true" ma:internalName="MediaLengthInSeconds" ma:readOnly="true">
+      <xsd:simpleType>
+        <xsd:restriction base="dms:Unknown"/>
+      </xsd:simpleType>
+    </xsd:element>
+    <xsd:element name="MediaServiceAutoTags" ma:index="15" nillable="true" ma:displayName="Tags" ma:internalName="MediaServiceAutoTags" ma:readOnly="true">
+      <xsd:simpleType>
+        <xsd:restriction base="dms:Text"/>
+      </xsd:simpleType>
+    </xsd:element>
+    <xsd:element name="MediaServiceOCR" ma:index="16" nillable="true" ma:displayName="Extracted Text" ma:internalName="MediaServiceOCR" ma:readOnly="true">
+      <xsd:simpleType>
+        <xsd:restriction base="dms:Note">
+          <xsd:maxLength value="255"/>
+        </xsd:restriction>
+      </xsd:simpleType>
+    </xsd:element>
+    <xsd:element name="MediaServiceGenerationTime" ma:index="17" nillable="true" ma:displayName="MediaServiceGenerationTime" ma:hidden="true" ma:internalName="MediaServiceGenerationTime" ma:readOnly="true">
+      <xsd:simpleType>
+        <xsd:restriction base="dms:Text"/>
+      </xsd:simpleType>
+    </xsd:element>
+    <xsd:element name="MediaServiceEventHashCode" ma:index="18" nillable="true" ma:displayName="MediaServiceEventHashCode" ma:hidden="true" ma:internalName="MediaServiceEventHashCode" ma:readOnly="true">
+      <xsd:simpleType>
+        <xsd:restriction base="dms:Text"/>
+      </xsd:simpleType>
+    </xsd:element>
+    <xsd:element name="_activity" ma:index="19" nillable="true" ma:displayName="_activity" ma:hidden="true" ma:internalName="_activity">
+      <xsd:simpleType>
+        <xsd:restriction base="dms:Note"/>
+      </xsd:simpleType>
+    </xsd:element>
+    <xsd:element name="MediaServiceObjectDetectorVersions" ma:index="20" nillable="true" ma:displayName="MediaServiceObjectDetectorVersions" ma:hidden="true" ma:indexed="true" ma:internalName="MediaServiceObjectDetectorVersions" ma:readOnly="true">
+      <xsd:simpleType>
+        <xsd:restriction base="dms:Text"/>
+      </xsd:simpleType>
+    </xsd:element>
+    <xsd:element name="MediaServiceSearchProperties" ma:index="21" nillable="true" ma:displayName="MediaServiceSearchProperties" ma:hidden="true" ma:internalName="MediaServiceSearchProperties" ma:readOnly="true">
+      <xsd:simpleType>
+        <xsd:restriction base="dms:Note"/>
+      </xsd:simpleType>
+    </xsd:element>
+  </xsd:schema>
+  <xsd:schema xmlns:xsd="http://www.w3.org/2001/XMLSchema" xmlns:xs="http://www.w3.org/2001/XMLSchema" xmlns:dms="http://schemas.microsoft.com/office/2006/documentManagement/types" xmlns:pc="http://schemas.microsoft.com/office/infopath/2007/PartnerControls" targetNamespace="999011ba-f567-48e4-a02b-5e3b96c6d431" elementFormDefault="qualified">
+    <xsd:import namespace="http://schemas.microsoft.com/office/2006/documentManagement/types"/>
+    <xsd:import namespace="http://schemas.microsoft.com/office/infopath/2007/PartnerControls"/>
+    <xsd:element name="SharedWithUsers" ma:index="10" nillable="true" ma:displayName="Shared With" ma:internalName="SharedWithUsers" ma:readOnly="true">
+      <xsd:complexType>
+        <xsd:complexContent>
+          <xsd:extension base="dms:UserMulti">
+            <xsd:sequence>
+              <xsd:element name="UserInfo" minOccurs="0" maxOccurs="unbounded">
+                <xsd:complexType>
+                  <xsd:sequence>
+                    <xsd:element name="DisplayName" type="xsd:string" minOccurs="0"/>
+                    <xsd:element name="AccountId" type="dms:UserId" minOccurs="0" nillable="true"/>
+                    <xsd:element name="AccountType" type="xsd:string" minOccurs="0"/>
+                  </xsd:sequence>
+                </xsd:complexType>
+              </xsd:element>
+            </xsd:sequence>
+          </xsd:extension>
+        </xsd:complexContent>
+      </xsd:complexType>
+    </xsd:element>
+    <xsd:element name="SharedWithDetails" ma:index="11" nillable="true" ma:displayName="Shared With Details" ma:internalName="SharedWithDetails" ma:readOnly="true">
+      <xsd:simpleType>
+        <xsd:restriction base="dms:Note">
+          <xsd:maxLength value="255"/>
+        </xsd:restriction>
+      </xsd:simpleType>
+    </xsd:element>
+    <xsd:element name="SharingHintHash" ma:index="12" nillable="true" ma:displayName="Sharing Hint Hash" ma:hidden="true" ma:internalName="SharingHintHash" ma:readOnly="true">
+      <xsd:simpleType>
+        <xsd:restriction base="dms:Text"/>
+      </xsd:simpleType>
+    </xsd:element>
+  </xsd:schema>
+  <xsd:schema xmlns="http://schemas.openxmlformats.org/package/2006/metadata/core-properties" xmlns:xsd="http://www.w3.org/2001/XMLSchema" xmlns:xsi="http://www.w3.org/2001/XMLSchema-instance" xmlns:dc="http://purl.org/dc/elements/1.1/" xmlns:dcterms="http://purl.org/dc/terms/" xmlns:odoc="http://schemas.microsoft.com/internal/obd" targetNamespace="http://schemas.openxmlformats.org/package/2006/metadata/core-properties" elementFormDefault="qualified" attributeFormDefault="unqualified" blockDefault="#all">
+    <xsd:import namespace="http://purl.org/dc/elements/1.1/" schemaLocation="http://dublincore.org/schemas/xmls/qdc/2003/04/02/dc.xsd"/>
+    <xsd:import namespace="http://purl.org/dc/terms/" schemaLocation="http://dublincore.org/schemas/xmls/qdc/2003/04/02/dcterms.xsd"/>
+    <xsd:element name="coreProperties" type="CT_coreProperties"/>
+    <xsd:complexType name="CT_coreProperties">
+      <xsd:all>
+        <xsd:element ref="dc:creator" minOccurs="0" maxOccurs="1"/>
+        <xsd:element ref="dcterms:created" minOccurs="0" maxOccurs="1"/>
+        <xsd:element ref="dc:identifier" minOccurs="0" maxOccurs="1"/>
+        <xsd:element name="contentType" minOccurs="0" maxOccurs="1" type="xsd:string" ma:index="0" ma:displayName="Content Type"/>
+        <xsd:element ref="dc:title" minOccurs="0" maxOccurs="1" ma:index="4" ma:displayName="Title"/>
+        <xsd:element ref="dc:subject" minOccurs="0" maxOccurs="1"/>
+        <xsd:element ref="dc:description" minOccurs="0" maxOccurs="1"/>
+        <xsd:element name="keywords" minOccurs="0" maxOccurs="1" type="xsd:string"/>
+        <xsd:element ref="dc:language" minOccurs="0" maxOccurs="1"/>
+        <xsd:element name="category" minOccurs="0" maxOccurs="1" type="xsd:string"/>
+        <xsd:element name="version" minOccurs="0" maxOccurs="1" type="xsd:string"/>
+        <xsd:element name="revision" minOccurs="0" maxOccurs="1" type="xsd:string">
+          <xsd:annotation>
+            <xsd:documentation>
+                        This value indicates the number of saves or revisions. The application is responsible for updating this value after each revision.
+                    </xsd:documentation>
+          </xsd:annotation>
+        </xsd:element>
+        <xsd:element name="lastModifiedBy" minOccurs="0" maxOccurs="1" type="xsd:string"/>
+        <xsd:element ref="dcterms:modified" minOccurs="0" maxOccurs="1"/>
+        <xsd:element name="contentStatus" minOccurs="0" maxOccurs="1" type="xsd:string"/>
+      </xsd:all>
+    </xsd:complexType>
+  </xsd:schema>
+  <xs:schema xmlns:pc="http://schemas.microsoft.com/office/infopath/2007/PartnerControls" xmlns:xs="http://www.w3.org/2001/XMLSchema" targetNamespace="http://schemas.microsoft.com/office/infopath/2007/PartnerControls" elementFormDefault="qualified" attributeFormDefault="unqualified">
+    <xs:element name="Person">
+      <xs:complexType>
+        <xs:sequence>
+          <xs:element ref="pc:DisplayName" minOccurs="0"/>
+          <xs:element ref="pc:AccountId" minOccurs="0"/>
+          <xs:element ref="pc:AccountType" minOccurs="0"/>
+        </xs:sequence>
+      </xs:complexType>
+    </xs:element>
+    <xs:element name="DisplayName" type="xs:string"/>
+    <xs:element name="AccountId" type="xs:string"/>
+    <xs:element name="AccountType" type="xs:string"/>
+    <xs:element name="BDCAssociatedEntity">
+      <xs:complexType>
+        <xs:sequence>
+          <xs:element ref="pc:BDCEntity" minOccurs="0" maxOccurs="unbounded"/>
+        </xs:sequence>
+        <xs:attribute ref="pc:EntityNamespace"/>
+        <xs:attribute ref="pc:EntityName"/>
+        <xs:attribute ref="pc:SystemInstanceName"/>
+        <xs:attribute ref="pc:AssociationName"/>
+      </xs:complexType>
+    </xs:element>
+    <xs:attribute name="EntityNamespace" type="xs:string"/>
+    <xs:attribute name="EntityName" type="xs:string"/>
+    <xs:attribute name="SystemInstanceName" type="xs:string"/>
+    <xs:attribute name="AssociationName" type="xs:string"/>
+    <xs:element name="BDCEntity">
+      <xs:complexType>
+        <xs:sequence>
+          <xs:element ref="pc:EntityDisplayName" minOccurs="0"/>
+          <xs:element ref="pc:EntityInstanceReference" minOccurs="0"/>
+          <xs:element ref="pc:EntityId1" minOccurs="0"/>
+          <xs:element ref="pc:EntityId2" minOccurs="0"/>
+          <xs:element ref="pc:EntityId3" minOccurs="0"/>
+          <xs:element ref="pc:EntityId4" minOccurs="0"/>
+          <xs:element ref="pc:EntityId5" minOccurs="0"/>
+        </xs:sequence>
+      </xs:complexType>
+    </xs:element>
+    <xs:element name="EntityDisplayName" type="xs:string"/>
+    <xs:element name="EntityInstanceReference" type="xs:string"/>
+    <xs:element name="EntityId1" type="xs:string"/>
+    <xs:element name="EntityId2" type="xs:string"/>
+    <xs:element name="EntityId3" type="xs:string"/>
+    <xs:element name="EntityId4" type="xs:string"/>
+    <xs:element name="EntityId5" type="xs:string"/>
+    <xs:element name="Terms">
+      <xs:complexType>
+        <xs:sequence>
+          <xs:element ref="pc:TermInfo" minOccurs="0" maxOccurs="unbounded"/>
+        </xs:sequence>
+      </xs:complexType>
+    </xs:element>
+    <xs:element name="TermInfo">
+      <xs:complexType>
+        <xs:sequence>
+          <xs:element ref="pc:TermName" minOccurs="0"/>
+          <xs:element ref="pc:TermId" minOccurs="0"/>
+        </xs:sequence>
+      </xs:complexType>
+    </xs:element>
+    <xs:element name="TermName" type="xs:string"/>
+    <xs:element name="TermId" type="xs:string"/>
+  </xs:schema>
+</ct:contentTypeSchema>
+</file>
+
+<file path=customXml/item2.xml><?xml version="1.0" encoding="utf-8"?>
+<?mso-contentType ?>
+<FormTemplates xmlns="http://schemas.microsoft.com/sharepoint/v3/contenttype/forms">
+  <Display>DocumentLibraryForm</Display>
+  <Edit>DocumentLibraryForm</Edit>
+  <New>DocumentLibraryForm</New>
+</FormTemplates>
+</file>
+
+<file path=customXml/item3.xml><?xml version="1.0" encoding="utf-8"?>
+<p:properties xmlns:p="http://schemas.microsoft.com/office/2006/metadata/properties" xmlns:xsi="http://www.w3.org/2001/XMLSchema-instance" xmlns:pc="http://schemas.microsoft.com/office/infopath/2007/PartnerControls">
+  <documentManagement>
+    <_activity xmlns="297510cd-30e8-4429-bab4-c6259e36c9b2" xsi:nil="true"/>
+  </documentManagement>
+</p:properties>
+</file>
+
+<file path=customXml/itemProps1.xml><?xml version="1.0" encoding="utf-8"?>
+<ds:datastoreItem xmlns:ds="http://schemas.openxmlformats.org/officeDocument/2006/customXml" ds:itemID="{B6545945-E672-484D-BE5C-8C3C6D34CED9}">
+  <ds:schemaRefs>
+    <ds:schemaRef ds:uri="http://schemas.microsoft.com/office/2006/metadata/contentType"/>
+    <ds:schemaRef ds:uri="http://schemas.microsoft.com/office/2006/metadata/properties/metaAttributes"/>
+    <ds:schemaRef ds:uri="http://www.w3.org/2001/XMLSchema"/>
+    <ds:schemaRef ds:uri="http://schemas.microsoft.com/office/2006/metadata/properties"/>
+    <ds:schemaRef ds:uri="297510cd-30e8-4429-bab4-c6259e36c9b2"/>
+    <ds:schemaRef ds:uri="999011ba-f567-48e4-a02b-5e3b96c6d431"/>
+    <ds:schemaRef ds:uri="http://schemas.microsoft.com/office/2006/documentManagement/types"/>
+    <ds:schemaRef ds:uri="http://schemas.microsoft.com/office/infopath/2007/PartnerControls"/>
+    <ds:schemaRef ds:uri="http://schemas.openxmlformats.org/package/2006/metadata/core-properties"/>
+    <ds:schemaRef ds:uri="http://purl.org/dc/elements/1.1/"/>
+    <ds:schemaRef ds:uri="http://purl.org/dc/terms/"/>
+    <ds:schemaRef ds:uri="http://schemas.microsoft.com/internal/obd"/>
+  </ds:schemaRefs>
+</ds:datastoreItem>
+</file>
+
+<file path=customXml/itemProps2.xml><?xml version="1.0" encoding="utf-8"?>
+<ds:datastoreItem xmlns:ds="http://schemas.openxmlformats.org/officeDocument/2006/customXml" ds:itemID="{0946B3B7-9868-40B3-962E-691515FEBE2E}">
+  <ds:schemaRefs>
+    <ds:schemaRef ds:uri="http://schemas.microsoft.com/sharepoint/v3/contenttype/forms"/>
+  </ds:schemaRefs>
+</ds:datastoreItem>
+</file>
+
+<file path=customXml/itemProps3.xml><?xml version="1.0" encoding="utf-8"?>
+<ds:datastoreItem xmlns:ds="http://schemas.openxmlformats.org/officeDocument/2006/customXml" ds:itemID="{C49CA7F1-33E2-440C-B1DE-853246E599E3}">
+  <ds:schemaRefs>
+    <ds:schemaRef ds:uri="http://schemas.microsoft.com/office/2006/metadata/properties"/>
+    <ds:schemaRef ds:uri="http://schemas.microsoft.com/office/infopath/2007/PartnerControls"/>
+    <ds:schemaRef ds:uri="297510cd-30e8-4429-bab4-c6259e36c9b2"/>
+  </ds:schemaRefs>
+</ds:datastoreItem>
 </file>
</xml_diff>

<commit_message>
improved attachment template and some question block associated with the addendum variables
</commit_message>
<xml_diff>
--- a/docassemble/MLHMotionRegardingChangeOfDomicile/data/templates/motion_re_cod_attachment.docx
+++ b/docassemble/MLHMotionRegardingChangeOfDomicile/data/templates/motion_re_cod_attachment.docx
@@ -10,17 +10,17 @@
         <w:tblLook w:val="04A0" w:firstRow="1" w:lastRow="0" w:firstColumn="1" w:lastColumn="0" w:noHBand="0" w:noVBand="1"/>
       </w:tblPr>
       <w:tblGrid>
-        <w:gridCol w:w="3480"/>
-        <w:gridCol w:w="4103"/>
-        <w:gridCol w:w="3487"/>
+        <w:gridCol w:w="3330"/>
+        <w:gridCol w:w="4230"/>
+        <w:gridCol w:w="3510"/>
       </w:tblGrid>
       <w:tr>
         <w:trPr>
-          <w:trHeight w:val="800"/>
+          <w:trHeight w:val="960"/>
         </w:trPr>
         <w:tc>
           <w:tcPr>
-            <w:tcW w:w="3420" w:type="dxa"/>
+            <w:tcW w:w="3330" w:type="dxa"/>
             <w:tcBorders>
               <w:top w:val="single" w:sz="12" w:space="0" w:color="auto"/>
               <w:left w:val="nil"/>
@@ -43,8 +43,8 @@
                 <w:rFonts w:ascii="Times New Roman" w:hAnsi="Times New Roman" w:cs="Times New Roman"/>
                 <w:b/>
                 <w:bCs/>
-                <w:sz w:val="20"/>
-                <w:szCs w:val="20"/>
+                <w:sz w:val="24"/>
+                <w:szCs w:val="24"/>
               </w:rPr>
               <w:t>STATE OF MICHIGAN</w:t>
             </w:r>
@@ -53,8 +53,8 @@
                 <w:rFonts w:ascii="Times New Roman" w:hAnsi="Times New Roman" w:cs="Times New Roman"/>
                 <w:b/>
                 <w:bCs/>
-                <w:sz w:val="20"/>
-                <w:szCs w:val="20"/>
+                <w:sz w:val="24"/>
+                <w:szCs w:val="24"/>
               </w:rPr>
               <w:br/>
               <w:t>JUDICIAL CIRCUIT</w:t>
@@ -64,60 +64,48 @@
                 <w:rFonts w:ascii="Times New Roman" w:hAnsi="Times New Roman" w:cs="Times New Roman"/>
                 <w:b/>
                 <w:bCs/>
-                <w:sz w:val="20"/>
-                <w:szCs w:val="20"/>
+                <w:sz w:val="24"/>
+                <w:szCs w:val="24"/>
               </w:rPr>
               <w:br/>
             </w:r>
-            <w:proofErr w:type="gramStart"/>
             <w:r>
               <w:rPr>
                 <w:rFonts w:ascii="Times New Roman" w:hAnsi="Times New Roman" w:cs="Times New Roman"/>
-                <w:sz w:val="20"/>
-                <w:szCs w:val="20"/>
+                <w:sz w:val="24"/>
+                <w:szCs w:val="24"/>
               </w:rPr>
               <w:t>{{</w:t>
             </w:r>
             <w:r>
               <w:rPr>
                 <w:rFonts w:ascii="Times New Roman" w:hAnsi="Times New Roman" w:cs="Times New Roman"/>
-                <w:sz w:val="20"/>
-                <w:szCs w:val="20"/>
-              </w:rPr>
-              <w:t xml:space="preserve"> </w:t>
-            </w:r>
-            <w:proofErr w:type="spellStart"/>
-            <w:r>
-              <w:rPr>
-                <w:rFonts w:ascii="Times New Roman" w:hAnsi="Times New Roman" w:cs="Times New Roman"/>
-                <w:sz w:val="20"/>
-                <w:szCs w:val="20"/>
-              </w:rPr>
-              <w:t>county</w:t>
-            </w:r>
-            <w:proofErr w:type="gramEnd"/>
-            <w:r>
-              <w:rPr>
-                <w:rFonts w:ascii="Times New Roman" w:hAnsi="Times New Roman" w:cs="Times New Roman"/>
-                <w:sz w:val="20"/>
-                <w:szCs w:val="20"/>
-              </w:rPr>
-              <w:t>_choice</w:t>
-            </w:r>
-            <w:proofErr w:type="spellEnd"/>
-            <w:r>
-              <w:rPr>
-                <w:rFonts w:ascii="Times New Roman" w:hAnsi="Times New Roman" w:cs="Times New Roman"/>
-                <w:sz w:val="20"/>
-                <w:szCs w:val="20"/>
+                <w:sz w:val="24"/>
+                <w:szCs w:val="24"/>
               </w:rPr>
               <w:t xml:space="preserve"> </w:t>
             </w:r>
             <w:r>
               <w:rPr>
                 <w:rFonts w:ascii="Times New Roman" w:hAnsi="Times New Roman" w:cs="Times New Roman"/>
-                <w:sz w:val="20"/>
-                <w:szCs w:val="20"/>
+                <w:sz w:val="24"/>
+                <w:szCs w:val="24"/>
+              </w:rPr>
+              <w:t>county</w:t>
+            </w:r>
+            <w:r>
+              <w:rPr>
+                <w:rFonts w:ascii="Times New Roman" w:hAnsi="Times New Roman" w:cs="Times New Roman"/>
+                <w:sz w:val="24"/>
+                <w:szCs w:val="24"/>
+              </w:rPr>
+              <w:t xml:space="preserve">_choice </w:t>
+            </w:r>
+            <w:r>
+              <w:rPr>
+                <w:rFonts w:ascii="Times New Roman" w:hAnsi="Times New Roman" w:cs="Times New Roman"/>
+                <w:sz w:val="24"/>
+                <w:szCs w:val="24"/>
               </w:rPr>
               <w:t xml:space="preserve">}} </w:t>
             </w:r>
@@ -126,8 +114,8 @@
                 <w:rFonts w:ascii="Times New Roman" w:hAnsi="Times New Roman" w:cs="Times New Roman"/>
                 <w:b/>
                 <w:bCs/>
-                <w:sz w:val="20"/>
-                <w:szCs w:val="20"/>
+                <w:sz w:val="24"/>
+                <w:szCs w:val="24"/>
               </w:rPr>
               <w:t>COUNTY</w:t>
             </w:r>
@@ -135,7 +123,7 @@
         </w:tc>
         <w:tc>
           <w:tcPr>
-            <w:tcW w:w="4032" w:type="dxa"/>
+            <w:tcW w:w="4230" w:type="dxa"/>
             <w:tcBorders>
               <w:top w:val="single" w:sz="12" w:space="0" w:color="auto"/>
               <w:bottom w:val="single" w:sz="12" w:space="0" w:color="auto"/>
@@ -148,8 +136,8 @@
                 <w:rFonts w:ascii="Times New Roman" w:hAnsi="Times New Roman" w:cs="Times New Roman"/>
                 <w:b/>
                 <w:bCs/>
-                <w:sz w:val="20"/>
-                <w:szCs w:val="20"/>
+                <w:sz w:val="24"/>
+                <w:szCs w:val="24"/>
               </w:rPr>
             </w:pPr>
             <w:r>
@@ -157,8 +145,8 @@
                 <w:rFonts w:ascii="Times New Roman" w:hAnsi="Times New Roman" w:cs="Times New Roman"/>
                 <w:b/>
                 <w:bCs/>
-                <w:sz w:val="20"/>
-                <w:szCs w:val="20"/>
+                <w:sz w:val="24"/>
+                <w:szCs w:val="24"/>
               </w:rPr>
               <w:t>ATTACHMENT TO</w:t>
             </w:r>
@@ -167,8 +155,8 @@
                 <w:rFonts w:ascii="Times New Roman" w:hAnsi="Times New Roman" w:cs="Times New Roman"/>
                 <w:b/>
                 <w:bCs/>
-                <w:sz w:val="20"/>
-                <w:szCs w:val="20"/>
+                <w:sz w:val="24"/>
+                <w:szCs w:val="24"/>
               </w:rPr>
               <w:br/>
               <w:t>MOTION REGARDING CHANGE OF DOMICILE/LEGALRESIDENCE</w:t>
@@ -177,7 +165,7 @@
         </w:tc>
         <w:tc>
           <w:tcPr>
-            <w:tcW w:w="3427" w:type="dxa"/>
+            <w:tcW w:w="3510" w:type="dxa"/>
             <w:tcBorders>
               <w:top w:val="single" w:sz="12" w:space="0" w:color="auto"/>
               <w:bottom w:val="single" w:sz="12" w:space="0" w:color="auto"/>
@@ -191,8 +179,8 @@
                 <w:rFonts w:ascii="Times New Roman" w:hAnsi="Times New Roman" w:cs="Times New Roman"/>
                 <w:b/>
                 <w:bCs/>
-                <w:sz w:val="20"/>
-                <w:szCs w:val="20"/>
+                <w:sz w:val="24"/>
+                <w:szCs w:val="24"/>
               </w:rPr>
             </w:pPr>
             <w:r>
@@ -200,8 +188,8 @@
                 <w:rFonts w:ascii="Times New Roman" w:hAnsi="Times New Roman" w:cs="Times New Roman"/>
                 <w:b/>
                 <w:bCs/>
-                <w:sz w:val="20"/>
-                <w:szCs w:val="20"/>
+                <w:sz w:val="24"/>
+                <w:szCs w:val="24"/>
               </w:rPr>
               <w:t>CASE NO.</w:t>
             </w:r>
@@ -213,8 +201,8 @@
                 <w:rFonts w:ascii="Times New Roman" w:hAnsi="Times New Roman" w:cs="Times New Roman"/>
                 <w:b/>
                 <w:bCs/>
-                <w:sz w:val="20"/>
-                <w:szCs w:val="20"/>
+                <w:sz w:val="24"/>
+                <w:szCs w:val="24"/>
               </w:rPr>
             </w:pPr>
           </w:p>
@@ -226,47 +214,27 @@
                 <w:szCs w:val="20"/>
               </w:rPr>
             </w:pPr>
-            <w:proofErr w:type="gramStart"/>
             <w:r>
               <w:rPr>
                 <w:rFonts w:ascii="Times New Roman" w:hAnsi="Times New Roman" w:cs="Times New Roman"/>
-                <w:sz w:val="20"/>
-                <w:szCs w:val="20"/>
+                <w:sz w:val="24"/>
+                <w:szCs w:val="24"/>
               </w:rPr>
-              <w:t xml:space="preserve">{{ </w:t>
+              <w:t>{{ docket_number</w:t>
             </w:r>
-            <w:proofErr w:type="spellStart"/>
             <w:r>
               <w:rPr>
                 <w:rFonts w:ascii="Times New Roman" w:hAnsi="Times New Roman" w:cs="Times New Roman"/>
-                <w:sz w:val="20"/>
-                <w:szCs w:val="20"/>
-              </w:rPr>
-              <w:t>docket</w:t>
-            </w:r>
-            <w:proofErr w:type="gramEnd"/>
-            <w:r>
-              <w:rPr>
-                <w:rFonts w:ascii="Times New Roman" w:hAnsi="Times New Roman" w:cs="Times New Roman"/>
-                <w:sz w:val="20"/>
-                <w:szCs w:val="20"/>
-              </w:rPr>
-              <w:t>_number</w:t>
-            </w:r>
-            <w:proofErr w:type="spellEnd"/>
-            <w:r>
-              <w:rPr>
-                <w:rFonts w:ascii="Times New Roman" w:hAnsi="Times New Roman" w:cs="Times New Roman"/>
-                <w:sz w:val="20"/>
-                <w:szCs w:val="20"/>
+                <w:sz w:val="24"/>
+                <w:szCs w:val="24"/>
               </w:rPr>
               <w:t xml:space="preserve"> </w:t>
             </w:r>
             <w:r>
               <w:rPr>
                 <w:rFonts w:ascii="Times New Roman" w:hAnsi="Times New Roman" w:cs="Times New Roman"/>
-                <w:sz w:val="20"/>
-                <w:szCs w:val="20"/>
+                <w:sz w:val="24"/>
+                <w:szCs w:val="24"/>
               </w:rPr>
               <w:t>}}</w:t>
             </w:r>
@@ -287,8 +255,8 @@
           <w:rFonts w:ascii="Times New Roman" w:hAnsi="Times New Roman" w:cs="Times New Roman"/>
           <w:b/>
           <w:bCs/>
-          <w:sz w:val="20"/>
-          <w:szCs w:val="20"/>
+          <w:sz w:val="24"/>
+          <w:szCs w:val="24"/>
         </w:rPr>
       </w:pPr>
       <w:r>
@@ -296,8 +264,8 @@
           <w:rFonts w:ascii="Times New Roman" w:hAnsi="Times New Roman" w:cs="Times New Roman"/>
           <w:b/>
           <w:bCs/>
-          <w:sz w:val="20"/>
-          <w:szCs w:val="20"/>
+          <w:sz w:val="24"/>
+          <w:szCs w:val="24"/>
         </w:rPr>
         <w:t>Paragraph 3:</w:t>
       </w:r>
@@ -306,117 +274,79 @@
       <w:pPr>
         <w:rPr>
           <w:rFonts w:ascii="Times New Roman" w:hAnsi="Times New Roman" w:cs="Times New Roman"/>
-          <w:sz w:val="20"/>
-          <w:szCs w:val="20"/>
-        </w:rPr>
-      </w:pPr>
-      <w:r>
-        <w:rPr>
-          <w:rFonts w:ascii="Times New Roman" w:hAnsi="Times New Roman" w:cs="Times New Roman"/>
-          <w:sz w:val="20"/>
-          <w:szCs w:val="20"/>
+          <w:sz w:val="24"/>
+          <w:szCs w:val="24"/>
+        </w:rPr>
+      </w:pPr>
+      <w:r>
+        <w:rPr>
+          <w:rFonts w:ascii="Times New Roman" w:hAnsi="Times New Roman" w:cs="Times New Roman"/>
+          <w:sz w:val="24"/>
+          <w:szCs w:val="24"/>
         </w:rPr>
         <w:t xml:space="preserve">My proposed new residence is </w:t>
       </w:r>
-      <w:proofErr w:type="gramStart"/>
-      <w:r>
-        <w:rPr>
-          <w:rFonts w:ascii="Times New Roman" w:hAnsi="Times New Roman" w:cs="Times New Roman"/>
-          <w:sz w:val="20"/>
-          <w:szCs w:val="20"/>
+      <w:r>
+        <w:rPr>
+          <w:rFonts w:ascii="Times New Roman" w:hAnsi="Times New Roman" w:cs="Times New Roman"/>
+          <w:sz w:val="24"/>
+          <w:szCs w:val="24"/>
         </w:rPr>
         <w:t xml:space="preserve">{{ </w:t>
       </w:r>
-      <w:proofErr w:type="spellStart"/>
-      <w:r>
-        <w:rPr>
-          <w:rFonts w:ascii="Times New Roman" w:hAnsi="Times New Roman" w:cs="Times New Roman"/>
-          <w:sz w:val="20"/>
-          <w:szCs w:val="20"/>
-        </w:rPr>
-        <w:t>distance</w:t>
-      </w:r>
-      <w:proofErr w:type="gramEnd"/>
-      <w:r>
-        <w:rPr>
-          <w:rFonts w:ascii="Times New Roman" w:hAnsi="Times New Roman" w:cs="Times New Roman"/>
-          <w:sz w:val="20"/>
-          <w:szCs w:val="20"/>
-        </w:rPr>
-        <w:t>_from_other_parent</w:t>
-      </w:r>
-      <w:proofErr w:type="spellEnd"/>
-      <w:r>
-        <w:rPr>
-          <w:rFonts w:ascii="Times New Roman" w:hAnsi="Times New Roman" w:cs="Times New Roman"/>
-          <w:sz w:val="20"/>
-          <w:szCs w:val="20"/>
-        </w:rPr>
-        <w:t xml:space="preserve"> </w:t>
-      </w:r>
-      <w:r>
-        <w:rPr>
-          <w:rFonts w:ascii="Times New Roman" w:hAnsi="Times New Roman" w:cs="Times New Roman"/>
-          <w:sz w:val="20"/>
-          <w:szCs w:val="20"/>
+      <w:r>
+        <w:rPr>
+          <w:rFonts w:ascii="Times New Roman" w:hAnsi="Times New Roman" w:cs="Times New Roman"/>
+          <w:sz w:val="24"/>
+          <w:szCs w:val="24"/>
+        </w:rPr>
+        <w:t xml:space="preserve">distance_from_other_parent </w:t>
+      </w:r>
+      <w:r>
+        <w:rPr>
+          <w:rFonts w:ascii="Times New Roman" w:hAnsi="Times New Roman" w:cs="Times New Roman"/>
+          <w:sz w:val="24"/>
+          <w:szCs w:val="24"/>
         </w:rPr>
         <w:t>}}</w:t>
       </w:r>
       <w:r>
         <w:rPr>
           <w:rFonts w:ascii="Times New Roman" w:hAnsi="Times New Roman" w:cs="Times New Roman"/>
-          <w:sz w:val="20"/>
-          <w:szCs w:val="20"/>
+          <w:sz w:val="24"/>
+          <w:szCs w:val="24"/>
         </w:rPr>
         <w:t xml:space="preserve"> miles from </w:t>
       </w:r>
       <w:r>
         <w:rPr>
           <w:rFonts w:ascii="Times New Roman" w:hAnsi="Times New Roman" w:cs="Times New Roman"/>
-          <w:sz w:val="20"/>
-          <w:szCs w:val="20"/>
-        </w:rPr>
-        <w:t xml:space="preserve">{{ </w:t>
-      </w:r>
-      <w:proofErr w:type="spellStart"/>
-      <w:r>
-        <w:rPr>
-          <w:rFonts w:ascii="Times New Roman" w:hAnsi="Times New Roman" w:cs="Times New Roman"/>
-          <w:sz w:val="20"/>
-          <w:szCs w:val="20"/>
-        </w:rPr>
-        <w:t>other_</w:t>
-      </w:r>
-      <w:r>
-        <w:rPr>
-          <w:rFonts w:ascii="Times New Roman" w:hAnsi="Times New Roman" w:cs="Times New Roman"/>
-          <w:sz w:val="20"/>
-          <w:szCs w:val="20"/>
-        </w:rPr>
-        <w:t>parties</w:t>
-      </w:r>
-      <w:proofErr w:type="spellEnd"/>
-      <w:r>
-        <w:rPr>
-          <w:rFonts w:ascii="Times New Roman" w:hAnsi="Times New Roman" w:cs="Times New Roman"/>
-          <w:sz w:val="20"/>
-          <w:szCs w:val="20"/>
-        </w:rPr>
-        <w:t>[0]</w:t>
-      </w:r>
-      <w:r>
-        <w:rPr>
-          <w:rFonts w:ascii="Times New Roman" w:hAnsi="Times New Roman" w:cs="Times New Roman"/>
-          <w:sz w:val="20"/>
-          <w:szCs w:val="20"/>
+          <w:sz w:val="24"/>
+          <w:szCs w:val="24"/>
+        </w:rPr>
+        <w:t>{{ other_</w:t>
+      </w:r>
+      <w:r>
+        <w:rPr>
+          <w:rFonts w:ascii="Times New Roman" w:hAnsi="Times New Roman" w:cs="Times New Roman"/>
+          <w:sz w:val="24"/>
+          <w:szCs w:val="24"/>
+        </w:rPr>
+        <w:t>parties[0]</w:t>
+      </w:r>
+      <w:r>
+        <w:rPr>
+          <w:rFonts w:ascii="Times New Roman" w:hAnsi="Times New Roman" w:cs="Times New Roman"/>
+          <w:sz w:val="24"/>
+          <w:szCs w:val="24"/>
         </w:rPr>
         <w:t xml:space="preserve"> }}</w:t>
       </w:r>
       <w:r>
         <w:rPr>
           <w:rFonts w:ascii="Times New Roman" w:hAnsi="Times New Roman" w:cs="Times New Roman"/>
-          <w:sz w:val="20"/>
-          <w:szCs w:val="20"/>
+          <w:sz w:val="24"/>
+          <w:szCs w:val="24"/>
         </w:rPr>
         <w:t>'s current residence.</w:t>
       </w:r>
@@ -425,67 +355,47 @@
       <w:pPr>
         <w:rPr>
           <w:rFonts w:ascii="Times New Roman" w:hAnsi="Times New Roman" w:cs="Times New Roman"/>
-          <w:sz w:val="20"/>
-          <w:szCs w:val="20"/>
-        </w:rPr>
-      </w:pPr>
-      <w:r>
-        <w:rPr>
-          <w:rFonts w:ascii="Times New Roman" w:hAnsi="Times New Roman" w:cs="Times New Roman"/>
-          <w:sz w:val="20"/>
-          <w:szCs w:val="20"/>
+          <w:sz w:val="24"/>
+          <w:szCs w:val="24"/>
+        </w:rPr>
+      </w:pPr>
+      <w:r>
+        <w:rPr>
+          <w:rFonts w:ascii="Times New Roman" w:hAnsi="Times New Roman" w:cs="Times New Roman"/>
+          <w:sz w:val="24"/>
+          <w:szCs w:val="24"/>
         </w:rPr>
         <w:t xml:space="preserve">My proposed new residence is </w:t>
       </w:r>
-      <w:proofErr w:type="gramStart"/>
-      <w:r>
-        <w:rPr>
-          <w:rFonts w:ascii="Times New Roman" w:hAnsi="Times New Roman" w:cs="Times New Roman"/>
-          <w:sz w:val="20"/>
-          <w:szCs w:val="20"/>
+      <w:r>
+        <w:rPr>
+          <w:rFonts w:ascii="Times New Roman" w:hAnsi="Times New Roman" w:cs="Times New Roman"/>
+          <w:sz w:val="24"/>
+          <w:szCs w:val="24"/>
         </w:rPr>
         <w:t xml:space="preserve">{{ </w:t>
       </w:r>
-      <w:proofErr w:type="spellStart"/>
-      <w:r>
-        <w:rPr>
-          <w:rFonts w:ascii="Times New Roman" w:hAnsi="Times New Roman" w:cs="Times New Roman"/>
-          <w:sz w:val="20"/>
-          <w:szCs w:val="20"/>
-        </w:rPr>
-        <w:t>distance</w:t>
-      </w:r>
-      <w:proofErr w:type="gramEnd"/>
-      <w:r>
-        <w:rPr>
-          <w:rFonts w:ascii="Times New Roman" w:hAnsi="Times New Roman" w:cs="Times New Roman"/>
-          <w:sz w:val="20"/>
-          <w:szCs w:val="20"/>
-        </w:rPr>
-        <w:t>_from_current_residence</w:t>
-      </w:r>
-      <w:proofErr w:type="spellEnd"/>
-      <w:r>
-        <w:rPr>
-          <w:rFonts w:ascii="Times New Roman" w:hAnsi="Times New Roman" w:cs="Times New Roman"/>
-          <w:sz w:val="20"/>
-          <w:szCs w:val="20"/>
-        </w:rPr>
-        <w:t xml:space="preserve"> </w:t>
-      </w:r>
-      <w:r>
-        <w:rPr>
-          <w:rFonts w:ascii="Times New Roman" w:hAnsi="Times New Roman" w:cs="Times New Roman"/>
-          <w:sz w:val="20"/>
-          <w:szCs w:val="20"/>
+      <w:r>
+        <w:rPr>
+          <w:rFonts w:ascii="Times New Roman" w:hAnsi="Times New Roman" w:cs="Times New Roman"/>
+          <w:sz w:val="24"/>
+          <w:szCs w:val="24"/>
+        </w:rPr>
+        <w:t xml:space="preserve">distance_from_current_residence </w:t>
+      </w:r>
+      <w:r>
+        <w:rPr>
+          <w:rFonts w:ascii="Times New Roman" w:hAnsi="Times New Roman" w:cs="Times New Roman"/>
+          <w:sz w:val="24"/>
+          <w:szCs w:val="24"/>
         </w:rPr>
         <w:t>}}</w:t>
       </w:r>
       <w:r>
         <w:rPr>
           <w:rFonts w:ascii="Times New Roman" w:hAnsi="Times New Roman" w:cs="Times New Roman"/>
-          <w:sz w:val="20"/>
-          <w:szCs w:val="20"/>
+          <w:sz w:val="24"/>
+          <w:szCs w:val="24"/>
         </w:rPr>
         <w:t xml:space="preserve"> miles from my current residence.</w:t>
       </w:r>
@@ -494,91 +404,79 @@
       <w:pPr>
         <w:rPr>
           <w:rFonts w:ascii="Times New Roman" w:hAnsi="Times New Roman" w:cs="Times New Roman"/>
-          <w:sz w:val="20"/>
-          <w:szCs w:val="20"/>
-        </w:rPr>
-      </w:pPr>
-      <w:r>
-        <w:rPr>
-          <w:rFonts w:ascii="Times New Roman" w:hAnsi="Times New Roman" w:cs="Times New Roman"/>
-          <w:sz w:val="20"/>
-          <w:szCs w:val="20"/>
-        </w:rPr>
-        <w:t xml:space="preserve">I want the court to allow me and my child </w:t>
-      </w:r>
-      <w:proofErr w:type="gramStart"/>
-      <w:r>
-        <w:rPr>
-          <w:rFonts w:ascii="Times New Roman" w:hAnsi="Times New Roman" w:cs="Times New Roman"/>
-          <w:sz w:val="20"/>
-          <w:szCs w:val="20"/>
-        </w:rPr>
-        <w:t>{{ child</w:t>
-      </w:r>
-      <w:r>
-        <w:rPr>
-          <w:rFonts w:ascii="Times New Roman" w:hAnsi="Times New Roman" w:cs="Times New Roman"/>
-          <w:sz w:val="20"/>
-          <w:szCs w:val="20"/>
+          <w:sz w:val="24"/>
+          <w:szCs w:val="24"/>
+        </w:rPr>
+      </w:pPr>
+      <w:r>
+        <w:rPr>
+          <w:rFonts w:ascii="Times New Roman" w:hAnsi="Times New Roman" w:cs="Times New Roman"/>
+          <w:sz w:val="24"/>
+          <w:szCs w:val="24"/>
+        </w:rPr>
+        <w:t>I want the court to allow me and my child {{ child</w:t>
+      </w:r>
+      <w:r>
+        <w:rPr>
+          <w:rFonts w:ascii="Times New Roman" w:hAnsi="Times New Roman" w:cs="Times New Roman"/>
+          <w:sz w:val="24"/>
+          <w:szCs w:val="24"/>
         </w:rPr>
         <w:t>ren</w:t>
       </w:r>
-      <w:proofErr w:type="gramEnd"/>
-      <w:r>
-        <w:rPr>
-          <w:rFonts w:ascii="Times New Roman" w:hAnsi="Times New Roman" w:cs="Times New Roman"/>
-          <w:sz w:val="20"/>
-          <w:szCs w:val="20"/>
+      <w:r>
+        <w:rPr>
+          <w:rFonts w:ascii="Times New Roman" w:hAnsi="Times New Roman" w:cs="Times New Roman"/>
+          <w:sz w:val="24"/>
+          <w:szCs w:val="24"/>
         </w:rPr>
         <w:t>[0] }}, DOB: {{ child</w:t>
       </w:r>
       <w:r>
         <w:rPr>
           <w:rFonts w:ascii="Times New Roman" w:hAnsi="Times New Roman" w:cs="Times New Roman"/>
-          <w:sz w:val="20"/>
-          <w:szCs w:val="20"/>
+          <w:sz w:val="24"/>
+          <w:szCs w:val="24"/>
         </w:rPr>
         <w:t>ren</w:t>
       </w:r>
       <w:r>
         <w:rPr>
           <w:rFonts w:ascii="Times New Roman" w:hAnsi="Times New Roman" w:cs="Times New Roman"/>
-          <w:sz w:val="20"/>
-          <w:szCs w:val="20"/>
+          <w:sz w:val="24"/>
+          <w:szCs w:val="24"/>
         </w:rPr>
         <w:t>[0].</w:t>
       </w:r>
       <w:r>
         <w:rPr>
           <w:rFonts w:ascii="Times New Roman" w:hAnsi="Times New Roman" w:cs="Times New Roman"/>
-          <w:sz w:val="20"/>
-          <w:szCs w:val="20"/>
+          <w:sz w:val="24"/>
+          <w:szCs w:val="24"/>
         </w:rPr>
         <w:t xml:space="preserve">birthdate </w:t>
       </w:r>
       <w:r>
         <w:rPr>
           <w:rFonts w:ascii="Times New Roman" w:hAnsi="Times New Roman" w:cs="Times New Roman"/>
-          <w:sz w:val="20"/>
-          <w:szCs w:val="20"/>
+          <w:sz w:val="24"/>
+          <w:szCs w:val="24"/>
         </w:rPr>
         <w:t xml:space="preserve">}} to move because: {{ </w:t>
       </w:r>
-      <w:proofErr w:type="spellStart"/>
-      <w:r>
-        <w:rPr>
-          <w:rFonts w:ascii="Times New Roman" w:hAnsi="Times New Roman" w:cs="Times New Roman"/>
-          <w:sz w:val="20"/>
-          <w:szCs w:val="20"/>
+      <w:r>
+        <w:rPr>
+          <w:rFonts w:ascii="Times New Roman" w:hAnsi="Times New Roman" w:cs="Times New Roman"/>
+          <w:sz w:val="24"/>
+          <w:szCs w:val="24"/>
         </w:rPr>
         <w:t>moving_reason</w:t>
       </w:r>
-      <w:proofErr w:type="spellEnd"/>
-      <w:r>
-        <w:rPr>
-          <w:rFonts w:ascii="Times New Roman" w:hAnsi="Times New Roman" w:cs="Times New Roman"/>
-          <w:sz w:val="20"/>
-          <w:szCs w:val="20"/>
+      <w:r>
+        <w:rPr>
+          <w:rFonts w:ascii="Times New Roman" w:hAnsi="Times New Roman" w:cs="Times New Roman"/>
+          <w:sz w:val="24"/>
+          <w:szCs w:val="24"/>
         </w:rPr>
         <w:t xml:space="preserve"> }}</w:t>
       </w:r>
@@ -587,59 +485,39 @@
       <w:pPr>
         <w:rPr>
           <w:rFonts w:ascii="Times New Roman" w:hAnsi="Times New Roman" w:cs="Times New Roman"/>
-          <w:sz w:val="20"/>
-          <w:szCs w:val="20"/>
-        </w:rPr>
-      </w:pPr>
-      <w:r>
-        <w:rPr>
-          <w:rFonts w:ascii="Times New Roman" w:hAnsi="Times New Roman" w:cs="Times New Roman"/>
-          <w:sz w:val="20"/>
-          <w:szCs w:val="20"/>
-        </w:rPr>
-        <w:t xml:space="preserve">The move will improve the quality of life for my child and me because: </w:t>
-      </w:r>
-      <w:proofErr w:type="gramStart"/>
-      <w:r>
-        <w:rPr>
-          <w:rFonts w:ascii="Times New Roman" w:hAnsi="Times New Roman" w:cs="Times New Roman"/>
-          <w:sz w:val="20"/>
-          <w:szCs w:val="20"/>
-        </w:rPr>
-        <w:t xml:space="preserve">{{ </w:t>
-      </w:r>
-      <w:proofErr w:type="spellStart"/>
-      <w:r>
-        <w:rPr>
-          <w:rFonts w:ascii="Times New Roman" w:hAnsi="Times New Roman" w:cs="Times New Roman"/>
-          <w:sz w:val="20"/>
-          <w:szCs w:val="20"/>
-        </w:rPr>
-        <w:t>moving</w:t>
-      </w:r>
-      <w:proofErr w:type="gramEnd"/>
-      <w:r>
-        <w:rPr>
-          <w:rFonts w:ascii="Times New Roman" w:hAnsi="Times New Roman" w:cs="Times New Roman"/>
-          <w:sz w:val="20"/>
-          <w:szCs w:val="20"/>
-        </w:rPr>
-        <w:t>_benefits</w:t>
-      </w:r>
-      <w:proofErr w:type="spellEnd"/>
-      <w:r>
-        <w:rPr>
-          <w:rFonts w:ascii="Times New Roman" w:hAnsi="Times New Roman" w:cs="Times New Roman"/>
-          <w:sz w:val="20"/>
-          <w:szCs w:val="20"/>
+          <w:sz w:val="24"/>
+          <w:szCs w:val="24"/>
+        </w:rPr>
+      </w:pPr>
+      <w:r>
+        <w:rPr>
+          <w:rFonts w:ascii="Times New Roman" w:hAnsi="Times New Roman" w:cs="Times New Roman"/>
+          <w:sz w:val="24"/>
+          <w:szCs w:val="24"/>
+        </w:rPr>
+        <w:t xml:space="preserve">The move will improve the quality of life for my child and me because: {{ </w:t>
+      </w:r>
+      <w:r>
+        <w:rPr>
+          <w:rFonts w:ascii="Times New Roman" w:hAnsi="Times New Roman" w:cs="Times New Roman"/>
+          <w:sz w:val="24"/>
+          <w:szCs w:val="24"/>
+        </w:rPr>
+        <w:t>moving_benefits</w:t>
+      </w:r>
+      <w:r>
+        <w:rPr>
+          <w:rFonts w:ascii="Times New Roman" w:hAnsi="Times New Roman" w:cs="Times New Roman"/>
+          <w:sz w:val="24"/>
+          <w:szCs w:val="24"/>
         </w:rPr>
         <w:t xml:space="preserve"> </w:t>
       </w:r>
       <w:r>
         <w:rPr>
           <w:rFonts w:ascii="Times New Roman" w:hAnsi="Times New Roman" w:cs="Times New Roman"/>
-          <w:sz w:val="20"/>
-          <w:szCs w:val="20"/>
+          <w:sz w:val="24"/>
+          <w:szCs w:val="24"/>
         </w:rPr>
         <w:t>}}</w:t>
       </w:r>
@@ -648,21 +526,491 @@
       <w:pPr>
         <w:rPr>
           <w:rFonts w:ascii="Times New Roman" w:hAnsi="Times New Roman" w:cs="Times New Roman"/>
+          <w:sz w:val="24"/>
+          <w:szCs w:val="24"/>
+        </w:rPr>
+      </w:pPr>
+      <w:r>
+        <w:rPr>
+          <w:rFonts w:ascii="Times New Roman" w:hAnsi="Times New Roman" w:cs="Times New Roman"/>
+          <w:sz w:val="24"/>
+          <w:szCs w:val="24"/>
+        </w:rPr>
+        <w:t xml:space="preserve">{% if </w:t>
+      </w:r>
+      <w:r>
+        <w:rPr>
+          <w:rFonts w:ascii="Times New Roman" w:hAnsi="Times New Roman" w:cs="Times New Roman"/>
+          <w:sz w:val="24"/>
+          <w:szCs w:val="24"/>
+        </w:rPr>
+        <w:t>other_parent_opposition</w:t>
+      </w:r>
+      <w:r>
+        <w:rPr>
+          <w:rFonts w:ascii="Times New Roman" w:hAnsi="Times New Roman" w:cs="Times New Roman"/>
+          <w:sz w:val="24"/>
+          <w:szCs w:val="24"/>
+        </w:rPr>
+        <w:t xml:space="preserve"> == “I don’t know” %} </w:t>
+      </w:r>
+      <w:r>
+        <w:rPr>
+          <w:rFonts w:ascii="Times New Roman" w:hAnsi="Times New Roman" w:cs="Times New Roman"/>
+          <w:sz w:val="24"/>
+          <w:szCs w:val="24"/>
+        </w:rPr>
+        <w:br/>
+      </w:r>
+      <w:r>
+        <w:rPr>
+          <w:rFonts w:ascii="Times New Roman" w:hAnsi="Times New Roman" w:cs="Times New Roman"/>
+          <w:sz w:val="24"/>
+          <w:szCs w:val="24"/>
+        </w:rPr>
+        <w:t xml:space="preserve">I don’t know whether </w:t>
+      </w:r>
+      <w:r>
+        <w:rPr>
+          <w:rFonts w:ascii="Times New Roman" w:hAnsi="Times New Roman" w:cs="Times New Roman"/>
+          <w:sz w:val="24"/>
+          <w:szCs w:val="24"/>
+        </w:rPr>
+        <w:t xml:space="preserve">{{ other_parties[0] }} </w:t>
+      </w:r>
+      <w:r>
+        <w:rPr>
+          <w:rFonts w:ascii="Times New Roman" w:hAnsi="Times New Roman" w:cs="Times New Roman"/>
+          <w:sz w:val="24"/>
+          <w:szCs w:val="24"/>
+        </w:rPr>
+        <w:t>opposes the move.</w:t>
+      </w:r>
+      <w:r>
+        <w:rPr>
+          <w:rFonts w:ascii="Times New Roman" w:hAnsi="Times New Roman" w:cs="Times New Roman"/>
+          <w:sz w:val="24"/>
+          <w:szCs w:val="24"/>
+        </w:rPr>
+        <w:t xml:space="preserve"> </w:t>
+      </w:r>
+      <w:r>
+        <w:rPr>
+          <w:rFonts w:ascii="Times New Roman" w:hAnsi="Times New Roman" w:cs="Times New Roman"/>
+          <w:sz w:val="24"/>
+          <w:szCs w:val="24"/>
+        </w:rPr>
+        <w:br/>
+      </w:r>
+      <w:r>
+        <w:rPr>
+          <w:rFonts w:ascii="Times New Roman" w:hAnsi="Times New Roman" w:cs="Times New Roman"/>
+          <w:sz w:val="24"/>
+          <w:szCs w:val="24"/>
+        </w:rPr>
+        <w:t xml:space="preserve">{% elif other_parent_opposition == “No” %} </w:t>
+      </w:r>
+      <w:r>
+        <w:rPr>
+          <w:rFonts w:ascii="Times New Roman" w:hAnsi="Times New Roman" w:cs="Times New Roman"/>
+          <w:sz w:val="24"/>
+          <w:szCs w:val="24"/>
+        </w:rPr>
+        <w:br/>
+      </w:r>
+      <w:r>
+        <w:rPr>
+          <w:rFonts w:ascii="Times New Roman" w:hAnsi="Times New Roman" w:cs="Times New Roman"/>
+          <w:sz w:val="24"/>
+          <w:szCs w:val="24"/>
+        </w:rPr>
+        <w:t>{{</w:t>
+      </w:r>
+      <w:r>
+        <w:t xml:space="preserve"> </w:t>
+      </w:r>
+      <w:r>
+        <w:rPr>
+          <w:rFonts w:ascii="Times New Roman" w:hAnsi="Times New Roman" w:cs="Times New Roman"/>
+          <w:sz w:val="24"/>
+          <w:szCs w:val="24"/>
+        </w:rPr>
+        <w:t>other_parties[0] }}</w:t>
+      </w:r>
+      <w:r>
+        <w:rPr>
+          <w:rFonts w:ascii="Times New Roman" w:hAnsi="Times New Roman" w:cs="Times New Roman"/>
+          <w:sz w:val="24"/>
+          <w:szCs w:val="24"/>
+        </w:rPr>
+        <w:t xml:space="preserve"> does not oppose the move.  </w:t>
+      </w:r>
+      <w:r>
+        <w:rPr>
+          <w:rFonts w:ascii="Times New Roman" w:hAnsi="Times New Roman" w:cs="Times New Roman"/>
+          <w:sz w:val="24"/>
+          <w:szCs w:val="24"/>
+        </w:rPr>
+        <w:br/>
+      </w:r>
+      <w:r>
+        <w:rPr>
+          <w:rFonts w:ascii="Times New Roman" w:hAnsi="Times New Roman" w:cs="Times New Roman"/>
+          <w:sz w:val="24"/>
+          <w:szCs w:val="24"/>
+        </w:rPr>
+        <w:t xml:space="preserve">{% elif </w:t>
+      </w:r>
+      <w:r>
+        <w:rPr>
+          <w:rFonts w:ascii="Times New Roman" w:hAnsi="Times New Roman" w:cs="Times New Roman"/>
+          <w:sz w:val="24"/>
+          <w:szCs w:val="24"/>
+        </w:rPr>
+        <w:t>other_parent_opposition == “</w:t>
+      </w:r>
+      <w:r>
+        <w:rPr>
+          <w:rFonts w:ascii="Times New Roman" w:hAnsi="Times New Roman" w:cs="Times New Roman"/>
+          <w:sz w:val="24"/>
+          <w:szCs w:val="24"/>
+        </w:rPr>
+        <w:t>Yes</w:t>
+      </w:r>
+      <w:r>
+        <w:rPr>
+          <w:rFonts w:ascii="Times New Roman" w:hAnsi="Times New Roman" w:cs="Times New Roman"/>
+          <w:sz w:val="24"/>
+          <w:szCs w:val="24"/>
+        </w:rPr>
+        <w:t>” %}</w:t>
+      </w:r>
+      <w:r>
+        <w:rPr>
+          <w:rFonts w:ascii="Times New Roman" w:hAnsi="Times New Roman" w:cs="Times New Roman"/>
+          <w:sz w:val="24"/>
+          <w:szCs w:val="24"/>
+        </w:rPr>
+        <w:t xml:space="preserve"> </w:t>
+      </w:r>
+      <w:r>
+        <w:rPr>
+          <w:rFonts w:ascii="Times New Roman" w:hAnsi="Times New Roman" w:cs="Times New Roman"/>
+          <w:sz w:val="24"/>
+          <w:szCs w:val="24"/>
+        </w:rPr>
+        <w:br/>
+      </w:r>
+      <w:r>
+        <w:rPr>
+          <w:rFonts w:ascii="Times New Roman" w:hAnsi="Times New Roman" w:cs="Times New Roman"/>
+          <w:sz w:val="24"/>
+          <w:szCs w:val="24"/>
+        </w:rPr>
+        <w:t>{{ other_parties[0] }} oppose</w:t>
+      </w:r>
+      <w:r>
+        <w:rPr>
+          <w:rFonts w:ascii="Times New Roman" w:hAnsi="Times New Roman" w:cs="Times New Roman"/>
+          <w:sz w:val="24"/>
+          <w:szCs w:val="24"/>
+        </w:rPr>
+        <w:t>s</w:t>
+      </w:r>
+      <w:r>
+        <w:rPr>
+          <w:rFonts w:ascii="Times New Roman" w:hAnsi="Times New Roman" w:cs="Times New Roman"/>
+          <w:sz w:val="24"/>
+          <w:szCs w:val="24"/>
+        </w:rPr>
+        <w:t xml:space="preserve"> the move</w:t>
+      </w:r>
+      <w:r>
+        <w:rPr>
+          <w:rFonts w:ascii="Times New Roman" w:hAnsi="Times New Roman" w:cs="Times New Roman"/>
+          <w:sz w:val="24"/>
+          <w:szCs w:val="24"/>
+        </w:rPr>
+        <w:t xml:space="preserve">.  </w:t>
+      </w:r>
+      <w:r>
+        <w:rPr>
+          <w:rFonts w:ascii="Times New Roman" w:hAnsi="Times New Roman" w:cs="Times New Roman"/>
+          <w:sz w:val="24"/>
+          <w:szCs w:val="24"/>
+        </w:rPr>
+        <w:br/>
+      </w:r>
+      <w:r>
+        <w:rPr>
+          <w:rFonts w:ascii="Times New Roman" w:hAnsi="Times New Roman" w:cs="Times New Roman"/>
+          <w:sz w:val="24"/>
+          <w:szCs w:val="24"/>
+        </w:rPr>
+        <w:t>{% endif %}</w:t>
+      </w:r>
+    </w:p>
+    <w:p>
+      <w:pPr>
+        <w:rPr>
+          <w:rFonts w:ascii="Times New Roman" w:hAnsi="Times New Roman" w:cs="Times New Roman"/>
+          <w:sz w:val="24"/>
+          <w:szCs w:val="24"/>
+        </w:rPr>
+      </w:pPr>
+      <w:r>
+        <w:rPr>
+          <w:rFonts w:ascii="Times New Roman" w:hAnsi="Times New Roman" w:cs="Times New Roman"/>
+          <w:i/>
+          <w:iCs/>
+          <w:sz w:val="24"/>
+          <w:szCs w:val="24"/>
+        </w:rPr>
+        <w:t>Need block about reason for opposition being child support mods</w:t>
+      </w:r>
+    </w:p>
+    <w:p>
+      <w:pPr>
+        <w:rPr>
+          <w:rFonts w:ascii="Times New Roman" w:hAnsi="Times New Roman" w:cs="Times New Roman"/>
+          <w:sz w:val="24"/>
+          <w:szCs w:val="24"/>
+        </w:rPr>
+      </w:pPr>
+      <w:r>
+        <w:rPr>
+          <w:rFonts w:ascii="Times New Roman" w:hAnsi="Times New Roman" w:cs="Times New Roman"/>
+          <w:sz w:val="24"/>
+          <w:szCs w:val="24"/>
+        </w:rPr>
+        <w:t xml:space="preserve">{% if </w:t>
+      </w:r>
+      <w:r>
+        <w:rPr>
+          <w:rFonts w:ascii="Times New Roman" w:hAnsi="Times New Roman" w:cs="Times New Roman"/>
+          <w:sz w:val="24"/>
+          <w:szCs w:val="24"/>
+        </w:rPr>
+        <w:t>domestic_violence</w:t>
+      </w:r>
+      <w:r>
+        <w:rPr>
+          <w:rFonts w:ascii="Times New Roman" w:hAnsi="Times New Roman" w:cs="Times New Roman"/>
+          <w:sz w:val="24"/>
+          <w:szCs w:val="24"/>
+        </w:rPr>
+        <w:t xml:space="preserve"> == True %}</w:t>
+      </w:r>
+      <w:r>
+        <w:rPr>
+          <w:rFonts w:ascii="Times New Roman" w:hAnsi="Times New Roman" w:cs="Times New Roman"/>
+          <w:sz w:val="24"/>
+          <w:szCs w:val="24"/>
+        </w:rPr>
+        <w:br/>
+      </w:r>
+      <w:r>
+        <w:rPr>
+          <w:rFonts w:ascii="Times New Roman" w:hAnsi="Times New Roman" w:cs="Times New Roman"/>
+          <w:sz w:val="24"/>
+          <w:szCs w:val="24"/>
+        </w:rPr>
+        <w:t>I am moving to espcape domestic violence by {{ other_parties[0] }}.  A brief summary of what {{ other_parties[0] }} did to me follows: {{ domestic_violence_exp }}</w:t>
+      </w:r>
+      <w:r>
+        <w:rPr>
+          <w:rFonts w:ascii="Times New Roman" w:hAnsi="Times New Roman" w:cs="Times New Roman"/>
+          <w:sz w:val="24"/>
+          <w:szCs w:val="24"/>
+        </w:rPr>
+        <w:br/>
+        <w:t>{% endif %}</w:t>
+      </w:r>
+    </w:p>
+    <w:p>
+      <w:pPr>
+        <w:rPr>
+          <w:rFonts w:ascii="Times New Roman" w:hAnsi="Times New Roman" w:cs="Times New Roman"/>
           <w:b/>
           <w:bCs/>
-          <w:sz w:val="20"/>
-          <w:szCs w:val="20"/>
-        </w:rPr>
-      </w:pPr>
+          <w:sz w:val="24"/>
+          <w:szCs w:val="24"/>
+        </w:rPr>
+      </w:pPr>
+      <w:r>
+        <w:rPr>
+          <w:rFonts w:ascii="Times New Roman" w:hAnsi="Times New Roman" w:cs="Times New Roman"/>
+          <w:b/>
+          <w:bCs/>
+          <w:sz w:val="24"/>
+          <w:szCs w:val="24"/>
+        </w:rPr>
+        <w:t>Paragraph 4:</w:t>
+      </w:r>
     </w:p>
     <w:p>
       <w:pPr>
         <w:rPr>
           <w:rFonts w:ascii="Times New Roman" w:hAnsi="Times New Roman" w:cs="Times New Roman"/>
+          <w:sz w:val="24"/>
+          <w:szCs w:val="24"/>
+        </w:rPr>
+      </w:pPr>
+      <w:r>
+        <w:rPr>
+          <w:rFonts w:ascii="Times New Roman" w:hAnsi="Times New Roman" w:cs="Times New Roman"/>
+          <w:sz w:val="24"/>
+          <w:szCs w:val="24"/>
+        </w:rPr>
+        <w:t>I want to move the legal residence of my child {{ child</w:t>
+      </w:r>
+      <w:r>
+        <w:rPr>
+          <w:rFonts w:ascii="Times New Roman" w:hAnsi="Times New Roman" w:cs="Times New Roman"/>
+          <w:sz w:val="24"/>
+          <w:szCs w:val="24"/>
+        </w:rPr>
+        <w:t>ren</w:t>
+      </w:r>
+      <w:r>
+        <w:rPr>
+          <w:rFonts w:ascii="Times New Roman" w:hAnsi="Times New Roman" w:cs="Times New Roman"/>
+          <w:sz w:val="24"/>
+          <w:szCs w:val="24"/>
+        </w:rPr>
+        <w:t>[0] }}, DOB: {{ child</w:t>
+      </w:r>
+      <w:r>
+        <w:rPr>
+          <w:rFonts w:ascii="Times New Roman" w:hAnsi="Times New Roman" w:cs="Times New Roman"/>
+          <w:sz w:val="24"/>
+          <w:szCs w:val="24"/>
+        </w:rPr>
+        <w:t>ren</w:t>
+      </w:r>
+      <w:r>
+        <w:rPr>
+          <w:rFonts w:ascii="Times New Roman" w:hAnsi="Times New Roman" w:cs="Times New Roman"/>
+          <w:sz w:val="24"/>
+          <w:szCs w:val="24"/>
+        </w:rPr>
+        <w:t>[0].</w:t>
+      </w:r>
+      <w:r>
+        <w:rPr>
+          <w:rFonts w:ascii="Times New Roman" w:hAnsi="Times New Roman" w:cs="Times New Roman"/>
+          <w:sz w:val="24"/>
+          <w:szCs w:val="24"/>
+        </w:rPr>
+        <w:t>birthdate</w:t>
+      </w:r>
+      <w:r>
+        <w:rPr>
+          <w:rFonts w:ascii="Times New Roman" w:hAnsi="Times New Roman" w:cs="Times New Roman"/>
+          <w:sz w:val="24"/>
+          <w:szCs w:val="24"/>
+        </w:rPr>
+        <w:t xml:space="preserve"> }} to {{ </w:t>
+      </w:r>
+      <w:r>
+        <w:rPr>
+          <w:rFonts w:ascii="Times New Roman" w:hAnsi="Times New Roman" w:cs="Times New Roman"/>
+          <w:sz w:val="24"/>
+          <w:szCs w:val="24"/>
+        </w:rPr>
+        <w:t>new_address</w:t>
+      </w:r>
+      <w:r>
+        <w:rPr>
+          <w:rFonts w:ascii="Times New Roman" w:hAnsi="Times New Roman" w:cs="Times New Roman"/>
+          <w:sz w:val="24"/>
+          <w:szCs w:val="24"/>
+        </w:rPr>
+        <w:t>[0]</w:t>
+      </w:r>
+      <w:r>
+        <w:rPr>
+          <w:rFonts w:ascii="Times New Roman" w:hAnsi="Times New Roman" w:cs="Times New Roman"/>
+          <w:sz w:val="24"/>
+          <w:szCs w:val="24"/>
+        </w:rPr>
+        <w:t xml:space="preserve"> }}.</w:t>
+      </w:r>
+    </w:p>
+    <w:p>
+      <w:pPr>
+        <w:rPr>
+          <w:rFonts w:ascii="Times New Roman" w:hAnsi="Times New Roman" w:cs="Times New Roman"/>
+          <w:sz w:val="24"/>
+          <w:szCs w:val="24"/>
+        </w:rPr>
+      </w:pPr>
+      <w:r>
+        <w:rPr>
+          <w:rFonts w:ascii="Times New Roman" w:hAnsi="Times New Roman" w:cs="Times New Roman"/>
+          <w:sz w:val="24"/>
+          <w:szCs w:val="24"/>
+        </w:rPr>
+        <w:t>I am asking the court to allow me to move by {{ mov</w:t>
+      </w:r>
+      <w:r>
+        <w:rPr>
+          <w:rFonts w:ascii="Times New Roman" w:hAnsi="Times New Roman" w:cs="Times New Roman"/>
+          <w:sz w:val="24"/>
+          <w:szCs w:val="24"/>
+        </w:rPr>
+        <w:t>ing</w:t>
+      </w:r>
+      <w:r>
+        <w:rPr>
+          <w:rFonts w:ascii="Times New Roman" w:hAnsi="Times New Roman" w:cs="Times New Roman"/>
+          <w:sz w:val="24"/>
+          <w:szCs w:val="24"/>
+        </w:rPr>
+        <w:t>_date }}.</w:t>
+      </w:r>
+    </w:p>
+    <w:p>
+      <w:pPr>
+        <w:rPr>
+          <w:rFonts w:ascii="Times New Roman" w:hAnsi="Times New Roman" w:cs="Times New Roman"/>
+          <w:sz w:val="24"/>
+          <w:szCs w:val="24"/>
+        </w:rPr>
+      </w:pPr>
+      <w:r>
+        <w:rPr>
+          <w:rFonts w:ascii="Times New Roman" w:hAnsi="Times New Roman" w:cs="Times New Roman"/>
+          <w:sz w:val="24"/>
+          <w:szCs w:val="24"/>
+        </w:rPr>
+        <w:t xml:space="preserve">{% if </w:t>
+      </w:r>
+      <w:r>
+        <w:rPr>
+          <w:rFonts w:ascii="Times New Roman" w:hAnsi="Times New Roman" w:cs="Times New Roman"/>
+          <w:sz w:val="24"/>
+          <w:szCs w:val="24"/>
+        </w:rPr>
+        <w:t>wants_parenting_time_change</w:t>
+      </w:r>
+      <w:r>
+        <w:rPr>
+          <w:rFonts w:ascii="Times New Roman" w:hAnsi="Times New Roman" w:cs="Times New Roman"/>
+          <w:sz w:val="24"/>
+          <w:szCs w:val="24"/>
+        </w:rPr>
+        <w:t xml:space="preserve"> == True %}</w:t>
+      </w:r>
+    </w:p>
+    <w:p>
+      <w:pPr>
+        <w:rPr>
+          <w:rFonts w:ascii="Times New Roman" w:hAnsi="Times New Roman" w:cs="Times New Roman"/>
           <w:b/>
           <w:bCs/>
-          <w:sz w:val="20"/>
-          <w:szCs w:val="20"/>
+          <w:sz w:val="24"/>
+          <w:szCs w:val="24"/>
         </w:rPr>
       </w:pPr>
       <w:r>
@@ -670,210 +1018,44 @@
           <w:rFonts w:ascii="Times New Roman" w:hAnsi="Times New Roman" w:cs="Times New Roman"/>
           <w:b/>
           <w:bCs/>
-          <w:sz w:val="20"/>
-          <w:szCs w:val="20"/>
-        </w:rPr>
-        <w:t>Paragraph 4:</w:t>
+          <w:sz w:val="24"/>
+          <w:szCs w:val="24"/>
+        </w:rPr>
+        <w:t>Paragraph 5:</w:t>
       </w:r>
     </w:p>
     <w:p>
       <w:pPr>
         <w:rPr>
           <w:rFonts w:ascii="Times New Roman" w:hAnsi="Times New Roman" w:cs="Times New Roman"/>
-          <w:sz w:val="20"/>
-          <w:szCs w:val="20"/>
-        </w:rPr>
-      </w:pPr>
-      <w:r>
-        <w:rPr>
-          <w:rFonts w:ascii="Times New Roman" w:hAnsi="Times New Roman" w:cs="Times New Roman"/>
-          <w:sz w:val="20"/>
-          <w:szCs w:val="20"/>
-        </w:rPr>
-        <w:t xml:space="preserve">I want to move the legal residence of my child </w:t>
-      </w:r>
-      <w:proofErr w:type="gramStart"/>
-      <w:r>
-        <w:rPr>
-          <w:rFonts w:ascii="Times New Roman" w:hAnsi="Times New Roman" w:cs="Times New Roman"/>
-          <w:sz w:val="20"/>
-          <w:szCs w:val="20"/>
-        </w:rPr>
-        <w:t>{{ child</w:t>
-      </w:r>
-      <w:r>
-        <w:rPr>
-          <w:rFonts w:ascii="Times New Roman" w:hAnsi="Times New Roman" w:cs="Times New Roman"/>
-          <w:sz w:val="20"/>
-          <w:szCs w:val="20"/>
-        </w:rPr>
-        <w:t>ren</w:t>
-      </w:r>
-      <w:proofErr w:type="gramEnd"/>
-      <w:r>
-        <w:rPr>
-          <w:rFonts w:ascii="Times New Roman" w:hAnsi="Times New Roman" w:cs="Times New Roman"/>
-          <w:sz w:val="20"/>
-          <w:szCs w:val="20"/>
-        </w:rPr>
-        <w:t>[0] }}, DOB: {{ child</w:t>
-      </w:r>
-      <w:r>
-        <w:rPr>
-          <w:rFonts w:ascii="Times New Roman" w:hAnsi="Times New Roman" w:cs="Times New Roman"/>
-          <w:sz w:val="20"/>
-          <w:szCs w:val="20"/>
-        </w:rPr>
-        <w:t>ren</w:t>
-      </w:r>
-      <w:r>
-        <w:rPr>
-          <w:rFonts w:ascii="Times New Roman" w:hAnsi="Times New Roman" w:cs="Times New Roman"/>
-          <w:sz w:val="20"/>
-          <w:szCs w:val="20"/>
-        </w:rPr>
-        <w:t>[0].</w:t>
-      </w:r>
-      <w:r>
-        <w:rPr>
-          <w:rFonts w:ascii="Times New Roman" w:hAnsi="Times New Roman" w:cs="Times New Roman"/>
-          <w:sz w:val="20"/>
-          <w:szCs w:val="20"/>
-        </w:rPr>
-        <w:t>birthdate</w:t>
-      </w:r>
-      <w:r>
-        <w:rPr>
-          <w:rFonts w:ascii="Times New Roman" w:hAnsi="Times New Roman" w:cs="Times New Roman"/>
-          <w:sz w:val="20"/>
-          <w:szCs w:val="20"/>
-        </w:rPr>
-        <w:t xml:space="preserve"> }} to {{ </w:t>
-      </w:r>
-      <w:proofErr w:type="spellStart"/>
-      <w:r>
-        <w:rPr>
-          <w:rFonts w:ascii="Times New Roman" w:hAnsi="Times New Roman" w:cs="Times New Roman"/>
-          <w:sz w:val="20"/>
-          <w:szCs w:val="20"/>
-        </w:rPr>
-        <w:t>new_address</w:t>
-      </w:r>
-      <w:proofErr w:type="spellEnd"/>
-      <w:r>
-        <w:rPr>
-          <w:rFonts w:ascii="Times New Roman" w:hAnsi="Times New Roman" w:cs="Times New Roman"/>
-          <w:sz w:val="20"/>
-          <w:szCs w:val="20"/>
-        </w:rPr>
-        <w:t>[0]</w:t>
-      </w:r>
-      <w:r>
-        <w:rPr>
-          <w:rFonts w:ascii="Times New Roman" w:hAnsi="Times New Roman" w:cs="Times New Roman"/>
-          <w:sz w:val="20"/>
-          <w:szCs w:val="20"/>
-        </w:rPr>
-        <w:t>.full</w:t>
-      </w:r>
-      <w:r>
-        <w:rPr>
-          <w:rFonts w:ascii="Times New Roman" w:hAnsi="Times New Roman" w:cs="Times New Roman"/>
-          <w:sz w:val="20"/>
-          <w:szCs w:val="20"/>
-        </w:rPr>
-        <w:t xml:space="preserve"> }}.</w:t>
+          <w:sz w:val="24"/>
+          <w:szCs w:val="24"/>
+        </w:rPr>
+      </w:pPr>
+      <w:r>
+        <w:rPr>
+          <w:rFonts w:ascii="Times New Roman" w:hAnsi="Times New Roman" w:cs="Times New Roman"/>
+          <w:sz w:val="24"/>
+          <w:szCs w:val="24"/>
+        </w:rPr>
+        <w:t>My proposed new parenting time arrangements are: {{ requested_order }}</w:t>
       </w:r>
     </w:p>
     <w:p>
       <w:pPr>
         <w:rPr>
           <w:rFonts w:ascii="Times New Roman" w:hAnsi="Times New Roman" w:cs="Times New Roman"/>
-          <w:sz w:val="20"/>
-          <w:szCs w:val="20"/>
-        </w:rPr>
-      </w:pPr>
-      <w:r>
-        <w:rPr>
-          <w:rFonts w:ascii="Times New Roman" w:hAnsi="Times New Roman" w:cs="Times New Roman"/>
-          <w:sz w:val="20"/>
-          <w:szCs w:val="20"/>
-        </w:rPr>
-        <w:t xml:space="preserve">I am asking the court to allow me to move by </w:t>
-      </w:r>
-      <w:proofErr w:type="gramStart"/>
-      <w:r>
-        <w:rPr>
-          <w:rFonts w:ascii="Times New Roman" w:hAnsi="Times New Roman" w:cs="Times New Roman"/>
-          <w:sz w:val="20"/>
-          <w:szCs w:val="20"/>
-        </w:rPr>
-        <w:t xml:space="preserve">{{ </w:t>
-      </w:r>
-      <w:proofErr w:type="spellStart"/>
-      <w:r>
-        <w:rPr>
-          <w:rFonts w:ascii="Times New Roman" w:hAnsi="Times New Roman" w:cs="Times New Roman"/>
-          <w:sz w:val="20"/>
-          <w:szCs w:val="20"/>
-        </w:rPr>
-        <w:t>mov</w:t>
-      </w:r>
-      <w:r>
-        <w:rPr>
-          <w:rFonts w:ascii="Times New Roman" w:hAnsi="Times New Roman" w:cs="Times New Roman"/>
-          <w:sz w:val="20"/>
-          <w:szCs w:val="20"/>
-        </w:rPr>
-        <w:t>ing</w:t>
-      </w:r>
-      <w:proofErr w:type="gramEnd"/>
-      <w:r>
-        <w:rPr>
-          <w:rFonts w:ascii="Times New Roman" w:hAnsi="Times New Roman" w:cs="Times New Roman"/>
-          <w:sz w:val="20"/>
-          <w:szCs w:val="20"/>
-        </w:rPr>
-        <w:t>_date</w:t>
-      </w:r>
-      <w:proofErr w:type="spellEnd"/>
-      <w:r>
-        <w:rPr>
-          <w:rFonts w:ascii="Times New Roman" w:hAnsi="Times New Roman" w:cs="Times New Roman"/>
-          <w:sz w:val="20"/>
-          <w:szCs w:val="20"/>
-        </w:rPr>
-        <w:t xml:space="preserve"> }}.</w:t>
-      </w:r>
-    </w:p>
-    <w:p>
-      <w:pPr>
-        <w:rPr>
-          <w:rFonts w:ascii="Times New Roman" w:hAnsi="Times New Roman" w:cs="Times New Roman"/>
-          <w:sz w:val="20"/>
-          <w:szCs w:val="20"/>
-        </w:rPr>
-      </w:pPr>
-    </w:p>
-    <w:p>
-      <w:pPr>
-        <w:rPr>
-          <w:rFonts w:ascii="Times New Roman" w:hAnsi="Times New Roman" w:cs="Times New Roman"/>
-          <w:b/>
-          <w:bCs/>
-          <w:sz w:val="20"/>
-          <w:szCs w:val="20"/>
-        </w:rPr>
-      </w:pPr>
-      <w:r>
-        <w:rPr>
-          <w:rFonts w:ascii="Times New Roman" w:hAnsi="Times New Roman" w:cs="Times New Roman"/>
-          <w:b/>
-          <w:bCs/>
-          <w:sz w:val="20"/>
-          <w:szCs w:val="20"/>
-        </w:rPr>
-        <w:t>Paragraph 5:</w:t>
+          <w:sz w:val="24"/>
+          <w:szCs w:val="24"/>
+        </w:rPr>
+      </w:pPr>
+      <w:r>
+        <w:rPr>
+          <w:rFonts w:ascii="Times New Roman" w:hAnsi="Times New Roman" w:cs="Times New Roman"/>
+          <w:sz w:val="24"/>
+          <w:szCs w:val="24"/>
+        </w:rPr>
+        <w:t>{% endif %}</w:t>
       </w:r>
     </w:p>
     <w:sectPr>

</xml_diff>

<commit_message>
pulled from main prior to edits. fixed new_address gather at the end of interview. removed unnecessary fields from attachment blocks. corrected file names for attachment blocks.
</commit_message>
<xml_diff>
--- a/docassemble/MLHMotionRegardingChangeOfDomicile/data/templates/motion_re_cod_attachment.docx
+++ b/docassemble/MLHMotionRegardingChangeOfDomicile/data/templates/motion_re_cod_attachment.docx
@@ -934,7 +934,39 @@
           <w:sz w:val="24"/>
           <w:szCs w:val="24"/>
         </w:rPr>
-        <w:t xml:space="preserve"> }}.</w:t>
+        <w:t>.</w:t>
+      </w:r>
+      <w:r>
+        <w:rPr>
+          <w:rFonts w:ascii="Times New Roman" w:hAnsi="Times New Roman" w:cs="Times New Roman"/>
+          <w:sz w:val="24"/>
+          <w:szCs w:val="24"/>
+        </w:rPr>
+        <w:t>city</w:t>
+      </w:r>
+      <w:r>
+        <w:rPr>
+          <w:rFonts w:ascii="Times New Roman" w:hAnsi="Times New Roman" w:cs="Times New Roman"/>
+          <w:sz w:val="24"/>
+          <w:szCs w:val="24"/>
+        </w:rPr>
+        <w:t xml:space="preserve"> }}</w:t>
+      </w:r>
+      <w:r>
+        <w:rPr>
+          <w:rFonts w:ascii="Times New Roman" w:hAnsi="Times New Roman" w:cs="Times New Roman"/>
+          <w:sz w:val="24"/>
+          <w:szCs w:val="24"/>
+        </w:rPr>
+        <w:t>, {{ new_address[0].state }}</w:t>
+      </w:r>
+      <w:r>
+        <w:rPr>
+          <w:rFonts w:ascii="Times New Roman" w:hAnsi="Times New Roman" w:cs="Times New Roman"/>
+          <w:sz w:val="24"/>
+          <w:szCs w:val="24"/>
+        </w:rPr>
+        <w:t>.</w:t>
       </w:r>
     </w:p>
     <w:p>
@@ -2940,6 +2972,23 @@
 </file>
 
 <file path=customXml/item1.xml><?xml version="1.0" encoding="utf-8"?>
+<?mso-contentType ?>
+<FormTemplates xmlns="http://schemas.microsoft.com/sharepoint/v3/contenttype/forms">
+  <Display>DocumentLibraryForm</Display>
+  <Edit>DocumentLibraryForm</Edit>
+  <New>DocumentLibraryForm</New>
+</FormTemplates>
+</file>
+
+<file path=customXml/item2.xml><?xml version="1.0" encoding="utf-8"?>
+<p:properties xmlns:p="http://schemas.microsoft.com/office/2006/metadata/properties" xmlns:xsi="http://www.w3.org/2001/XMLSchema-instance" xmlns:pc="http://schemas.microsoft.com/office/infopath/2007/PartnerControls">
+  <documentManagement>
+    <_activity xmlns="297510cd-30e8-4429-bab4-c6259e36c9b2" xsi:nil="true"/>
+  </documentManagement>
+</p:properties>
+</file>
+
+<file path=customXml/item3.xml><?xml version="1.0" encoding="utf-8"?>
 <ct:contentTypeSchema xmlns:ct="http://schemas.microsoft.com/office/2006/metadata/contentType" xmlns:ma="http://schemas.microsoft.com/office/2006/metadata/properties/metaAttributes" ct:_="" ma:_="" ma:contentTypeName="Document" ma:contentTypeID="0x010100E25108E064038E46834997EC5C04695A" ma:contentTypeVersion="14" ma:contentTypeDescription="Create a new document." ma:contentTypeScope="" ma:versionID="34f8d2769efbf96109714ebeaeec7ef3">
   <xsd:schema xmlns:xsd="http://www.w3.org/2001/XMLSchema" xmlns:xs="http://www.w3.org/2001/XMLSchema" xmlns:p="http://schemas.microsoft.com/office/2006/metadata/properties" xmlns:ns3="297510cd-30e8-4429-bab4-c6259e36c9b2" xmlns:ns4="999011ba-f567-48e4-a02b-5e3b96c6d431" targetNamespace="http://schemas.microsoft.com/office/2006/metadata/properties" ma:root="true" ma:fieldsID="b024a7d642a5b50ea79ff562f4818ed4" ns3:_="" ns4:_="">
     <xsd:import namespace="297510cd-30e8-4429-bab4-c6259e36c9b2"/>
@@ -3166,24 +3215,25 @@
 </ct:contentTypeSchema>
 </file>
 
-<file path=customXml/item2.xml><?xml version="1.0" encoding="utf-8"?>
-<?mso-contentType ?>
-<FormTemplates xmlns="http://schemas.microsoft.com/sharepoint/v3/contenttype/forms">
-  <Display>DocumentLibraryForm</Display>
-  <Edit>DocumentLibraryForm</Edit>
-  <New>DocumentLibraryForm</New>
-</FormTemplates>
+<file path=customXml/itemProps1.xml><?xml version="1.0" encoding="utf-8"?>
+<ds:datastoreItem xmlns:ds="http://schemas.openxmlformats.org/officeDocument/2006/customXml" ds:itemID="{0946B3B7-9868-40B3-962E-691515FEBE2E}">
+  <ds:schemaRefs>
+    <ds:schemaRef ds:uri="http://schemas.microsoft.com/sharepoint/v3/contenttype/forms"/>
+  </ds:schemaRefs>
+</ds:datastoreItem>
 </file>
 
-<file path=customXml/item3.xml><?xml version="1.0" encoding="utf-8"?>
-<p:properties xmlns:p="http://schemas.microsoft.com/office/2006/metadata/properties" xmlns:xsi="http://www.w3.org/2001/XMLSchema-instance" xmlns:pc="http://schemas.microsoft.com/office/infopath/2007/PartnerControls">
-  <documentManagement>
-    <_activity xmlns="297510cd-30e8-4429-bab4-c6259e36c9b2" xsi:nil="true"/>
-  </documentManagement>
-</p:properties>
+<file path=customXml/itemProps2.xml><?xml version="1.0" encoding="utf-8"?>
+<ds:datastoreItem xmlns:ds="http://schemas.openxmlformats.org/officeDocument/2006/customXml" ds:itemID="{C49CA7F1-33E2-440C-B1DE-853246E599E3}">
+  <ds:schemaRefs>
+    <ds:schemaRef ds:uri="http://schemas.microsoft.com/office/2006/metadata/properties"/>
+    <ds:schemaRef ds:uri="http://schemas.microsoft.com/office/infopath/2007/PartnerControls"/>
+    <ds:schemaRef ds:uri="297510cd-30e8-4429-bab4-c6259e36c9b2"/>
+  </ds:schemaRefs>
+</ds:datastoreItem>
 </file>
 
-<file path=customXml/itemProps1.xml><?xml version="1.0" encoding="utf-8"?>
+<file path=customXml/itemProps3.xml><?xml version="1.0" encoding="utf-8"?>
 <ds:datastoreItem xmlns:ds="http://schemas.openxmlformats.org/officeDocument/2006/customXml" ds:itemID="{B6545945-E672-484D-BE5C-8C3C6D34CED9}">
   <ds:schemaRefs>
     <ds:schemaRef ds:uri="http://schemas.microsoft.com/office/2006/metadata/contentType"/>
@@ -3200,22 +3250,4 @@
     <ds:schemaRef ds:uri="http://schemas.microsoft.com/internal/obd"/>
   </ds:schemaRefs>
 </ds:datastoreItem>
-</file>
-
-<file path=customXml/itemProps2.xml><?xml version="1.0" encoding="utf-8"?>
-<ds:datastoreItem xmlns:ds="http://schemas.openxmlformats.org/officeDocument/2006/customXml" ds:itemID="{0946B3B7-9868-40B3-962E-691515FEBE2E}">
-  <ds:schemaRefs>
-    <ds:schemaRef ds:uri="http://schemas.microsoft.com/sharepoint/v3/contenttype/forms"/>
-  </ds:schemaRefs>
-</ds:datastoreItem>
-</file>
-
-<file path=customXml/itemProps3.xml><?xml version="1.0" encoding="utf-8"?>
-<ds:datastoreItem xmlns:ds="http://schemas.openxmlformats.org/officeDocument/2006/customXml" ds:itemID="{C49CA7F1-33E2-440C-B1DE-853246E599E3}">
-  <ds:schemaRefs>
-    <ds:schemaRef ds:uri="http://schemas.microsoft.com/office/2006/metadata/properties"/>
-    <ds:schemaRef ds:uri="http://schemas.microsoft.com/office/infopath/2007/PartnerControls"/>
-    <ds:schemaRef ds:uri="297510cd-30e8-4429-bab4-c6259e36c9b2"/>
-  </ds:schemaRefs>
-</ds:datastoreItem>
 </file>
</xml_diff>

<commit_message>
properly listing children names on addendum - error in display with DOBs listing when >1 child
</commit_message>
<xml_diff>
--- a/docassemble/MLHMotionRegardingChangeOfDomicile/data/templates/motion_re_cod_attachment.docx
+++ b/docassemble/MLHMotionRegardingChangeOfDomicile/data/templates/motion_re_cod_attachment.docx
@@ -69,9 +69,12 @@
               </w:rPr>
               <w:br/>
             </w:r>
+            <w:proofErr w:type="gramStart"/>
             <w:r>
               <w:rPr>
                 <w:rFonts w:ascii="Times New Roman" w:hAnsi="Times New Roman" w:cs="Times New Roman"/>
+                <w:b/>
+                <w:bCs/>
                 <w:sz w:val="24"/>
                 <w:szCs w:val="24"/>
               </w:rPr>
@@ -80,6 +83,41 @@
             <w:r>
               <w:rPr>
                 <w:rFonts w:ascii="Times New Roman" w:hAnsi="Times New Roman" w:cs="Times New Roman"/>
+                <w:b/>
+                <w:bCs/>
+                <w:sz w:val="24"/>
+                <w:szCs w:val="24"/>
+              </w:rPr>
+              <w:t xml:space="preserve"> </w:t>
+            </w:r>
+            <w:proofErr w:type="spellStart"/>
+            <w:r>
+              <w:rPr>
+                <w:rFonts w:ascii="Times New Roman" w:hAnsi="Times New Roman" w:cs="Times New Roman"/>
+                <w:b/>
+                <w:bCs/>
+                <w:sz w:val="24"/>
+                <w:szCs w:val="24"/>
+              </w:rPr>
+              <w:t>county</w:t>
+            </w:r>
+            <w:proofErr w:type="gramEnd"/>
+            <w:r>
+              <w:rPr>
+                <w:rFonts w:ascii="Times New Roman" w:hAnsi="Times New Roman" w:cs="Times New Roman"/>
+                <w:b/>
+                <w:bCs/>
+                <w:sz w:val="24"/>
+                <w:szCs w:val="24"/>
+              </w:rPr>
+              <w:t>_choice</w:t>
+            </w:r>
+            <w:proofErr w:type="spellEnd"/>
+            <w:r>
+              <w:rPr>
+                <w:rFonts w:ascii="Times New Roman" w:hAnsi="Times New Roman" w:cs="Times New Roman"/>
+                <w:b/>
+                <w:bCs/>
                 <w:sz w:val="24"/>
                 <w:szCs w:val="24"/>
               </w:rPr>
@@ -88,10 +126,12 @@
             <w:r>
               <w:rPr>
                 <w:rFonts w:ascii="Times New Roman" w:hAnsi="Times New Roman" w:cs="Times New Roman"/>
+                <w:b/>
+                <w:bCs/>
                 <w:sz w:val="24"/>
                 <w:szCs w:val="24"/>
               </w:rPr>
-              <w:t>county</w:t>
+              <w:t>}}</w:t>
             </w:r>
             <w:r>
               <w:rPr>
@@ -99,15 +139,7 @@
                 <w:sz w:val="24"/>
                 <w:szCs w:val="24"/>
               </w:rPr>
-              <w:t xml:space="preserve">_choice </w:t>
-            </w:r>
-            <w:r>
-              <w:rPr>
-                <w:rFonts w:ascii="Times New Roman" w:hAnsi="Times New Roman" w:cs="Times New Roman"/>
-                <w:sz w:val="24"/>
-                <w:szCs w:val="24"/>
-              </w:rPr>
-              <w:t xml:space="preserve">}} </w:t>
+              <w:t xml:space="preserve"> </w:t>
             </w:r>
             <w:r>
               <w:rPr>
@@ -214,14 +246,34 @@
                 <w:szCs w:val="20"/>
               </w:rPr>
             </w:pPr>
+            <w:proofErr w:type="gramStart"/>
             <w:r>
               <w:rPr>
                 <w:rFonts w:ascii="Times New Roman" w:hAnsi="Times New Roman" w:cs="Times New Roman"/>
                 <w:sz w:val="24"/>
                 <w:szCs w:val="24"/>
               </w:rPr>
-              <w:t>{{ docket_number</w:t>
+              <w:t xml:space="preserve">{{ </w:t>
             </w:r>
+            <w:proofErr w:type="spellStart"/>
+            <w:r>
+              <w:rPr>
+                <w:rFonts w:ascii="Times New Roman" w:hAnsi="Times New Roman" w:cs="Times New Roman"/>
+                <w:sz w:val="24"/>
+                <w:szCs w:val="24"/>
+              </w:rPr>
+              <w:t>docket</w:t>
+            </w:r>
+            <w:proofErr w:type="gramEnd"/>
+            <w:r>
+              <w:rPr>
+                <w:rFonts w:ascii="Times New Roman" w:hAnsi="Times New Roman" w:cs="Times New Roman"/>
+                <w:sz w:val="24"/>
+                <w:szCs w:val="24"/>
+              </w:rPr>
+              <w:t>_number</w:t>
+            </w:r>
+            <w:proofErr w:type="spellEnd"/>
             <w:r>
               <w:rPr>
                 <w:rFonts w:ascii="Times New Roman" w:hAnsi="Times New Roman" w:cs="Times New Roman"/>
@@ -286,6 +338,7 @@
         </w:rPr>
         <w:t xml:space="preserve">My proposed new residence is </w:t>
       </w:r>
+      <w:proofErr w:type="gramStart"/>
       <w:r>
         <w:rPr>
           <w:rFonts w:ascii="Times New Roman" w:hAnsi="Times New Roman" w:cs="Times New Roman"/>
@@ -294,13 +347,32 @@
         </w:rPr>
         <w:t xml:space="preserve">{{ </w:t>
       </w:r>
-      <w:r>
-        <w:rPr>
-          <w:rFonts w:ascii="Times New Roman" w:hAnsi="Times New Roman" w:cs="Times New Roman"/>
-          <w:sz w:val="24"/>
-          <w:szCs w:val="24"/>
-        </w:rPr>
-        <w:t xml:space="preserve">distance_from_other_parent </w:t>
+      <w:proofErr w:type="spellStart"/>
+      <w:r>
+        <w:rPr>
+          <w:rFonts w:ascii="Times New Roman" w:hAnsi="Times New Roman" w:cs="Times New Roman"/>
+          <w:sz w:val="24"/>
+          <w:szCs w:val="24"/>
+        </w:rPr>
+        <w:t>distance</w:t>
+      </w:r>
+      <w:proofErr w:type="gramEnd"/>
+      <w:r>
+        <w:rPr>
+          <w:rFonts w:ascii="Times New Roman" w:hAnsi="Times New Roman" w:cs="Times New Roman"/>
+          <w:sz w:val="24"/>
+          <w:szCs w:val="24"/>
+        </w:rPr>
+        <w:t>_from_other_parent</w:t>
+      </w:r>
+      <w:proofErr w:type="spellEnd"/>
+      <w:r>
+        <w:rPr>
+          <w:rFonts w:ascii="Times New Roman" w:hAnsi="Times New Roman" w:cs="Times New Roman"/>
+          <w:sz w:val="24"/>
+          <w:szCs w:val="24"/>
+        </w:rPr>
+        <w:t xml:space="preserve"> </w:t>
       </w:r>
       <w:r>
         <w:rPr>
@@ -324,15 +396,33 @@
           <w:sz w:val="24"/>
           <w:szCs w:val="24"/>
         </w:rPr>
-        <w:t>{{ other_</w:t>
-      </w:r>
-      <w:r>
-        <w:rPr>
-          <w:rFonts w:ascii="Times New Roman" w:hAnsi="Times New Roman" w:cs="Times New Roman"/>
-          <w:sz w:val="24"/>
-          <w:szCs w:val="24"/>
-        </w:rPr>
-        <w:t>parties[0]</w:t>
+        <w:t xml:space="preserve">{{ </w:t>
+      </w:r>
+      <w:proofErr w:type="spellStart"/>
+      <w:r>
+        <w:rPr>
+          <w:rFonts w:ascii="Times New Roman" w:hAnsi="Times New Roman" w:cs="Times New Roman"/>
+          <w:sz w:val="24"/>
+          <w:szCs w:val="24"/>
+        </w:rPr>
+        <w:t>other_</w:t>
+      </w:r>
+      <w:r>
+        <w:rPr>
+          <w:rFonts w:ascii="Times New Roman" w:hAnsi="Times New Roman" w:cs="Times New Roman"/>
+          <w:sz w:val="24"/>
+          <w:szCs w:val="24"/>
+        </w:rPr>
+        <w:t>parties</w:t>
+      </w:r>
+      <w:proofErr w:type="spellEnd"/>
+      <w:r>
+        <w:rPr>
+          <w:rFonts w:ascii="Times New Roman" w:hAnsi="Times New Roman" w:cs="Times New Roman"/>
+          <w:sz w:val="24"/>
+          <w:szCs w:val="24"/>
+        </w:rPr>
+        <w:t>[0]</w:t>
       </w:r>
       <w:r>
         <w:rPr>
@@ -367,6 +457,7 @@
         </w:rPr>
         <w:t xml:space="preserve">My proposed new residence is </w:t>
       </w:r>
+      <w:proofErr w:type="gramStart"/>
       <w:r>
         <w:rPr>
           <w:rFonts w:ascii="Times New Roman" w:hAnsi="Times New Roman" w:cs="Times New Roman"/>
@@ -375,13 +466,32 @@
         </w:rPr>
         <w:t xml:space="preserve">{{ </w:t>
       </w:r>
-      <w:r>
-        <w:rPr>
-          <w:rFonts w:ascii="Times New Roman" w:hAnsi="Times New Roman" w:cs="Times New Roman"/>
-          <w:sz w:val="24"/>
-          <w:szCs w:val="24"/>
-        </w:rPr>
-        <w:t xml:space="preserve">distance_from_current_residence </w:t>
+      <w:proofErr w:type="spellStart"/>
+      <w:r>
+        <w:rPr>
+          <w:rFonts w:ascii="Times New Roman" w:hAnsi="Times New Roman" w:cs="Times New Roman"/>
+          <w:sz w:val="24"/>
+          <w:szCs w:val="24"/>
+        </w:rPr>
+        <w:t>distance</w:t>
+      </w:r>
+      <w:proofErr w:type="gramEnd"/>
+      <w:r>
+        <w:rPr>
+          <w:rFonts w:ascii="Times New Roman" w:hAnsi="Times New Roman" w:cs="Times New Roman"/>
+          <w:sz w:val="24"/>
+          <w:szCs w:val="24"/>
+        </w:rPr>
+        <w:t>_from_current_residence</w:t>
+      </w:r>
+      <w:proofErr w:type="spellEnd"/>
+      <w:r>
+        <w:rPr>
+          <w:rFonts w:ascii="Times New Roman" w:hAnsi="Times New Roman" w:cs="Times New Roman"/>
+          <w:sz w:val="24"/>
+          <w:szCs w:val="24"/>
+        </w:rPr>
+        <w:t xml:space="preserve"> </w:t>
       </w:r>
       <w:r>
         <w:rPr>
@@ -414,7 +524,16 @@
           <w:sz w:val="24"/>
           <w:szCs w:val="24"/>
         </w:rPr>
-        <w:t>I want the court to allow me and my child {{ child</w:t>
+        <w:t xml:space="preserve">I want the court to allow me and my child </w:t>
+      </w:r>
+      <w:proofErr w:type="gramStart"/>
+      <w:r>
+        <w:rPr>
+          <w:rFonts w:ascii="Times New Roman" w:hAnsi="Times New Roman" w:cs="Times New Roman"/>
+          <w:sz w:val="24"/>
+          <w:szCs w:val="24"/>
+        </w:rPr>
+        <w:t>{{ child</w:t>
       </w:r>
       <w:r>
         <w:rPr>
@@ -424,6 +543,7 @@
         </w:rPr>
         <w:t>ren</w:t>
       </w:r>
+      <w:proofErr w:type="gramEnd"/>
       <w:r>
         <w:rPr>
           <w:rFonts w:ascii="Times New Roman" w:hAnsi="Times New Roman" w:cs="Times New Roman"/>
@@ -464,6 +584,7 @@
         </w:rPr>
         <w:t xml:space="preserve">}} to move because: {{ </w:t>
       </w:r>
+      <w:proofErr w:type="spellStart"/>
       <w:r>
         <w:rPr>
           <w:rFonts w:ascii="Times New Roman" w:hAnsi="Times New Roman" w:cs="Times New Roman"/>
@@ -472,6 +593,7 @@
         </w:rPr>
         <w:t>moving_reason</w:t>
       </w:r>
+      <w:proofErr w:type="spellEnd"/>
       <w:r>
         <w:rPr>
           <w:rFonts w:ascii="Times New Roman" w:hAnsi="Times New Roman" w:cs="Times New Roman"/>
@@ -495,16 +617,36 @@
           <w:sz w:val="24"/>
           <w:szCs w:val="24"/>
         </w:rPr>
-        <w:t xml:space="preserve">The move will improve the quality of life for my child and me because: {{ </w:t>
-      </w:r>
-      <w:r>
-        <w:rPr>
-          <w:rFonts w:ascii="Times New Roman" w:hAnsi="Times New Roman" w:cs="Times New Roman"/>
-          <w:sz w:val="24"/>
-          <w:szCs w:val="24"/>
-        </w:rPr>
-        <w:t>moving_benefits</w:t>
-      </w:r>
+        <w:t xml:space="preserve">The move will improve the quality of life for my child and me because: </w:t>
+      </w:r>
+      <w:proofErr w:type="gramStart"/>
+      <w:r>
+        <w:rPr>
+          <w:rFonts w:ascii="Times New Roman" w:hAnsi="Times New Roman" w:cs="Times New Roman"/>
+          <w:sz w:val="24"/>
+          <w:szCs w:val="24"/>
+        </w:rPr>
+        <w:t xml:space="preserve">{{ </w:t>
+      </w:r>
+      <w:proofErr w:type="spellStart"/>
+      <w:r>
+        <w:rPr>
+          <w:rFonts w:ascii="Times New Roman" w:hAnsi="Times New Roman" w:cs="Times New Roman"/>
+          <w:sz w:val="24"/>
+          <w:szCs w:val="24"/>
+        </w:rPr>
+        <w:t>moving</w:t>
+      </w:r>
+      <w:proofErr w:type="gramEnd"/>
+      <w:r>
+        <w:rPr>
+          <w:rFonts w:ascii="Times New Roman" w:hAnsi="Times New Roman" w:cs="Times New Roman"/>
+          <w:sz w:val="24"/>
+          <w:szCs w:val="24"/>
+        </w:rPr>
+        <w:t>_benefits</w:t>
+      </w:r>
+      <w:proofErr w:type="spellEnd"/>
       <w:r>
         <w:rPr>
           <w:rFonts w:ascii="Times New Roman" w:hAnsi="Times New Roman" w:cs="Times New Roman"/>
@@ -538,6 +680,7 @@
         </w:rPr>
         <w:t xml:space="preserve">{% if </w:t>
       </w:r>
+      <w:proofErr w:type="spellStart"/>
       <w:r>
         <w:rPr>
           <w:rFonts w:ascii="Times New Roman" w:hAnsi="Times New Roman" w:cs="Times New Roman"/>
@@ -546,6 +689,7 @@
         </w:rPr>
         <w:t>other_parent_opposition</w:t>
       </w:r>
+      <w:proofErr w:type="spellEnd"/>
       <w:r>
         <w:rPr>
           <w:rFonts w:ascii="Times New Roman" w:hAnsi="Times New Roman" w:cs="Times New Roman"/>
@@ -570,13 +714,41 @@
         </w:rPr>
         <w:t xml:space="preserve">I don’t know whether </w:t>
       </w:r>
-      <w:r>
-        <w:rPr>
-          <w:rFonts w:ascii="Times New Roman" w:hAnsi="Times New Roman" w:cs="Times New Roman"/>
-          <w:sz w:val="24"/>
-          <w:szCs w:val="24"/>
-        </w:rPr>
-        <w:t xml:space="preserve">{{ other_parties[0] }} </w:t>
+      <w:proofErr w:type="gramStart"/>
+      <w:r>
+        <w:rPr>
+          <w:rFonts w:ascii="Times New Roman" w:hAnsi="Times New Roman" w:cs="Times New Roman"/>
+          <w:sz w:val="24"/>
+          <w:szCs w:val="24"/>
+        </w:rPr>
+        <w:t xml:space="preserve">{{ </w:t>
+      </w:r>
+      <w:proofErr w:type="spellStart"/>
+      <w:r>
+        <w:rPr>
+          <w:rFonts w:ascii="Times New Roman" w:hAnsi="Times New Roman" w:cs="Times New Roman"/>
+          <w:sz w:val="24"/>
+          <w:szCs w:val="24"/>
+        </w:rPr>
+        <w:t>other</w:t>
+      </w:r>
+      <w:proofErr w:type="gramEnd"/>
+      <w:r>
+        <w:rPr>
+          <w:rFonts w:ascii="Times New Roman" w:hAnsi="Times New Roman" w:cs="Times New Roman"/>
+          <w:sz w:val="24"/>
+          <w:szCs w:val="24"/>
+        </w:rPr>
+        <w:t>_parties</w:t>
+      </w:r>
+      <w:proofErr w:type="spellEnd"/>
+      <w:r>
+        <w:rPr>
+          <w:rFonts w:ascii="Times New Roman" w:hAnsi="Times New Roman" w:cs="Times New Roman"/>
+          <w:sz w:val="24"/>
+          <w:szCs w:val="24"/>
+        </w:rPr>
+        <w:t xml:space="preserve">[0] }} </w:t>
       </w:r>
       <w:r>
         <w:rPr>
@@ -608,7 +780,43 @@
           <w:sz w:val="24"/>
           <w:szCs w:val="24"/>
         </w:rPr>
-        <w:t xml:space="preserve">{% elif other_parent_opposition == “No” %} </w:t>
+        <w:t xml:space="preserve">{% </w:t>
+      </w:r>
+      <w:proofErr w:type="spellStart"/>
+      <w:r>
+        <w:rPr>
+          <w:rFonts w:ascii="Times New Roman" w:hAnsi="Times New Roman" w:cs="Times New Roman"/>
+          <w:sz w:val="24"/>
+          <w:szCs w:val="24"/>
+        </w:rPr>
+        <w:t>elif</w:t>
+      </w:r>
+      <w:proofErr w:type="spellEnd"/>
+      <w:r>
+        <w:rPr>
+          <w:rFonts w:ascii="Times New Roman" w:hAnsi="Times New Roman" w:cs="Times New Roman"/>
+          <w:sz w:val="24"/>
+          <w:szCs w:val="24"/>
+        </w:rPr>
+        <w:t xml:space="preserve"> </w:t>
+      </w:r>
+      <w:proofErr w:type="spellStart"/>
+      <w:r>
+        <w:rPr>
+          <w:rFonts w:ascii="Times New Roman" w:hAnsi="Times New Roman" w:cs="Times New Roman"/>
+          <w:sz w:val="24"/>
+          <w:szCs w:val="24"/>
+        </w:rPr>
+        <w:t>other_parent_opposition</w:t>
+      </w:r>
+      <w:proofErr w:type="spellEnd"/>
+      <w:r>
+        <w:rPr>
+          <w:rFonts w:ascii="Times New Roman" w:hAnsi="Times New Roman" w:cs="Times New Roman"/>
+          <w:sz w:val="24"/>
+          <w:szCs w:val="24"/>
+        </w:rPr>
+        <w:t xml:space="preserve"> == “No” %} </w:t>
       </w:r>
       <w:r>
         <w:rPr>
@@ -618,6 +826,7 @@
         </w:rPr>
         <w:br/>
       </w:r>
+      <w:proofErr w:type="gramStart"/>
       <w:r>
         <w:rPr>
           <w:rFonts w:ascii="Times New Roman" w:hAnsi="Times New Roman" w:cs="Times New Roman"/>
@@ -629,13 +838,32 @@
       <w:r>
         <w:t xml:space="preserve"> </w:t>
       </w:r>
-      <w:r>
-        <w:rPr>
-          <w:rFonts w:ascii="Times New Roman" w:hAnsi="Times New Roman" w:cs="Times New Roman"/>
-          <w:sz w:val="24"/>
-          <w:szCs w:val="24"/>
-        </w:rPr>
-        <w:t>other_parties[0] }}</w:t>
+      <w:proofErr w:type="spellStart"/>
+      <w:r>
+        <w:rPr>
+          <w:rFonts w:ascii="Times New Roman" w:hAnsi="Times New Roman" w:cs="Times New Roman"/>
+          <w:sz w:val="24"/>
+          <w:szCs w:val="24"/>
+        </w:rPr>
+        <w:t>other</w:t>
+      </w:r>
+      <w:proofErr w:type="gramEnd"/>
+      <w:r>
+        <w:rPr>
+          <w:rFonts w:ascii="Times New Roman" w:hAnsi="Times New Roman" w:cs="Times New Roman"/>
+          <w:sz w:val="24"/>
+          <w:szCs w:val="24"/>
+        </w:rPr>
+        <w:t>_parties</w:t>
+      </w:r>
+      <w:proofErr w:type="spellEnd"/>
+      <w:r>
+        <w:rPr>
+          <w:rFonts w:ascii="Times New Roman" w:hAnsi="Times New Roman" w:cs="Times New Roman"/>
+          <w:sz w:val="24"/>
+          <w:szCs w:val="24"/>
+        </w:rPr>
+        <w:t>[0] }}</w:t>
       </w:r>
       <w:r>
         <w:rPr>
@@ -659,15 +887,43 @@
           <w:sz w:val="24"/>
           <w:szCs w:val="24"/>
         </w:rPr>
-        <w:t xml:space="preserve">{% elif </w:t>
-      </w:r>
-      <w:r>
-        <w:rPr>
-          <w:rFonts w:ascii="Times New Roman" w:hAnsi="Times New Roman" w:cs="Times New Roman"/>
-          <w:sz w:val="24"/>
-          <w:szCs w:val="24"/>
-        </w:rPr>
-        <w:t>other_parent_opposition == “</w:t>
+        <w:t xml:space="preserve">{% </w:t>
+      </w:r>
+      <w:proofErr w:type="spellStart"/>
+      <w:r>
+        <w:rPr>
+          <w:rFonts w:ascii="Times New Roman" w:hAnsi="Times New Roman" w:cs="Times New Roman"/>
+          <w:sz w:val="24"/>
+          <w:szCs w:val="24"/>
+        </w:rPr>
+        <w:t>elif</w:t>
+      </w:r>
+      <w:proofErr w:type="spellEnd"/>
+      <w:r>
+        <w:rPr>
+          <w:rFonts w:ascii="Times New Roman" w:hAnsi="Times New Roman" w:cs="Times New Roman"/>
+          <w:sz w:val="24"/>
+          <w:szCs w:val="24"/>
+        </w:rPr>
+        <w:t xml:space="preserve"> </w:t>
+      </w:r>
+      <w:proofErr w:type="spellStart"/>
+      <w:r>
+        <w:rPr>
+          <w:rFonts w:ascii="Times New Roman" w:hAnsi="Times New Roman" w:cs="Times New Roman"/>
+          <w:sz w:val="24"/>
+          <w:szCs w:val="24"/>
+        </w:rPr>
+        <w:t>other_parent_opposition</w:t>
+      </w:r>
+      <w:proofErr w:type="spellEnd"/>
+      <w:r>
+        <w:rPr>
+          <w:rFonts w:ascii="Times New Roman" w:hAnsi="Times New Roman" w:cs="Times New Roman"/>
+          <w:sz w:val="24"/>
+          <w:szCs w:val="24"/>
+        </w:rPr>
+        <w:t xml:space="preserve"> == “</w:t>
       </w:r>
       <w:r>
         <w:rPr>
@@ -701,13 +957,41 @@
         </w:rPr>
         <w:br/>
       </w:r>
-      <w:r>
-        <w:rPr>
-          <w:rFonts w:ascii="Times New Roman" w:hAnsi="Times New Roman" w:cs="Times New Roman"/>
-          <w:sz w:val="24"/>
-          <w:szCs w:val="24"/>
-        </w:rPr>
-        <w:t>{{ other_parties[0] }} oppose</w:t>
+      <w:proofErr w:type="gramStart"/>
+      <w:r>
+        <w:rPr>
+          <w:rFonts w:ascii="Times New Roman" w:hAnsi="Times New Roman" w:cs="Times New Roman"/>
+          <w:sz w:val="24"/>
+          <w:szCs w:val="24"/>
+        </w:rPr>
+        <w:t xml:space="preserve">{{ </w:t>
+      </w:r>
+      <w:proofErr w:type="spellStart"/>
+      <w:r>
+        <w:rPr>
+          <w:rFonts w:ascii="Times New Roman" w:hAnsi="Times New Roman" w:cs="Times New Roman"/>
+          <w:sz w:val="24"/>
+          <w:szCs w:val="24"/>
+        </w:rPr>
+        <w:t>other</w:t>
+      </w:r>
+      <w:proofErr w:type="gramEnd"/>
+      <w:r>
+        <w:rPr>
+          <w:rFonts w:ascii="Times New Roman" w:hAnsi="Times New Roman" w:cs="Times New Roman"/>
+          <w:sz w:val="24"/>
+          <w:szCs w:val="24"/>
+        </w:rPr>
+        <w:t>_parties</w:t>
+      </w:r>
+      <w:proofErr w:type="spellEnd"/>
+      <w:r>
+        <w:rPr>
+          <w:rFonts w:ascii="Times New Roman" w:hAnsi="Times New Roman" w:cs="Times New Roman"/>
+          <w:sz w:val="24"/>
+          <w:szCs w:val="24"/>
+        </w:rPr>
+        <w:t>[0] }} oppose</w:t>
       </w:r>
       <w:r>
         <w:rPr>
@@ -766,8 +1050,20 @@
           <w:sz w:val="24"/>
           <w:szCs w:val="24"/>
         </w:rPr>
-        <w:t>Need block about reason for opposition being child support mods</w:t>
-      </w:r>
+        <w:t xml:space="preserve">Need block about reason for opposition being child support </w:t>
+      </w:r>
+      <w:proofErr w:type="gramStart"/>
+      <w:r>
+        <w:rPr>
+          <w:rFonts w:ascii="Times New Roman" w:hAnsi="Times New Roman" w:cs="Times New Roman"/>
+          <w:i/>
+          <w:iCs/>
+          <w:sz w:val="24"/>
+          <w:szCs w:val="24"/>
+        </w:rPr>
+        <w:t>mods</w:t>
+      </w:r>
+      <w:proofErr w:type="gramEnd"/>
     </w:p>
     <w:p>
       <w:pPr>
@@ -785,6 +1081,7 @@
         </w:rPr>
         <w:t xml:space="preserve">{% if </w:t>
       </w:r>
+      <w:proofErr w:type="spellStart"/>
       <w:r>
         <w:rPr>
           <w:rFonts w:ascii="Times New Roman" w:hAnsi="Times New Roman" w:cs="Times New Roman"/>
@@ -793,6 +1090,7 @@
         </w:rPr>
         <w:t>domestic_violence</w:t>
       </w:r>
+      <w:proofErr w:type="spellEnd"/>
       <w:r>
         <w:rPr>
           <w:rFonts w:ascii="Times New Roman" w:hAnsi="Times New Roman" w:cs="Times New Roman"/>
@@ -815,7 +1113,115 @@
           <w:sz w:val="24"/>
           <w:szCs w:val="24"/>
         </w:rPr>
-        <w:t>I am moving to espcape domestic violence by {{ other_parties[0] }}.  A brief summary of what {{ other_parties[0] }} did to me follows: {{ domestic_violence_exp }}</w:t>
+        <w:t xml:space="preserve">I am moving to </w:t>
+      </w:r>
+      <w:proofErr w:type="spellStart"/>
+      <w:r>
+        <w:rPr>
+          <w:rFonts w:ascii="Times New Roman" w:hAnsi="Times New Roman" w:cs="Times New Roman"/>
+          <w:sz w:val="24"/>
+          <w:szCs w:val="24"/>
+        </w:rPr>
+        <w:t>espcape</w:t>
+      </w:r>
+      <w:proofErr w:type="spellEnd"/>
+      <w:r>
+        <w:rPr>
+          <w:rFonts w:ascii="Times New Roman" w:hAnsi="Times New Roman" w:cs="Times New Roman"/>
+          <w:sz w:val="24"/>
+          <w:szCs w:val="24"/>
+        </w:rPr>
+        <w:t xml:space="preserve"> domestic violence by </w:t>
+      </w:r>
+      <w:proofErr w:type="gramStart"/>
+      <w:r>
+        <w:rPr>
+          <w:rFonts w:ascii="Times New Roman" w:hAnsi="Times New Roman" w:cs="Times New Roman"/>
+          <w:sz w:val="24"/>
+          <w:szCs w:val="24"/>
+        </w:rPr>
+        <w:t xml:space="preserve">{{ </w:t>
+      </w:r>
+      <w:proofErr w:type="spellStart"/>
+      <w:r>
+        <w:rPr>
+          <w:rFonts w:ascii="Times New Roman" w:hAnsi="Times New Roman" w:cs="Times New Roman"/>
+          <w:sz w:val="24"/>
+          <w:szCs w:val="24"/>
+        </w:rPr>
+        <w:t>other</w:t>
+      </w:r>
+      <w:proofErr w:type="gramEnd"/>
+      <w:r>
+        <w:rPr>
+          <w:rFonts w:ascii="Times New Roman" w:hAnsi="Times New Roman" w:cs="Times New Roman"/>
+          <w:sz w:val="24"/>
+          <w:szCs w:val="24"/>
+        </w:rPr>
+        <w:t>_parties</w:t>
+      </w:r>
+      <w:proofErr w:type="spellEnd"/>
+      <w:r>
+        <w:rPr>
+          <w:rFonts w:ascii="Times New Roman" w:hAnsi="Times New Roman" w:cs="Times New Roman"/>
+          <w:sz w:val="24"/>
+          <w:szCs w:val="24"/>
+        </w:rPr>
+        <w:t xml:space="preserve">[0] }}.  A brief summary of what </w:t>
+      </w:r>
+      <w:proofErr w:type="gramStart"/>
+      <w:r>
+        <w:rPr>
+          <w:rFonts w:ascii="Times New Roman" w:hAnsi="Times New Roman" w:cs="Times New Roman"/>
+          <w:sz w:val="24"/>
+          <w:szCs w:val="24"/>
+        </w:rPr>
+        <w:t xml:space="preserve">{{ </w:t>
+      </w:r>
+      <w:proofErr w:type="spellStart"/>
+      <w:r>
+        <w:rPr>
+          <w:rFonts w:ascii="Times New Roman" w:hAnsi="Times New Roman" w:cs="Times New Roman"/>
+          <w:sz w:val="24"/>
+          <w:szCs w:val="24"/>
+        </w:rPr>
+        <w:t>other</w:t>
+      </w:r>
+      <w:proofErr w:type="gramEnd"/>
+      <w:r>
+        <w:rPr>
+          <w:rFonts w:ascii="Times New Roman" w:hAnsi="Times New Roman" w:cs="Times New Roman"/>
+          <w:sz w:val="24"/>
+          <w:szCs w:val="24"/>
+        </w:rPr>
+        <w:t>_parties</w:t>
+      </w:r>
+      <w:proofErr w:type="spellEnd"/>
+      <w:r>
+        <w:rPr>
+          <w:rFonts w:ascii="Times New Roman" w:hAnsi="Times New Roman" w:cs="Times New Roman"/>
+          <w:sz w:val="24"/>
+          <w:szCs w:val="24"/>
+        </w:rPr>
+        <w:t xml:space="preserve">[0] }} did to me follows: {{ </w:t>
+      </w:r>
+      <w:proofErr w:type="spellStart"/>
+      <w:r>
+        <w:rPr>
+          <w:rFonts w:ascii="Times New Roman" w:hAnsi="Times New Roman" w:cs="Times New Roman"/>
+          <w:sz w:val="24"/>
+          <w:szCs w:val="24"/>
+        </w:rPr>
+        <w:t>domestic_violence_exp</w:t>
+      </w:r>
+      <w:proofErr w:type="spellEnd"/>
+      <w:r>
+        <w:rPr>
+          <w:rFonts w:ascii="Times New Roman" w:hAnsi="Times New Roman" w:cs="Times New Roman"/>
+          <w:sz w:val="24"/>
+          <w:szCs w:val="24"/>
+        </w:rPr>
+        <w:t xml:space="preserve"> }}</w:t>
       </w:r>
       <w:r>
         <w:rPr>
@@ -862,6 +1268,40 @@
           <w:sz w:val="24"/>
           <w:szCs w:val="24"/>
         </w:rPr>
+        <w:t xml:space="preserve">{% if </w:t>
+      </w:r>
+      <w:proofErr w:type="spellStart"/>
+      <w:r>
+        <w:rPr>
+          <w:rFonts w:ascii="Times New Roman" w:hAnsi="Times New Roman" w:cs="Times New Roman"/>
+          <w:sz w:val="24"/>
+          <w:szCs w:val="24"/>
+        </w:rPr>
+        <w:t>children.target_number</w:t>
+      </w:r>
+      <w:proofErr w:type="spellEnd"/>
+      <w:r>
+        <w:rPr>
+          <w:rFonts w:ascii="Times New Roman" w:hAnsi="Times New Roman" w:cs="Times New Roman"/>
+          <w:sz w:val="24"/>
+          <w:szCs w:val="24"/>
+        </w:rPr>
+        <w:t xml:space="preserve"> == 1 %}</w:t>
+      </w:r>
+      <w:r>
+        <w:rPr>
+          <w:rFonts w:ascii="Times New Roman" w:hAnsi="Times New Roman" w:cs="Times New Roman"/>
+          <w:sz w:val="24"/>
+          <w:szCs w:val="24"/>
+        </w:rPr>
+        <w:br/>
+      </w:r>
+      <w:r>
+        <w:rPr>
+          <w:rFonts w:ascii="Times New Roman" w:hAnsi="Times New Roman" w:cs="Times New Roman"/>
+          <w:sz w:val="24"/>
+          <w:szCs w:val="24"/>
+        </w:rPr>
         <w:t>I want to move the legal residence of my child {{ child</w:t>
       </w:r>
       <w:r>
@@ -878,7 +1318,15 @@
           <w:sz w:val="24"/>
           <w:szCs w:val="24"/>
         </w:rPr>
-        <w:t>[0] }}, DOB: {{ child</w:t>
+        <w:t>[0].name</w:t>
+      </w:r>
+      <w:r>
+        <w:rPr>
+          <w:rFonts w:ascii="Times New Roman" w:hAnsi="Times New Roman" w:cs="Times New Roman"/>
+          <w:sz w:val="24"/>
+          <w:szCs w:val="24"/>
+        </w:rPr>
+        <w:t xml:space="preserve"> }}, DOB: {{ child</w:t>
       </w:r>
       <w:r>
         <w:rPr>
@@ -894,7 +1342,15 @@
           <w:sz w:val="24"/>
           <w:szCs w:val="24"/>
         </w:rPr>
-        <w:t>[0].</w:t>
+        <w:t>[0]</w:t>
+      </w:r>
+      <w:r>
+        <w:rPr>
+          <w:rFonts w:ascii="Times New Roman" w:hAnsi="Times New Roman" w:cs="Times New Roman"/>
+          <w:sz w:val="24"/>
+          <w:szCs w:val="24"/>
+        </w:rPr>
+        <w:t>.</w:t>
       </w:r>
       <w:r>
         <w:rPr>
@@ -912,6 +1368,7 @@
         </w:rPr>
         <w:t xml:space="preserve"> }} to {{ </w:t>
       </w:r>
+      <w:proofErr w:type="spellStart"/>
       <w:r>
         <w:rPr>
           <w:rFonts w:ascii="Times New Roman" w:hAnsi="Times New Roman" w:cs="Times New Roman"/>
@@ -920,6 +1377,7 @@
         </w:rPr>
         <w:t>new_address</w:t>
       </w:r>
+      <w:proofErr w:type="spellEnd"/>
       <w:r>
         <w:rPr>
           <w:rFonts w:ascii="Times New Roman" w:hAnsi="Times New Roman" w:cs="Times New Roman"/>
@@ -958,7 +1416,25 @@
           <w:sz w:val="24"/>
           <w:szCs w:val="24"/>
         </w:rPr>
-        <w:t>, {{ new_address[0].state }}</w:t>
+        <w:t xml:space="preserve">, {{ </w:t>
+      </w:r>
+      <w:proofErr w:type="spellStart"/>
+      <w:r>
+        <w:rPr>
+          <w:rFonts w:ascii="Times New Roman" w:hAnsi="Times New Roman" w:cs="Times New Roman"/>
+          <w:sz w:val="24"/>
+          <w:szCs w:val="24"/>
+        </w:rPr>
+        <w:t>new_address</w:t>
+      </w:r>
+      <w:proofErr w:type="spellEnd"/>
+      <w:r>
+        <w:rPr>
+          <w:rFonts w:ascii="Times New Roman" w:hAnsi="Times New Roman" w:cs="Times New Roman"/>
+          <w:sz w:val="24"/>
+          <w:szCs w:val="24"/>
+        </w:rPr>
+        <w:t>[0].state }}</w:t>
       </w:r>
       <w:r>
         <w:rPr>
@@ -967,6 +1443,202 @@
           <w:szCs w:val="24"/>
         </w:rPr>
         <w:t>.</w:t>
+      </w:r>
+      <w:r>
+        <w:rPr>
+          <w:rFonts w:ascii="Times New Roman" w:hAnsi="Times New Roman" w:cs="Times New Roman"/>
+          <w:sz w:val="24"/>
+          <w:szCs w:val="24"/>
+        </w:rPr>
+        <w:br/>
+        <w:t xml:space="preserve">{% </w:t>
+      </w:r>
+      <w:proofErr w:type="spellStart"/>
+      <w:r>
+        <w:rPr>
+          <w:rFonts w:ascii="Times New Roman" w:hAnsi="Times New Roman" w:cs="Times New Roman"/>
+          <w:sz w:val="24"/>
+          <w:szCs w:val="24"/>
+        </w:rPr>
+        <w:t>elif</w:t>
+      </w:r>
+      <w:proofErr w:type="spellEnd"/>
+      <w:r>
+        <w:rPr>
+          <w:rFonts w:ascii="Times New Roman" w:hAnsi="Times New Roman" w:cs="Times New Roman"/>
+          <w:sz w:val="24"/>
+          <w:szCs w:val="24"/>
+        </w:rPr>
+        <w:t xml:space="preserve"> </w:t>
+      </w:r>
+      <w:proofErr w:type="spellStart"/>
+      <w:r>
+        <w:rPr>
+          <w:rFonts w:ascii="Times New Roman" w:hAnsi="Times New Roman" w:cs="Times New Roman"/>
+          <w:sz w:val="24"/>
+          <w:szCs w:val="24"/>
+        </w:rPr>
+        <w:t>children.target_number</w:t>
+      </w:r>
+      <w:proofErr w:type="spellEnd"/>
+      <w:r>
+        <w:rPr>
+          <w:rFonts w:ascii="Times New Roman" w:hAnsi="Times New Roman" w:cs="Times New Roman"/>
+          <w:sz w:val="24"/>
+          <w:szCs w:val="24"/>
+        </w:rPr>
+        <w:t xml:space="preserve"> </w:t>
+      </w:r>
+      <w:r>
+        <w:rPr>
+          <w:rFonts w:ascii="Times New Roman" w:hAnsi="Times New Roman" w:cs="Times New Roman"/>
+          <w:sz w:val="24"/>
+          <w:szCs w:val="24"/>
+        </w:rPr>
+        <w:t>&gt;</w:t>
+      </w:r>
+      <w:r>
+        <w:rPr>
+          <w:rFonts w:ascii="Times New Roman" w:hAnsi="Times New Roman" w:cs="Times New Roman"/>
+          <w:sz w:val="24"/>
+          <w:szCs w:val="24"/>
+        </w:rPr>
+        <w:t xml:space="preserve"> 1 %}</w:t>
+      </w:r>
+      <w:r>
+        <w:rPr>
+          <w:rFonts w:ascii="Times New Roman" w:hAnsi="Times New Roman" w:cs="Times New Roman"/>
+          <w:sz w:val="24"/>
+          <w:szCs w:val="24"/>
+        </w:rPr>
+        <w:br/>
+      </w:r>
+      <w:r>
+        <w:rPr>
+          <w:rFonts w:ascii="Times New Roman" w:hAnsi="Times New Roman" w:cs="Times New Roman"/>
+          <w:sz w:val="24"/>
+          <w:szCs w:val="24"/>
+        </w:rPr>
+        <w:t>I want to move the legal residence of my child</w:t>
+      </w:r>
+      <w:r>
+        <w:rPr>
+          <w:rFonts w:ascii="Times New Roman" w:hAnsi="Times New Roman" w:cs="Times New Roman"/>
+          <w:sz w:val="24"/>
+          <w:szCs w:val="24"/>
+        </w:rPr>
+        <w:t>ren</w:t>
+      </w:r>
+      <w:r>
+        <w:rPr>
+          <w:rFonts w:ascii="Times New Roman" w:hAnsi="Times New Roman" w:cs="Times New Roman"/>
+          <w:sz w:val="24"/>
+          <w:szCs w:val="24"/>
+        </w:rPr>
+        <w:t xml:space="preserve"> {{ children</w:t>
+      </w:r>
+      <w:r>
+        <w:rPr>
+          <w:rFonts w:ascii="Times New Roman" w:hAnsi="Times New Roman" w:cs="Times New Roman"/>
+          <w:sz w:val="24"/>
+          <w:szCs w:val="24"/>
+        </w:rPr>
+        <w:t xml:space="preserve"> </w:t>
+      </w:r>
+      <w:r>
+        <w:rPr>
+          <w:rFonts w:ascii="Times New Roman" w:hAnsi="Times New Roman" w:cs="Times New Roman"/>
+          <w:sz w:val="24"/>
+          <w:szCs w:val="24"/>
+        </w:rPr>
+        <w:t xml:space="preserve">}}, DOB: {{ </w:t>
+      </w:r>
+      <w:proofErr w:type="spellStart"/>
+      <w:r>
+        <w:rPr>
+          <w:rFonts w:ascii="Times New Roman" w:hAnsi="Times New Roman" w:cs="Times New Roman"/>
+          <w:sz w:val="24"/>
+          <w:szCs w:val="24"/>
+        </w:rPr>
+        <w:t>children</w:t>
+      </w:r>
+      <w:r>
+        <w:rPr>
+          <w:rFonts w:ascii="Times New Roman" w:hAnsi="Times New Roman" w:cs="Times New Roman"/>
+          <w:sz w:val="24"/>
+          <w:szCs w:val="24"/>
+        </w:rPr>
+        <w:t>.</w:t>
+      </w:r>
+      <w:r>
+        <w:rPr>
+          <w:rFonts w:ascii="Times New Roman" w:hAnsi="Times New Roman" w:cs="Times New Roman"/>
+          <w:sz w:val="24"/>
+          <w:szCs w:val="24"/>
+        </w:rPr>
+        <w:t>birthdate</w:t>
+      </w:r>
+      <w:proofErr w:type="spellEnd"/>
+      <w:r>
+        <w:rPr>
+          <w:rFonts w:ascii="Times New Roman" w:hAnsi="Times New Roman" w:cs="Times New Roman"/>
+          <w:sz w:val="24"/>
+          <w:szCs w:val="24"/>
+        </w:rPr>
+        <w:t xml:space="preserve"> </w:t>
+      </w:r>
+      <w:r>
+        <w:rPr>
+          <w:rFonts w:ascii="Times New Roman" w:hAnsi="Times New Roman" w:cs="Times New Roman"/>
+          <w:sz w:val="24"/>
+          <w:szCs w:val="24"/>
+        </w:rPr>
+        <w:t xml:space="preserve">}} to {{ </w:t>
+      </w:r>
+      <w:proofErr w:type="spellStart"/>
+      <w:r>
+        <w:rPr>
+          <w:rFonts w:ascii="Times New Roman" w:hAnsi="Times New Roman" w:cs="Times New Roman"/>
+          <w:sz w:val="24"/>
+          <w:szCs w:val="24"/>
+        </w:rPr>
+        <w:t>new_address</w:t>
+      </w:r>
+      <w:proofErr w:type="spellEnd"/>
+      <w:r>
+        <w:rPr>
+          <w:rFonts w:ascii="Times New Roman" w:hAnsi="Times New Roman" w:cs="Times New Roman"/>
+          <w:sz w:val="24"/>
+          <w:szCs w:val="24"/>
+        </w:rPr>
+        <w:t xml:space="preserve">[0].city }}, {{ </w:t>
+      </w:r>
+      <w:proofErr w:type="spellStart"/>
+      <w:r>
+        <w:rPr>
+          <w:rFonts w:ascii="Times New Roman" w:hAnsi="Times New Roman" w:cs="Times New Roman"/>
+          <w:sz w:val="24"/>
+          <w:szCs w:val="24"/>
+        </w:rPr>
+        <w:t>new_address</w:t>
+      </w:r>
+      <w:proofErr w:type="spellEnd"/>
+      <w:r>
+        <w:rPr>
+          <w:rFonts w:ascii="Times New Roman" w:hAnsi="Times New Roman" w:cs="Times New Roman"/>
+          <w:sz w:val="24"/>
+          <w:szCs w:val="24"/>
+        </w:rPr>
+        <w:t>[0].state }}.</w:t>
+      </w:r>
+      <w:r>
+        <w:rPr>
+          <w:rFonts w:ascii="Times New Roman" w:hAnsi="Times New Roman" w:cs="Times New Roman"/>
+          <w:sz w:val="24"/>
+          <w:szCs w:val="24"/>
+        </w:rPr>
+        <w:br/>
+        <w:t>{% endif %}</w:t>
       </w:r>
     </w:p>
     <w:p>
@@ -983,7 +1655,25 @@
           <w:sz w:val="24"/>
           <w:szCs w:val="24"/>
         </w:rPr>
-        <w:t>I am asking the court to allow me to move by {{ mov</w:t>
+        <w:t xml:space="preserve">I am asking the court to allow me to move by </w:t>
+      </w:r>
+      <w:proofErr w:type="gramStart"/>
+      <w:r>
+        <w:rPr>
+          <w:rFonts w:ascii="Times New Roman" w:hAnsi="Times New Roman" w:cs="Times New Roman"/>
+          <w:sz w:val="24"/>
+          <w:szCs w:val="24"/>
+        </w:rPr>
+        <w:t xml:space="preserve">{{ </w:t>
+      </w:r>
+      <w:proofErr w:type="spellStart"/>
+      <w:r>
+        <w:rPr>
+          <w:rFonts w:ascii="Times New Roman" w:hAnsi="Times New Roman" w:cs="Times New Roman"/>
+          <w:sz w:val="24"/>
+          <w:szCs w:val="24"/>
+        </w:rPr>
+        <w:t>mov</w:t>
       </w:r>
       <w:r>
         <w:rPr>
@@ -993,13 +1683,23 @@
         </w:rPr>
         <w:t>ing</w:t>
       </w:r>
-      <w:r>
-        <w:rPr>
-          <w:rFonts w:ascii="Times New Roman" w:hAnsi="Times New Roman" w:cs="Times New Roman"/>
-          <w:sz w:val="24"/>
-          <w:szCs w:val="24"/>
-        </w:rPr>
-        <w:t>_date }}.</w:t>
+      <w:proofErr w:type="gramEnd"/>
+      <w:r>
+        <w:rPr>
+          <w:rFonts w:ascii="Times New Roman" w:hAnsi="Times New Roman" w:cs="Times New Roman"/>
+          <w:sz w:val="24"/>
+          <w:szCs w:val="24"/>
+        </w:rPr>
+        <w:t>_date</w:t>
+      </w:r>
+      <w:proofErr w:type="spellEnd"/>
+      <w:r>
+        <w:rPr>
+          <w:rFonts w:ascii="Times New Roman" w:hAnsi="Times New Roman" w:cs="Times New Roman"/>
+          <w:sz w:val="24"/>
+          <w:szCs w:val="24"/>
+        </w:rPr>
+        <w:t xml:space="preserve"> }}.</w:t>
       </w:r>
     </w:p>
     <w:p>
@@ -1018,6 +1718,7 @@
         </w:rPr>
         <w:t xml:space="preserve">{% if </w:t>
       </w:r>
+      <w:proofErr w:type="spellStart"/>
       <w:r>
         <w:rPr>
           <w:rFonts w:ascii="Times New Roman" w:hAnsi="Times New Roman" w:cs="Times New Roman"/>
@@ -1026,6 +1727,7 @@
         </w:rPr>
         <w:t>wants_parenting_time_change</w:t>
       </w:r>
+      <w:proofErr w:type="spellEnd"/>
       <w:r>
         <w:rPr>
           <w:rFonts w:ascii="Times New Roman" w:hAnsi="Times New Roman" w:cs="Times New Roman"/>
@@ -1070,7 +1772,43 @@
           <w:sz w:val="24"/>
           <w:szCs w:val="24"/>
         </w:rPr>
-        <w:t>My proposed new parenting time arrangements are: {{ requested_order }}</w:t>
+        <w:t xml:space="preserve">My proposed new parenting time arrangements are: </w:t>
+      </w:r>
+      <w:proofErr w:type="gramStart"/>
+      <w:r>
+        <w:rPr>
+          <w:rFonts w:ascii="Times New Roman" w:hAnsi="Times New Roman" w:cs="Times New Roman"/>
+          <w:sz w:val="24"/>
+          <w:szCs w:val="24"/>
+        </w:rPr>
+        <w:t xml:space="preserve">{{ </w:t>
+      </w:r>
+      <w:proofErr w:type="spellStart"/>
+      <w:r>
+        <w:rPr>
+          <w:rFonts w:ascii="Times New Roman" w:hAnsi="Times New Roman" w:cs="Times New Roman"/>
+          <w:sz w:val="24"/>
+          <w:szCs w:val="24"/>
+        </w:rPr>
+        <w:t>requested</w:t>
+      </w:r>
+      <w:proofErr w:type="gramEnd"/>
+      <w:r>
+        <w:rPr>
+          <w:rFonts w:ascii="Times New Roman" w:hAnsi="Times New Roman" w:cs="Times New Roman"/>
+          <w:sz w:val="24"/>
+          <w:szCs w:val="24"/>
+        </w:rPr>
+        <w:t>_order</w:t>
+      </w:r>
+      <w:proofErr w:type="spellEnd"/>
+      <w:r>
+        <w:rPr>
+          <w:rFonts w:ascii="Times New Roman" w:hAnsi="Times New Roman" w:cs="Times New Roman"/>
+          <w:sz w:val="24"/>
+          <w:szCs w:val="24"/>
+        </w:rPr>
+        <w:t xml:space="preserve"> }}</w:t>
       </w:r>
     </w:p>
     <w:p>
@@ -1089,6 +1827,15 @@
         </w:rPr>
         <w:t>{% endif %}</w:t>
       </w:r>
+    </w:p>
+    <w:p>
+      <w:pPr>
+        <w:rPr>
+          <w:rFonts w:ascii="Times New Roman" w:hAnsi="Times New Roman" w:cs="Times New Roman"/>
+          <w:sz w:val="24"/>
+          <w:szCs w:val="24"/>
+        </w:rPr>
+      </w:pPr>
     </w:p>
     <w:sectPr>
       <w:pgSz w:w="12240" w:h="15840"/>

</xml_diff>

<commit_message>
nearly completed addendum. judicial circuit still not populating and need to add text + logic for international address
</commit_message>
<xml_diff>
--- a/docassemble/MLHMotionRegardingChangeOfDomicile/data/templates/motion_re_cod_attachment.docx
+++ b/docassemble/MLHMotionRegardingChangeOfDomicile/data/templates/motion_re_cod_attachment.docx
@@ -34,8 +34,8 @@
                 <w:rFonts w:ascii="Times New Roman" w:hAnsi="Times New Roman" w:cs="Times New Roman"/>
                 <w:b/>
                 <w:bCs/>
-                <w:sz w:val="20"/>
-                <w:szCs w:val="20"/>
+                <w:sz w:val="24"/>
+                <w:szCs w:val="24"/>
               </w:rPr>
             </w:pPr>
             <w:r>
@@ -48,7 +48,10 @@
               </w:rPr>
               <w:t>STATE OF MICHIGAN</w:t>
             </w:r>
-            <w:r>
+          </w:p>
+          <w:p>
+            <w:pPr>
+              <w:jc w:val="right"/>
               <w:rPr>
                 <w:rFonts w:ascii="Times New Roman" w:hAnsi="Times New Roman" w:cs="Times New Roman"/>
                 <w:b/>
@@ -56,63 +59,40 @@
                 <w:sz w:val="24"/>
                 <w:szCs w:val="24"/>
               </w:rPr>
-              <w:br/>
-              <w:t>JUDICIAL CIRCUIT</w:t>
+            </w:pPr>
+            <w:r>
+              <w:rPr>
+                <w:rFonts w:ascii="Times New Roman" w:hAnsi="Times New Roman" w:cs="Times New Roman"/>
+                <w:b/>
+                <w:bCs/>
+                <w:caps/>
+                <w:sz w:val="24"/>
+                <w:szCs w:val="24"/>
+              </w:rPr>
+              <w:t xml:space="preserve">{{ </w:t>
             </w:r>
             <w:r>
               <w:rPr>
                 <w:rFonts w:ascii="Times New Roman" w:hAnsi="Times New Roman" w:cs="Times New Roman"/>
                 <w:b/>
                 <w:bCs/>
+                <w:caps/>
                 <w:sz w:val="24"/>
                 <w:szCs w:val="24"/>
               </w:rPr>
-              <w:br/>
-            </w:r>
-            <w:proofErr w:type="gramStart"/>
-            <w:r>
-              <w:rPr>
-                <w:rFonts w:ascii="Times New Roman" w:hAnsi="Times New Roman" w:cs="Times New Roman"/>
-                <w:b/>
-                <w:bCs/>
-                <w:sz w:val="24"/>
-                <w:szCs w:val="24"/>
-              </w:rPr>
-              <w:t>{{</w:t>
+              <w:t>trial_court</w:t>
             </w:r>
             <w:r>
               <w:rPr>
                 <w:rFonts w:ascii="Times New Roman" w:hAnsi="Times New Roman" w:cs="Times New Roman"/>
                 <w:b/>
                 <w:bCs/>
+                <w:caps/>
                 <w:sz w:val="24"/>
                 <w:szCs w:val="24"/>
               </w:rPr>
-              <w:t xml:space="preserve"> </w:t>
+              <w:t xml:space="preserve"> }}</w:t>
             </w:r>
-            <w:proofErr w:type="spellStart"/>
-            <w:r>
-              <w:rPr>
-                <w:rFonts w:ascii="Times New Roman" w:hAnsi="Times New Roman" w:cs="Times New Roman"/>
-                <w:b/>
-                <w:bCs/>
-                <w:sz w:val="24"/>
-                <w:szCs w:val="24"/>
-              </w:rPr>
-              <w:t>county</w:t>
-            </w:r>
-            <w:proofErr w:type="gramEnd"/>
-            <w:r>
-              <w:rPr>
-                <w:rFonts w:ascii="Times New Roman" w:hAnsi="Times New Roman" w:cs="Times New Roman"/>
-                <w:b/>
-                <w:bCs/>
-                <w:sz w:val="24"/>
-                <w:szCs w:val="24"/>
-              </w:rPr>
-              <w:t>_choice</w:t>
-            </w:r>
-            <w:proofErr w:type="spellEnd"/>
             <w:r>
               <w:rPr>
                 <w:rFonts w:ascii="Times New Roman" w:hAnsi="Times New Roman" w:cs="Times New Roman"/>
@@ -131,11 +111,81 @@
                 <w:sz w:val="24"/>
                 <w:szCs w:val="24"/>
               </w:rPr>
+              <w:t>JUDICIAL CIRCUIT</w:t>
+            </w:r>
+          </w:p>
+          <w:p>
+            <w:pPr>
+              <w:jc w:val="right"/>
+              <w:rPr>
+                <w:rFonts w:ascii="Times New Roman" w:hAnsi="Times New Roman" w:cs="Times New Roman"/>
+                <w:b/>
+                <w:bCs/>
+                <w:sz w:val="20"/>
+                <w:szCs w:val="20"/>
+              </w:rPr>
+            </w:pPr>
+            <w:r>
+              <w:rPr>
+                <w:rFonts w:ascii="Times New Roman" w:hAnsi="Times New Roman" w:cs="Times New Roman"/>
+                <w:b/>
+                <w:bCs/>
+                <w:caps/>
+                <w:sz w:val="24"/>
+                <w:szCs w:val="24"/>
+              </w:rPr>
+              <w:t>{{</w:t>
+            </w:r>
+            <w:r>
+              <w:rPr>
+                <w:rFonts w:ascii="Times New Roman" w:hAnsi="Times New Roman" w:cs="Times New Roman"/>
+                <w:b/>
+                <w:bCs/>
+                <w:caps/>
+                <w:sz w:val="24"/>
+                <w:szCs w:val="24"/>
+              </w:rPr>
+              <w:t xml:space="preserve"> </w:t>
+            </w:r>
+            <w:r>
+              <w:rPr>
+                <w:rFonts w:ascii="Times New Roman" w:hAnsi="Times New Roman" w:cs="Times New Roman"/>
+                <w:b/>
+                <w:bCs/>
+                <w:caps/>
+                <w:sz w:val="24"/>
+                <w:szCs w:val="24"/>
+              </w:rPr>
+              <w:t>county</w:t>
+            </w:r>
+            <w:r>
+              <w:rPr>
+                <w:rFonts w:ascii="Times New Roman" w:hAnsi="Times New Roman" w:cs="Times New Roman"/>
+                <w:b/>
+                <w:bCs/>
+                <w:caps/>
+                <w:sz w:val="24"/>
+                <w:szCs w:val="24"/>
+              </w:rPr>
+              <w:t xml:space="preserve">_choice </w:t>
+            </w:r>
+            <w:r>
+              <w:rPr>
+                <w:rFonts w:ascii="Times New Roman" w:hAnsi="Times New Roman" w:cs="Times New Roman"/>
+                <w:b/>
+                <w:bCs/>
+                <w:caps/>
+                <w:sz w:val="24"/>
+                <w:szCs w:val="24"/>
+              </w:rPr>
               <w:t>}}</w:t>
             </w:r>
             <w:r>
               <w:rPr>
                 <w:rFonts w:ascii="Times New Roman" w:hAnsi="Times New Roman" w:cs="Times New Roman"/>
+                <w:b/>
+                <w:bCs/>
+                <w:caps/>
                 <w:sz w:val="24"/>
                 <w:szCs w:val="24"/>
               </w:rPr>
@@ -242,41 +292,27 @@
             <w:pPr>
               <w:jc w:val="center"/>
               <w:rPr>
+                <w:b/>
+                <w:bCs/>
                 <w:sz w:val="20"/>
                 <w:szCs w:val="20"/>
               </w:rPr>
             </w:pPr>
-            <w:proofErr w:type="gramStart"/>
             <w:r>
               <w:rPr>
                 <w:rFonts w:ascii="Times New Roman" w:hAnsi="Times New Roman" w:cs="Times New Roman"/>
+                <w:b/>
+                <w:bCs/>
                 <w:sz w:val="24"/>
                 <w:szCs w:val="24"/>
               </w:rPr>
-              <w:t xml:space="preserve">{{ </w:t>
+              <w:t>{{ docket_number</w:t>
             </w:r>
-            <w:proofErr w:type="spellStart"/>
             <w:r>
               <w:rPr>
                 <w:rFonts w:ascii="Times New Roman" w:hAnsi="Times New Roman" w:cs="Times New Roman"/>
-                <w:sz w:val="24"/>
-                <w:szCs w:val="24"/>
-              </w:rPr>
-              <w:t>docket</w:t>
-            </w:r>
-            <w:proofErr w:type="gramEnd"/>
-            <w:r>
-              <w:rPr>
-                <w:rFonts w:ascii="Times New Roman" w:hAnsi="Times New Roman" w:cs="Times New Roman"/>
-                <w:sz w:val="24"/>
-                <w:szCs w:val="24"/>
-              </w:rPr>
-              <w:t>_number</w:t>
-            </w:r>
-            <w:proofErr w:type="spellEnd"/>
-            <w:r>
-              <w:rPr>
-                <w:rFonts w:ascii="Times New Roman" w:hAnsi="Times New Roman" w:cs="Times New Roman"/>
+                <w:b/>
+                <w:bCs/>
                 <w:sz w:val="24"/>
                 <w:szCs w:val="24"/>
               </w:rPr>
@@ -285,6 +321,8 @@
             <w:r>
               <w:rPr>
                 <w:rFonts w:ascii="Times New Roman" w:hAnsi="Times New Roman" w:cs="Times New Roman"/>
+                <w:b/>
+                <w:bCs/>
                 <w:sz w:val="24"/>
                 <w:szCs w:val="24"/>
               </w:rPr>
@@ -298,20 +336,878 @@
       <w:pPr>
         <w:rPr>
           <w:rFonts w:ascii="Times New Roman" w:hAnsi="Times New Roman" w:cs="Times New Roman"/>
-        </w:rPr>
-      </w:pPr>
+          <w:b/>
+          <w:bCs/>
+          <w:sz w:val="24"/>
+          <w:szCs w:val="24"/>
+        </w:rPr>
+      </w:pPr>
+      <w:r>
+        <w:rPr>
+          <w:rFonts w:ascii="Times New Roman" w:hAnsi="Times New Roman" w:cs="Times New Roman"/>
+          <w:b/>
+          <w:bCs/>
+          <w:sz w:val="24"/>
+          <w:szCs w:val="24"/>
+        </w:rPr>
+        <w:br/>
+      </w:r>
+      <w:r>
+        <w:rPr>
+          <w:rFonts w:ascii="Times New Roman" w:hAnsi="Times New Roman" w:cs="Times New Roman"/>
+          <w:b/>
+          <w:bCs/>
+          <w:sz w:val="24"/>
+          <w:szCs w:val="24"/>
+        </w:rPr>
+        <w:t>Paragraph 3:</w:t>
+      </w:r>
     </w:p>
     <w:p>
       <w:pPr>
         <w:rPr>
           <w:rFonts w:ascii="Times New Roman" w:hAnsi="Times New Roman" w:cs="Times New Roman"/>
+          <w:sz w:val="24"/>
+          <w:szCs w:val="24"/>
+        </w:rPr>
+      </w:pPr>
+      <w:r>
+        <w:rPr>
+          <w:rFonts w:ascii="Times New Roman" w:hAnsi="Times New Roman" w:cs="Times New Roman"/>
+          <w:sz w:val="24"/>
+          <w:szCs w:val="24"/>
+        </w:rPr>
+        <w:t xml:space="preserve">My proposed new residence is </w:t>
+      </w:r>
+      <w:r>
+        <w:rPr>
+          <w:rFonts w:ascii="Times New Roman" w:hAnsi="Times New Roman" w:cs="Times New Roman"/>
+          <w:sz w:val="24"/>
+          <w:szCs w:val="24"/>
+        </w:rPr>
+        <w:t xml:space="preserve">{{ </w:t>
+      </w:r>
+      <w:r>
+        <w:rPr>
+          <w:rFonts w:ascii="Times New Roman" w:hAnsi="Times New Roman" w:cs="Times New Roman"/>
+          <w:sz w:val="24"/>
+          <w:szCs w:val="24"/>
+        </w:rPr>
+        <w:t xml:space="preserve">distance_from_other_parent </w:t>
+      </w:r>
+      <w:r>
+        <w:rPr>
+          <w:rFonts w:ascii="Times New Roman" w:hAnsi="Times New Roman" w:cs="Times New Roman"/>
+          <w:sz w:val="24"/>
+          <w:szCs w:val="24"/>
+        </w:rPr>
+        <w:t>}}</w:t>
+      </w:r>
+      <w:r>
+        <w:rPr>
+          <w:rFonts w:ascii="Times New Roman" w:hAnsi="Times New Roman" w:cs="Times New Roman"/>
+          <w:sz w:val="24"/>
+          <w:szCs w:val="24"/>
+        </w:rPr>
+        <w:t xml:space="preserve"> miles from </w:t>
+      </w:r>
+      <w:r>
+        <w:rPr>
+          <w:rFonts w:ascii="Times New Roman" w:hAnsi="Times New Roman" w:cs="Times New Roman"/>
+          <w:sz w:val="24"/>
+          <w:szCs w:val="24"/>
+        </w:rPr>
+        <w:t>{{ other_</w:t>
+      </w:r>
+      <w:r>
+        <w:rPr>
+          <w:rFonts w:ascii="Times New Roman" w:hAnsi="Times New Roman" w:cs="Times New Roman"/>
+          <w:sz w:val="24"/>
+          <w:szCs w:val="24"/>
+        </w:rPr>
+        <w:t>parties[0]</w:t>
+      </w:r>
+      <w:r>
+        <w:rPr>
+          <w:rFonts w:ascii="Times New Roman" w:hAnsi="Times New Roman" w:cs="Times New Roman"/>
+          <w:sz w:val="24"/>
+          <w:szCs w:val="24"/>
+        </w:rPr>
+        <w:t xml:space="preserve"> }}</w:t>
+      </w:r>
+      <w:r>
+        <w:rPr>
+          <w:rFonts w:ascii="Times New Roman" w:hAnsi="Times New Roman" w:cs="Times New Roman"/>
+          <w:sz w:val="24"/>
+          <w:szCs w:val="24"/>
+        </w:rPr>
+        <w:t>'s current residence.</w:t>
+      </w:r>
+    </w:p>
+    <w:p>
+      <w:pPr>
+        <w:rPr>
+          <w:rFonts w:ascii="Times New Roman" w:hAnsi="Times New Roman" w:cs="Times New Roman"/>
+          <w:sz w:val="24"/>
+          <w:szCs w:val="24"/>
+        </w:rPr>
+      </w:pPr>
+      <w:r>
+        <w:rPr>
+          <w:rFonts w:ascii="Times New Roman" w:hAnsi="Times New Roman" w:cs="Times New Roman"/>
+          <w:sz w:val="24"/>
+          <w:szCs w:val="24"/>
+        </w:rPr>
+        <w:t xml:space="preserve">My proposed new residence is </w:t>
+      </w:r>
+      <w:r>
+        <w:rPr>
+          <w:rFonts w:ascii="Times New Roman" w:hAnsi="Times New Roman" w:cs="Times New Roman"/>
+          <w:sz w:val="24"/>
+          <w:szCs w:val="24"/>
+        </w:rPr>
+        <w:t xml:space="preserve">{{ </w:t>
+      </w:r>
+      <w:r>
+        <w:rPr>
+          <w:rFonts w:ascii="Times New Roman" w:hAnsi="Times New Roman" w:cs="Times New Roman"/>
+          <w:sz w:val="24"/>
+          <w:szCs w:val="24"/>
+        </w:rPr>
+        <w:t xml:space="preserve">distance_from_current_residence </w:t>
+      </w:r>
+      <w:r>
+        <w:rPr>
+          <w:rFonts w:ascii="Times New Roman" w:hAnsi="Times New Roman" w:cs="Times New Roman"/>
+          <w:sz w:val="24"/>
+          <w:szCs w:val="24"/>
+        </w:rPr>
+        <w:t>}}</w:t>
+      </w:r>
+      <w:r>
+        <w:rPr>
+          <w:rFonts w:ascii="Times New Roman" w:hAnsi="Times New Roman" w:cs="Times New Roman"/>
+          <w:sz w:val="24"/>
+          <w:szCs w:val="24"/>
+        </w:rPr>
+        <w:t xml:space="preserve"> miles from my current residence.</w:t>
+      </w:r>
+    </w:p>
+    <w:p>
+      <w:pPr>
+        <w:rPr>
+          <w:rFonts w:ascii="Times New Roman" w:hAnsi="Times New Roman" w:cs="Times New Roman"/>
+          <w:sz w:val="24"/>
+          <w:szCs w:val="24"/>
+        </w:rPr>
+      </w:pPr>
+      <w:r>
+        <w:rPr>
+          <w:rFonts w:ascii="Times New Roman" w:hAnsi="Times New Roman" w:cs="Times New Roman"/>
+          <w:sz w:val="24"/>
+          <w:szCs w:val="24"/>
+        </w:rPr>
+        <w:t>I want the court to allow me and my child {{ child</w:t>
+      </w:r>
+      <w:r>
+        <w:rPr>
+          <w:rFonts w:ascii="Times New Roman" w:hAnsi="Times New Roman" w:cs="Times New Roman"/>
+          <w:sz w:val="24"/>
+          <w:szCs w:val="24"/>
+        </w:rPr>
+        <w:t>ren</w:t>
+      </w:r>
+      <w:r>
+        <w:rPr>
+          <w:rFonts w:ascii="Times New Roman" w:hAnsi="Times New Roman" w:cs="Times New Roman"/>
+          <w:sz w:val="24"/>
+          <w:szCs w:val="24"/>
+        </w:rPr>
+        <w:t>[0] }}, DOB: {{ child</w:t>
+      </w:r>
+      <w:r>
+        <w:rPr>
+          <w:rFonts w:ascii="Times New Roman" w:hAnsi="Times New Roman" w:cs="Times New Roman"/>
+          <w:sz w:val="24"/>
+          <w:szCs w:val="24"/>
+        </w:rPr>
+        <w:t>ren</w:t>
+      </w:r>
+      <w:r>
+        <w:rPr>
+          <w:rFonts w:ascii="Times New Roman" w:hAnsi="Times New Roman" w:cs="Times New Roman"/>
+          <w:sz w:val="24"/>
+          <w:szCs w:val="24"/>
+        </w:rPr>
+        <w:t>[0].</w:t>
+      </w:r>
+      <w:r>
+        <w:rPr>
+          <w:rFonts w:ascii="Times New Roman" w:hAnsi="Times New Roman" w:cs="Times New Roman"/>
+          <w:sz w:val="24"/>
+          <w:szCs w:val="24"/>
+        </w:rPr>
+        <w:t xml:space="preserve">birthdate </w:t>
+      </w:r>
+      <w:r>
+        <w:rPr>
+          <w:rFonts w:ascii="Times New Roman" w:hAnsi="Times New Roman" w:cs="Times New Roman"/>
+          <w:sz w:val="24"/>
+          <w:szCs w:val="24"/>
+        </w:rPr>
+        <w:t xml:space="preserve">}} to move because: {{ </w:t>
+      </w:r>
+      <w:r>
+        <w:rPr>
+          <w:rFonts w:ascii="Times New Roman" w:hAnsi="Times New Roman" w:cs="Times New Roman"/>
+          <w:sz w:val="24"/>
+          <w:szCs w:val="24"/>
+        </w:rPr>
+        <w:t>moving_reason</w:t>
+      </w:r>
+      <w:r>
+        <w:rPr>
+          <w:rFonts w:ascii="Times New Roman" w:hAnsi="Times New Roman" w:cs="Times New Roman"/>
+          <w:sz w:val="24"/>
+          <w:szCs w:val="24"/>
+        </w:rPr>
+        <w:t xml:space="preserve"> }}</w:t>
+      </w:r>
+    </w:p>
+    <w:p>
+      <w:pPr>
+        <w:rPr>
+          <w:rFonts w:ascii="Times New Roman" w:hAnsi="Times New Roman" w:cs="Times New Roman"/>
+          <w:sz w:val="24"/>
+          <w:szCs w:val="24"/>
+        </w:rPr>
+      </w:pPr>
+      <w:r>
+        <w:rPr>
+          <w:rFonts w:ascii="Times New Roman" w:hAnsi="Times New Roman" w:cs="Times New Roman"/>
+          <w:sz w:val="24"/>
+          <w:szCs w:val="24"/>
+        </w:rPr>
+        <w:t xml:space="preserve">The move will improve the quality of life for my child and me because: {{ </w:t>
+      </w:r>
+      <w:r>
+        <w:rPr>
+          <w:rFonts w:ascii="Times New Roman" w:hAnsi="Times New Roman" w:cs="Times New Roman"/>
+          <w:sz w:val="24"/>
+          <w:szCs w:val="24"/>
+        </w:rPr>
+        <w:t>moving_benefits</w:t>
+      </w:r>
+      <w:r>
+        <w:rPr>
+          <w:rFonts w:ascii="Times New Roman" w:hAnsi="Times New Roman" w:cs="Times New Roman"/>
+          <w:sz w:val="24"/>
+          <w:szCs w:val="24"/>
+        </w:rPr>
+        <w:t xml:space="preserve"> </w:t>
+      </w:r>
+      <w:r>
+        <w:rPr>
+          <w:rFonts w:ascii="Times New Roman" w:hAnsi="Times New Roman" w:cs="Times New Roman"/>
+          <w:sz w:val="24"/>
+          <w:szCs w:val="24"/>
+        </w:rPr>
+        <w:t>}}</w:t>
+      </w:r>
+    </w:p>
+    <w:p>
+      <w:pPr>
+        <w:rPr>
+          <w:rFonts w:ascii="Times New Roman" w:hAnsi="Times New Roman" w:cs="Times New Roman"/>
+          <w:sz w:val="24"/>
+          <w:szCs w:val="24"/>
+        </w:rPr>
+      </w:pPr>
+      <w:r>
+        <w:rPr>
+          <w:rFonts w:ascii="Times New Roman" w:hAnsi="Times New Roman" w:cs="Times New Roman"/>
+          <w:sz w:val="24"/>
+          <w:szCs w:val="24"/>
+        </w:rPr>
+        <w:t>{%</w:t>
+      </w:r>
+      <w:r>
+        <w:rPr>
+          <w:rFonts w:ascii="Times New Roman" w:hAnsi="Times New Roman" w:cs="Times New Roman"/>
+          <w:sz w:val="24"/>
+          <w:szCs w:val="24"/>
+        </w:rPr>
+        <w:t>p</w:t>
+      </w:r>
+      <w:r>
+        <w:rPr>
+          <w:rFonts w:ascii="Times New Roman" w:hAnsi="Times New Roman" w:cs="Times New Roman"/>
+          <w:sz w:val="24"/>
+          <w:szCs w:val="24"/>
+        </w:rPr>
+        <w:t xml:space="preserve"> if </w:t>
+      </w:r>
+      <w:r>
+        <w:rPr>
+          <w:rFonts w:ascii="Times New Roman" w:hAnsi="Times New Roman" w:cs="Times New Roman"/>
+          <w:sz w:val="24"/>
+          <w:szCs w:val="24"/>
+        </w:rPr>
+        <w:t>other_parent_opposition</w:t>
+      </w:r>
+      <w:r>
+        <w:rPr>
+          <w:rFonts w:ascii="Times New Roman" w:hAnsi="Times New Roman" w:cs="Times New Roman"/>
+          <w:sz w:val="24"/>
+          <w:szCs w:val="24"/>
+        </w:rPr>
+        <w:t xml:space="preserve"> == “I don’t know” %}</w:t>
+      </w:r>
+    </w:p>
+    <w:p>
+      <w:pPr>
+        <w:spacing w:line="240" w:lineRule="auto"/>
+        <w:rPr>
+          <w:rFonts w:ascii="Times New Roman" w:hAnsi="Times New Roman" w:cs="Times New Roman"/>
+          <w:sz w:val="24"/>
+          <w:szCs w:val="24"/>
+        </w:rPr>
+      </w:pPr>
+      <w:r>
+        <w:rPr>
+          <w:rFonts w:ascii="Times New Roman" w:hAnsi="Times New Roman" w:cs="Times New Roman"/>
+          <w:sz w:val="24"/>
+          <w:szCs w:val="24"/>
+        </w:rPr>
+        <w:t xml:space="preserve">I don’t know whether </w:t>
+      </w:r>
+      <w:r>
+        <w:rPr>
+          <w:rFonts w:ascii="Times New Roman" w:hAnsi="Times New Roman" w:cs="Times New Roman"/>
+          <w:sz w:val="24"/>
+          <w:szCs w:val="24"/>
+        </w:rPr>
+        <w:t xml:space="preserve">{{ other_parties[0] }} </w:t>
+      </w:r>
+      <w:r>
+        <w:rPr>
+          <w:rFonts w:ascii="Times New Roman" w:hAnsi="Times New Roman" w:cs="Times New Roman"/>
+          <w:sz w:val="24"/>
+          <w:szCs w:val="24"/>
+        </w:rPr>
+        <w:t>opposes the move.</w:t>
+      </w:r>
+    </w:p>
+    <w:p>
+      <w:pPr>
+        <w:spacing w:line="240" w:lineRule="auto"/>
+        <w:rPr>
+          <w:rFonts w:ascii="Times New Roman" w:hAnsi="Times New Roman" w:cs="Times New Roman"/>
+          <w:sz w:val="24"/>
+          <w:szCs w:val="24"/>
+        </w:rPr>
+      </w:pPr>
+      <w:r>
+        <w:rPr>
+          <w:rFonts w:ascii="Times New Roman" w:hAnsi="Times New Roman" w:cs="Times New Roman"/>
+          <w:sz w:val="24"/>
+          <w:szCs w:val="24"/>
+        </w:rPr>
+        <w:t>{%</w:t>
+      </w:r>
+      <w:r>
+        <w:rPr>
+          <w:rFonts w:ascii="Times New Roman" w:hAnsi="Times New Roman" w:cs="Times New Roman"/>
+          <w:sz w:val="24"/>
+          <w:szCs w:val="24"/>
+        </w:rPr>
+        <w:t>p</w:t>
+      </w:r>
+      <w:r>
+        <w:rPr>
+          <w:rFonts w:ascii="Times New Roman" w:hAnsi="Times New Roman" w:cs="Times New Roman"/>
+          <w:sz w:val="24"/>
+          <w:szCs w:val="24"/>
+        </w:rPr>
+        <w:t xml:space="preserve"> elif other_parent_opposition == “No” %}</w:t>
+      </w:r>
+    </w:p>
+    <w:p>
+      <w:pPr>
+        <w:spacing w:line="240" w:lineRule="auto"/>
+        <w:rPr>
+          <w:rFonts w:ascii="Times New Roman" w:hAnsi="Times New Roman" w:cs="Times New Roman"/>
+          <w:sz w:val="24"/>
+          <w:szCs w:val="24"/>
+        </w:rPr>
+      </w:pPr>
+      <w:r>
+        <w:rPr>
+          <w:rFonts w:ascii="Times New Roman" w:hAnsi="Times New Roman" w:cs="Times New Roman"/>
+          <w:sz w:val="24"/>
+          <w:szCs w:val="24"/>
+        </w:rPr>
+        <w:t>{{</w:t>
+      </w:r>
+      <w:r>
+        <w:t xml:space="preserve"> </w:t>
+      </w:r>
+      <w:r>
+        <w:rPr>
+          <w:rFonts w:ascii="Times New Roman" w:hAnsi="Times New Roman" w:cs="Times New Roman"/>
+          <w:sz w:val="24"/>
+          <w:szCs w:val="24"/>
+        </w:rPr>
+        <w:t>other_parties[0] }}</w:t>
+      </w:r>
+      <w:r>
+        <w:rPr>
+          <w:rFonts w:ascii="Times New Roman" w:hAnsi="Times New Roman" w:cs="Times New Roman"/>
+          <w:sz w:val="24"/>
+          <w:szCs w:val="24"/>
+        </w:rPr>
+        <w:t xml:space="preserve"> does not oppose the move.</w:t>
+      </w:r>
+    </w:p>
+    <w:p>
+      <w:pPr>
+        <w:spacing w:line="240" w:lineRule="auto"/>
+        <w:rPr>
+          <w:rFonts w:ascii="Times New Roman" w:hAnsi="Times New Roman" w:cs="Times New Roman"/>
+          <w:sz w:val="24"/>
+          <w:szCs w:val="24"/>
+        </w:rPr>
+      </w:pPr>
+      <w:r>
+        <w:rPr>
+          <w:rFonts w:ascii="Times New Roman" w:hAnsi="Times New Roman" w:cs="Times New Roman"/>
+          <w:sz w:val="24"/>
+          <w:szCs w:val="24"/>
+        </w:rPr>
+        <w:t>{%</w:t>
+      </w:r>
+      <w:r>
+        <w:rPr>
+          <w:rFonts w:ascii="Times New Roman" w:hAnsi="Times New Roman" w:cs="Times New Roman"/>
+          <w:sz w:val="24"/>
+          <w:szCs w:val="24"/>
+        </w:rPr>
+        <w:t>p</w:t>
+      </w:r>
+      <w:r>
+        <w:rPr>
+          <w:rFonts w:ascii="Times New Roman" w:hAnsi="Times New Roman" w:cs="Times New Roman"/>
+          <w:sz w:val="24"/>
+          <w:szCs w:val="24"/>
+        </w:rPr>
+        <w:t xml:space="preserve"> elif </w:t>
+      </w:r>
+      <w:r>
+        <w:rPr>
+          <w:rFonts w:ascii="Times New Roman" w:hAnsi="Times New Roman" w:cs="Times New Roman"/>
+          <w:sz w:val="24"/>
+          <w:szCs w:val="24"/>
+        </w:rPr>
+        <w:t>other_parent_opposition == “</w:t>
+      </w:r>
+      <w:r>
+        <w:rPr>
+          <w:rFonts w:ascii="Times New Roman" w:hAnsi="Times New Roman" w:cs="Times New Roman"/>
+          <w:sz w:val="24"/>
+          <w:szCs w:val="24"/>
+        </w:rPr>
+        <w:t>Yes</w:t>
+      </w:r>
+      <w:r>
+        <w:rPr>
+          <w:rFonts w:ascii="Times New Roman" w:hAnsi="Times New Roman" w:cs="Times New Roman"/>
+          <w:sz w:val="24"/>
+          <w:szCs w:val="24"/>
+        </w:rPr>
+        <w:t>” %}</w:t>
+      </w:r>
+    </w:p>
+    <w:p>
+      <w:pPr>
+        <w:spacing w:line="240" w:lineRule="auto"/>
+        <w:rPr>
+          <w:rFonts w:ascii="Times New Roman" w:hAnsi="Times New Roman" w:cs="Times New Roman"/>
+          <w:sz w:val="24"/>
+          <w:szCs w:val="24"/>
+        </w:rPr>
+      </w:pPr>
+      <w:r>
+        <w:rPr>
+          <w:rFonts w:ascii="Times New Roman" w:hAnsi="Times New Roman" w:cs="Times New Roman"/>
+          <w:sz w:val="24"/>
+          <w:szCs w:val="24"/>
+        </w:rPr>
+        <w:t>{{ other_parties[0] }} oppose</w:t>
+      </w:r>
+      <w:r>
+        <w:rPr>
+          <w:rFonts w:ascii="Times New Roman" w:hAnsi="Times New Roman" w:cs="Times New Roman"/>
+          <w:sz w:val="24"/>
+          <w:szCs w:val="24"/>
+        </w:rPr>
+        <w:t>s</w:t>
+      </w:r>
+      <w:r>
+        <w:rPr>
+          <w:rFonts w:ascii="Times New Roman" w:hAnsi="Times New Roman" w:cs="Times New Roman"/>
+          <w:sz w:val="24"/>
+          <w:szCs w:val="24"/>
+        </w:rPr>
+        <w:t xml:space="preserve"> the move</w:t>
+      </w:r>
+      <w:r>
+        <w:rPr>
+          <w:rFonts w:ascii="Times New Roman" w:hAnsi="Times New Roman" w:cs="Times New Roman"/>
+          <w:sz w:val="24"/>
+          <w:szCs w:val="24"/>
+        </w:rPr>
+        <w:t>.</w:t>
+      </w:r>
+    </w:p>
+    <w:p>
+      <w:pPr>
+        <w:spacing w:line="240" w:lineRule="auto"/>
+        <w:rPr>
+          <w:rFonts w:ascii="Times New Roman" w:hAnsi="Times New Roman" w:cs="Times New Roman"/>
+          <w:sz w:val="24"/>
+          <w:szCs w:val="24"/>
+        </w:rPr>
+      </w:pPr>
+      <w:r>
+        <w:rPr>
+          <w:rFonts w:ascii="Times New Roman" w:hAnsi="Times New Roman" w:cs="Times New Roman"/>
+          <w:sz w:val="24"/>
+          <w:szCs w:val="24"/>
+        </w:rPr>
+        <w:t>{%</w:t>
+      </w:r>
+      <w:r>
+        <w:rPr>
+          <w:rFonts w:ascii="Times New Roman" w:hAnsi="Times New Roman" w:cs="Times New Roman"/>
+          <w:sz w:val="24"/>
+          <w:szCs w:val="24"/>
+        </w:rPr>
+        <w:t>p</w:t>
+      </w:r>
+      <w:r>
+        <w:rPr>
+          <w:rFonts w:ascii="Times New Roman" w:hAnsi="Times New Roman" w:cs="Times New Roman"/>
+          <w:sz w:val="24"/>
+          <w:szCs w:val="24"/>
+        </w:rPr>
+        <w:t xml:space="preserve"> endif %}</w:t>
+      </w:r>
+    </w:p>
+    <w:p>
+      <w:pPr>
+        <w:spacing w:line="240" w:lineRule="auto"/>
+        <w:rPr>
+          <w:rFonts w:ascii="Times New Roman" w:hAnsi="Times New Roman" w:cs="Times New Roman"/>
+          <w:sz w:val="24"/>
+          <w:szCs w:val="24"/>
+        </w:rPr>
+      </w:pPr>
+      <w:r>
+        <w:rPr>
+          <w:rFonts w:ascii="Times New Roman" w:hAnsi="Times New Roman" w:cs="Times New Roman"/>
+          <w:sz w:val="24"/>
+          <w:szCs w:val="24"/>
+        </w:rPr>
+        <w:t>{%</w:t>
+      </w:r>
+      <w:r>
+        <w:rPr>
+          <w:rFonts w:ascii="Times New Roman" w:hAnsi="Times New Roman" w:cs="Times New Roman"/>
+          <w:sz w:val="24"/>
+          <w:szCs w:val="24"/>
+        </w:rPr>
+        <w:t>p</w:t>
+      </w:r>
+      <w:r>
+        <w:rPr>
+          <w:rFonts w:ascii="Times New Roman" w:hAnsi="Times New Roman" w:cs="Times New Roman"/>
+          <w:sz w:val="24"/>
+          <w:szCs w:val="24"/>
+        </w:rPr>
+        <w:t xml:space="preserve"> if other_parent_opposition_cs == </w:t>
+      </w:r>
+      <w:r>
+        <w:rPr>
+          <w:rFonts w:ascii="Times New Roman" w:hAnsi="Times New Roman" w:cs="Times New Roman"/>
+          <w:sz w:val="24"/>
+          <w:szCs w:val="24"/>
+        </w:rPr>
+        <w:t>“Yes”</w:t>
+      </w:r>
+      <w:r>
+        <w:rPr>
+          <w:rFonts w:ascii="Times New Roman" w:hAnsi="Times New Roman" w:cs="Times New Roman"/>
+          <w:sz w:val="24"/>
+          <w:szCs w:val="24"/>
+        </w:rPr>
+        <w:t xml:space="preserve"> %}</w:t>
+      </w:r>
+    </w:p>
+    <w:p>
+      <w:pPr>
+        <w:spacing w:line="240" w:lineRule="auto"/>
+        <w:rPr>
+          <w:rFonts w:ascii="Times New Roman" w:hAnsi="Times New Roman" w:cs="Times New Roman"/>
+          <w:sz w:val="24"/>
+          <w:szCs w:val="24"/>
+        </w:rPr>
+      </w:pPr>
+      <w:r>
+        <w:rPr>
+          <w:rFonts w:ascii="Times New Roman" w:hAnsi="Times New Roman" w:cs="Times New Roman"/>
+          <w:sz w:val="24"/>
+          <w:szCs w:val="24"/>
+        </w:rPr>
+        <w:t xml:space="preserve">I believe {{ other_parties[0] }} opposes the move due to the effects it may </w:t>
+      </w:r>
+      <w:r>
+        <w:rPr>
+          <w:rFonts w:ascii="Times New Roman" w:hAnsi="Times New Roman" w:cs="Times New Roman"/>
+          <w:sz w:val="24"/>
+          <w:szCs w:val="24"/>
+        </w:rPr>
+        <w:t>have on</w:t>
+      </w:r>
+      <w:r>
+        <w:rPr>
+          <w:rFonts w:ascii="Times New Roman" w:hAnsi="Times New Roman" w:cs="Times New Roman"/>
+          <w:sz w:val="24"/>
+          <w:szCs w:val="24"/>
+        </w:rPr>
+        <w:t xml:space="preserve"> </w:t>
+      </w:r>
+      <w:r>
+        <w:rPr>
+          <w:rFonts w:ascii="Times New Roman" w:hAnsi="Times New Roman" w:cs="Times New Roman"/>
+          <w:sz w:val="24"/>
+          <w:szCs w:val="24"/>
+        </w:rPr>
+        <w:t xml:space="preserve">the </w:t>
+      </w:r>
+      <w:r>
+        <w:rPr>
+          <w:rFonts w:ascii="Times New Roman" w:hAnsi="Times New Roman" w:cs="Times New Roman"/>
+          <w:sz w:val="24"/>
+          <w:szCs w:val="24"/>
+        </w:rPr>
+        <w:t xml:space="preserve">child support </w:t>
+      </w:r>
+      <w:r>
+        <w:rPr>
+          <w:rFonts w:ascii="Times New Roman" w:hAnsi="Times New Roman" w:cs="Times New Roman"/>
+          <w:sz w:val="24"/>
+          <w:szCs w:val="24"/>
+        </w:rPr>
+        <w:t>order</w:t>
+      </w:r>
+      <w:r>
+        <w:rPr>
+          <w:rFonts w:ascii="Times New Roman" w:hAnsi="Times New Roman" w:cs="Times New Roman"/>
+          <w:sz w:val="24"/>
+          <w:szCs w:val="24"/>
+        </w:rPr>
+        <w:t xml:space="preserve">.  I think this because, {{ </w:t>
+      </w:r>
+      <w:r>
+        <w:rPr>
+          <w:rFonts w:ascii="Times New Roman" w:hAnsi="Times New Roman" w:cs="Times New Roman"/>
+          <w:sz w:val="24"/>
+          <w:szCs w:val="24"/>
+        </w:rPr>
+        <w:t>other_parent_opposition_cs_exp</w:t>
+      </w:r>
+      <w:r>
+        <w:rPr>
+          <w:rFonts w:ascii="Times New Roman" w:hAnsi="Times New Roman" w:cs="Times New Roman"/>
+          <w:sz w:val="24"/>
+          <w:szCs w:val="24"/>
+        </w:rPr>
+        <w:t xml:space="preserve"> }}</w:t>
+      </w:r>
+    </w:p>
+    <w:p>
+      <w:pPr>
+        <w:spacing w:line="240" w:lineRule="auto"/>
+        <w:rPr>
+          <w:rFonts w:ascii="Times New Roman" w:hAnsi="Times New Roman" w:cs="Times New Roman"/>
+          <w:sz w:val="24"/>
+          <w:szCs w:val="24"/>
+        </w:rPr>
+      </w:pPr>
+      <w:r>
+        <w:rPr>
+          <w:rFonts w:ascii="Times New Roman" w:hAnsi="Times New Roman" w:cs="Times New Roman"/>
+          <w:sz w:val="24"/>
+          <w:szCs w:val="24"/>
+        </w:rPr>
+        <w:t>{</w:t>
+      </w:r>
+      <w:r>
+        <w:rPr>
+          <w:rFonts w:ascii="Times New Roman" w:hAnsi="Times New Roman" w:cs="Times New Roman"/>
+          <w:sz w:val="24"/>
+          <w:szCs w:val="24"/>
+        </w:rPr>
+        <w:t>%</w:t>
+      </w:r>
+      <w:r>
+        <w:rPr>
+          <w:rFonts w:ascii="Times New Roman" w:hAnsi="Times New Roman" w:cs="Times New Roman"/>
+          <w:sz w:val="24"/>
+          <w:szCs w:val="24"/>
+        </w:rPr>
+        <w:t>p</w:t>
+      </w:r>
+      <w:r>
+        <w:rPr>
+          <w:rFonts w:ascii="Times New Roman" w:hAnsi="Times New Roman" w:cs="Times New Roman"/>
+          <w:sz w:val="24"/>
+          <w:szCs w:val="24"/>
+        </w:rPr>
+        <w:t xml:space="preserve"> endif</w:t>
+      </w:r>
+      <w:r>
+        <w:rPr>
+          <w:rFonts w:ascii="Times New Roman" w:hAnsi="Times New Roman" w:cs="Times New Roman"/>
+          <w:sz w:val="24"/>
+          <w:szCs w:val="24"/>
+        </w:rPr>
+        <w:t xml:space="preserve"> </w:t>
+      </w:r>
+      <w:r>
+        <w:rPr>
+          <w:rFonts w:ascii="Times New Roman" w:hAnsi="Times New Roman" w:cs="Times New Roman"/>
+          <w:sz w:val="24"/>
+          <w:szCs w:val="24"/>
+        </w:rPr>
+        <w:t>%}</w:t>
+      </w:r>
+    </w:p>
+    <w:p>
+      <w:pPr>
+        <w:spacing w:line="240" w:lineRule="auto"/>
+        <w:rPr>
+          <w:rFonts w:ascii="Times New Roman" w:hAnsi="Times New Roman" w:cs="Times New Roman"/>
+          <w:sz w:val="24"/>
+          <w:szCs w:val="24"/>
+        </w:rPr>
+      </w:pPr>
+      <w:r>
+        <w:rPr>
+          <w:rFonts w:ascii="Times New Roman" w:hAnsi="Times New Roman" w:cs="Times New Roman"/>
+          <w:sz w:val="24"/>
+          <w:szCs w:val="24"/>
+        </w:rPr>
+        <w:t>{%</w:t>
+      </w:r>
+      <w:r>
+        <w:rPr>
+          <w:rFonts w:ascii="Times New Roman" w:hAnsi="Times New Roman" w:cs="Times New Roman"/>
+          <w:sz w:val="24"/>
+          <w:szCs w:val="24"/>
+        </w:rPr>
+        <w:t>p</w:t>
+      </w:r>
+      <w:r>
+        <w:rPr>
+          <w:rFonts w:ascii="Times New Roman" w:hAnsi="Times New Roman" w:cs="Times New Roman"/>
+          <w:sz w:val="24"/>
+          <w:szCs w:val="24"/>
+        </w:rPr>
+        <w:t xml:space="preserve"> if </w:t>
+      </w:r>
+      <w:r>
+        <w:rPr>
+          <w:rFonts w:ascii="Times New Roman" w:hAnsi="Times New Roman" w:cs="Times New Roman"/>
+          <w:sz w:val="24"/>
+          <w:szCs w:val="24"/>
+        </w:rPr>
+        <w:t>domestic_violence</w:t>
+      </w:r>
+      <w:r>
+        <w:rPr>
+          <w:rFonts w:ascii="Times New Roman" w:hAnsi="Times New Roman" w:cs="Times New Roman"/>
+          <w:sz w:val="24"/>
+          <w:szCs w:val="24"/>
+        </w:rPr>
+        <w:t xml:space="preserve"> == True %}</w:t>
+      </w:r>
+    </w:p>
+    <w:p>
+      <w:pPr>
+        <w:spacing w:line="240" w:lineRule="auto"/>
+        <w:rPr>
+          <w:rFonts w:ascii="Times New Roman" w:hAnsi="Times New Roman" w:cs="Times New Roman"/>
+          <w:sz w:val="24"/>
+          <w:szCs w:val="24"/>
+        </w:rPr>
+      </w:pPr>
+      <w:r>
+        <w:rPr>
+          <w:rFonts w:ascii="Times New Roman" w:hAnsi="Times New Roman" w:cs="Times New Roman"/>
+          <w:sz w:val="24"/>
+          <w:szCs w:val="24"/>
+        </w:rPr>
+        <w:t>I am moving to espcape domestic violence by {{ other_parties[0] }}.  A brief summary of what {{ other_parties[0] }} did to me follows: {{ domestic_violence_exp }}</w:t>
+      </w:r>
+    </w:p>
+    <w:p>
+      <w:pPr>
+        <w:spacing w:line="240" w:lineRule="auto"/>
+        <w:rPr>
+          <w:rFonts w:ascii="Times New Roman" w:hAnsi="Times New Roman" w:cs="Times New Roman"/>
+          <w:sz w:val="24"/>
+          <w:szCs w:val="24"/>
+        </w:rPr>
+      </w:pPr>
+      <w:r>
+        <w:rPr>
+          <w:rFonts w:ascii="Times New Roman" w:hAnsi="Times New Roman" w:cs="Times New Roman"/>
+          <w:sz w:val="24"/>
+          <w:szCs w:val="24"/>
+        </w:rPr>
+        <w:t>{%</w:t>
+      </w:r>
+      <w:r>
+        <w:rPr>
+          <w:rFonts w:ascii="Times New Roman" w:hAnsi="Times New Roman" w:cs="Times New Roman"/>
+          <w:sz w:val="24"/>
+          <w:szCs w:val="24"/>
+        </w:rPr>
+        <w:t>p</w:t>
+      </w:r>
+      <w:r>
+        <w:rPr>
+          <w:rFonts w:ascii="Times New Roman" w:hAnsi="Times New Roman" w:cs="Times New Roman"/>
+          <w:sz w:val="24"/>
+          <w:szCs w:val="24"/>
+        </w:rPr>
+        <w:t xml:space="preserve"> endif %}</w:t>
+      </w:r>
+    </w:p>
+    <w:p>
+      <w:pPr>
+        <w:rPr>
+          <w:rFonts w:ascii="Times New Roman" w:hAnsi="Times New Roman" w:cs="Times New Roman"/>
           <w:b/>
           <w:bCs/>
           <w:sz w:val="24"/>
           <w:szCs w:val="24"/>
         </w:rPr>
       </w:pPr>
-      <w:r>
+    </w:p>
+    <w:p>
+      <w:pPr>
         <w:rPr>
           <w:rFonts w:ascii="Times New Roman" w:hAnsi="Times New Roman" w:cs="Times New Roman"/>
           <w:b/>
@@ -319,7 +1215,16 @@
           <w:sz w:val="24"/>
           <w:szCs w:val="24"/>
         </w:rPr>
-        <w:t>Paragraph 3:</w:t>
+      </w:pPr>
+      <w:r>
+        <w:rPr>
+          <w:rFonts w:ascii="Times New Roman" w:hAnsi="Times New Roman" w:cs="Times New Roman"/>
+          <w:b/>
+          <w:bCs/>
+          <w:sz w:val="24"/>
+          <w:szCs w:val="24"/>
+        </w:rPr>
+        <w:t>Paragraph 4:</w:t>
       </w:r>
     </w:p>
     <w:p>
@@ -336,109 +1241,39 @@
           <w:sz w:val="24"/>
           <w:szCs w:val="24"/>
         </w:rPr>
-        <w:t xml:space="preserve">My proposed new residence is </w:t>
-      </w:r>
-      <w:proofErr w:type="gramStart"/>
-      <w:r>
-        <w:rPr>
-          <w:rFonts w:ascii="Times New Roman" w:hAnsi="Times New Roman" w:cs="Times New Roman"/>
-          <w:sz w:val="24"/>
-          <w:szCs w:val="24"/>
-        </w:rPr>
-        <w:t xml:space="preserve">{{ </w:t>
-      </w:r>
-      <w:proofErr w:type="spellStart"/>
-      <w:r>
-        <w:rPr>
-          <w:rFonts w:ascii="Times New Roman" w:hAnsi="Times New Roman" w:cs="Times New Roman"/>
-          <w:sz w:val="24"/>
-          <w:szCs w:val="24"/>
-        </w:rPr>
-        <w:t>distance</w:t>
-      </w:r>
-      <w:proofErr w:type="gramEnd"/>
-      <w:r>
-        <w:rPr>
-          <w:rFonts w:ascii="Times New Roman" w:hAnsi="Times New Roman" w:cs="Times New Roman"/>
-          <w:sz w:val="24"/>
-          <w:szCs w:val="24"/>
-        </w:rPr>
-        <w:t>_from_other_parent</w:t>
-      </w:r>
-      <w:proofErr w:type="spellEnd"/>
-      <w:r>
-        <w:rPr>
-          <w:rFonts w:ascii="Times New Roman" w:hAnsi="Times New Roman" w:cs="Times New Roman"/>
-          <w:sz w:val="24"/>
-          <w:szCs w:val="24"/>
-        </w:rPr>
-        <w:t xml:space="preserve"> </w:t>
-      </w:r>
-      <w:r>
-        <w:rPr>
-          <w:rFonts w:ascii="Times New Roman" w:hAnsi="Times New Roman" w:cs="Times New Roman"/>
-          <w:sz w:val="24"/>
-          <w:szCs w:val="24"/>
-        </w:rPr>
-        <w:t>}}</w:t>
-      </w:r>
-      <w:r>
-        <w:rPr>
-          <w:rFonts w:ascii="Times New Roman" w:hAnsi="Times New Roman" w:cs="Times New Roman"/>
-          <w:sz w:val="24"/>
-          <w:szCs w:val="24"/>
-        </w:rPr>
-        <w:t xml:space="preserve"> miles from </w:t>
-      </w:r>
-      <w:r>
-        <w:rPr>
-          <w:rFonts w:ascii="Times New Roman" w:hAnsi="Times New Roman" w:cs="Times New Roman"/>
-          <w:sz w:val="24"/>
-          <w:szCs w:val="24"/>
-        </w:rPr>
-        <w:t xml:space="preserve">{{ </w:t>
-      </w:r>
-      <w:proofErr w:type="spellStart"/>
-      <w:r>
-        <w:rPr>
-          <w:rFonts w:ascii="Times New Roman" w:hAnsi="Times New Roman" w:cs="Times New Roman"/>
-          <w:sz w:val="24"/>
-          <w:szCs w:val="24"/>
-        </w:rPr>
-        <w:t>other_</w:t>
-      </w:r>
-      <w:r>
-        <w:rPr>
-          <w:rFonts w:ascii="Times New Roman" w:hAnsi="Times New Roman" w:cs="Times New Roman"/>
-          <w:sz w:val="24"/>
-          <w:szCs w:val="24"/>
-        </w:rPr>
-        <w:t>parties</w:t>
-      </w:r>
-      <w:proofErr w:type="spellEnd"/>
-      <w:r>
-        <w:rPr>
-          <w:rFonts w:ascii="Times New Roman" w:hAnsi="Times New Roman" w:cs="Times New Roman"/>
-          <w:sz w:val="24"/>
-          <w:szCs w:val="24"/>
-        </w:rPr>
-        <w:t>[0]</w:t>
-      </w:r>
-      <w:r>
-        <w:rPr>
-          <w:rFonts w:ascii="Times New Roman" w:hAnsi="Times New Roman" w:cs="Times New Roman"/>
-          <w:sz w:val="24"/>
-          <w:szCs w:val="24"/>
-        </w:rPr>
-        <w:t xml:space="preserve"> }}</w:t>
-      </w:r>
-      <w:r>
-        <w:rPr>
-          <w:rFonts w:ascii="Times New Roman" w:hAnsi="Times New Roman" w:cs="Times New Roman"/>
-          <w:sz w:val="24"/>
-          <w:szCs w:val="24"/>
-        </w:rPr>
-        <w:t>'s current residence.</w:t>
+        <w:t>{%</w:t>
+      </w:r>
+      <w:r>
+        <w:rPr>
+          <w:rFonts w:ascii="Times New Roman" w:hAnsi="Times New Roman" w:cs="Times New Roman"/>
+          <w:sz w:val="24"/>
+          <w:szCs w:val="24"/>
+        </w:rPr>
+        <w:t>p</w:t>
+      </w:r>
+      <w:r>
+        <w:rPr>
+          <w:rFonts w:ascii="Times New Roman" w:hAnsi="Times New Roman" w:cs="Times New Roman"/>
+          <w:sz w:val="24"/>
+          <w:szCs w:val="24"/>
+        </w:rPr>
+        <w:t xml:space="preserve"> if </w:t>
+      </w:r>
+      <w:r>
+        <w:rPr>
+          <w:rFonts w:ascii="Times New Roman" w:hAnsi="Times New Roman" w:cs="Times New Roman"/>
+          <w:sz w:val="24"/>
+          <w:szCs w:val="24"/>
+        </w:rPr>
+        <w:t>children.target_number</w:t>
+      </w:r>
+      <w:r>
+        <w:rPr>
+          <w:rFonts w:ascii="Times New Roman" w:hAnsi="Times New Roman" w:cs="Times New Roman"/>
+          <w:sz w:val="24"/>
+          <w:szCs w:val="24"/>
+        </w:rPr>
+        <w:t xml:space="preserve"> == 1 %}</w:t>
       </w:r>
     </w:p>
     <w:p>
@@ -455,59 +1290,127 @@
           <w:sz w:val="24"/>
           <w:szCs w:val="24"/>
         </w:rPr>
-        <w:t xml:space="preserve">My proposed new residence is </w:t>
-      </w:r>
-      <w:proofErr w:type="gramStart"/>
-      <w:r>
-        <w:rPr>
-          <w:rFonts w:ascii="Times New Roman" w:hAnsi="Times New Roman" w:cs="Times New Roman"/>
-          <w:sz w:val="24"/>
-          <w:szCs w:val="24"/>
-        </w:rPr>
-        <w:t xml:space="preserve">{{ </w:t>
-      </w:r>
-      <w:proofErr w:type="spellStart"/>
-      <w:r>
-        <w:rPr>
-          <w:rFonts w:ascii="Times New Roman" w:hAnsi="Times New Roman" w:cs="Times New Roman"/>
-          <w:sz w:val="24"/>
-          <w:szCs w:val="24"/>
-        </w:rPr>
-        <w:t>distance</w:t>
-      </w:r>
-      <w:proofErr w:type="gramEnd"/>
-      <w:r>
-        <w:rPr>
-          <w:rFonts w:ascii="Times New Roman" w:hAnsi="Times New Roman" w:cs="Times New Roman"/>
-          <w:sz w:val="24"/>
-          <w:szCs w:val="24"/>
-        </w:rPr>
-        <w:t>_from_current_residence</w:t>
-      </w:r>
-      <w:proofErr w:type="spellEnd"/>
-      <w:r>
-        <w:rPr>
-          <w:rFonts w:ascii="Times New Roman" w:hAnsi="Times New Roman" w:cs="Times New Roman"/>
-          <w:sz w:val="24"/>
-          <w:szCs w:val="24"/>
-        </w:rPr>
-        <w:t xml:space="preserve"> </w:t>
-      </w:r>
-      <w:r>
-        <w:rPr>
-          <w:rFonts w:ascii="Times New Roman" w:hAnsi="Times New Roman" w:cs="Times New Roman"/>
-          <w:sz w:val="24"/>
-          <w:szCs w:val="24"/>
-        </w:rPr>
-        <w:t>}}</w:t>
-      </w:r>
-      <w:r>
-        <w:rPr>
-          <w:rFonts w:ascii="Times New Roman" w:hAnsi="Times New Roman" w:cs="Times New Roman"/>
-          <w:sz w:val="24"/>
-          <w:szCs w:val="24"/>
-        </w:rPr>
-        <w:t xml:space="preserve"> miles from my current residence.</w:t>
+        <w:t>I want to move the legal residence of my child {{ child</w:t>
+      </w:r>
+      <w:r>
+        <w:rPr>
+          <w:rFonts w:ascii="Times New Roman" w:hAnsi="Times New Roman" w:cs="Times New Roman"/>
+          <w:sz w:val="24"/>
+          <w:szCs w:val="24"/>
+        </w:rPr>
+        <w:t>ren</w:t>
+      </w:r>
+      <w:r>
+        <w:rPr>
+          <w:rFonts w:ascii="Times New Roman" w:hAnsi="Times New Roman" w:cs="Times New Roman"/>
+          <w:sz w:val="24"/>
+          <w:szCs w:val="24"/>
+        </w:rPr>
+        <w:t>[0].name</w:t>
+      </w:r>
+      <w:r>
+        <w:rPr>
+          <w:rFonts w:ascii="Times New Roman" w:hAnsi="Times New Roman" w:cs="Times New Roman"/>
+          <w:sz w:val="24"/>
+          <w:szCs w:val="24"/>
+        </w:rPr>
+        <w:t xml:space="preserve"> }}, DOB: {{ child</w:t>
+      </w:r>
+      <w:r>
+        <w:rPr>
+          <w:rFonts w:ascii="Times New Roman" w:hAnsi="Times New Roman" w:cs="Times New Roman"/>
+          <w:sz w:val="24"/>
+          <w:szCs w:val="24"/>
+        </w:rPr>
+        <w:t>ren</w:t>
+      </w:r>
+      <w:r>
+        <w:rPr>
+          <w:rFonts w:ascii="Times New Roman" w:hAnsi="Times New Roman" w:cs="Times New Roman"/>
+          <w:sz w:val="24"/>
+          <w:szCs w:val="24"/>
+        </w:rPr>
+        <w:t>[0]</w:t>
+      </w:r>
+      <w:r>
+        <w:rPr>
+          <w:rFonts w:ascii="Times New Roman" w:hAnsi="Times New Roman" w:cs="Times New Roman"/>
+          <w:sz w:val="24"/>
+          <w:szCs w:val="24"/>
+        </w:rPr>
+        <w:t>.</w:t>
+      </w:r>
+      <w:r>
+        <w:rPr>
+          <w:rFonts w:ascii="Times New Roman" w:hAnsi="Times New Roman" w:cs="Times New Roman"/>
+          <w:sz w:val="24"/>
+          <w:szCs w:val="24"/>
+        </w:rPr>
+        <w:t>birthdate</w:t>
+      </w:r>
+      <w:r>
+        <w:rPr>
+          <w:rFonts w:ascii="Times New Roman" w:hAnsi="Times New Roman" w:cs="Times New Roman"/>
+          <w:sz w:val="24"/>
+          <w:szCs w:val="24"/>
+        </w:rPr>
+        <w:t xml:space="preserve"> }} to {{ </w:t>
+      </w:r>
+      <w:r>
+        <w:rPr>
+          <w:rFonts w:ascii="Times New Roman" w:hAnsi="Times New Roman" w:cs="Times New Roman"/>
+          <w:sz w:val="24"/>
+          <w:szCs w:val="24"/>
+        </w:rPr>
+        <w:t>new_address</w:t>
+      </w:r>
+      <w:r>
+        <w:rPr>
+          <w:rFonts w:ascii="Times New Roman" w:hAnsi="Times New Roman" w:cs="Times New Roman"/>
+          <w:sz w:val="24"/>
+          <w:szCs w:val="24"/>
+        </w:rPr>
+        <w:t>[0]</w:t>
+      </w:r>
+      <w:r>
+        <w:rPr>
+          <w:rFonts w:ascii="Times New Roman" w:hAnsi="Times New Roman" w:cs="Times New Roman"/>
+          <w:sz w:val="24"/>
+          <w:szCs w:val="24"/>
+        </w:rPr>
+        <w:t>.</w:t>
+      </w:r>
+      <w:r>
+        <w:rPr>
+          <w:rFonts w:ascii="Times New Roman" w:hAnsi="Times New Roman" w:cs="Times New Roman"/>
+          <w:sz w:val="24"/>
+          <w:szCs w:val="24"/>
+        </w:rPr>
+        <w:t>city</w:t>
+      </w:r>
+      <w:r>
+        <w:rPr>
+          <w:rFonts w:ascii="Times New Roman" w:hAnsi="Times New Roman" w:cs="Times New Roman"/>
+          <w:sz w:val="24"/>
+          <w:szCs w:val="24"/>
+        </w:rPr>
+        <w:t xml:space="preserve"> }}</w:t>
+      </w:r>
+      <w:r>
+        <w:rPr>
+          <w:rFonts w:ascii="Times New Roman" w:hAnsi="Times New Roman" w:cs="Times New Roman"/>
+          <w:sz w:val="24"/>
+          <w:szCs w:val="24"/>
+        </w:rPr>
+        <w:t>, {{ new_address[0].state }}</w:t>
+      </w:r>
+      <w:r>
+        <w:rPr>
+          <w:rFonts w:ascii="Times New Roman" w:hAnsi="Times New Roman" w:cs="Times New Roman"/>
+          <w:sz w:val="24"/>
+          <w:szCs w:val="24"/>
+        </w:rPr>
+        <w:t>.</w:t>
       </w:r>
     </w:p>
     <w:p>
@@ -524,83 +1427,39 @@
           <w:sz w:val="24"/>
           <w:szCs w:val="24"/>
         </w:rPr>
-        <w:t xml:space="preserve">I want the court to allow me and my child </w:t>
-      </w:r>
-      <w:proofErr w:type="gramStart"/>
-      <w:r>
-        <w:rPr>
-          <w:rFonts w:ascii="Times New Roman" w:hAnsi="Times New Roman" w:cs="Times New Roman"/>
-          <w:sz w:val="24"/>
-          <w:szCs w:val="24"/>
-        </w:rPr>
-        <w:t>{{ child</w:t>
-      </w:r>
-      <w:r>
-        <w:rPr>
-          <w:rFonts w:ascii="Times New Roman" w:hAnsi="Times New Roman" w:cs="Times New Roman"/>
-          <w:sz w:val="24"/>
-          <w:szCs w:val="24"/>
-        </w:rPr>
-        <w:t>ren</w:t>
-      </w:r>
-      <w:proofErr w:type="gramEnd"/>
-      <w:r>
-        <w:rPr>
-          <w:rFonts w:ascii="Times New Roman" w:hAnsi="Times New Roman" w:cs="Times New Roman"/>
-          <w:sz w:val="24"/>
-          <w:szCs w:val="24"/>
-        </w:rPr>
-        <w:t>[0] }}, DOB: {{ child</w:t>
-      </w:r>
-      <w:r>
-        <w:rPr>
-          <w:rFonts w:ascii="Times New Roman" w:hAnsi="Times New Roman" w:cs="Times New Roman"/>
-          <w:sz w:val="24"/>
-          <w:szCs w:val="24"/>
-        </w:rPr>
-        <w:t>ren</w:t>
-      </w:r>
-      <w:r>
-        <w:rPr>
-          <w:rFonts w:ascii="Times New Roman" w:hAnsi="Times New Roman" w:cs="Times New Roman"/>
-          <w:sz w:val="24"/>
-          <w:szCs w:val="24"/>
-        </w:rPr>
-        <w:t>[0].</w:t>
-      </w:r>
-      <w:r>
-        <w:rPr>
-          <w:rFonts w:ascii="Times New Roman" w:hAnsi="Times New Roman" w:cs="Times New Roman"/>
-          <w:sz w:val="24"/>
-          <w:szCs w:val="24"/>
-        </w:rPr>
-        <w:t xml:space="preserve">birthdate </w:t>
-      </w:r>
-      <w:r>
-        <w:rPr>
-          <w:rFonts w:ascii="Times New Roman" w:hAnsi="Times New Roman" w:cs="Times New Roman"/>
-          <w:sz w:val="24"/>
-          <w:szCs w:val="24"/>
-        </w:rPr>
-        <w:t xml:space="preserve">}} to move because: {{ </w:t>
-      </w:r>
-      <w:proofErr w:type="spellStart"/>
-      <w:r>
-        <w:rPr>
-          <w:rFonts w:ascii="Times New Roman" w:hAnsi="Times New Roman" w:cs="Times New Roman"/>
-          <w:sz w:val="24"/>
-          <w:szCs w:val="24"/>
-        </w:rPr>
-        <w:t>moving_reason</w:t>
-      </w:r>
-      <w:proofErr w:type="spellEnd"/>
-      <w:r>
-        <w:rPr>
-          <w:rFonts w:ascii="Times New Roman" w:hAnsi="Times New Roman" w:cs="Times New Roman"/>
-          <w:sz w:val="24"/>
-          <w:szCs w:val="24"/>
-        </w:rPr>
-        <w:t xml:space="preserve"> }}</w:t>
+        <w:t>{%</w:t>
+      </w:r>
+      <w:r>
+        <w:rPr>
+          <w:rFonts w:ascii="Times New Roman" w:hAnsi="Times New Roman" w:cs="Times New Roman"/>
+          <w:sz w:val="24"/>
+          <w:szCs w:val="24"/>
+        </w:rPr>
+        <w:t>p</w:t>
+      </w:r>
+      <w:r>
+        <w:rPr>
+          <w:rFonts w:ascii="Times New Roman" w:hAnsi="Times New Roman" w:cs="Times New Roman"/>
+          <w:sz w:val="24"/>
+          <w:szCs w:val="24"/>
+        </w:rPr>
+        <w:t xml:space="preserve"> </w:t>
+      </w:r>
+      <w:r>
+        <w:rPr>
+          <w:rFonts w:ascii="Times New Roman" w:hAnsi="Times New Roman" w:cs="Times New Roman"/>
+          <w:sz w:val="24"/>
+          <w:szCs w:val="24"/>
+        </w:rPr>
+        <w:t>else</w:t>
+      </w:r>
+      <w:r>
+        <w:rPr>
+          <w:rFonts w:ascii="Times New Roman" w:hAnsi="Times New Roman" w:cs="Times New Roman"/>
+          <w:sz w:val="24"/>
+          <w:szCs w:val="24"/>
+        </w:rPr>
+        <w:t xml:space="preserve"> %}</w:t>
       </w:r>
     </w:p>
     <w:p>
@@ -617,36 +1476,24 @@
           <w:sz w:val="24"/>
           <w:szCs w:val="24"/>
         </w:rPr>
-        <w:t xml:space="preserve">The move will improve the quality of life for my child and me because: </w:t>
-      </w:r>
-      <w:proofErr w:type="gramStart"/>
-      <w:r>
-        <w:rPr>
-          <w:rFonts w:ascii="Times New Roman" w:hAnsi="Times New Roman" w:cs="Times New Roman"/>
-          <w:sz w:val="24"/>
-          <w:szCs w:val="24"/>
-        </w:rPr>
-        <w:t xml:space="preserve">{{ </w:t>
-      </w:r>
-      <w:proofErr w:type="spellStart"/>
-      <w:r>
-        <w:rPr>
-          <w:rFonts w:ascii="Times New Roman" w:hAnsi="Times New Roman" w:cs="Times New Roman"/>
-          <w:sz w:val="24"/>
-          <w:szCs w:val="24"/>
-        </w:rPr>
-        <w:t>moving</w:t>
-      </w:r>
-      <w:proofErr w:type="gramEnd"/>
-      <w:r>
-        <w:rPr>
-          <w:rFonts w:ascii="Times New Roman" w:hAnsi="Times New Roman" w:cs="Times New Roman"/>
-          <w:sz w:val="24"/>
-          <w:szCs w:val="24"/>
-        </w:rPr>
-        <w:t>_benefits</w:t>
-      </w:r>
-      <w:proofErr w:type="spellEnd"/>
+        <w:t>I want to move the legal residence of my child</w:t>
+      </w:r>
+      <w:r>
+        <w:rPr>
+          <w:rFonts w:ascii="Times New Roman" w:hAnsi="Times New Roman" w:cs="Times New Roman"/>
+          <w:sz w:val="24"/>
+          <w:szCs w:val="24"/>
+        </w:rPr>
+        <w:t>ren</w:t>
+      </w:r>
+      <w:r>
+        <w:rPr>
+          <w:rFonts w:ascii="Times New Roman" w:hAnsi="Times New Roman" w:cs="Times New Roman"/>
+          <w:sz w:val="24"/>
+          <w:szCs w:val="24"/>
+        </w:rPr>
+        <w:t xml:space="preserve"> {{ children</w:t>
+      </w:r>
       <w:r>
         <w:rPr>
           <w:rFonts w:ascii="Times New Roman" w:hAnsi="Times New Roman" w:cs="Times New Roman"/>
@@ -661,7 +1508,39 @@
           <w:sz w:val="24"/>
           <w:szCs w:val="24"/>
         </w:rPr>
-        <w:t>}}</w:t>
+        <w:t>}}, DOB: {{ children</w:t>
+      </w:r>
+      <w:r>
+        <w:rPr>
+          <w:rFonts w:ascii="Times New Roman" w:hAnsi="Times New Roman" w:cs="Times New Roman"/>
+          <w:sz w:val="24"/>
+          <w:szCs w:val="24"/>
+        </w:rPr>
+        <w:t>.</w:t>
+      </w:r>
+      <w:r>
+        <w:rPr>
+          <w:rFonts w:ascii="Times New Roman" w:hAnsi="Times New Roman" w:cs="Times New Roman"/>
+          <w:sz w:val="24"/>
+          <w:szCs w:val="24"/>
+        </w:rPr>
+        <w:t>birthdate</w:t>
+      </w:r>
+      <w:r>
+        <w:rPr>
+          <w:rFonts w:ascii="Times New Roman" w:hAnsi="Times New Roman" w:cs="Times New Roman"/>
+          <w:sz w:val="24"/>
+          <w:szCs w:val="24"/>
+        </w:rPr>
+        <w:t xml:space="preserve"> </w:t>
+      </w:r>
+      <w:r>
+        <w:rPr>
+          <w:rFonts w:ascii="Times New Roman" w:hAnsi="Times New Roman" w:cs="Times New Roman"/>
+          <w:sz w:val="24"/>
+          <w:szCs w:val="24"/>
+        </w:rPr>
+        <w:t>}} to {{ new_address[0].city }}, {{ new_address[0].state }}.</w:t>
       </w:r>
     </w:p>
     <w:p>
@@ -678,360 +1557,24 @@
           <w:sz w:val="24"/>
           <w:szCs w:val="24"/>
         </w:rPr>
-        <w:t xml:space="preserve">{% if </w:t>
-      </w:r>
-      <w:proofErr w:type="spellStart"/>
-      <w:r>
-        <w:rPr>
-          <w:rFonts w:ascii="Times New Roman" w:hAnsi="Times New Roman" w:cs="Times New Roman"/>
-          <w:sz w:val="24"/>
-          <w:szCs w:val="24"/>
-        </w:rPr>
-        <w:t>other_parent_opposition</w:t>
-      </w:r>
-      <w:proofErr w:type="spellEnd"/>
-      <w:r>
-        <w:rPr>
-          <w:rFonts w:ascii="Times New Roman" w:hAnsi="Times New Roman" w:cs="Times New Roman"/>
-          <w:sz w:val="24"/>
-          <w:szCs w:val="24"/>
-        </w:rPr>
-        <w:t xml:space="preserve"> == “I don’t know” %} </w:t>
-      </w:r>
-      <w:r>
-        <w:rPr>
-          <w:rFonts w:ascii="Times New Roman" w:hAnsi="Times New Roman" w:cs="Times New Roman"/>
-          <w:sz w:val="24"/>
-          <w:szCs w:val="24"/>
-        </w:rPr>
-        <w:br/>
-      </w:r>
-      <w:r>
-        <w:rPr>
-          <w:rFonts w:ascii="Times New Roman" w:hAnsi="Times New Roman" w:cs="Times New Roman"/>
-          <w:sz w:val="24"/>
-          <w:szCs w:val="24"/>
-        </w:rPr>
-        <w:t xml:space="preserve">I don’t know whether </w:t>
-      </w:r>
-      <w:proofErr w:type="gramStart"/>
-      <w:r>
-        <w:rPr>
-          <w:rFonts w:ascii="Times New Roman" w:hAnsi="Times New Roman" w:cs="Times New Roman"/>
-          <w:sz w:val="24"/>
-          <w:szCs w:val="24"/>
-        </w:rPr>
-        <w:t xml:space="preserve">{{ </w:t>
-      </w:r>
-      <w:proofErr w:type="spellStart"/>
-      <w:r>
-        <w:rPr>
-          <w:rFonts w:ascii="Times New Roman" w:hAnsi="Times New Roman" w:cs="Times New Roman"/>
-          <w:sz w:val="24"/>
-          <w:szCs w:val="24"/>
-        </w:rPr>
-        <w:t>other</w:t>
-      </w:r>
-      <w:proofErr w:type="gramEnd"/>
-      <w:r>
-        <w:rPr>
-          <w:rFonts w:ascii="Times New Roman" w:hAnsi="Times New Roman" w:cs="Times New Roman"/>
-          <w:sz w:val="24"/>
-          <w:szCs w:val="24"/>
-        </w:rPr>
-        <w:t>_parties</w:t>
-      </w:r>
-      <w:proofErr w:type="spellEnd"/>
-      <w:r>
-        <w:rPr>
-          <w:rFonts w:ascii="Times New Roman" w:hAnsi="Times New Roman" w:cs="Times New Roman"/>
-          <w:sz w:val="24"/>
-          <w:szCs w:val="24"/>
-        </w:rPr>
-        <w:t xml:space="preserve">[0] }} </w:t>
-      </w:r>
-      <w:r>
-        <w:rPr>
-          <w:rFonts w:ascii="Times New Roman" w:hAnsi="Times New Roman" w:cs="Times New Roman"/>
-          <w:sz w:val="24"/>
-          <w:szCs w:val="24"/>
-        </w:rPr>
-        <w:t>opposes the move.</w:t>
-      </w:r>
-      <w:r>
-        <w:rPr>
-          <w:rFonts w:ascii="Times New Roman" w:hAnsi="Times New Roman" w:cs="Times New Roman"/>
-          <w:sz w:val="24"/>
-          <w:szCs w:val="24"/>
-        </w:rPr>
-        <w:t xml:space="preserve"> </w:t>
-      </w:r>
-      <w:r>
-        <w:rPr>
-          <w:rFonts w:ascii="Times New Roman" w:hAnsi="Times New Roman" w:cs="Times New Roman"/>
-          <w:sz w:val="24"/>
-          <w:szCs w:val="24"/>
-        </w:rPr>
-        <w:br/>
-      </w:r>
-      <w:r>
-        <w:rPr>
-          <w:rFonts w:ascii="Times New Roman" w:hAnsi="Times New Roman" w:cs="Times New Roman"/>
-          <w:sz w:val="24"/>
-          <w:szCs w:val="24"/>
-        </w:rPr>
-        <w:t xml:space="preserve">{% </w:t>
-      </w:r>
-      <w:proofErr w:type="spellStart"/>
-      <w:r>
-        <w:rPr>
-          <w:rFonts w:ascii="Times New Roman" w:hAnsi="Times New Roman" w:cs="Times New Roman"/>
-          <w:sz w:val="24"/>
-          <w:szCs w:val="24"/>
-        </w:rPr>
-        <w:t>elif</w:t>
-      </w:r>
-      <w:proofErr w:type="spellEnd"/>
-      <w:r>
-        <w:rPr>
-          <w:rFonts w:ascii="Times New Roman" w:hAnsi="Times New Roman" w:cs="Times New Roman"/>
-          <w:sz w:val="24"/>
-          <w:szCs w:val="24"/>
-        </w:rPr>
-        <w:t xml:space="preserve"> </w:t>
-      </w:r>
-      <w:proofErr w:type="spellStart"/>
-      <w:r>
-        <w:rPr>
-          <w:rFonts w:ascii="Times New Roman" w:hAnsi="Times New Roman" w:cs="Times New Roman"/>
-          <w:sz w:val="24"/>
-          <w:szCs w:val="24"/>
-        </w:rPr>
-        <w:t>other_parent_opposition</w:t>
-      </w:r>
-      <w:proofErr w:type="spellEnd"/>
-      <w:r>
-        <w:rPr>
-          <w:rFonts w:ascii="Times New Roman" w:hAnsi="Times New Roman" w:cs="Times New Roman"/>
-          <w:sz w:val="24"/>
-          <w:szCs w:val="24"/>
-        </w:rPr>
-        <w:t xml:space="preserve"> == “No” %} </w:t>
-      </w:r>
-      <w:r>
-        <w:rPr>
-          <w:rFonts w:ascii="Times New Roman" w:hAnsi="Times New Roman" w:cs="Times New Roman"/>
-          <w:sz w:val="24"/>
-          <w:szCs w:val="24"/>
-        </w:rPr>
-        <w:br/>
-      </w:r>
-      <w:proofErr w:type="gramStart"/>
-      <w:r>
-        <w:rPr>
-          <w:rFonts w:ascii="Times New Roman" w:hAnsi="Times New Roman" w:cs="Times New Roman"/>
-          <w:sz w:val="24"/>
-          <w:szCs w:val="24"/>
-        </w:rPr>
-        <w:t>{{</w:t>
-      </w:r>
-      <w:r>
-        <w:t xml:space="preserve"> </w:t>
-      </w:r>
-      <w:proofErr w:type="spellStart"/>
-      <w:r>
-        <w:rPr>
-          <w:rFonts w:ascii="Times New Roman" w:hAnsi="Times New Roman" w:cs="Times New Roman"/>
-          <w:sz w:val="24"/>
-          <w:szCs w:val="24"/>
-        </w:rPr>
-        <w:t>other</w:t>
-      </w:r>
-      <w:proofErr w:type="gramEnd"/>
-      <w:r>
-        <w:rPr>
-          <w:rFonts w:ascii="Times New Roman" w:hAnsi="Times New Roman" w:cs="Times New Roman"/>
-          <w:sz w:val="24"/>
-          <w:szCs w:val="24"/>
-        </w:rPr>
-        <w:t>_parties</w:t>
-      </w:r>
-      <w:proofErr w:type="spellEnd"/>
-      <w:r>
-        <w:rPr>
-          <w:rFonts w:ascii="Times New Roman" w:hAnsi="Times New Roman" w:cs="Times New Roman"/>
-          <w:sz w:val="24"/>
-          <w:szCs w:val="24"/>
-        </w:rPr>
-        <w:t>[0] }}</w:t>
-      </w:r>
-      <w:r>
-        <w:rPr>
-          <w:rFonts w:ascii="Times New Roman" w:hAnsi="Times New Roman" w:cs="Times New Roman"/>
-          <w:sz w:val="24"/>
-          <w:szCs w:val="24"/>
-        </w:rPr>
-        <w:t xml:space="preserve"> does not oppose the move.  </w:t>
-      </w:r>
-      <w:r>
-        <w:rPr>
-          <w:rFonts w:ascii="Times New Roman" w:hAnsi="Times New Roman" w:cs="Times New Roman"/>
-          <w:sz w:val="24"/>
-          <w:szCs w:val="24"/>
-        </w:rPr>
-        <w:br/>
-      </w:r>
-      <w:r>
-        <w:rPr>
-          <w:rFonts w:ascii="Times New Roman" w:hAnsi="Times New Roman" w:cs="Times New Roman"/>
-          <w:sz w:val="24"/>
-          <w:szCs w:val="24"/>
-        </w:rPr>
-        <w:t xml:space="preserve">{% </w:t>
-      </w:r>
-      <w:proofErr w:type="spellStart"/>
-      <w:r>
-        <w:rPr>
-          <w:rFonts w:ascii="Times New Roman" w:hAnsi="Times New Roman" w:cs="Times New Roman"/>
-          <w:sz w:val="24"/>
-          <w:szCs w:val="24"/>
-        </w:rPr>
-        <w:t>elif</w:t>
-      </w:r>
-      <w:proofErr w:type="spellEnd"/>
-      <w:r>
-        <w:rPr>
-          <w:rFonts w:ascii="Times New Roman" w:hAnsi="Times New Roman" w:cs="Times New Roman"/>
-          <w:sz w:val="24"/>
-          <w:szCs w:val="24"/>
-        </w:rPr>
-        <w:t xml:space="preserve"> </w:t>
-      </w:r>
-      <w:proofErr w:type="spellStart"/>
-      <w:r>
-        <w:rPr>
-          <w:rFonts w:ascii="Times New Roman" w:hAnsi="Times New Roman" w:cs="Times New Roman"/>
-          <w:sz w:val="24"/>
-          <w:szCs w:val="24"/>
-        </w:rPr>
-        <w:t>other_parent_opposition</w:t>
-      </w:r>
-      <w:proofErr w:type="spellEnd"/>
-      <w:r>
-        <w:rPr>
-          <w:rFonts w:ascii="Times New Roman" w:hAnsi="Times New Roman" w:cs="Times New Roman"/>
-          <w:sz w:val="24"/>
-          <w:szCs w:val="24"/>
-        </w:rPr>
-        <w:t xml:space="preserve"> == “</w:t>
-      </w:r>
-      <w:r>
-        <w:rPr>
-          <w:rFonts w:ascii="Times New Roman" w:hAnsi="Times New Roman" w:cs="Times New Roman"/>
-          <w:sz w:val="24"/>
-          <w:szCs w:val="24"/>
-        </w:rPr>
-        <w:t>Yes</w:t>
-      </w:r>
-      <w:r>
-        <w:rPr>
-          <w:rFonts w:ascii="Times New Roman" w:hAnsi="Times New Roman" w:cs="Times New Roman"/>
-          <w:sz w:val="24"/>
-          <w:szCs w:val="24"/>
-        </w:rPr>
-        <w:t>” %}</w:t>
-      </w:r>
-      <w:r>
-        <w:rPr>
-          <w:rFonts w:ascii="Times New Roman" w:hAnsi="Times New Roman" w:cs="Times New Roman"/>
-          <w:sz w:val="24"/>
-          <w:szCs w:val="24"/>
-        </w:rPr>
-        <w:t xml:space="preserve"> </w:t>
-      </w:r>
-      <w:r>
-        <w:rPr>
-          <w:rFonts w:ascii="Times New Roman" w:hAnsi="Times New Roman" w:cs="Times New Roman"/>
-          <w:sz w:val="24"/>
-          <w:szCs w:val="24"/>
-        </w:rPr>
-        <w:br/>
-      </w:r>
-      <w:proofErr w:type="gramStart"/>
-      <w:r>
-        <w:rPr>
-          <w:rFonts w:ascii="Times New Roman" w:hAnsi="Times New Roman" w:cs="Times New Roman"/>
-          <w:sz w:val="24"/>
-          <w:szCs w:val="24"/>
-        </w:rPr>
-        <w:t xml:space="preserve">{{ </w:t>
-      </w:r>
-      <w:proofErr w:type="spellStart"/>
-      <w:r>
-        <w:rPr>
-          <w:rFonts w:ascii="Times New Roman" w:hAnsi="Times New Roman" w:cs="Times New Roman"/>
-          <w:sz w:val="24"/>
-          <w:szCs w:val="24"/>
-        </w:rPr>
-        <w:t>other</w:t>
-      </w:r>
-      <w:proofErr w:type="gramEnd"/>
-      <w:r>
-        <w:rPr>
-          <w:rFonts w:ascii="Times New Roman" w:hAnsi="Times New Roman" w:cs="Times New Roman"/>
-          <w:sz w:val="24"/>
-          <w:szCs w:val="24"/>
-        </w:rPr>
-        <w:t>_parties</w:t>
-      </w:r>
-      <w:proofErr w:type="spellEnd"/>
-      <w:r>
-        <w:rPr>
-          <w:rFonts w:ascii="Times New Roman" w:hAnsi="Times New Roman" w:cs="Times New Roman"/>
-          <w:sz w:val="24"/>
-          <w:szCs w:val="24"/>
-        </w:rPr>
-        <w:t>[0] }} oppose</w:t>
-      </w:r>
-      <w:r>
-        <w:rPr>
-          <w:rFonts w:ascii="Times New Roman" w:hAnsi="Times New Roman" w:cs="Times New Roman"/>
-          <w:sz w:val="24"/>
-          <w:szCs w:val="24"/>
-        </w:rPr>
-        <w:t>s</w:t>
-      </w:r>
-      <w:r>
-        <w:rPr>
-          <w:rFonts w:ascii="Times New Roman" w:hAnsi="Times New Roman" w:cs="Times New Roman"/>
-          <w:sz w:val="24"/>
-          <w:szCs w:val="24"/>
-        </w:rPr>
-        <w:t xml:space="preserve"> the move</w:t>
-      </w:r>
-      <w:r>
-        <w:rPr>
-          <w:rFonts w:ascii="Times New Roman" w:hAnsi="Times New Roman" w:cs="Times New Roman"/>
-          <w:sz w:val="24"/>
-          <w:szCs w:val="24"/>
-        </w:rPr>
-        <w:t xml:space="preserve">.  </w:t>
-      </w:r>
-      <w:r>
-        <w:rPr>
-          <w:rFonts w:ascii="Times New Roman" w:hAnsi="Times New Roman" w:cs="Times New Roman"/>
-          <w:sz w:val="24"/>
-          <w:szCs w:val="24"/>
-        </w:rPr>
-        <w:br/>
-      </w:r>
-      <w:r>
-        <w:rPr>
-          <w:rFonts w:ascii="Times New Roman" w:hAnsi="Times New Roman" w:cs="Times New Roman"/>
-          <w:sz w:val="24"/>
-          <w:szCs w:val="24"/>
-        </w:rPr>
-        <w:t>{% endif %}</w:t>
+        <w:lastRenderedPageBreak/>
+        <w:t>{%</w:t>
+      </w:r>
+      <w:r>
+        <w:rPr>
+          <w:rFonts w:ascii="Times New Roman" w:hAnsi="Times New Roman" w:cs="Times New Roman"/>
+          <w:sz w:val="24"/>
+          <w:szCs w:val="24"/>
+        </w:rPr>
+        <w:t>p</w:t>
+      </w:r>
+      <w:r>
+        <w:rPr>
+          <w:rFonts w:ascii="Times New Roman" w:hAnsi="Times New Roman" w:cs="Times New Roman"/>
+          <w:sz w:val="24"/>
+          <w:szCs w:val="24"/>
+        </w:rPr>
+        <w:t xml:space="preserve"> endif %}</w:t>
       </w:r>
     </w:p>
     <w:p>
@@ -1045,25 +1588,27 @@
       <w:r>
         <w:rPr>
           <w:rFonts w:ascii="Times New Roman" w:hAnsi="Times New Roman" w:cs="Times New Roman"/>
-          <w:i/>
-          <w:iCs/>
-          <w:sz w:val="24"/>
-          <w:szCs w:val="24"/>
-        </w:rPr>
-        <w:t xml:space="preserve">Need block about reason for opposition being child support </w:t>
-      </w:r>
-      <w:proofErr w:type="gramStart"/>
-      <w:r>
-        <w:rPr>
-          <w:rFonts w:ascii="Times New Roman" w:hAnsi="Times New Roman" w:cs="Times New Roman"/>
-          <w:i/>
-          <w:iCs/>
-          <w:sz w:val="24"/>
-          <w:szCs w:val="24"/>
-        </w:rPr>
-        <w:t>mods</w:t>
-      </w:r>
-      <w:proofErr w:type="gramEnd"/>
+          <w:sz w:val="24"/>
+          <w:szCs w:val="24"/>
+        </w:rPr>
+        <w:t>I am asking the court to allow me to move by {{ mov</w:t>
+      </w:r>
+      <w:r>
+        <w:rPr>
+          <w:rFonts w:ascii="Times New Roman" w:hAnsi="Times New Roman" w:cs="Times New Roman"/>
+          <w:sz w:val="24"/>
+          <w:szCs w:val="24"/>
+        </w:rPr>
+        <w:t>ing</w:t>
+      </w:r>
+      <w:r>
+        <w:rPr>
+          <w:rFonts w:ascii="Times New Roman" w:hAnsi="Times New Roman" w:cs="Times New Roman"/>
+          <w:sz w:val="24"/>
+          <w:szCs w:val="24"/>
+        </w:rPr>
+        <w:t>_date }}.</w:t>
+      </w:r>
     </w:p>
     <w:p>
       <w:pPr>
@@ -1073,177 +1618,127 @@
           <w:szCs w:val="24"/>
         </w:rPr>
       </w:pPr>
-      <w:r>
-        <w:rPr>
-          <w:rFonts w:ascii="Times New Roman" w:hAnsi="Times New Roman" w:cs="Times New Roman"/>
-          <w:sz w:val="24"/>
-          <w:szCs w:val="24"/>
-        </w:rPr>
-        <w:t xml:space="preserve">{% if </w:t>
-      </w:r>
-      <w:proofErr w:type="spellStart"/>
-      <w:r>
-        <w:rPr>
-          <w:rFonts w:ascii="Times New Roman" w:hAnsi="Times New Roman" w:cs="Times New Roman"/>
-          <w:sz w:val="24"/>
-          <w:szCs w:val="24"/>
-        </w:rPr>
-        <w:t>domestic_violence</w:t>
-      </w:r>
-      <w:proofErr w:type="spellEnd"/>
-      <w:r>
-        <w:rPr>
-          <w:rFonts w:ascii="Times New Roman" w:hAnsi="Times New Roman" w:cs="Times New Roman"/>
-          <w:sz w:val="24"/>
-          <w:szCs w:val="24"/>
-        </w:rPr>
-        <w:t xml:space="preserve"> == True %}</w:t>
-      </w:r>
-      <w:r>
-        <w:rPr>
-          <w:rFonts w:ascii="Times New Roman" w:hAnsi="Times New Roman" w:cs="Times New Roman"/>
-          <w:sz w:val="24"/>
-          <w:szCs w:val="24"/>
-        </w:rPr>
-        <w:br/>
-      </w:r>
-      <w:r>
-        <w:rPr>
-          <w:rFonts w:ascii="Times New Roman" w:hAnsi="Times New Roman" w:cs="Times New Roman"/>
-          <w:sz w:val="24"/>
-          <w:szCs w:val="24"/>
-        </w:rPr>
-        <w:t xml:space="preserve">I am moving to </w:t>
-      </w:r>
-      <w:proofErr w:type="spellStart"/>
-      <w:r>
-        <w:rPr>
-          <w:rFonts w:ascii="Times New Roman" w:hAnsi="Times New Roman" w:cs="Times New Roman"/>
-          <w:sz w:val="24"/>
-          <w:szCs w:val="24"/>
-        </w:rPr>
-        <w:t>espcape</w:t>
-      </w:r>
-      <w:proofErr w:type="spellEnd"/>
-      <w:r>
-        <w:rPr>
-          <w:rFonts w:ascii="Times New Roman" w:hAnsi="Times New Roman" w:cs="Times New Roman"/>
-          <w:sz w:val="24"/>
-          <w:szCs w:val="24"/>
-        </w:rPr>
-        <w:t xml:space="preserve"> domestic violence by </w:t>
-      </w:r>
-      <w:proofErr w:type="gramStart"/>
-      <w:r>
-        <w:rPr>
-          <w:rFonts w:ascii="Times New Roman" w:hAnsi="Times New Roman" w:cs="Times New Roman"/>
-          <w:sz w:val="24"/>
-          <w:szCs w:val="24"/>
-        </w:rPr>
-        <w:t xml:space="preserve">{{ </w:t>
-      </w:r>
-      <w:proofErr w:type="spellStart"/>
-      <w:r>
-        <w:rPr>
-          <w:rFonts w:ascii="Times New Roman" w:hAnsi="Times New Roman" w:cs="Times New Roman"/>
-          <w:sz w:val="24"/>
-          <w:szCs w:val="24"/>
-        </w:rPr>
-        <w:t>other</w:t>
-      </w:r>
-      <w:proofErr w:type="gramEnd"/>
-      <w:r>
-        <w:rPr>
-          <w:rFonts w:ascii="Times New Roman" w:hAnsi="Times New Roman" w:cs="Times New Roman"/>
-          <w:sz w:val="24"/>
-          <w:szCs w:val="24"/>
-        </w:rPr>
-        <w:t>_parties</w:t>
-      </w:r>
-      <w:proofErr w:type="spellEnd"/>
-      <w:r>
-        <w:rPr>
-          <w:rFonts w:ascii="Times New Roman" w:hAnsi="Times New Roman" w:cs="Times New Roman"/>
-          <w:sz w:val="24"/>
-          <w:szCs w:val="24"/>
-        </w:rPr>
-        <w:t xml:space="preserve">[0] }}.  A brief summary of what </w:t>
-      </w:r>
-      <w:proofErr w:type="gramStart"/>
-      <w:r>
-        <w:rPr>
-          <w:rFonts w:ascii="Times New Roman" w:hAnsi="Times New Roman" w:cs="Times New Roman"/>
-          <w:sz w:val="24"/>
-          <w:szCs w:val="24"/>
-        </w:rPr>
-        <w:t xml:space="preserve">{{ </w:t>
-      </w:r>
-      <w:proofErr w:type="spellStart"/>
-      <w:r>
-        <w:rPr>
-          <w:rFonts w:ascii="Times New Roman" w:hAnsi="Times New Roman" w:cs="Times New Roman"/>
-          <w:sz w:val="24"/>
-          <w:szCs w:val="24"/>
-        </w:rPr>
-        <w:t>other</w:t>
-      </w:r>
-      <w:proofErr w:type="gramEnd"/>
-      <w:r>
-        <w:rPr>
-          <w:rFonts w:ascii="Times New Roman" w:hAnsi="Times New Roman" w:cs="Times New Roman"/>
-          <w:sz w:val="24"/>
-          <w:szCs w:val="24"/>
-        </w:rPr>
-        <w:t>_parties</w:t>
-      </w:r>
-      <w:proofErr w:type="spellEnd"/>
-      <w:r>
-        <w:rPr>
-          <w:rFonts w:ascii="Times New Roman" w:hAnsi="Times New Roman" w:cs="Times New Roman"/>
-          <w:sz w:val="24"/>
-          <w:szCs w:val="24"/>
-        </w:rPr>
-        <w:t xml:space="preserve">[0] }} did to me follows: {{ </w:t>
-      </w:r>
-      <w:proofErr w:type="spellStart"/>
-      <w:r>
-        <w:rPr>
-          <w:rFonts w:ascii="Times New Roman" w:hAnsi="Times New Roman" w:cs="Times New Roman"/>
-          <w:sz w:val="24"/>
-          <w:szCs w:val="24"/>
-        </w:rPr>
-        <w:t>domestic_violence_exp</w:t>
-      </w:r>
-      <w:proofErr w:type="spellEnd"/>
-      <w:r>
-        <w:rPr>
-          <w:rFonts w:ascii="Times New Roman" w:hAnsi="Times New Roman" w:cs="Times New Roman"/>
-          <w:sz w:val="24"/>
-          <w:szCs w:val="24"/>
-        </w:rPr>
-        <w:t xml:space="preserve"> }}</w:t>
-      </w:r>
-      <w:r>
-        <w:rPr>
-          <w:rFonts w:ascii="Times New Roman" w:hAnsi="Times New Roman" w:cs="Times New Roman"/>
-          <w:sz w:val="24"/>
-          <w:szCs w:val="24"/>
-        </w:rPr>
-        <w:br/>
-        <w:t>{% endif %}</w:t>
-      </w:r>
     </w:p>
     <w:p>
       <w:pPr>
         <w:rPr>
           <w:rFonts w:ascii="Times New Roman" w:hAnsi="Times New Roman" w:cs="Times New Roman"/>
+          <w:sz w:val="24"/>
+          <w:szCs w:val="24"/>
+        </w:rPr>
+      </w:pPr>
+      <w:r>
+        <w:rPr>
+          <w:rFonts w:ascii="Times New Roman" w:hAnsi="Times New Roman" w:cs="Times New Roman"/>
+          <w:sz w:val="24"/>
+          <w:szCs w:val="24"/>
+        </w:rPr>
+        <w:t>{%</w:t>
+      </w:r>
+      <w:r>
+        <w:rPr>
+          <w:rFonts w:ascii="Times New Roman" w:hAnsi="Times New Roman" w:cs="Times New Roman"/>
+          <w:sz w:val="24"/>
+          <w:szCs w:val="24"/>
+        </w:rPr>
+        <w:t>p</w:t>
+      </w:r>
+      <w:r>
+        <w:rPr>
+          <w:rFonts w:ascii="Times New Roman" w:hAnsi="Times New Roman" w:cs="Times New Roman"/>
+          <w:sz w:val="24"/>
+          <w:szCs w:val="24"/>
+        </w:rPr>
+        <w:t xml:space="preserve"> if wants_parenting_time_change == True %}</w:t>
+      </w:r>
+    </w:p>
+    <w:p>
+      <w:pPr>
+        <w:rPr>
+          <w:rFonts w:ascii="Times New Roman" w:hAnsi="Times New Roman" w:cs="Times New Roman"/>
+          <w:sz w:val="24"/>
+          <w:szCs w:val="24"/>
+        </w:rPr>
+      </w:pPr>
+      <w:r>
+        <w:rPr>
+          <w:rFonts w:ascii="Times New Roman" w:hAnsi="Times New Roman" w:cs="Times New Roman"/>
           <w:b/>
           <w:bCs/>
           <w:sz w:val="24"/>
           <w:szCs w:val="24"/>
         </w:rPr>
-      </w:pPr>
-      <w:r>
+        <w:t>Paragraph 5:</w:t>
+      </w:r>
+    </w:p>
+    <w:p>
+      <w:pPr>
+        <w:rPr>
+          <w:rFonts w:ascii="Times New Roman" w:hAnsi="Times New Roman" w:cs="Times New Roman"/>
+          <w:sz w:val="24"/>
+          <w:szCs w:val="24"/>
+        </w:rPr>
+      </w:pPr>
+      <w:r>
+        <w:rPr>
+          <w:rFonts w:ascii="Times New Roman" w:hAnsi="Times New Roman" w:cs="Times New Roman"/>
+          <w:sz w:val="24"/>
+          <w:szCs w:val="24"/>
+        </w:rPr>
+        <w:t>{%</w:t>
+      </w:r>
+      <w:r>
+        <w:rPr>
+          <w:rFonts w:ascii="Times New Roman" w:hAnsi="Times New Roman" w:cs="Times New Roman"/>
+          <w:sz w:val="24"/>
+          <w:szCs w:val="24"/>
+        </w:rPr>
+        <w:t>p</w:t>
+      </w:r>
+      <w:r>
+        <w:rPr>
+          <w:rFonts w:ascii="Times New Roman" w:hAnsi="Times New Roman" w:cs="Times New Roman"/>
+          <w:sz w:val="24"/>
+          <w:szCs w:val="24"/>
+        </w:rPr>
+        <w:t xml:space="preserve"> endif %}</w:t>
+      </w:r>
+    </w:p>
+    <w:p>
+      <w:pPr>
+        <w:rPr>
+          <w:rFonts w:ascii="Times New Roman" w:hAnsi="Times New Roman" w:cs="Times New Roman"/>
+          <w:sz w:val="24"/>
+          <w:szCs w:val="24"/>
+        </w:rPr>
+      </w:pPr>
+      <w:r>
+        <w:rPr>
+          <w:rFonts w:ascii="Times New Roman" w:hAnsi="Times New Roman" w:cs="Times New Roman"/>
+          <w:sz w:val="24"/>
+          <w:szCs w:val="24"/>
+        </w:rPr>
+        <w:t>{%</w:t>
+      </w:r>
+      <w:r>
+        <w:rPr>
+          <w:rFonts w:ascii="Times New Roman" w:hAnsi="Times New Roman" w:cs="Times New Roman"/>
+          <w:sz w:val="24"/>
+          <w:szCs w:val="24"/>
+        </w:rPr>
+        <w:t>p</w:t>
+      </w:r>
+      <w:r>
+        <w:rPr>
+          <w:rFonts w:ascii="Times New Roman" w:hAnsi="Times New Roman" w:cs="Times New Roman"/>
+          <w:sz w:val="24"/>
+          <w:szCs w:val="24"/>
+        </w:rPr>
+        <w:t xml:space="preserve"> if wants_parenting_time_change == True %}</w:t>
+      </w:r>
+    </w:p>
+    <w:p>
+      <w:pPr>
         <w:rPr>
           <w:rFonts w:ascii="Times New Roman" w:hAnsi="Times New Roman" w:cs="Times New Roman"/>
           <w:b/>
@@ -1251,7 +1746,14 @@
           <w:sz w:val="24"/>
           <w:szCs w:val="24"/>
         </w:rPr>
-        <w:t>Paragraph 4:</w:t>
+      </w:pPr>
+      <w:r>
+        <w:rPr>
+          <w:rFonts w:ascii="Times New Roman" w:hAnsi="Times New Roman" w:cs="Times New Roman"/>
+          <w:sz w:val="24"/>
+          <w:szCs w:val="24"/>
+        </w:rPr>
+        <w:t>My proposed new parenting time arrangements are: {{ requested_order }}</w:t>
       </w:r>
     </w:p>
     <w:p>
@@ -1268,574 +1770,24 @@
           <w:sz w:val="24"/>
           <w:szCs w:val="24"/>
         </w:rPr>
-        <w:t xml:space="preserve">{% if </w:t>
-      </w:r>
-      <w:proofErr w:type="spellStart"/>
-      <w:r>
-        <w:rPr>
-          <w:rFonts w:ascii="Times New Roman" w:hAnsi="Times New Roman" w:cs="Times New Roman"/>
-          <w:sz w:val="24"/>
-          <w:szCs w:val="24"/>
-        </w:rPr>
-        <w:t>children.target_number</w:t>
-      </w:r>
-      <w:proofErr w:type="spellEnd"/>
-      <w:r>
-        <w:rPr>
-          <w:rFonts w:ascii="Times New Roman" w:hAnsi="Times New Roman" w:cs="Times New Roman"/>
-          <w:sz w:val="24"/>
-          <w:szCs w:val="24"/>
-        </w:rPr>
-        <w:t xml:space="preserve"> == 1 %}</w:t>
-      </w:r>
-      <w:r>
-        <w:rPr>
-          <w:rFonts w:ascii="Times New Roman" w:hAnsi="Times New Roman" w:cs="Times New Roman"/>
-          <w:sz w:val="24"/>
-          <w:szCs w:val="24"/>
-        </w:rPr>
-        <w:br/>
-      </w:r>
-      <w:r>
-        <w:rPr>
-          <w:rFonts w:ascii="Times New Roman" w:hAnsi="Times New Roman" w:cs="Times New Roman"/>
-          <w:sz w:val="24"/>
-          <w:szCs w:val="24"/>
-        </w:rPr>
-        <w:t>I want to move the legal residence of my child {{ child</w:t>
-      </w:r>
-      <w:r>
-        <w:rPr>
-          <w:rFonts w:ascii="Times New Roman" w:hAnsi="Times New Roman" w:cs="Times New Roman"/>
-          <w:sz w:val="24"/>
-          <w:szCs w:val="24"/>
-        </w:rPr>
-        <w:t>ren</w:t>
-      </w:r>
-      <w:r>
-        <w:rPr>
-          <w:rFonts w:ascii="Times New Roman" w:hAnsi="Times New Roman" w:cs="Times New Roman"/>
-          <w:sz w:val="24"/>
-          <w:szCs w:val="24"/>
-        </w:rPr>
-        <w:t>[0].name</w:t>
-      </w:r>
-      <w:r>
-        <w:rPr>
-          <w:rFonts w:ascii="Times New Roman" w:hAnsi="Times New Roman" w:cs="Times New Roman"/>
-          <w:sz w:val="24"/>
-          <w:szCs w:val="24"/>
-        </w:rPr>
-        <w:t xml:space="preserve"> }}, DOB: {{ child</w:t>
-      </w:r>
-      <w:r>
-        <w:rPr>
-          <w:rFonts w:ascii="Times New Roman" w:hAnsi="Times New Roman" w:cs="Times New Roman"/>
-          <w:sz w:val="24"/>
-          <w:szCs w:val="24"/>
-        </w:rPr>
-        <w:t>ren</w:t>
-      </w:r>
-      <w:r>
-        <w:rPr>
-          <w:rFonts w:ascii="Times New Roman" w:hAnsi="Times New Roman" w:cs="Times New Roman"/>
-          <w:sz w:val="24"/>
-          <w:szCs w:val="24"/>
-        </w:rPr>
-        <w:t>[0]</w:t>
-      </w:r>
-      <w:r>
-        <w:rPr>
-          <w:rFonts w:ascii="Times New Roman" w:hAnsi="Times New Roman" w:cs="Times New Roman"/>
-          <w:sz w:val="24"/>
-          <w:szCs w:val="24"/>
-        </w:rPr>
-        <w:t>.</w:t>
-      </w:r>
-      <w:r>
-        <w:rPr>
-          <w:rFonts w:ascii="Times New Roman" w:hAnsi="Times New Roman" w:cs="Times New Roman"/>
-          <w:sz w:val="24"/>
-          <w:szCs w:val="24"/>
-        </w:rPr>
-        <w:t>birthdate</w:t>
-      </w:r>
-      <w:r>
-        <w:rPr>
-          <w:rFonts w:ascii="Times New Roman" w:hAnsi="Times New Roman" w:cs="Times New Roman"/>
-          <w:sz w:val="24"/>
-          <w:szCs w:val="24"/>
-        </w:rPr>
-        <w:t xml:space="preserve"> }} to {{ </w:t>
-      </w:r>
-      <w:proofErr w:type="spellStart"/>
-      <w:r>
-        <w:rPr>
-          <w:rFonts w:ascii="Times New Roman" w:hAnsi="Times New Roman" w:cs="Times New Roman"/>
-          <w:sz w:val="24"/>
-          <w:szCs w:val="24"/>
-        </w:rPr>
-        <w:t>new_address</w:t>
-      </w:r>
-      <w:proofErr w:type="spellEnd"/>
-      <w:r>
-        <w:rPr>
-          <w:rFonts w:ascii="Times New Roman" w:hAnsi="Times New Roman" w:cs="Times New Roman"/>
-          <w:sz w:val="24"/>
-          <w:szCs w:val="24"/>
-        </w:rPr>
-        <w:t>[0]</w:t>
-      </w:r>
-      <w:r>
-        <w:rPr>
-          <w:rFonts w:ascii="Times New Roman" w:hAnsi="Times New Roman" w:cs="Times New Roman"/>
-          <w:sz w:val="24"/>
-          <w:szCs w:val="24"/>
-        </w:rPr>
-        <w:t>.</w:t>
-      </w:r>
-      <w:r>
-        <w:rPr>
-          <w:rFonts w:ascii="Times New Roman" w:hAnsi="Times New Roman" w:cs="Times New Roman"/>
-          <w:sz w:val="24"/>
-          <w:szCs w:val="24"/>
-        </w:rPr>
-        <w:t>city</w:t>
-      </w:r>
-      <w:r>
-        <w:rPr>
-          <w:rFonts w:ascii="Times New Roman" w:hAnsi="Times New Roman" w:cs="Times New Roman"/>
-          <w:sz w:val="24"/>
-          <w:szCs w:val="24"/>
-        </w:rPr>
-        <w:t xml:space="preserve"> }}</w:t>
-      </w:r>
-      <w:r>
-        <w:rPr>
-          <w:rFonts w:ascii="Times New Roman" w:hAnsi="Times New Roman" w:cs="Times New Roman"/>
-          <w:sz w:val="24"/>
-          <w:szCs w:val="24"/>
-        </w:rPr>
-        <w:t xml:space="preserve">, {{ </w:t>
-      </w:r>
-      <w:proofErr w:type="spellStart"/>
-      <w:r>
-        <w:rPr>
-          <w:rFonts w:ascii="Times New Roman" w:hAnsi="Times New Roman" w:cs="Times New Roman"/>
-          <w:sz w:val="24"/>
-          <w:szCs w:val="24"/>
-        </w:rPr>
-        <w:t>new_address</w:t>
-      </w:r>
-      <w:proofErr w:type="spellEnd"/>
-      <w:r>
-        <w:rPr>
-          <w:rFonts w:ascii="Times New Roman" w:hAnsi="Times New Roman" w:cs="Times New Roman"/>
-          <w:sz w:val="24"/>
-          <w:szCs w:val="24"/>
-        </w:rPr>
-        <w:t>[0].state }}</w:t>
-      </w:r>
-      <w:r>
-        <w:rPr>
-          <w:rFonts w:ascii="Times New Roman" w:hAnsi="Times New Roman" w:cs="Times New Roman"/>
-          <w:sz w:val="24"/>
-          <w:szCs w:val="24"/>
-        </w:rPr>
-        <w:t>.</w:t>
-      </w:r>
-      <w:r>
-        <w:rPr>
-          <w:rFonts w:ascii="Times New Roman" w:hAnsi="Times New Roman" w:cs="Times New Roman"/>
-          <w:sz w:val="24"/>
-          <w:szCs w:val="24"/>
-        </w:rPr>
-        <w:br/>
-        <w:t xml:space="preserve">{% </w:t>
-      </w:r>
-      <w:proofErr w:type="spellStart"/>
-      <w:r>
-        <w:rPr>
-          <w:rFonts w:ascii="Times New Roman" w:hAnsi="Times New Roman" w:cs="Times New Roman"/>
-          <w:sz w:val="24"/>
-          <w:szCs w:val="24"/>
-        </w:rPr>
-        <w:t>elif</w:t>
-      </w:r>
-      <w:proofErr w:type="spellEnd"/>
-      <w:r>
-        <w:rPr>
-          <w:rFonts w:ascii="Times New Roman" w:hAnsi="Times New Roman" w:cs="Times New Roman"/>
-          <w:sz w:val="24"/>
-          <w:szCs w:val="24"/>
-        </w:rPr>
-        <w:t xml:space="preserve"> </w:t>
-      </w:r>
-      <w:proofErr w:type="spellStart"/>
-      <w:r>
-        <w:rPr>
-          <w:rFonts w:ascii="Times New Roman" w:hAnsi="Times New Roman" w:cs="Times New Roman"/>
-          <w:sz w:val="24"/>
-          <w:szCs w:val="24"/>
-        </w:rPr>
-        <w:t>children.target_number</w:t>
-      </w:r>
-      <w:proofErr w:type="spellEnd"/>
-      <w:r>
-        <w:rPr>
-          <w:rFonts w:ascii="Times New Roman" w:hAnsi="Times New Roman" w:cs="Times New Roman"/>
-          <w:sz w:val="24"/>
-          <w:szCs w:val="24"/>
-        </w:rPr>
-        <w:t xml:space="preserve"> </w:t>
-      </w:r>
-      <w:r>
-        <w:rPr>
-          <w:rFonts w:ascii="Times New Roman" w:hAnsi="Times New Roman" w:cs="Times New Roman"/>
-          <w:sz w:val="24"/>
-          <w:szCs w:val="24"/>
-        </w:rPr>
-        <w:t>&gt;</w:t>
-      </w:r>
-      <w:r>
-        <w:rPr>
-          <w:rFonts w:ascii="Times New Roman" w:hAnsi="Times New Roman" w:cs="Times New Roman"/>
-          <w:sz w:val="24"/>
-          <w:szCs w:val="24"/>
-        </w:rPr>
-        <w:t xml:space="preserve"> 1 %}</w:t>
-      </w:r>
-      <w:r>
-        <w:rPr>
-          <w:rFonts w:ascii="Times New Roman" w:hAnsi="Times New Roman" w:cs="Times New Roman"/>
-          <w:sz w:val="24"/>
-          <w:szCs w:val="24"/>
-        </w:rPr>
-        <w:br/>
-      </w:r>
-      <w:r>
-        <w:rPr>
-          <w:rFonts w:ascii="Times New Roman" w:hAnsi="Times New Roman" w:cs="Times New Roman"/>
-          <w:sz w:val="24"/>
-          <w:szCs w:val="24"/>
-        </w:rPr>
-        <w:t>I want to move the legal residence of my child</w:t>
-      </w:r>
-      <w:r>
-        <w:rPr>
-          <w:rFonts w:ascii="Times New Roman" w:hAnsi="Times New Roman" w:cs="Times New Roman"/>
-          <w:sz w:val="24"/>
-          <w:szCs w:val="24"/>
-        </w:rPr>
-        <w:t>ren</w:t>
-      </w:r>
-      <w:r>
-        <w:rPr>
-          <w:rFonts w:ascii="Times New Roman" w:hAnsi="Times New Roman" w:cs="Times New Roman"/>
-          <w:sz w:val="24"/>
-          <w:szCs w:val="24"/>
-        </w:rPr>
-        <w:t xml:space="preserve"> {{ children</w:t>
-      </w:r>
-      <w:r>
-        <w:rPr>
-          <w:rFonts w:ascii="Times New Roman" w:hAnsi="Times New Roman" w:cs="Times New Roman"/>
-          <w:sz w:val="24"/>
-          <w:szCs w:val="24"/>
-        </w:rPr>
-        <w:t xml:space="preserve"> </w:t>
-      </w:r>
-      <w:r>
-        <w:rPr>
-          <w:rFonts w:ascii="Times New Roman" w:hAnsi="Times New Roman" w:cs="Times New Roman"/>
-          <w:sz w:val="24"/>
-          <w:szCs w:val="24"/>
-        </w:rPr>
-        <w:t xml:space="preserve">}}, DOB: {{ </w:t>
-      </w:r>
-      <w:proofErr w:type="spellStart"/>
-      <w:r>
-        <w:rPr>
-          <w:rFonts w:ascii="Times New Roman" w:hAnsi="Times New Roman" w:cs="Times New Roman"/>
-          <w:sz w:val="24"/>
-          <w:szCs w:val="24"/>
-        </w:rPr>
-        <w:t>children</w:t>
-      </w:r>
-      <w:r>
-        <w:rPr>
-          <w:rFonts w:ascii="Times New Roman" w:hAnsi="Times New Roman" w:cs="Times New Roman"/>
-          <w:sz w:val="24"/>
-          <w:szCs w:val="24"/>
-        </w:rPr>
-        <w:t>.</w:t>
-      </w:r>
-      <w:r>
-        <w:rPr>
-          <w:rFonts w:ascii="Times New Roman" w:hAnsi="Times New Roman" w:cs="Times New Roman"/>
-          <w:sz w:val="24"/>
-          <w:szCs w:val="24"/>
-        </w:rPr>
-        <w:t>birthdate</w:t>
-      </w:r>
-      <w:proofErr w:type="spellEnd"/>
-      <w:r>
-        <w:rPr>
-          <w:rFonts w:ascii="Times New Roman" w:hAnsi="Times New Roman" w:cs="Times New Roman"/>
-          <w:sz w:val="24"/>
-          <w:szCs w:val="24"/>
-        </w:rPr>
-        <w:t xml:space="preserve"> </w:t>
-      </w:r>
-      <w:r>
-        <w:rPr>
-          <w:rFonts w:ascii="Times New Roman" w:hAnsi="Times New Roman" w:cs="Times New Roman"/>
-          <w:sz w:val="24"/>
-          <w:szCs w:val="24"/>
-        </w:rPr>
-        <w:t xml:space="preserve">}} to {{ </w:t>
-      </w:r>
-      <w:proofErr w:type="spellStart"/>
-      <w:r>
-        <w:rPr>
-          <w:rFonts w:ascii="Times New Roman" w:hAnsi="Times New Roman" w:cs="Times New Roman"/>
-          <w:sz w:val="24"/>
-          <w:szCs w:val="24"/>
-        </w:rPr>
-        <w:t>new_address</w:t>
-      </w:r>
-      <w:proofErr w:type="spellEnd"/>
-      <w:r>
-        <w:rPr>
-          <w:rFonts w:ascii="Times New Roman" w:hAnsi="Times New Roman" w:cs="Times New Roman"/>
-          <w:sz w:val="24"/>
-          <w:szCs w:val="24"/>
-        </w:rPr>
-        <w:t xml:space="preserve">[0].city }}, {{ </w:t>
-      </w:r>
-      <w:proofErr w:type="spellStart"/>
-      <w:r>
-        <w:rPr>
-          <w:rFonts w:ascii="Times New Roman" w:hAnsi="Times New Roman" w:cs="Times New Roman"/>
-          <w:sz w:val="24"/>
-          <w:szCs w:val="24"/>
-        </w:rPr>
-        <w:t>new_address</w:t>
-      </w:r>
-      <w:proofErr w:type="spellEnd"/>
-      <w:r>
-        <w:rPr>
-          <w:rFonts w:ascii="Times New Roman" w:hAnsi="Times New Roman" w:cs="Times New Roman"/>
-          <w:sz w:val="24"/>
-          <w:szCs w:val="24"/>
-        </w:rPr>
-        <w:t>[0].state }}.</w:t>
-      </w:r>
-      <w:r>
-        <w:rPr>
-          <w:rFonts w:ascii="Times New Roman" w:hAnsi="Times New Roman" w:cs="Times New Roman"/>
-          <w:sz w:val="24"/>
-          <w:szCs w:val="24"/>
-        </w:rPr>
-        <w:br/>
-        <w:t>{% endif %}</w:t>
-      </w:r>
-    </w:p>
-    <w:p>
-      <w:pPr>
-        <w:rPr>
-          <w:rFonts w:ascii="Times New Roman" w:hAnsi="Times New Roman" w:cs="Times New Roman"/>
-          <w:sz w:val="24"/>
-          <w:szCs w:val="24"/>
-        </w:rPr>
-      </w:pPr>
-      <w:r>
-        <w:rPr>
-          <w:rFonts w:ascii="Times New Roman" w:hAnsi="Times New Roman" w:cs="Times New Roman"/>
-          <w:sz w:val="24"/>
-          <w:szCs w:val="24"/>
-        </w:rPr>
-        <w:t xml:space="preserve">I am asking the court to allow me to move by </w:t>
-      </w:r>
-      <w:proofErr w:type="gramStart"/>
-      <w:r>
-        <w:rPr>
-          <w:rFonts w:ascii="Times New Roman" w:hAnsi="Times New Roman" w:cs="Times New Roman"/>
-          <w:sz w:val="24"/>
-          <w:szCs w:val="24"/>
-        </w:rPr>
-        <w:t xml:space="preserve">{{ </w:t>
-      </w:r>
-      <w:proofErr w:type="spellStart"/>
-      <w:r>
-        <w:rPr>
-          <w:rFonts w:ascii="Times New Roman" w:hAnsi="Times New Roman" w:cs="Times New Roman"/>
-          <w:sz w:val="24"/>
-          <w:szCs w:val="24"/>
-        </w:rPr>
-        <w:t>mov</w:t>
-      </w:r>
-      <w:r>
-        <w:rPr>
-          <w:rFonts w:ascii="Times New Roman" w:hAnsi="Times New Roman" w:cs="Times New Roman"/>
-          <w:sz w:val="24"/>
-          <w:szCs w:val="24"/>
-        </w:rPr>
-        <w:t>ing</w:t>
-      </w:r>
-      <w:proofErr w:type="gramEnd"/>
-      <w:r>
-        <w:rPr>
-          <w:rFonts w:ascii="Times New Roman" w:hAnsi="Times New Roman" w:cs="Times New Roman"/>
-          <w:sz w:val="24"/>
-          <w:szCs w:val="24"/>
-        </w:rPr>
-        <w:t>_date</w:t>
-      </w:r>
-      <w:proofErr w:type="spellEnd"/>
-      <w:r>
-        <w:rPr>
-          <w:rFonts w:ascii="Times New Roman" w:hAnsi="Times New Roman" w:cs="Times New Roman"/>
-          <w:sz w:val="24"/>
-          <w:szCs w:val="24"/>
-        </w:rPr>
-        <w:t xml:space="preserve"> }}.</w:t>
-      </w:r>
-    </w:p>
-    <w:p>
-      <w:pPr>
-        <w:rPr>
-          <w:rFonts w:ascii="Times New Roman" w:hAnsi="Times New Roman" w:cs="Times New Roman"/>
-          <w:sz w:val="24"/>
-          <w:szCs w:val="24"/>
-        </w:rPr>
-      </w:pPr>
-      <w:r>
-        <w:rPr>
-          <w:rFonts w:ascii="Times New Roman" w:hAnsi="Times New Roman" w:cs="Times New Roman"/>
-          <w:sz w:val="24"/>
-          <w:szCs w:val="24"/>
-        </w:rPr>
-        <w:t xml:space="preserve">{% if </w:t>
-      </w:r>
-      <w:proofErr w:type="spellStart"/>
-      <w:r>
-        <w:rPr>
-          <w:rFonts w:ascii="Times New Roman" w:hAnsi="Times New Roman" w:cs="Times New Roman"/>
-          <w:sz w:val="24"/>
-          <w:szCs w:val="24"/>
-        </w:rPr>
-        <w:t>wants_parenting_time_change</w:t>
-      </w:r>
-      <w:proofErr w:type="spellEnd"/>
-      <w:r>
-        <w:rPr>
-          <w:rFonts w:ascii="Times New Roman" w:hAnsi="Times New Roman" w:cs="Times New Roman"/>
-          <w:sz w:val="24"/>
-          <w:szCs w:val="24"/>
-        </w:rPr>
-        <w:t xml:space="preserve"> == True %}</w:t>
-      </w:r>
-    </w:p>
-    <w:p>
-      <w:pPr>
-        <w:rPr>
-          <w:rFonts w:ascii="Times New Roman" w:hAnsi="Times New Roman" w:cs="Times New Roman"/>
-          <w:b/>
-          <w:bCs/>
-          <w:sz w:val="24"/>
-          <w:szCs w:val="24"/>
-        </w:rPr>
-      </w:pPr>
-      <w:r>
-        <w:rPr>
-          <w:rFonts w:ascii="Times New Roman" w:hAnsi="Times New Roman" w:cs="Times New Roman"/>
-          <w:b/>
-          <w:bCs/>
-          <w:sz w:val="24"/>
-          <w:szCs w:val="24"/>
-        </w:rPr>
-        <w:t>Paragraph 5:</w:t>
-      </w:r>
-    </w:p>
-    <w:p>
-      <w:pPr>
-        <w:rPr>
-          <w:rFonts w:ascii="Times New Roman" w:hAnsi="Times New Roman" w:cs="Times New Roman"/>
-          <w:sz w:val="24"/>
-          <w:szCs w:val="24"/>
-        </w:rPr>
-      </w:pPr>
-      <w:r>
-        <w:rPr>
-          <w:rFonts w:ascii="Times New Roman" w:hAnsi="Times New Roman" w:cs="Times New Roman"/>
-          <w:sz w:val="24"/>
-          <w:szCs w:val="24"/>
-        </w:rPr>
-        <w:t xml:space="preserve">My proposed new parenting time arrangements are: </w:t>
-      </w:r>
-      <w:proofErr w:type="gramStart"/>
-      <w:r>
-        <w:rPr>
-          <w:rFonts w:ascii="Times New Roman" w:hAnsi="Times New Roman" w:cs="Times New Roman"/>
-          <w:sz w:val="24"/>
-          <w:szCs w:val="24"/>
-        </w:rPr>
-        <w:t xml:space="preserve">{{ </w:t>
-      </w:r>
-      <w:proofErr w:type="spellStart"/>
-      <w:r>
-        <w:rPr>
-          <w:rFonts w:ascii="Times New Roman" w:hAnsi="Times New Roman" w:cs="Times New Roman"/>
-          <w:sz w:val="24"/>
-          <w:szCs w:val="24"/>
-        </w:rPr>
-        <w:t>requested</w:t>
-      </w:r>
-      <w:proofErr w:type="gramEnd"/>
-      <w:r>
-        <w:rPr>
-          <w:rFonts w:ascii="Times New Roman" w:hAnsi="Times New Roman" w:cs="Times New Roman"/>
-          <w:sz w:val="24"/>
-          <w:szCs w:val="24"/>
-        </w:rPr>
-        <w:t>_order</w:t>
-      </w:r>
-      <w:proofErr w:type="spellEnd"/>
-      <w:r>
-        <w:rPr>
-          <w:rFonts w:ascii="Times New Roman" w:hAnsi="Times New Roman" w:cs="Times New Roman"/>
-          <w:sz w:val="24"/>
-          <w:szCs w:val="24"/>
-        </w:rPr>
-        <w:t xml:space="preserve"> }}</w:t>
-      </w:r>
-    </w:p>
-    <w:p>
-      <w:pPr>
-        <w:rPr>
-          <w:rFonts w:ascii="Times New Roman" w:hAnsi="Times New Roman" w:cs="Times New Roman"/>
-          <w:sz w:val="24"/>
-          <w:szCs w:val="24"/>
-        </w:rPr>
-      </w:pPr>
-      <w:r>
-        <w:rPr>
-          <w:rFonts w:ascii="Times New Roman" w:hAnsi="Times New Roman" w:cs="Times New Roman"/>
-          <w:sz w:val="24"/>
-          <w:szCs w:val="24"/>
-        </w:rPr>
-        <w:t>{% endif %}</w:t>
-      </w:r>
-    </w:p>
-    <w:p>
-      <w:pPr>
-        <w:rPr>
-          <w:rFonts w:ascii="Times New Roman" w:hAnsi="Times New Roman" w:cs="Times New Roman"/>
-          <w:sz w:val="24"/>
-          <w:szCs w:val="24"/>
-        </w:rPr>
-      </w:pPr>
+        <w:t>{%</w:t>
+      </w:r>
+      <w:r>
+        <w:rPr>
+          <w:rFonts w:ascii="Times New Roman" w:hAnsi="Times New Roman" w:cs="Times New Roman"/>
+          <w:sz w:val="24"/>
+          <w:szCs w:val="24"/>
+        </w:rPr>
+        <w:t>p</w:t>
+      </w:r>
+      <w:r>
+        <w:rPr>
+          <w:rFonts w:ascii="Times New Roman" w:hAnsi="Times New Roman" w:cs="Times New Roman"/>
+          <w:sz w:val="24"/>
+          <w:szCs w:val="24"/>
+        </w:rPr>
+        <w:t xml:space="preserve"> endif %}</w:t>
+      </w:r>
     </w:p>
     <w:sectPr>
       <w:pgSz w:w="12240" w:h="15840"/>
@@ -3419,6 +3371,80 @@
         <w:insideV w:val="single" w:sz="4" w:space="0" w:color="auto"/>
       </w:tblBorders>
     </w:tblPr>
+  </w:style>
+  <w:style w:type="character" w:styleId="LineNumber">
+    <w:name w:val="line number"/>
+    <w:basedOn w:val="DefaultParagraphFont"/>
+    <w:uiPriority w:val="99"/>
+    <w:semiHidden/>
+    <w:unhideWhenUsed/>
+    <w:rsid w:val="004E6F02"/>
+  </w:style>
+  <w:style w:type="character" w:styleId="CommentReference">
+    <w:name w:val="annotation reference"/>
+    <w:basedOn w:val="DefaultParagraphFont"/>
+    <w:uiPriority w:val="99"/>
+    <w:semiHidden/>
+    <w:unhideWhenUsed/>
+    <w:rsid w:val="004E6F02"/>
+    <w:rPr>
+      <w:sz w:val="16"/>
+      <w:szCs w:val="16"/>
+    </w:rPr>
+  </w:style>
+  <w:style w:type="paragraph" w:styleId="CommentText">
+    <w:name w:val="annotation text"/>
+    <w:basedOn w:val="Normal"/>
+    <w:link w:val="CommentTextChar"/>
+    <w:uiPriority w:val="99"/>
+    <w:unhideWhenUsed/>
+    <w:rsid w:val="004E6F02"/>
+    <w:pPr>
+      <w:spacing w:line="240" w:lineRule="auto"/>
+    </w:pPr>
+    <w:rPr>
+      <w:sz w:val="20"/>
+      <w:szCs w:val="20"/>
+    </w:rPr>
+  </w:style>
+  <w:style w:type="character" w:customStyle="1" w:styleId="CommentTextChar">
+    <w:name w:val="Comment Text Char"/>
+    <w:basedOn w:val="DefaultParagraphFont"/>
+    <w:link w:val="CommentText"/>
+    <w:uiPriority w:val="99"/>
+    <w:rsid w:val="004E6F02"/>
+    <w:rPr>
+      <w:sz w:val="20"/>
+      <w:szCs w:val="20"/>
+    </w:rPr>
+  </w:style>
+  <w:style w:type="paragraph" w:styleId="CommentSubject">
+    <w:name w:val="annotation subject"/>
+    <w:basedOn w:val="CommentText"/>
+    <w:next w:val="CommentText"/>
+    <w:link w:val="CommentSubjectChar"/>
+    <w:uiPriority w:val="99"/>
+    <w:semiHidden/>
+    <w:unhideWhenUsed/>
+    <w:rsid w:val="004E6F02"/>
+    <w:rPr>
+      <w:b/>
+      <w:bCs/>
+    </w:rPr>
+  </w:style>
+  <w:style w:type="character" w:customStyle="1" w:styleId="CommentSubjectChar">
+    <w:name w:val="Comment Subject Char"/>
+    <w:basedOn w:val="CommentTextChar"/>
+    <w:link w:val="CommentSubject"/>
+    <w:uiPriority w:val="99"/>
+    <w:semiHidden/>
+    <w:rsid w:val="004E6F02"/>
+    <w:rPr>
+      <w:b/>
+      <w:bCs/>
+      <w:sz w:val="20"/>
+      <w:szCs w:val="20"/>
+    </w:rPr>
   </w:style>
 </w:styles>
 </file>

</xml_diff>

<commit_message>
removed phone number validation per issue 16
</commit_message>
<xml_diff>
--- a/docassemble/MLHMotionRegardingChangeOfDomicile/data/templates/motion_re_cod_attachment.docx
+++ b/docassemble/MLHMotionRegardingChangeOfDomicile/data/templates/motion_re_cod_attachment.docx
@@ -60,6 +60,7 @@
                 <w:szCs w:val="24"/>
               </w:rPr>
             </w:pPr>
+            <w:proofErr w:type="gramStart"/>
             <w:r>
               <w:rPr>
                 <w:rFonts w:ascii="Times New Roman" w:hAnsi="Times New Roman" w:cs="Times New Roman"/>
@@ -69,8 +70,9 @@
                 <w:sz w:val="24"/>
                 <w:szCs w:val="24"/>
               </w:rPr>
-              <w:t xml:space="preserve">{{ </w:t>
+              <w:t>{{ trial</w:t>
             </w:r>
+            <w:proofErr w:type="gramEnd"/>
             <w:r>
               <w:rPr>
                 <w:rFonts w:ascii="Times New Roman" w:hAnsi="Times New Roman" w:cs="Times New Roman"/>
@@ -80,18 +82,7 @@
                 <w:sz w:val="24"/>
                 <w:szCs w:val="24"/>
               </w:rPr>
-              <w:t>trial_court</w:t>
-            </w:r>
-            <w:r>
-              <w:rPr>
-                <w:rFonts w:ascii="Times New Roman" w:hAnsi="Times New Roman" w:cs="Times New Roman"/>
-                <w:b/>
-                <w:bCs/>
-                <w:caps/>
-                <w:sz w:val="24"/>
-                <w:szCs w:val="24"/>
-              </w:rPr>
-              <w:t xml:space="preserve"> }}</w:t>
+              <w:t>_court }}</w:t>
             </w:r>
             <w:r>
               <w:rPr>
@@ -125,6 +116,7 @@
                 <w:szCs w:val="20"/>
               </w:rPr>
             </w:pPr>
+            <w:proofErr w:type="gramStart"/>
             <w:r>
               <w:rPr>
                 <w:rFonts w:ascii="Times New Roman" w:hAnsi="Times New Roman" w:cs="Times New Roman"/>
@@ -158,6 +150,7 @@
               </w:rPr>
               <w:t>county</w:t>
             </w:r>
+            <w:proofErr w:type="gramEnd"/>
             <w:r>
               <w:rPr>
                 <w:rFonts w:ascii="Times New Roman" w:hAnsi="Times New Roman" w:cs="Times New Roman"/>
@@ -298,6 +291,7 @@
                 <w:szCs w:val="20"/>
               </w:rPr>
             </w:pPr>
+            <w:proofErr w:type="gramStart"/>
             <w:r>
               <w:rPr>
                 <w:rFonts w:ascii="Times New Roman" w:hAnsi="Times New Roman" w:cs="Times New Roman"/>
@@ -306,8 +300,31 @@
                 <w:sz w:val="24"/>
                 <w:szCs w:val="24"/>
               </w:rPr>
-              <w:t>{{ docket_number</w:t>
+              <w:t xml:space="preserve">{{ </w:t>
             </w:r>
+            <w:proofErr w:type="spellStart"/>
+            <w:r>
+              <w:rPr>
+                <w:rFonts w:ascii="Times New Roman" w:hAnsi="Times New Roman" w:cs="Times New Roman"/>
+                <w:b/>
+                <w:bCs/>
+                <w:sz w:val="24"/>
+                <w:szCs w:val="24"/>
+              </w:rPr>
+              <w:t>docket</w:t>
+            </w:r>
+            <w:proofErr w:type="gramEnd"/>
+            <w:r>
+              <w:rPr>
+                <w:rFonts w:ascii="Times New Roman" w:hAnsi="Times New Roman" w:cs="Times New Roman"/>
+                <w:b/>
+                <w:bCs/>
+                <w:sz w:val="24"/>
+                <w:szCs w:val="24"/>
+              </w:rPr>
+              <w:t>_number</w:t>
+            </w:r>
+            <w:proofErr w:type="spellEnd"/>
             <w:r>
               <w:rPr>
                 <w:rFonts w:ascii="Times New Roman" w:hAnsi="Times New Roman" w:cs="Times New Roman"/>
@@ -379,6 +396,7 @@
         </w:rPr>
         <w:t xml:space="preserve">My proposed new residence is </w:t>
       </w:r>
+      <w:proofErr w:type="gramStart"/>
       <w:r>
         <w:rPr>
           <w:rFonts w:ascii="Times New Roman" w:hAnsi="Times New Roman" w:cs="Times New Roman"/>
@@ -387,13 +405,32 @@
         </w:rPr>
         <w:t xml:space="preserve">{{ </w:t>
       </w:r>
-      <w:r>
-        <w:rPr>
-          <w:rFonts w:ascii="Times New Roman" w:hAnsi="Times New Roman" w:cs="Times New Roman"/>
-          <w:sz w:val="24"/>
-          <w:szCs w:val="24"/>
-        </w:rPr>
-        <w:t xml:space="preserve">distance_from_other_parent </w:t>
+      <w:proofErr w:type="spellStart"/>
+      <w:r>
+        <w:rPr>
+          <w:rFonts w:ascii="Times New Roman" w:hAnsi="Times New Roman" w:cs="Times New Roman"/>
+          <w:sz w:val="24"/>
+          <w:szCs w:val="24"/>
+        </w:rPr>
+        <w:t>distance</w:t>
+      </w:r>
+      <w:proofErr w:type="gramEnd"/>
+      <w:r>
+        <w:rPr>
+          <w:rFonts w:ascii="Times New Roman" w:hAnsi="Times New Roman" w:cs="Times New Roman"/>
+          <w:sz w:val="24"/>
+          <w:szCs w:val="24"/>
+        </w:rPr>
+        <w:t>_from_other_parent</w:t>
+      </w:r>
+      <w:proofErr w:type="spellEnd"/>
+      <w:r>
+        <w:rPr>
+          <w:rFonts w:ascii="Times New Roman" w:hAnsi="Times New Roman" w:cs="Times New Roman"/>
+          <w:sz w:val="24"/>
+          <w:szCs w:val="24"/>
+        </w:rPr>
+        <w:t xml:space="preserve"> </w:t>
       </w:r>
       <w:r>
         <w:rPr>
@@ -417,15 +454,33 @@
           <w:sz w:val="24"/>
           <w:szCs w:val="24"/>
         </w:rPr>
-        <w:t>{{ other_</w:t>
-      </w:r>
-      <w:r>
-        <w:rPr>
-          <w:rFonts w:ascii="Times New Roman" w:hAnsi="Times New Roman" w:cs="Times New Roman"/>
-          <w:sz w:val="24"/>
-          <w:szCs w:val="24"/>
-        </w:rPr>
-        <w:t>parties[0]</w:t>
+        <w:t xml:space="preserve">{{ </w:t>
+      </w:r>
+      <w:proofErr w:type="spellStart"/>
+      <w:r>
+        <w:rPr>
+          <w:rFonts w:ascii="Times New Roman" w:hAnsi="Times New Roman" w:cs="Times New Roman"/>
+          <w:sz w:val="24"/>
+          <w:szCs w:val="24"/>
+        </w:rPr>
+        <w:t>other_</w:t>
+      </w:r>
+      <w:r>
+        <w:rPr>
+          <w:rFonts w:ascii="Times New Roman" w:hAnsi="Times New Roman" w:cs="Times New Roman"/>
+          <w:sz w:val="24"/>
+          <w:szCs w:val="24"/>
+        </w:rPr>
+        <w:t>parties</w:t>
+      </w:r>
+      <w:proofErr w:type="spellEnd"/>
+      <w:r>
+        <w:rPr>
+          <w:rFonts w:ascii="Times New Roman" w:hAnsi="Times New Roman" w:cs="Times New Roman"/>
+          <w:sz w:val="24"/>
+          <w:szCs w:val="24"/>
+        </w:rPr>
+        <w:t>[0]</w:t>
       </w:r>
       <w:r>
         <w:rPr>
@@ -460,6 +515,7 @@
         </w:rPr>
         <w:t xml:space="preserve">My proposed new residence is </w:t>
       </w:r>
+      <w:proofErr w:type="gramStart"/>
       <w:r>
         <w:rPr>
           <w:rFonts w:ascii="Times New Roman" w:hAnsi="Times New Roman" w:cs="Times New Roman"/>
@@ -468,13 +524,32 @@
         </w:rPr>
         <w:t xml:space="preserve">{{ </w:t>
       </w:r>
-      <w:r>
-        <w:rPr>
-          <w:rFonts w:ascii="Times New Roman" w:hAnsi="Times New Roman" w:cs="Times New Roman"/>
-          <w:sz w:val="24"/>
-          <w:szCs w:val="24"/>
-        </w:rPr>
-        <w:t xml:space="preserve">distance_from_current_residence </w:t>
+      <w:proofErr w:type="spellStart"/>
+      <w:r>
+        <w:rPr>
+          <w:rFonts w:ascii="Times New Roman" w:hAnsi="Times New Roman" w:cs="Times New Roman"/>
+          <w:sz w:val="24"/>
+          <w:szCs w:val="24"/>
+        </w:rPr>
+        <w:t>distance</w:t>
+      </w:r>
+      <w:proofErr w:type="gramEnd"/>
+      <w:r>
+        <w:rPr>
+          <w:rFonts w:ascii="Times New Roman" w:hAnsi="Times New Roman" w:cs="Times New Roman"/>
+          <w:sz w:val="24"/>
+          <w:szCs w:val="24"/>
+        </w:rPr>
+        <w:t>_from_current_residence</w:t>
+      </w:r>
+      <w:proofErr w:type="spellEnd"/>
+      <w:r>
+        <w:rPr>
+          <w:rFonts w:ascii="Times New Roman" w:hAnsi="Times New Roman" w:cs="Times New Roman"/>
+          <w:sz w:val="24"/>
+          <w:szCs w:val="24"/>
+        </w:rPr>
+        <w:t xml:space="preserve"> </w:t>
       </w:r>
       <w:r>
         <w:rPr>
@@ -507,7 +582,16 @@
           <w:sz w:val="24"/>
           <w:szCs w:val="24"/>
         </w:rPr>
-        <w:t>I want the court to allow me and my child {{ child</w:t>
+        <w:t xml:space="preserve">I want the court to allow me and my child </w:t>
+      </w:r>
+      <w:proofErr w:type="gramStart"/>
+      <w:r>
+        <w:rPr>
+          <w:rFonts w:ascii="Times New Roman" w:hAnsi="Times New Roman" w:cs="Times New Roman"/>
+          <w:sz w:val="24"/>
+          <w:szCs w:val="24"/>
+        </w:rPr>
+        <w:t>{{ child</w:t>
       </w:r>
       <w:r>
         <w:rPr>
@@ -517,6 +601,7 @@
         </w:rPr>
         <w:t>ren</w:t>
       </w:r>
+      <w:proofErr w:type="gramEnd"/>
       <w:r>
         <w:rPr>
           <w:rFonts w:ascii="Times New Roman" w:hAnsi="Times New Roman" w:cs="Times New Roman"/>
@@ -557,6 +642,7 @@
         </w:rPr>
         <w:t xml:space="preserve">}} to move because: {{ </w:t>
       </w:r>
+      <w:proofErr w:type="spellStart"/>
       <w:r>
         <w:rPr>
           <w:rFonts w:ascii="Times New Roman" w:hAnsi="Times New Roman" w:cs="Times New Roman"/>
@@ -565,6 +651,7 @@
         </w:rPr>
         <w:t>moving_reason</w:t>
       </w:r>
+      <w:proofErr w:type="spellEnd"/>
       <w:r>
         <w:rPr>
           <w:rFonts w:ascii="Times New Roman" w:hAnsi="Times New Roman" w:cs="Times New Roman"/>
@@ -588,16 +675,36 @@
           <w:sz w:val="24"/>
           <w:szCs w:val="24"/>
         </w:rPr>
-        <w:t xml:space="preserve">The move will improve the quality of life for my child and me because: {{ </w:t>
-      </w:r>
-      <w:r>
-        <w:rPr>
-          <w:rFonts w:ascii="Times New Roman" w:hAnsi="Times New Roman" w:cs="Times New Roman"/>
-          <w:sz w:val="24"/>
-          <w:szCs w:val="24"/>
-        </w:rPr>
-        <w:t>moving_benefits</w:t>
-      </w:r>
+        <w:t xml:space="preserve">The move will improve the quality of life for my child and me because: </w:t>
+      </w:r>
+      <w:proofErr w:type="gramStart"/>
+      <w:r>
+        <w:rPr>
+          <w:rFonts w:ascii="Times New Roman" w:hAnsi="Times New Roman" w:cs="Times New Roman"/>
+          <w:sz w:val="24"/>
+          <w:szCs w:val="24"/>
+        </w:rPr>
+        <w:t xml:space="preserve">{{ </w:t>
+      </w:r>
+      <w:proofErr w:type="spellStart"/>
+      <w:r>
+        <w:rPr>
+          <w:rFonts w:ascii="Times New Roman" w:hAnsi="Times New Roman" w:cs="Times New Roman"/>
+          <w:sz w:val="24"/>
+          <w:szCs w:val="24"/>
+        </w:rPr>
+        <w:t>moving</w:t>
+      </w:r>
+      <w:proofErr w:type="gramEnd"/>
+      <w:r>
+        <w:rPr>
+          <w:rFonts w:ascii="Times New Roman" w:hAnsi="Times New Roman" w:cs="Times New Roman"/>
+          <w:sz w:val="24"/>
+          <w:szCs w:val="24"/>
+        </w:rPr>
+        <w:t>_benefits</w:t>
+      </w:r>
+      <w:proofErr w:type="spellEnd"/>
       <w:r>
         <w:rPr>
           <w:rFonts w:ascii="Times New Roman" w:hAnsi="Times New Roman" w:cs="Times New Roman"/>
@@ -647,6 +754,7 @@
         </w:rPr>
         <w:t xml:space="preserve"> if </w:t>
       </w:r>
+      <w:proofErr w:type="spellStart"/>
       <w:r>
         <w:rPr>
           <w:rFonts w:ascii="Times New Roman" w:hAnsi="Times New Roman" w:cs="Times New Roman"/>
@@ -655,6 +763,7 @@
         </w:rPr>
         <w:t>other_parent_opposition</w:t>
       </w:r>
+      <w:proofErr w:type="spellEnd"/>
       <w:r>
         <w:rPr>
           <w:rFonts w:ascii="Times New Roman" w:hAnsi="Times New Roman" w:cs="Times New Roman"/>
@@ -681,13 +790,41 @@
         </w:rPr>
         <w:t xml:space="preserve">I don’t know whether </w:t>
       </w:r>
-      <w:r>
-        <w:rPr>
-          <w:rFonts w:ascii="Times New Roman" w:hAnsi="Times New Roman" w:cs="Times New Roman"/>
-          <w:sz w:val="24"/>
-          <w:szCs w:val="24"/>
-        </w:rPr>
-        <w:t xml:space="preserve">{{ other_parties[0] }} </w:t>
+      <w:proofErr w:type="gramStart"/>
+      <w:r>
+        <w:rPr>
+          <w:rFonts w:ascii="Times New Roman" w:hAnsi="Times New Roman" w:cs="Times New Roman"/>
+          <w:sz w:val="24"/>
+          <w:szCs w:val="24"/>
+        </w:rPr>
+        <w:t xml:space="preserve">{{ </w:t>
+      </w:r>
+      <w:proofErr w:type="spellStart"/>
+      <w:r>
+        <w:rPr>
+          <w:rFonts w:ascii="Times New Roman" w:hAnsi="Times New Roman" w:cs="Times New Roman"/>
+          <w:sz w:val="24"/>
+          <w:szCs w:val="24"/>
+        </w:rPr>
+        <w:t>other</w:t>
+      </w:r>
+      <w:proofErr w:type="gramEnd"/>
+      <w:r>
+        <w:rPr>
+          <w:rFonts w:ascii="Times New Roman" w:hAnsi="Times New Roman" w:cs="Times New Roman"/>
+          <w:sz w:val="24"/>
+          <w:szCs w:val="24"/>
+        </w:rPr>
+        <w:t>_parties</w:t>
+      </w:r>
+      <w:proofErr w:type="spellEnd"/>
+      <w:r>
+        <w:rPr>
+          <w:rFonts w:ascii="Times New Roman" w:hAnsi="Times New Roman" w:cs="Times New Roman"/>
+          <w:sz w:val="24"/>
+          <w:szCs w:val="24"/>
+        </w:rPr>
+        <w:t xml:space="preserve">[0] }} </w:t>
       </w:r>
       <w:r>
         <w:rPr>
@@ -729,7 +866,43 @@
           <w:sz w:val="24"/>
           <w:szCs w:val="24"/>
         </w:rPr>
-        <w:t xml:space="preserve"> elif other_parent_opposition == “No” %}</w:t>
+        <w:t xml:space="preserve"> </w:t>
+      </w:r>
+      <w:proofErr w:type="spellStart"/>
+      <w:r>
+        <w:rPr>
+          <w:rFonts w:ascii="Times New Roman" w:hAnsi="Times New Roman" w:cs="Times New Roman"/>
+          <w:sz w:val="24"/>
+          <w:szCs w:val="24"/>
+        </w:rPr>
+        <w:t>elif</w:t>
+      </w:r>
+      <w:proofErr w:type="spellEnd"/>
+      <w:r>
+        <w:rPr>
+          <w:rFonts w:ascii="Times New Roman" w:hAnsi="Times New Roman" w:cs="Times New Roman"/>
+          <w:sz w:val="24"/>
+          <w:szCs w:val="24"/>
+        </w:rPr>
+        <w:t xml:space="preserve"> </w:t>
+      </w:r>
+      <w:proofErr w:type="spellStart"/>
+      <w:r>
+        <w:rPr>
+          <w:rFonts w:ascii="Times New Roman" w:hAnsi="Times New Roman" w:cs="Times New Roman"/>
+          <w:sz w:val="24"/>
+          <w:szCs w:val="24"/>
+        </w:rPr>
+        <w:t>other_parent_opposition</w:t>
+      </w:r>
+      <w:proofErr w:type="spellEnd"/>
+      <w:r>
+        <w:rPr>
+          <w:rFonts w:ascii="Times New Roman" w:hAnsi="Times New Roman" w:cs="Times New Roman"/>
+          <w:sz w:val="24"/>
+          <w:szCs w:val="24"/>
+        </w:rPr>
+        <w:t xml:space="preserve"> == “No” %}</w:t>
       </w:r>
     </w:p>
     <w:p>
@@ -741,6 +914,7 @@
           <w:szCs w:val="24"/>
         </w:rPr>
       </w:pPr>
+      <w:proofErr w:type="gramStart"/>
       <w:r>
         <w:rPr>
           <w:rFonts w:ascii="Times New Roman" w:hAnsi="Times New Roman" w:cs="Times New Roman"/>
@@ -752,13 +926,32 @@
       <w:r>
         <w:t xml:space="preserve"> </w:t>
       </w:r>
-      <w:r>
-        <w:rPr>
-          <w:rFonts w:ascii="Times New Roman" w:hAnsi="Times New Roman" w:cs="Times New Roman"/>
-          <w:sz w:val="24"/>
-          <w:szCs w:val="24"/>
-        </w:rPr>
-        <w:t>other_parties[0] }}</w:t>
+      <w:proofErr w:type="spellStart"/>
+      <w:r>
+        <w:rPr>
+          <w:rFonts w:ascii="Times New Roman" w:hAnsi="Times New Roman" w:cs="Times New Roman"/>
+          <w:sz w:val="24"/>
+          <w:szCs w:val="24"/>
+        </w:rPr>
+        <w:t>other</w:t>
+      </w:r>
+      <w:proofErr w:type="gramEnd"/>
+      <w:r>
+        <w:rPr>
+          <w:rFonts w:ascii="Times New Roman" w:hAnsi="Times New Roman" w:cs="Times New Roman"/>
+          <w:sz w:val="24"/>
+          <w:szCs w:val="24"/>
+        </w:rPr>
+        <w:t>_parties</w:t>
+      </w:r>
+      <w:proofErr w:type="spellEnd"/>
+      <w:r>
+        <w:rPr>
+          <w:rFonts w:ascii="Times New Roman" w:hAnsi="Times New Roman" w:cs="Times New Roman"/>
+          <w:sz w:val="24"/>
+          <w:szCs w:val="24"/>
+        </w:rPr>
+        <w:t>[0] }}</w:t>
       </w:r>
       <w:r>
         <w:rPr>
@@ -800,15 +993,43 @@
           <w:sz w:val="24"/>
           <w:szCs w:val="24"/>
         </w:rPr>
-        <w:t xml:space="preserve"> elif </w:t>
-      </w:r>
-      <w:r>
-        <w:rPr>
-          <w:rFonts w:ascii="Times New Roman" w:hAnsi="Times New Roman" w:cs="Times New Roman"/>
-          <w:sz w:val="24"/>
-          <w:szCs w:val="24"/>
-        </w:rPr>
-        <w:t>other_parent_opposition == “</w:t>
+        <w:t xml:space="preserve"> </w:t>
+      </w:r>
+      <w:proofErr w:type="spellStart"/>
+      <w:r>
+        <w:rPr>
+          <w:rFonts w:ascii="Times New Roman" w:hAnsi="Times New Roman" w:cs="Times New Roman"/>
+          <w:sz w:val="24"/>
+          <w:szCs w:val="24"/>
+        </w:rPr>
+        <w:t>elif</w:t>
+      </w:r>
+      <w:proofErr w:type="spellEnd"/>
+      <w:r>
+        <w:rPr>
+          <w:rFonts w:ascii="Times New Roman" w:hAnsi="Times New Roman" w:cs="Times New Roman"/>
+          <w:sz w:val="24"/>
+          <w:szCs w:val="24"/>
+        </w:rPr>
+        <w:t xml:space="preserve"> </w:t>
+      </w:r>
+      <w:proofErr w:type="spellStart"/>
+      <w:r>
+        <w:rPr>
+          <w:rFonts w:ascii="Times New Roman" w:hAnsi="Times New Roman" w:cs="Times New Roman"/>
+          <w:sz w:val="24"/>
+          <w:szCs w:val="24"/>
+        </w:rPr>
+        <w:t>other_parent_opposition</w:t>
+      </w:r>
+      <w:proofErr w:type="spellEnd"/>
+      <w:r>
+        <w:rPr>
+          <w:rFonts w:ascii="Times New Roman" w:hAnsi="Times New Roman" w:cs="Times New Roman"/>
+          <w:sz w:val="24"/>
+          <w:szCs w:val="24"/>
+        </w:rPr>
+        <w:t xml:space="preserve"> == “</w:t>
       </w:r>
       <w:r>
         <w:rPr>
@@ -836,13 +1057,41 @@
           <w:szCs w:val="24"/>
         </w:rPr>
       </w:pPr>
-      <w:r>
-        <w:rPr>
-          <w:rFonts w:ascii="Times New Roman" w:hAnsi="Times New Roman" w:cs="Times New Roman"/>
-          <w:sz w:val="24"/>
-          <w:szCs w:val="24"/>
-        </w:rPr>
-        <w:t>{{ other_parties[0] }} oppose</w:t>
+      <w:proofErr w:type="gramStart"/>
+      <w:r>
+        <w:rPr>
+          <w:rFonts w:ascii="Times New Roman" w:hAnsi="Times New Roman" w:cs="Times New Roman"/>
+          <w:sz w:val="24"/>
+          <w:szCs w:val="24"/>
+        </w:rPr>
+        <w:t xml:space="preserve">{{ </w:t>
+      </w:r>
+      <w:proofErr w:type="spellStart"/>
+      <w:r>
+        <w:rPr>
+          <w:rFonts w:ascii="Times New Roman" w:hAnsi="Times New Roman" w:cs="Times New Roman"/>
+          <w:sz w:val="24"/>
+          <w:szCs w:val="24"/>
+        </w:rPr>
+        <w:t>other</w:t>
+      </w:r>
+      <w:proofErr w:type="gramEnd"/>
+      <w:r>
+        <w:rPr>
+          <w:rFonts w:ascii="Times New Roman" w:hAnsi="Times New Roman" w:cs="Times New Roman"/>
+          <w:sz w:val="24"/>
+          <w:szCs w:val="24"/>
+        </w:rPr>
+        <w:t>_parties</w:t>
+      </w:r>
+      <w:proofErr w:type="spellEnd"/>
+      <w:r>
+        <w:rPr>
+          <w:rFonts w:ascii="Times New Roman" w:hAnsi="Times New Roman" w:cs="Times New Roman"/>
+          <w:sz w:val="24"/>
+          <w:szCs w:val="24"/>
+        </w:rPr>
+        <w:t>[0] }} oppose</w:t>
       </w:r>
       <w:r>
         <w:rPr>
@@ -934,7 +1183,25 @@
           <w:sz w:val="24"/>
           <w:szCs w:val="24"/>
         </w:rPr>
-        <w:t xml:space="preserve"> if other_parent_opposition_cs == </w:t>
+        <w:t xml:space="preserve"> if </w:t>
+      </w:r>
+      <w:proofErr w:type="spellStart"/>
+      <w:r>
+        <w:rPr>
+          <w:rFonts w:ascii="Times New Roman" w:hAnsi="Times New Roman" w:cs="Times New Roman"/>
+          <w:sz w:val="24"/>
+          <w:szCs w:val="24"/>
+        </w:rPr>
+        <w:t>other_parent_opposition_cs</w:t>
+      </w:r>
+      <w:proofErr w:type="spellEnd"/>
+      <w:r>
+        <w:rPr>
+          <w:rFonts w:ascii="Times New Roman" w:hAnsi="Times New Roman" w:cs="Times New Roman"/>
+          <w:sz w:val="24"/>
+          <w:szCs w:val="24"/>
+        </w:rPr>
+        <w:t xml:space="preserve"> == </w:t>
       </w:r>
       <w:r>
         <w:rPr>
@@ -968,7 +1235,43 @@
           <w:sz w:val="24"/>
           <w:szCs w:val="24"/>
         </w:rPr>
-        <w:t xml:space="preserve">I believe {{ other_parties[0] }} opposes the move due to the effects it may </w:t>
+        <w:t xml:space="preserve">I believe </w:t>
+      </w:r>
+      <w:proofErr w:type="gramStart"/>
+      <w:r>
+        <w:rPr>
+          <w:rFonts w:ascii="Times New Roman" w:hAnsi="Times New Roman" w:cs="Times New Roman"/>
+          <w:sz w:val="24"/>
+          <w:szCs w:val="24"/>
+        </w:rPr>
+        <w:t xml:space="preserve">{{ </w:t>
+      </w:r>
+      <w:proofErr w:type="spellStart"/>
+      <w:r>
+        <w:rPr>
+          <w:rFonts w:ascii="Times New Roman" w:hAnsi="Times New Roman" w:cs="Times New Roman"/>
+          <w:sz w:val="24"/>
+          <w:szCs w:val="24"/>
+        </w:rPr>
+        <w:t>other</w:t>
+      </w:r>
+      <w:proofErr w:type="gramEnd"/>
+      <w:r>
+        <w:rPr>
+          <w:rFonts w:ascii="Times New Roman" w:hAnsi="Times New Roman" w:cs="Times New Roman"/>
+          <w:sz w:val="24"/>
+          <w:szCs w:val="24"/>
+        </w:rPr>
+        <w:t>_parties</w:t>
+      </w:r>
+      <w:proofErr w:type="spellEnd"/>
+      <w:r>
+        <w:rPr>
+          <w:rFonts w:ascii="Times New Roman" w:hAnsi="Times New Roman" w:cs="Times New Roman"/>
+          <w:sz w:val="24"/>
+          <w:szCs w:val="24"/>
+        </w:rPr>
+        <w:t xml:space="preserve">[0] }} opposes the move due to the effects it may </w:t>
       </w:r>
       <w:r>
         <w:rPr>
@@ -1016,16 +1319,36 @@
           <w:sz w:val="24"/>
           <w:szCs w:val="24"/>
         </w:rPr>
-        <w:t xml:space="preserve">.  I think this because, {{ </w:t>
-      </w:r>
-      <w:r>
-        <w:rPr>
-          <w:rFonts w:ascii="Times New Roman" w:hAnsi="Times New Roman" w:cs="Times New Roman"/>
-          <w:sz w:val="24"/>
-          <w:szCs w:val="24"/>
-        </w:rPr>
-        <w:t>other_parent_opposition_cs_exp</w:t>
-      </w:r>
+        <w:t xml:space="preserve">.  I think this because, </w:t>
+      </w:r>
+      <w:proofErr w:type="gramStart"/>
+      <w:r>
+        <w:rPr>
+          <w:rFonts w:ascii="Times New Roman" w:hAnsi="Times New Roman" w:cs="Times New Roman"/>
+          <w:sz w:val="24"/>
+          <w:szCs w:val="24"/>
+        </w:rPr>
+        <w:t xml:space="preserve">{{ </w:t>
+      </w:r>
+      <w:proofErr w:type="spellStart"/>
+      <w:r>
+        <w:rPr>
+          <w:rFonts w:ascii="Times New Roman" w:hAnsi="Times New Roman" w:cs="Times New Roman"/>
+          <w:sz w:val="24"/>
+          <w:szCs w:val="24"/>
+        </w:rPr>
+        <w:t>other</w:t>
+      </w:r>
+      <w:proofErr w:type="gramEnd"/>
+      <w:r>
+        <w:rPr>
+          <w:rFonts w:ascii="Times New Roman" w:hAnsi="Times New Roman" w:cs="Times New Roman"/>
+          <w:sz w:val="24"/>
+          <w:szCs w:val="24"/>
+        </w:rPr>
+        <w:t>_parent_opposition_cs_exp</w:t>
+      </w:r>
+      <w:proofErr w:type="spellEnd"/>
       <w:r>
         <w:rPr>
           <w:rFonts w:ascii="Times New Roman" w:hAnsi="Times New Roman" w:cs="Times New Roman"/>
@@ -1126,6 +1449,7 @@
         </w:rPr>
         <w:t xml:space="preserve"> if </w:t>
       </w:r>
+      <w:proofErr w:type="spellStart"/>
       <w:r>
         <w:rPr>
           <w:rFonts w:ascii="Times New Roman" w:hAnsi="Times New Roman" w:cs="Times New Roman"/>
@@ -1134,6 +1458,7 @@
         </w:rPr>
         <w:t>domestic_violence</w:t>
       </w:r>
+      <w:proofErr w:type="spellEnd"/>
       <w:r>
         <w:rPr>
           <w:rFonts w:ascii="Times New Roman" w:hAnsi="Times New Roman" w:cs="Times New Roman"/>
@@ -1158,7 +1483,115 @@
           <w:sz w:val="24"/>
           <w:szCs w:val="24"/>
         </w:rPr>
-        <w:t>I am moving to espcape domestic violence by {{ other_parties[0] }}.  A brief summary of what {{ other_parties[0] }} did to me follows: {{ domestic_violence_exp }}</w:t>
+        <w:t xml:space="preserve">I am moving to </w:t>
+      </w:r>
+      <w:proofErr w:type="spellStart"/>
+      <w:r>
+        <w:rPr>
+          <w:rFonts w:ascii="Times New Roman" w:hAnsi="Times New Roman" w:cs="Times New Roman"/>
+          <w:sz w:val="24"/>
+          <w:szCs w:val="24"/>
+        </w:rPr>
+        <w:t>espcape</w:t>
+      </w:r>
+      <w:proofErr w:type="spellEnd"/>
+      <w:r>
+        <w:rPr>
+          <w:rFonts w:ascii="Times New Roman" w:hAnsi="Times New Roman" w:cs="Times New Roman"/>
+          <w:sz w:val="24"/>
+          <w:szCs w:val="24"/>
+        </w:rPr>
+        <w:t xml:space="preserve"> domestic violence by </w:t>
+      </w:r>
+      <w:proofErr w:type="gramStart"/>
+      <w:r>
+        <w:rPr>
+          <w:rFonts w:ascii="Times New Roman" w:hAnsi="Times New Roman" w:cs="Times New Roman"/>
+          <w:sz w:val="24"/>
+          <w:szCs w:val="24"/>
+        </w:rPr>
+        <w:t xml:space="preserve">{{ </w:t>
+      </w:r>
+      <w:proofErr w:type="spellStart"/>
+      <w:r>
+        <w:rPr>
+          <w:rFonts w:ascii="Times New Roman" w:hAnsi="Times New Roman" w:cs="Times New Roman"/>
+          <w:sz w:val="24"/>
+          <w:szCs w:val="24"/>
+        </w:rPr>
+        <w:t>other</w:t>
+      </w:r>
+      <w:proofErr w:type="gramEnd"/>
+      <w:r>
+        <w:rPr>
+          <w:rFonts w:ascii="Times New Roman" w:hAnsi="Times New Roman" w:cs="Times New Roman"/>
+          <w:sz w:val="24"/>
+          <w:szCs w:val="24"/>
+        </w:rPr>
+        <w:t>_parties</w:t>
+      </w:r>
+      <w:proofErr w:type="spellEnd"/>
+      <w:r>
+        <w:rPr>
+          <w:rFonts w:ascii="Times New Roman" w:hAnsi="Times New Roman" w:cs="Times New Roman"/>
+          <w:sz w:val="24"/>
+          <w:szCs w:val="24"/>
+        </w:rPr>
+        <w:t xml:space="preserve">[0] }}.  A brief summary of what </w:t>
+      </w:r>
+      <w:proofErr w:type="gramStart"/>
+      <w:r>
+        <w:rPr>
+          <w:rFonts w:ascii="Times New Roman" w:hAnsi="Times New Roman" w:cs="Times New Roman"/>
+          <w:sz w:val="24"/>
+          <w:szCs w:val="24"/>
+        </w:rPr>
+        <w:t xml:space="preserve">{{ </w:t>
+      </w:r>
+      <w:proofErr w:type="spellStart"/>
+      <w:r>
+        <w:rPr>
+          <w:rFonts w:ascii="Times New Roman" w:hAnsi="Times New Roman" w:cs="Times New Roman"/>
+          <w:sz w:val="24"/>
+          <w:szCs w:val="24"/>
+        </w:rPr>
+        <w:t>other</w:t>
+      </w:r>
+      <w:proofErr w:type="gramEnd"/>
+      <w:r>
+        <w:rPr>
+          <w:rFonts w:ascii="Times New Roman" w:hAnsi="Times New Roman" w:cs="Times New Roman"/>
+          <w:sz w:val="24"/>
+          <w:szCs w:val="24"/>
+        </w:rPr>
+        <w:t>_parties</w:t>
+      </w:r>
+      <w:proofErr w:type="spellEnd"/>
+      <w:r>
+        <w:rPr>
+          <w:rFonts w:ascii="Times New Roman" w:hAnsi="Times New Roman" w:cs="Times New Roman"/>
+          <w:sz w:val="24"/>
+          <w:szCs w:val="24"/>
+        </w:rPr>
+        <w:t xml:space="preserve">[0] }} did to me follows: {{ </w:t>
+      </w:r>
+      <w:proofErr w:type="spellStart"/>
+      <w:r>
+        <w:rPr>
+          <w:rFonts w:ascii="Times New Roman" w:hAnsi="Times New Roman" w:cs="Times New Roman"/>
+          <w:sz w:val="24"/>
+          <w:szCs w:val="24"/>
+        </w:rPr>
+        <w:t>domestic_violence_exp</w:t>
+      </w:r>
+      <w:proofErr w:type="spellEnd"/>
+      <w:r>
+        <w:rPr>
+          <w:rFonts w:ascii="Times New Roman" w:hAnsi="Times New Roman" w:cs="Times New Roman"/>
+          <w:sz w:val="24"/>
+          <w:szCs w:val="24"/>
+        </w:rPr>
+        <w:t xml:space="preserve"> }}</w:t>
       </w:r>
     </w:p>
     <w:p>
@@ -1259,14 +1692,26 @@
         </w:rPr>
         <w:t xml:space="preserve"> if </w:t>
       </w:r>
-      <w:r>
-        <w:rPr>
-          <w:rFonts w:ascii="Times New Roman" w:hAnsi="Times New Roman" w:cs="Times New Roman"/>
-          <w:sz w:val="24"/>
-          <w:szCs w:val="24"/>
-        </w:rPr>
-        <w:t>children.target_number</w:t>
-      </w:r>
+      <w:proofErr w:type="spellStart"/>
+      <w:proofErr w:type="gramStart"/>
+      <w:r>
+        <w:rPr>
+          <w:rFonts w:ascii="Times New Roman" w:hAnsi="Times New Roman" w:cs="Times New Roman"/>
+          <w:sz w:val="24"/>
+          <w:szCs w:val="24"/>
+        </w:rPr>
+        <w:t>children.target</w:t>
+      </w:r>
+      <w:proofErr w:type="gramEnd"/>
+      <w:r>
+        <w:rPr>
+          <w:rFonts w:ascii="Times New Roman" w:hAnsi="Times New Roman" w:cs="Times New Roman"/>
+          <w:sz w:val="24"/>
+          <w:szCs w:val="24"/>
+        </w:rPr>
+        <w:t>_number</w:t>
+      </w:r>
+      <w:proofErr w:type="spellEnd"/>
       <w:r>
         <w:rPr>
           <w:rFonts w:ascii="Times New Roman" w:hAnsi="Times New Roman" w:cs="Times New Roman"/>
@@ -1290,7 +1735,16 @@
           <w:sz w:val="24"/>
           <w:szCs w:val="24"/>
         </w:rPr>
-        <w:t>I want to move the legal residence of my child {{ child</w:t>
+        <w:t xml:space="preserve">I want to move the legal residence of my child </w:t>
+      </w:r>
+      <w:proofErr w:type="gramStart"/>
+      <w:r>
+        <w:rPr>
+          <w:rFonts w:ascii="Times New Roman" w:hAnsi="Times New Roman" w:cs="Times New Roman"/>
+          <w:sz w:val="24"/>
+          <w:szCs w:val="24"/>
+        </w:rPr>
+        <w:t>{{ child</w:t>
       </w:r>
       <w:r>
         <w:rPr>
@@ -1300,6 +1754,7 @@
         </w:rPr>
         <w:t>ren</w:t>
       </w:r>
+      <w:proofErr w:type="gramEnd"/>
       <w:r>
         <w:rPr>
           <w:rFonts w:ascii="Times New Roman" w:hAnsi="Times New Roman" w:cs="Times New Roman"/>
@@ -1356,6 +1811,7 @@
         </w:rPr>
         <w:t xml:space="preserve"> }} to {{ </w:t>
       </w:r>
+      <w:proofErr w:type="spellStart"/>
       <w:r>
         <w:rPr>
           <w:rFonts w:ascii="Times New Roman" w:hAnsi="Times New Roman" w:cs="Times New Roman"/>
@@ -1364,6 +1820,7 @@
         </w:rPr>
         <w:t>new_address</w:t>
       </w:r>
+      <w:proofErr w:type="spellEnd"/>
       <w:r>
         <w:rPr>
           <w:rFonts w:ascii="Times New Roman" w:hAnsi="Times New Roman" w:cs="Times New Roman"/>
@@ -1402,7 +1859,25 @@
           <w:sz w:val="24"/>
           <w:szCs w:val="24"/>
         </w:rPr>
-        <w:t>, {{ new_address[0].state }}</w:t>
+        <w:t xml:space="preserve">, {{ </w:t>
+      </w:r>
+      <w:proofErr w:type="spellStart"/>
+      <w:r>
+        <w:rPr>
+          <w:rFonts w:ascii="Times New Roman" w:hAnsi="Times New Roman" w:cs="Times New Roman"/>
+          <w:sz w:val="24"/>
+          <w:szCs w:val="24"/>
+        </w:rPr>
+        <w:t>new_address</w:t>
+      </w:r>
+      <w:proofErr w:type="spellEnd"/>
+      <w:r>
+        <w:rPr>
+          <w:rFonts w:ascii="Times New Roman" w:hAnsi="Times New Roman" w:cs="Times New Roman"/>
+          <w:sz w:val="24"/>
+          <w:szCs w:val="24"/>
+        </w:rPr>
+        <w:t>[0].state }}</w:t>
       </w:r>
       <w:r>
         <w:rPr>
@@ -1476,7 +1951,25 @@
           <w:sz w:val="24"/>
           <w:szCs w:val="24"/>
         </w:rPr>
-        <w:t>I want to move the legal residence of my child</w:t>
+        <w:t xml:space="preserve">I want to </w:t>
+      </w:r>
+      <w:proofErr w:type="gramStart"/>
+      <w:r>
+        <w:rPr>
+          <w:rFonts w:ascii="Times New Roman" w:hAnsi="Times New Roman" w:cs="Times New Roman"/>
+          <w:sz w:val="24"/>
+          <w:szCs w:val="24"/>
+        </w:rPr>
+        <w:t>move</w:t>
+      </w:r>
+      <w:proofErr w:type="gramEnd"/>
+      <w:r>
+        <w:rPr>
+          <w:rFonts w:ascii="Times New Roman" w:hAnsi="Times New Roman" w:cs="Times New Roman"/>
+          <w:sz w:val="24"/>
+          <w:szCs w:val="24"/>
+        </w:rPr>
+        <w:t xml:space="preserve"> the legal residence of my child</w:t>
       </w:r>
       <w:r>
         <w:rPr>
@@ -1492,23 +1985,42 @@
           <w:sz w:val="24"/>
           <w:szCs w:val="24"/>
         </w:rPr>
-        <w:t xml:space="preserve"> {{ children</w:t>
-      </w:r>
-      <w:r>
-        <w:rPr>
-          <w:rFonts w:ascii="Times New Roman" w:hAnsi="Times New Roman" w:cs="Times New Roman"/>
-          <w:sz w:val="24"/>
-          <w:szCs w:val="24"/>
-        </w:rPr>
         <w:t xml:space="preserve"> </w:t>
       </w:r>
-      <w:r>
-        <w:rPr>
-          <w:rFonts w:ascii="Times New Roman" w:hAnsi="Times New Roman" w:cs="Times New Roman"/>
-          <w:sz w:val="24"/>
-          <w:szCs w:val="24"/>
-        </w:rPr>
-        <w:t>}}, DOB: {{ children</w:t>
+      <w:proofErr w:type="gramStart"/>
+      <w:r>
+        <w:rPr>
+          <w:rFonts w:ascii="Times New Roman" w:hAnsi="Times New Roman" w:cs="Times New Roman"/>
+          <w:sz w:val="24"/>
+          <w:szCs w:val="24"/>
+        </w:rPr>
+        <w:t>{{ children</w:t>
+      </w:r>
+      <w:proofErr w:type="gramEnd"/>
+      <w:r>
+        <w:rPr>
+          <w:rFonts w:ascii="Times New Roman" w:hAnsi="Times New Roman" w:cs="Times New Roman"/>
+          <w:sz w:val="24"/>
+          <w:szCs w:val="24"/>
+        </w:rPr>
+        <w:t xml:space="preserve"> </w:t>
+      </w:r>
+      <w:r>
+        <w:rPr>
+          <w:rFonts w:ascii="Times New Roman" w:hAnsi="Times New Roman" w:cs="Times New Roman"/>
+          <w:sz w:val="24"/>
+          <w:szCs w:val="24"/>
+        </w:rPr>
+        <w:t xml:space="preserve">}}, DOB: {{ </w:t>
+      </w:r>
+      <w:proofErr w:type="spellStart"/>
+      <w:r>
+        <w:rPr>
+          <w:rFonts w:ascii="Times New Roman" w:hAnsi="Times New Roman" w:cs="Times New Roman"/>
+          <w:sz w:val="24"/>
+          <w:szCs w:val="24"/>
+        </w:rPr>
+        <w:t>children</w:t>
       </w:r>
       <w:r>
         <w:rPr>
@@ -1526,6 +2038,7 @@
         </w:rPr>
         <w:t>birthdate</w:t>
       </w:r>
+      <w:proofErr w:type="spellEnd"/>
       <w:r>
         <w:rPr>
           <w:rFonts w:ascii="Times New Roman" w:hAnsi="Times New Roman" w:cs="Times New Roman"/>
@@ -1540,7 +2053,43 @@
           <w:sz w:val="24"/>
           <w:szCs w:val="24"/>
         </w:rPr>
-        <w:t>}} to {{ new_address[0].city }}, {{ new_address[0].state }}.</w:t>
+        <w:t xml:space="preserve">}} to {{ </w:t>
+      </w:r>
+      <w:proofErr w:type="spellStart"/>
+      <w:r>
+        <w:rPr>
+          <w:rFonts w:ascii="Times New Roman" w:hAnsi="Times New Roman" w:cs="Times New Roman"/>
+          <w:sz w:val="24"/>
+          <w:szCs w:val="24"/>
+        </w:rPr>
+        <w:t>new_address</w:t>
+      </w:r>
+      <w:proofErr w:type="spellEnd"/>
+      <w:r>
+        <w:rPr>
+          <w:rFonts w:ascii="Times New Roman" w:hAnsi="Times New Roman" w:cs="Times New Roman"/>
+          <w:sz w:val="24"/>
+          <w:szCs w:val="24"/>
+        </w:rPr>
+        <w:t xml:space="preserve">[0].city }}, {{ </w:t>
+      </w:r>
+      <w:proofErr w:type="spellStart"/>
+      <w:r>
+        <w:rPr>
+          <w:rFonts w:ascii="Times New Roman" w:hAnsi="Times New Roman" w:cs="Times New Roman"/>
+          <w:sz w:val="24"/>
+          <w:szCs w:val="24"/>
+        </w:rPr>
+        <w:t>new_address</w:t>
+      </w:r>
+      <w:proofErr w:type="spellEnd"/>
+      <w:r>
+        <w:rPr>
+          <w:rFonts w:ascii="Times New Roman" w:hAnsi="Times New Roman" w:cs="Times New Roman"/>
+          <w:sz w:val="24"/>
+          <w:szCs w:val="24"/>
+        </w:rPr>
+        <w:t>[0].state }}.</w:t>
       </w:r>
     </w:p>
     <w:p>
@@ -1591,7 +2140,25 @@
           <w:sz w:val="24"/>
           <w:szCs w:val="24"/>
         </w:rPr>
-        <w:t>I am asking the court to allow me to move by {{ mov</w:t>
+        <w:t xml:space="preserve">I am asking the court to allow me to move by </w:t>
+      </w:r>
+      <w:proofErr w:type="gramStart"/>
+      <w:r>
+        <w:rPr>
+          <w:rFonts w:ascii="Times New Roman" w:hAnsi="Times New Roman" w:cs="Times New Roman"/>
+          <w:sz w:val="24"/>
+          <w:szCs w:val="24"/>
+        </w:rPr>
+        <w:t xml:space="preserve">{{ </w:t>
+      </w:r>
+      <w:proofErr w:type="spellStart"/>
+      <w:r>
+        <w:rPr>
+          <w:rFonts w:ascii="Times New Roman" w:hAnsi="Times New Roman" w:cs="Times New Roman"/>
+          <w:sz w:val="24"/>
+          <w:szCs w:val="24"/>
+        </w:rPr>
+        <w:t>mov</w:t>
       </w:r>
       <w:r>
         <w:rPr>
@@ -1601,13 +2168,23 @@
         </w:rPr>
         <w:t>ing</w:t>
       </w:r>
-      <w:r>
-        <w:rPr>
-          <w:rFonts w:ascii="Times New Roman" w:hAnsi="Times New Roman" w:cs="Times New Roman"/>
-          <w:sz w:val="24"/>
-          <w:szCs w:val="24"/>
-        </w:rPr>
-        <w:t>_date }}.</w:t>
+      <w:proofErr w:type="gramEnd"/>
+      <w:r>
+        <w:rPr>
+          <w:rFonts w:ascii="Times New Roman" w:hAnsi="Times New Roman" w:cs="Times New Roman"/>
+          <w:sz w:val="24"/>
+          <w:szCs w:val="24"/>
+        </w:rPr>
+        <w:t>_date</w:t>
+      </w:r>
+      <w:proofErr w:type="spellEnd"/>
+      <w:r>
+        <w:rPr>
+          <w:rFonts w:ascii="Times New Roman" w:hAnsi="Times New Roman" w:cs="Times New Roman"/>
+          <w:sz w:val="24"/>
+          <w:szCs w:val="24"/>
+        </w:rPr>
+        <w:t xml:space="preserve"> }}.</w:t>
       </w:r>
     </w:p>
     <w:p>
@@ -1618,39 +2195,59 @@
           <w:szCs w:val="24"/>
         </w:rPr>
       </w:pPr>
+      <w:r>
+        <w:rPr>
+          <w:rFonts w:ascii="Times New Roman" w:hAnsi="Times New Roman" w:cs="Times New Roman"/>
+          <w:sz w:val="24"/>
+          <w:szCs w:val="24"/>
+        </w:rPr>
+        <w:t>{%</w:t>
+      </w:r>
+      <w:r>
+        <w:rPr>
+          <w:rFonts w:ascii="Times New Roman" w:hAnsi="Times New Roman" w:cs="Times New Roman"/>
+          <w:sz w:val="24"/>
+          <w:szCs w:val="24"/>
+        </w:rPr>
+        <w:t>p</w:t>
+      </w:r>
+      <w:r>
+        <w:rPr>
+          <w:rFonts w:ascii="Times New Roman" w:hAnsi="Times New Roman" w:cs="Times New Roman"/>
+          <w:sz w:val="24"/>
+          <w:szCs w:val="24"/>
+        </w:rPr>
+        <w:t xml:space="preserve"> if </w:t>
+      </w:r>
+      <w:proofErr w:type="spellStart"/>
+      <w:r>
+        <w:rPr>
+          <w:rFonts w:ascii="Times New Roman" w:hAnsi="Times New Roman" w:cs="Times New Roman"/>
+          <w:sz w:val="24"/>
+          <w:szCs w:val="24"/>
+        </w:rPr>
+        <w:t>wants_parenting_time_change</w:t>
+      </w:r>
+      <w:proofErr w:type="spellEnd"/>
+      <w:r>
+        <w:rPr>
+          <w:rFonts w:ascii="Times New Roman" w:hAnsi="Times New Roman" w:cs="Times New Roman"/>
+          <w:sz w:val="24"/>
+          <w:szCs w:val="24"/>
+        </w:rPr>
+        <w:t xml:space="preserve"> == True %}</w:t>
+      </w:r>
     </w:p>
     <w:p>
       <w:pPr>
         <w:rPr>
           <w:rFonts w:ascii="Times New Roman" w:hAnsi="Times New Roman" w:cs="Times New Roman"/>
-          <w:sz w:val="24"/>
-          <w:szCs w:val="24"/>
-        </w:rPr>
-      </w:pPr>
-      <w:r>
-        <w:rPr>
-          <w:rFonts w:ascii="Times New Roman" w:hAnsi="Times New Roman" w:cs="Times New Roman"/>
-          <w:sz w:val="24"/>
-          <w:szCs w:val="24"/>
-        </w:rPr>
-        <w:t>{%</w:t>
-      </w:r>
-      <w:r>
-        <w:rPr>
-          <w:rFonts w:ascii="Times New Roman" w:hAnsi="Times New Roman" w:cs="Times New Roman"/>
-          <w:sz w:val="24"/>
-          <w:szCs w:val="24"/>
-        </w:rPr>
-        <w:t>p</w:t>
-      </w:r>
-      <w:r>
-        <w:rPr>
-          <w:rFonts w:ascii="Times New Roman" w:hAnsi="Times New Roman" w:cs="Times New Roman"/>
-          <w:sz w:val="24"/>
-          <w:szCs w:val="24"/>
-        </w:rPr>
-        <w:t xml:space="preserve"> if wants_parenting_time_change == True %}</w:t>
-      </w:r>
+          <w:b/>
+          <w:bCs/>
+          <w:sz w:val="24"/>
+          <w:szCs w:val="24"/>
+        </w:rPr>
+      </w:pPr>
     </w:p>
     <w:p>
       <w:pPr>
@@ -1734,7 +2331,25 @@
           <w:sz w:val="24"/>
           <w:szCs w:val="24"/>
         </w:rPr>
-        <w:t xml:space="preserve"> if wants_parenting_time_change == True %}</w:t>
+        <w:t xml:space="preserve"> if </w:t>
+      </w:r>
+      <w:proofErr w:type="spellStart"/>
+      <w:r>
+        <w:rPr>
+          <w:rFonts w:ascii="Times New Roman" w:hAnsi="Times New Roman" w:cs="Times New Roman"/>
+          <w:sz w:val="24"/>
+          <w:szCs w:val="24"/>
+        </w:rPr>
+        <w:t>wants_parenting_time_change</w:t>
+      </w:r>
+      <w:proofErr w:type="spellEnd"/>
+      <w:r>
+        <w:rPr>
+          <w:rFonts w:ascii="Times New Roman" w:hAnsi="Times New Roman" w:cs="Times New Roman"/>
+          <w:sz w:val="24"/>
+          <w:szCs w:val="24"/>
+        </w:rPr>
+        <w:t xml:space="preserve"> == True %}</w:t>
       </w:r>
     </w:p>
     <w:p>
@@ -1753,7 +2368,43 @@
           <w:sz w:val="24"/>
           <w:szCs w:val="24"/>
         </w:rPr>
-        <w:t>My proposed new parenting time arrangements are: {{ requested_order }}</w:t>
+        <w:t xml:space="preserve">My proposed new parenting time arrangements are: </w:t>
+      </w:r>
+      <w:proofErr w:type="gramStart"/>
+      <w:r>
+        <w:rPr>
+          <w:rFonts w:ascii="Times New Roman" w:hAnsi="Times New Roman" w:cs="Times New Roman"/>
+          <w:sz w:val="24"/>
+          <w:szCs w:val="24"/>
+        </w:rPr>
+        <w:t xml:space="preserve">{{ </w:t>
+      </w:r>
+      <w:proofErr w:type="spellStart"/>
+      <w:r>
+        <w:rPr>
+          <w:rFonts w:ascii="Times New Roman" w:hAnsi="Times New Roman" w:cs="Times New Roman"/>
+          <w:sz w:val="24"/>
+          <w:szCs w:val="24"/>
+        </w:rPr>
+        <w:t>requested</w:t>
+      </w:r>
+      <w:proofErr w:type="gramEnd"/>
+      <w:r>
+        <w:rPr>
+          <w:rFonts w:ascii="Times New Roman" w:hAnsi="Times New Roman" w:cs="Times New Roman"/>
+          <w:sz w:val="24"/>
+          <w:szCs w:val="24"/>
+        </w:rPr>
+        <w:t>_order</w:t>
+      </w:r>
+      <w:proofErr w:type="spellEnd"/>
+      <w:r>
+        <w:rPr>
+          <w:rFonts w:ascii="Times New Roman" w:hAnsi="Times New Roman" w:cs="Times New Roman"/>
+          <w:sz w:val="24"/>
+          <w:szCs w:val="24"/>
+        </w:rPr>
+        <w:t xml:space="preserve"> }}</w:t>
       </w:r>
     </w:p>
     <w:p>
@@ -1787,6 +2438,347 @@
           <w:szCs w:val="24"/>
         </w:rPr>
         <w:t xml:space="preserve"> endif %}</w:t>
+      </w:r>
+    </w:p>
+    <w:p>
+      <w:pPr>
+        <w:rPr>
+          <w:rFonts w:ascii="Times New Roman" w:hAnsi="Times New Roman" w:cs="Times New Roman"/>
+          <w:sz w:val="24"/>
+          <w:szCs w:val="24"/>
+        </w:rPr>
+      </w:pPr>
+      <w:r>
+        <w:rPr>
+          <w:rFonts w:ascii="Times New Roman" w:hAnsi="Times New Roman" w:cs="Times New Roman"/>
+          <w:sz w:val="24"/>
+          <w:szCs w:val="24"/>
+        </w:rPr>
+        <w:t xml:space="preserve">{%p if </w:t>
+      </w:r>
+      <w:proofErr w:type="spellStart"/>
+      <w:r>
+        <w:rPr>
+          <w:rFonts w:ascii="Times New Roman" w:hAnsi="Times New Roman" w:cs="Times New Roman"/>
+          <w:sz w:val="24"/>
+          <w:szCs w:val="24"/>
+        </w:rPr>
+        <w:t>parenting_time_change_agreement</w:t>
+      </w:r>
+      <w:proofErr w:type="spellEnd"/>
+      <w:r>
+        <w:rPr>
+          <w:rFonts w:ascii="Times New Roman" w:hAnsi="Times New Roman" w:cs="Times New Roman"/>
+          <w:sz w:val="24"/>
+          <w:szCs w:val="24"/>
+        </w:rPr>
+        <w:t xml:space="preserve"> </w:t>
+      </w:r>
+      <w:r>
+        <w:rPr>
+          <w:rFonts w:ascii="Times New Roman" w:hAnsi="Times New Roman" w:cs="Times New Roman"/>
+          <w:sz w:val="24"/>
+          <w:szCs w:val="24"/>
+        </w:rPr>
+        <w:t>== “I don’t know” %}</w:t>
+      </w:r>
+    </w:p>
+    <w:p>
+      <w:pPr>
+        <w:rPr>
+          <w:rFonts w:ascii="Times New Roman" w:hAnsi="Times New Roman" w:cs="Times New Roman"/>
+          <w:sz w:val="24"/>
+          <w:szCs w:val="24"/>
+        </w:rPr>
+      </w:pPr>
+      <w:r>
+        <w:rPr>
+          <w:rFonts w:ascii="Times New Roman" w:hAnsi="Times New Roman" w:cs="Times New Roman"/>
+          <w:sz w:val="24"/>
+          <w:szCs w:val="24"/>
+        </w:rPr>
+        <w:t xml:space="preserve">I don’t know whether </w:t>
+      </w:r>
+      <w:proofErr w:type="gramStart"/>
+      <w:r>
+        <w:rPr>
+          <w:rFonts w:ascii="Times New Roman" w:hAnsi="Times New Roman" w:cs="Times New Roman"/>
+          <w:sz w:val="24"/>
+          <w:szCs w:val="24"/>
+        </w:rPr>
+        <w:t xml:space="preserve">{{ </w:t>
+      </w:r>
+      <w:proofErr w:type="spellStart"/>
+      <w:r>
+        <w:rPr>
+          <w:rFonts w:ascii="Times New Roman" w:hAnsi="Times New Roman" w:cs="Times New Roman"/>
+          <w:sz w:val="24"/>
+          <w:szCs w:val="24"/>
+        </w:rPr>
+        <w:t>other</w:t>
+      </w:r>
+      <w:proofErr w:type="gramEnd"/>
+      <w:r>
+        <w:rPr>
+          <w:rFonts w:ascii="Times New Roman" w:hAnsi="Times New Roman" w:cs="Times New Roman"/>
+          <w:sz w:val="24"/>
+          <w:szCs w:val="24"/>
+        </w:rPr>
+        <w:t>_parties</w:t>
+      </w:r>
+      <w:proofErr w:type="spellEnd"/>
+      <w:r>
+        <w:rPr>
+          <w:rFonts w:ascii="Times New Roman" w:hAnsi="Times New Roman" w:cs="Times New Roman"/>
+          <w:sz w:val="24"/>
+          <w:szCs w:val="24"/>
+        </w:rPr>
+        <w:t xml:space="preserve">[0] }} opposes the </w:t>
+      </w:r>
+      <w:r>
+        <w:rPr>
+          <w:rFonts w:ascii="Times New Roman" w:hAnsi="Times New Roman" w:cs="Times New Roman"/>
+          <w:sz w:val="24"/>
+          <w:szCs w:val="24"/>
+        </w:rPr>
+        <w:t>parenting-time change</w:t>
+      </w:r>
+      <w:r>
+        <w:rPr>
+          <w:rFonts w:ascii="Times New Roman" w:hAnsi="Times New Roman" w:cs="Times New Roman"/>
+          <w:sz w:val="24"/>
+          <w:szCs w:val="24"/>
+        </w:rPr>
+        <w:t>.</w:t>
+      </w:r>
+    </w:p>
+    <w:p>
+      <w:pPr>
+        <w:rPr>
+          <w:rFonts w:ascii="Times New Roman" w:hAnsi="Times New Roman" w:cs="Times New Roman"/>
+          <w:sz w:val="24"/>
+          <w:szCs w:val="24"/>
+        </w:rPr>
+      </w:pPr>
+      <w:r>
+        <w:rPr>
+          <w:rFonts w:ascii="Times New Roman" w:hAnsi="Times New Roman" w:cs="Times New Roman"/>
+          <w:sz w:val="24"/>
+          <w:szCs w:val="24"/>
+        </w:rPr>
+        <w:t xml:space="preserve">{%p </w:t>
+      </w:r>
+      <w:proofErr w:type="spellStart"/>
+      <w:r>
+        <w:rPr>
+          <w:rFonts w:ascii="Times New Roman" w:hAnsi="Times New Roman" w:cs="Times New Roman"/>
+          <w:sz w:val="24"/>
+          <w:szCs w:val="24"/>
+        </w:rPr>
+        <w:t>elif</w:t>
+      </w:r>
+      <w:proofErr w:type="spellEnd"/>
+      <w:r>
+        <w:rPr>
+          <w:rFonts w:ascii="Times New Roman" w:hAnsi="Times New Roman" w:cs="Times New Roman"/>
+          <w:sz w:val="24"/>
+          <w:szCs w:val="24"/>
+        </w:rPr>
+        <w:t xml:space="preserve"> </w:t>
+      </w:r>
+      <w:proofErr w:type="spellStart"/>
+      <w:r>
+        <w:rPr>
+          <w:rFonts w:ascii="Times New Roman" w:hAnsi="Times New Roman" w:cs="Times New Roman"/>
+          <w:sz w:val="24"/>
+          <w:szCs w:val="24"/>
+        </w:rPr>
+        <w:t>parenting_time_change_agreement</w:t>
+      </w:r>
+      <w:proofErr w:type="spellEnd"/>
+      <w:r>
+        <w:rPr>
+          <w:rFonts w:ascii="Times New Roman" w:hAnsi="Times New Roman" w:cs="Times New Roman"/>
+          <w:sz w:val="24"/>
+          <w:szCs w:val="24"/>
+        </w:rPr>
+        <w:t xml:space="preserve"> </w:t>
+      </w:r>
+      <w:r>
+        <w:rPr>
+          <w:rFonts w:ascii="Times New Roman" w:hAnsi="Times New Roman" w:cs="Times New Roman"/>
+          <w:sz w:val="24"/>
+          <w:szCs w:val="24"/>
+        </w:rPr>
+        <w:t>== “No” %}</w:t>
+      </w:r>
+    </w:p>
+    <w:p>
+      <w:pPr>
+        <w:rPr>
+          <w:rFonts w:ascii="Times New Roman" w:hAnsi="Times New Roman" w:cs="Times New Roman"/>
+          <w:sz w:val="24"/>
+          <w:szCs w:val="24"/>
+        </w:rPr>
+      </w:pPr>
+      <w:proofErr w:type="gramStart"/>
+      <w:r>
+        <w:rPr>
+          <w:rFonts w:ascii="Times New Roman" w:hAnsi="Times New Roman" w:cs="Times New Roman"/>
+          <w:sz w:val="24"/>
+          <w:szCs w:val="24"/>
+        </w:rPr>
+        <w:t xml:space="preserve">{{ </w:t>
+      </w:r>
+      <w:proofErr w:type="spellStart"/>
+      <w:r>
+        <w:rPr>
+          <w:rFonts w:ascii="Times New Roman" w:hAnsi="Times New Roman" w:cs="Times New Roman"/>
+          <w:sz w:val="24"/>
+          <w:szCs w:val="24"/>
+        </w:rPr>
+        <w:t>other</w:t>
+      </w:r>
+      <w:proofErr w:type="gramEnd"/>
+      <w:r>
+        <w:rPr>
+          <w:rFonts w:ascii="Times New Roman" w:hAnsi="Times New Roman" w:cs="Times New Roman"/>
+          <w:sz w:val="24"/>
+          <w:szCs w:val="24"/>
+        </w:rPr>
+        <w:t>_parties</w:t>
+      </w:r>
+      <w:proofErr w:type="spellEnd"/>
+      <w:r>
+        <w:rPr>
+          <w:rFonts w:ascii="Times New Roman" w:hAnsi="Times New Roman" w:cs="Times New Roman"/>
+          <w:sz w:val="24"/>
+          <w:szCs w:val="24"/>
+        </w:rPr>
+        <w:t>[0] }} does not oppose the parenting-time change.</w:t>
+      </w:r>
+    </w:p>
+    <w:p>
+      <w:pPr>
+        <w:rPr>
+          <w:rFonts w:ascii="Times New Roman" w:hAnsi="Times New Roman" w:cs="Times New Roman"/>
+          <w:sz w:val="24"/>
+          <w:szCs w:val="24"/>
+        </w:rPr>
+      </w:pPr>
+      <w:r>
+        <w:rPr>
+          <w:rFonts w:ascii="Times New Roman" w:hAnsi="Times New Roman" w:cs="Times New Roman"/>
+          <w:sz w:val="24"/>
+          <w:szCs w:val="24"/>
+        </w:rPr>
+        <w:t xml:space="preserve">{%p </w:t>
+      </w:r>
+      <w:proofErr w:type="spellStart"/>
+      <w:r>
+        <w:rPr>
+          <w:rFonts w:ascii="Times New Roman" w:hAnsi="Times New Roman" w:cs="Times New Roman"/>
+          <w:sz w:val="24"/>
+          <w:szCs w:val="24"/>
+        </w:rPr>
+        <w:t>elif</w:t>
+      </w:r>
+      <w:proofErr w:type="spellEnd"/>
+      <w:r>
+        <w:rPr>
+          <w:rFonts w:ascii="Times New Roman" w:hAnsi="Times New Roman" w:cs="Times New Roman"/>
+          <w:sz w:val="24"/>
+          <w:szCs w:val="24"/>
+        </w:rPr>
+        <w:t xml:space="preserve"> </w:t>
+      </w:r>
+      <w:proofErr w:type="spellStart"/>
+      <w:r>
+        <w:rPr>
+          <w:rFonts w:ascii="Times New Roman" w:hAnsi="Times New Roman" w:cs="Times New Roman"/>
+          <w:sz w:val="24"/>
+          <w:szCs w:val="24"/>
+        </w:rPr>
+        <w:t>parenting_time_change_agreement</w:t>
+      </w:r>
+      <w:proofErr w:type="spellEnd"/>
+      <w:r>
+        <w:rPr>
+          <w:rFonts w:ascii="Times New Roman" w:hAnsi="Times New Roman" w:cs="Times New Roman"/>
+          <w:sz w:val="24"/>
+          <w:szCs w:val="24"/>
+        </w:rPr>
+        <w:t xml:space="preserve"> </w:t>
+      </w:r>
+      <w:r>
+        <w:rPr>
+          <w:rFonts w:ascii="Times New Roman" w:hAnsi="Times New Roman" w:cs="Times New Roman"/>
+          <w:sz w:val="24"/>
+          <w:szCs w:val="24"/>
+        </w:rPr>
+        <w:t>== “Yes” %}</w:t>
+      </w:r>
+    </w:p>
+    <w:p>
+      <w:pPr>
+        <w:rPr>
+          <w:rFonts w:ascii="Times New Roman" w:hAnsi="Times New Roman" w:cs="Times New Roman"/>
+          <w:sz w:val="24"/>
+          <w:szCs w:val="24"/>
+        </w:rPr>
+      </w:pPr>
+      <w:proofErr w:type="gramStart"/>
+      <w:r>
+        <w:rPr>
+          <w:rFonts w:ascii="Times New Roman" w:hAnsi="Times New Roman" w:cs="Times New Roman"/>
+          <w:sz w:val="24"/>
+          <w:szCs w:val="24"/>
+        </w:rPr>
+        <w:t xml:space="preserve">{{ </w:t>
+      </w:r>
+      <w:proofErr w:type="spellStart"/>
+      <w:r>
+        <w:rPr>
+          <w:rFonts w:ascii="Times New Roman" w:hAnsi="Times New Roman" w:cs="Times New Roman"/>
+          <w:sz w:val="24"/>
+          <w:szCs w:val="24"/>
+        </w:rPr>
+        <w:t>other</w:t>
+      </w:r>
+      <w:proofErr w:type="gramEnd"/>
+      <w:r>
+        <w:rPr>
+          <w:rFonts w:ascii="Times New Roman" w:hAnsi="Times New Roman" w:cs="Times New Roman"/>
+          <w:sz w:val="24"/>
+          <w:szCs w:val="24"/>
+        </w:rPr>
+        <w:t>_parties</w:t>
+      </w:r>
+      <w:proofErr w:type="spellEnd"/>
+      <w:r>
+        <w:rPr>
+          <w:rFonts w:ascii="Times New Roman" w:hAnsi="Times New Roman" w:cs="Times New Roman"/>
+          <w:sz w:val="24"/>
+          <w:szCs w:val="24"/>
+        </w:rPr>
+        <w:t>[0] }} opposes the parenting-time change.</w:t>
+      </w:r>
+    </w:p>
+    <w:p>
+      <w:pPr>
+        <w:rPr>
+          <w:rFonts w:ascii="Times New Roman" w:hAnsi="Times New Roman" w:cs="Times New Roman"/>
+          <w:sz w:val="24"/>
+          <w:szCs w:val="24"/>
+        </w:rPr>
+      </w:pPr>
+      <w:r>
+        <w:rPr>
+          <w:rFonts w:ascii="Times New Roman" w:hAnsi="Times New Roman" w:cs="Times New Roman"/>
+          <w:sz w:val="24"/>
+          <w:szCs w:val="24"/>
+        </w:rPr>
+        <w:t>{%p endif %}</w:t>
       </w:r>
     </w:p>
     <w:sectPr>
@@ -3745,20 +4737,20 @@
 </file>
 
 <file path=customXml/item1.xml><?xml version="1.0" encoding="utf-8"?>
+<p:properties xmlns:p="http://schemas.microsoft.com/office/2006/metadata/properties" xmlns:xsi="http://www.w3.org/2001/XMLSchema-instance" xmlns:pc="http://schemas.microsoft.com/office/infopath/2007/PartnerControls">
+  <documentManagement>
+    <_activity xmlns="297510cd-30e8-4429-bab4-c6259e36c9b2" xsi:nil="true"/>
+  </documentManagement>
+</p:properties>
+</file>
+
+<file path=customXml/item2.xml><?xml version="1.0" encoding="utf-8"?>
 <?mso-contentType ?>
 <FormTemplates xmlns="http://schemas.microsoft.com/sharepoint/v3/contenttype/forms">
   <Display>DocumentLibraryForm</Display>
   <Edit>DocumentLibraryForm</Edit>
   <New>DocumentLibraryForm</New>
 </FormTemplates>
-</file>
-
-<file path=customXml/item2.xml><?xml version="1.0" encoding="utf-8"?>
-<p:properties xmlns:p="http://schemas.microsoft.com/office/2006/metadata/properties" xmlns:xsi="http://www.w3.org/2001/XMLSchema-instance" xmlns:pc="http://schemas.microsoft.com/office/infopath/2007/PartnerControls">
-  <documentManagement>
-    <_activity xmlns="297510cd-30e8-4429-bab4-c6259e36c9b2" xsi:nil="true"/>
-  </documentManagement>
-</p:properties>
 </file>
 
 <file path=customXml/item3.xml><?xml version="1.0" encoding="utf-8"?>
@@ -3989,19 +4981,19 @@
 </file>
 
 <file path=customXml/itemProps1.xml><?xml version="1.0" encoding="utf-8"?>
-<ds:datastoreItem xmlns:ds="http://schemas.openxmlformats.org/officeDocument/2006/customXml" ds:itemID="{0946B3B7-9868-40B3-962E-691515FEBE2E}">
+<ds:datastoreItem xmlns:ds="http://schemas.openxmlformats.org/officeDocument/2006/customXml" ds:itemID="{C49CA7F1-33E2-440C-B1DE-853246E599E3}">
   <ds:schemaRefs>
-    <ds:schemaRef ds:uri="http://schemas.microsoft.com/sharepoint/v3/contenttype/forms"/>
+    <ds:schemaRef ds:uri="http://schemas.microsoft.com/office/2006/metadata/properties"/>
+    <ds:schemaRef ds:uri="http://schemas.microsoft.com/office/infopath/2007/PartnerControls"/>
+    <ds:schemaRef ds:uri="297510cd-30e8-4429-bab4-c6259e36c9b2"/>
   </ds:schemaRefs>
 </ds:datastoreItem>
 </file>
 
 <file path=customXml/itemProps2.xml><?xml version="1.0" encoding="utf-8"?>
-<ds:datastoreItem xmlns:ds="http://schemas.openxmlformats.org/officeDocument/2006/customXml" ds:itemID="{C49CA7F1-33E2-440C-B1DE-853246E599E3}">
+<ds:datastoreItem xmlns:ds="http://schemas.openxmlformats.org/officeDocument/2006/customXml" ds:itemID="{0946B3B7-9868-40B3-962E-691515FEBE2E}">
   <ds:schemaRefs>
-    <ds:schemaRef ds:uri="http://schemas.microsoft.com/office/2006/metadata/properties"/>
-    <ds:schemaRef ds:uri="http://schemas.microsoft.com/office/infopath/2007/PartnerControls"/>
-    <ds:schemaRef ds:uri="297510cd-30e8-4429-bab4-c6259e36c9b2"/>
+    <ds:schemaRef ds:uri="http://schemas.microsoft.com/sharepoint/v3/contenttype/forms"/>
   </ds:schemaRefs>
 </ds:datastoreItem>
 </file>

</xml_diff>

<commit_message>
updated addendum templates question 3 answer to include logic and language for multiple children
</commit_message>
<xml_diff>
--- a/docassemble/MLHMotionRegardingChangeOfDomicile/data/templates/motion_re_cod_attachment.docx
+++ b/docassemble/MLHMotionRegardingChangeOfDomicile/data/templates/motion_re_cod_attachment.docx
@@ -582,8 +582,9 @@
           <w:sz w:val="24"/>
           <w:szCs w:val="24"/>
         </w:rPr>
-        <w:t xml:space="preserve">I want the court to allow me and my child </w:t>
-      </w:r>
+        <w:t xml:space="preserve">{%p if </w:t>
+      </w:r>
+      <w:proofErr w:type="spellStart"/>
       <w:proofErr w:type="gramStart"/>
       <w:r>
         <w:rPr>
@@ -591,15 +592,7 @@
           <w:sz w:val="24"/>
           <w:szCs w:val="24"/>
         </w:rPr>
-        <w:t>{{ child</w:t>
-      </w:r>
-      <w:r>
-        <w:rPr>
-          <w:rFonts w:ascii="Times New Roman" w:hAnsi="Times New Roman" w:cs="Times New Roman"/>
-          <w:sz w:val="24"/>
-          <w:szCs w:val="24"/>
-        </w:rPr>
-        <w:t>ren</w:t>
+        <w:t>children.target</w:t>
       </w:r>
       <w:proofErr w:type="gramEnd"/>
       <w:r>
@@ -608,48 +601,7 @@
           <w:sz w:val="24"/>
           <w:szCs w:val="24"/>
         </w:rPr>
-        <w:t>[0] }}, DOB: {{ child</w:t>
-      </w:r>
-      <w:r>
-        <w:rPr>
-          <w:rFonts w:ascii="Times New Roman" w:hAnsi="Times New Roman" w:cs="Times New Roman"/>
-          <w:sz w:val="24"/>
-          <w:szCs w:val="24"/>
-        </w:rPr>
-        <w:t>ren</w:t>
-      </w:r>
-      <w:r>
-        <w:rPr>
-          <w:rFonts w:ascii="Times New Roman" w:hAnsi="Times New Roman" w:cs="Times New Roman"/>
-          <w:sz w:val="24"/>
-          <w:szCs w:val="24"/>
-        </w:rPr>
-        <w:t>[0].</w:t>
-      </w:r>
-      <w:r>
-        <w:rPr>
-          <w:rFonts w:ascii="Times New Roman" w:hAnsi="Times New Roman" w:cs="Times New Roman"/>
-          <w:sz w:val="24"/>
-          <w:szCs w:val="24"/>
-        </w:rPr>
-        <w:t xml:space="preserve">birthdate </w:t>
-      </w:r>
-      <w:r>
-        <w:rPr>
-          <w:rFonts w:ascii="Times New Roman" w:hAnsi="Times New Roman" w:cs="Times New Roman"/>
-          <w:sz w:val="24"/>
-          <w:szCs w:val="24"/>
-        </w:rPr>
-        <w:t xml:space="preserve">}} to move because: {{ </w:t>
-      </w:r>
-      <w:proofErr w:type="spellStart"/>
-      <w:r>
-        <w:rPr>
-          <w:rFonts w:ascii="Times New Roman" w:hAnsi="Times New Roman" w:cs="Times New Roman"/>
-          <w:sz w:val="24"/>
-          <w:szCs w:val="24"/>
-        </w:rPr>
-        <w:t>moving_reason</w:t>
+        <w:t>_number</w:t>
       </w:r>
       <w:proofErr w:type="spellEnd"/>
       <w:r>
@@ -658,7 +610,7 @@
           <w:sz w:val="24"/>
           <w:szCs w:val="24"/>
         </w:rPr>
-        <w:t xml:space="preserve"> }}</w:t>
+        <w:t xml:space="preserve"> == 1 %}</w:t>
       </w:r>
     </w:p>
     <w:p>
@@ -675,7 +627,7 @@
           <w:sz w:val="24"/>
           <w:szCs w:val="24"/>
         </w:rPr>
-        <w:t xml:space="preserve">The move will improve the quality of life for my child and me because: </w:t>
+        <w:t xml:space="preserve">I want the court to allow me and my child </w:t>
       </w:r>
       <w:proofErr w:type="gramStart"/>
       <w:r>
@@ -684,7 +636,56 @@
           <w:sz w:val="24"/>
           <w:szCs w:val="24"/>
         </w:rPr>
-        <w:t xml:space="preserve">{{ </w:t>
+        <w:t>{{ child</w:t>
+      </w:r>
+      <w:r>
+        <w:rPr>
+          <w:rFonts w:ascii="Times New Roman" w:hAnsi="Times New Roman" w:cs="Times New Roman"/>
+          <w:sz w:val="24"/>
+          <w:szCs w:val="24"/>
+        </w:rPr>
+        <w:t>ren</w:t>
+      </w:r>
+      <w:proofErr w:type="gramEnd"/>
+      <w:r>
+        <w:rPr>
+          <w:rFonts w:ascii="Times New Roman" w:hAnsi="Times New Roman" w:cs="Times New Roman"/>
+          <w:sz w:val="24"/>
+          <w:szCs w:val="24"/>
+        </w:rPr>
+        <w:t>[0] }}, DOB: {{ child</w:t>
+      </w:r>
+      <w:r>
+        <w:rPr>
+          <w:rFonts w:ascii="Times New Roman" w:hAnsi="Times New Roman" w:cs="Times New Roman"/>
+          <w:sz w:val="24"/>
+          <w:szCs w:val="24"/>
+        </w:rPr>
+        <w:t>ren</w:t>
+      </w:r>
+      <w:r>
+        <w:rPr>
+          <w:rFonts w:ascii="Times New Roman" w:hAnsi="Times New Roman" w:cs="Times New Roman"/>
+          <w:sz w:val="24"/>
+          <w:szCs w:val="24"/>
+        </w:rPr>
+        <w:t>[0].</w:t>
+      </w:r>
+      <w:r>
+        <w:rPr>
+          <w:rFonts w:ascii="Times New Roman" w:hAnsi="Times New Roman" w:cs="Times New Roman"/>
+          <w:sz w:val="24"/>
+          <w:szCs w:val="24"/>
+        </w:rPr>
+        <w:t xml:space="preserve">birthdate </w:t>
+      </w:r>
+      <w:r>
+        <w:rPr>
+          <w:rFonts w:ascii="Times New Roman" w:hAnsi="Times New Roman" w:cs="Times New Roman"/>
+          <w:sz w:val="24"/>
+          <w:szCs w:val="24"/>
+        </w:rPr>
+        <w:t xml:space="preserve">}} to move because: {{ </w:t>
       </w:r>
       <w:proofErr w:type="spellStart"/>
       <w:r>
@@ -693,16 +694,7 @@
           <w:sz w:val="24"/>
           <w:szCs w:val="24"/>
         </w:rPr>
-        <w:t>moving</w:t>
-      </w:r>
-      <w:proofErr w:type="gramEnd"/>
-      <w:r>
-        <w:rPr>
-          <w:rFonts w:ascii="Times New Roman" w:hAnsi="Times New Roman" w:cs="Times New Roman"/>
-          <w:sz w:val="24"/>
-          <w:szCs w:val="24"/>
-        </w:rPr>
-        <w:t>_benefits</w:t>
+        <w:t>moving_reason</w:t>
       </w:r>
       <w:proofErr w:type="spellEnd"/>
       <w:r>
@@ -711,15 +703,7 @@
           <w:sz w:val="24"/>
           <w:szCs w:val="24"/>
         </w:rPr>
-        <w:t xml:space="preserve"> </w:t>
-      </w:r>
-      <w:r>
-        <w:rPr>
-          <w:rFonts w:ascii="Times New Roman" w:hAnsi="Times New Roman" w:cs="Times New Roman"/>
-          <w:sz w:val="24"/>
-          <w:szCs w:val="24"/>
-        </w:rPr>
-        <w:t>}}</w:t>
+        <w:t xml:space="preserve"> }}</w:t>
       </w:r>
     </w:p>
     <w:p>
@@ -736,23 +720,16 @@
           <w:sz w:val="24"/>
           <w:szCs w:val="24"/>
         </w:rPr>
-        <w:t>{%</w:t>
-      </w:r>
-      <w:r>
-        <w:rPr>
-          <w:rFonts w:ascii="Times New Roman" w:hAnsi="Times New Roman" w:cs="Times New Roman"/>
-          <w:sz w:val="24"/>
-          <w:szCs w:val="24"/>
-        </w:rPr>
-        <w:t>p</w:t>
-      </w:r>
-      <w:r>
-        <w:rPr>
-          <w:rFonts w:ascii="Times New Roman" w:hAnsi="Times New Roman" w:cs="Times New Roman"/>
-          <w:sz w:val="24"/>
-          <w:szCs w:val="24"/>
-        </w:rPr>
-        <w:t xml:space="preserve"> if </w:t>
+        <w:t xml:space="preserve">The move will improve the quality of life for my child and me because: </w:t>
+      </w:r>
+      <w:proofErr w:type="gramStart"/>
+      <w:r>
+        <w:rPr>
+          <w:rFonts w:ascii="Times New Roman" w:hAnsi="Times New Roman" w:cs="Times New Roman"/>
+          <w:sz w:val="24"/>
+          <w:szCs w:val="24"/>
+        </w:rPr>
+        <w:t xml:space="preserve">{{ </w:t>
       </w:r>
       <w:proofErr w:type="spellStart"/>
       <w:r>
@@ -761,7 +738,16 @@
           <w:sz w:val="24"/>
           <w:szCs w:val="24"/>
         </w:rPr>
-        <w:t>other_parent_opposition</w:t>
+        <w:t>moving</w:t>
+      </w:r>
+      <w:proofErr w:type="gramEnd"/>
+      <w:r>
+        <w:rPr>
+          <w:rFonts w:ascii="Times New Roman" w:hAnsi="Times New Roman" w:cs="Times New Roman"/>
+          <w:sz w:val="24"/>
+          <w:szCs w:val="24"/>
+        </w:rPr>
+        <w:t>_benefits</w:t>
       </w:r>
       <w:proofErr w:type="spellEnd"/>
       <w:r>
@@ -770,104 +756,113 @@
           <w:sz w:val="24"/>
           <w:szCs w:val="24"/>
         </w:rPr>
-        <w:t xml:space="preserve"> == “I don’t know” %}</w:t>
+        <w:t xml:space="preserve"> </w:t>
+      </w:r>
+      <w:r>
+        <w:rPr>
+          <w:rFonts w:ascii="Times New Roman" w:hAnsi="Times New Roman" w:cs="Times New Roman"/>
+          <w:sz w:val="24"/>
+          <w:szCs w:val="24"/>
+        </w:rPr>
+        <w:t>}}</w:t>
       </w:r>
     </w:p>
     <w:p>
       <w:pPr>
-        <w:spacing w:line="240" w:lineRule="auto"/>
-        <w:rPr>
-          <w:rFonts w:ascii="Times New Roman" w:hAnsi="Times New Roman" w:cs="Times New Roman"/>
-          <w:sz w:val="24"/>
-          <w:szCs w:val="24"/>
-        </w:rPr>
-      </w:pPr>
-      <w:r>
-        <w:rPr>
-          <w:rFonts w:ascii="Times New Roman" w:hAnsi="Times New Roman" w:cs="Times New Roman"/>
-          <w:sz w:val="24"/>
-          <w:szCs w:val="24"/>
-        </w:rPr>
-        <w:t xml:space="preserve">I don’t know whether </w:t>
-      </w:r>
-      <w:proofErr w:type="gramStart"/>
-      <w:r>
-        <w:rPr>
-          <w:rFonts w:ascii="Times New Roman" w:hAnsi="Times New Roman" w:cs="Times New Roman"/>
-          <w:sz w:val="24"/>
-          <w:szCs w:val="24"/>
-        </w:rPr>
-        <w:t xml:space="preserve">{{ </w:t>
-      </w:r>
-      <w:proofErr w:type="spellStart"/>
-      <w:r>
-        <w:rPr>
-          <w:rFonts w:ascii="Times New Roman" w:hAnsi="Times New Roman" w:cs="Times New Roman"/>
-          <w:sz w:val="24"/>
-          <w:szCs w:val="24"/>
-        </w:rPr>
-        <w:t>other</w:t>
-      </w:r>
-      <w:proofErr w:type="gramEnd"/>
-      <w:r>
-        <w:rPr>
-          <w:rFonts w:ascii="Times New Roman" w:hAnsi="Times New Roman" w:cs="Times New Roman"/>
-          <w:sz w:val="24"/>
-          <w:szCs w:val="24"/>
-        </w:rPr>
-        <w:t>_parties</w:t>
-      </w:r>
-      <w:proofErr w:type="spellEnd"/>
-      <w:r>
-        <w:rPr>
-          <w:rFonts w:ascii="Times New Roman" w:hAnsi="Times New Roman" w:cs="Times New Roman"/>
-          <w:sz w:val="24"/>
-          <w:szCs w:val="24"/>
-        </w:rPr>
-        <w:t xml:space="preserve">[0] }} </w:t>
-      </w:r>
-      <w:r>
-        <w:rPr>
-          <w:rFonts w:ascii="Times New Roman" w:hAnsi="Times New Roman" w:cs="Times New Roman"/>
-          <w:sz w:val="24"/>
-          <w:szCs w:val="24"/>
-        </w:rPr>
-        <w:t>opposes the move.</w:t>
+        <w:rPr>
+          <w:rFonts w:ascii="Times New Roman" w:hAnsi="Times New Roman" w:cs="Times New Roman"/>
+          <w:sz w:val="24"/>
+          <w:szCs w:val="24"/>
+        </w:rPr>
+      </w:pPr>
+      <w:r>
+        <w:rPr>
+          <w:rFonts w:ascii="Times New Roman" w:hAnsi="Times New Roman" w:cs="Times New Roman"/>
+          <w:sz w:val="24"/>
+          <w:szCs w:val="24"/>
+        </w:rPr>
+        <w:t>{%p else %}</w:t>
       </w:r>
     </w:p>
     <w:p>
       <w:pPr>
-        <w:spacing w:line="240" w:lineRule="auto"/>
-        <w:rPr>
-          <w:rFonts w:ascii="Times New Roman" w:hAnsi="Times New Roman" w:cs="Times New Roman"/>
-          <w:sz w:val="24"/>
-          <w:szCs w:val="24"/>
-        </w:rPr>
-      </w:pPr>
-      <w:r>
-        <w:rPr>
-          <w:rFonts w:ascii="Times New Roman" w:hAnsi="Times New Roman" w:cs="Times New Roman"/>
-          <w:sz w:val="24"/>
-          <w:szCs w:val="24"/>
-        </w:rPr>
-        <w:t>{%</w:t>
-      </w:r>
-      <w:r>
-        <w:rPr>
-          <w:rFonts w:ascii="Times New Roman" w:hAnsi="Times New Roman" w:cs="Times New Roman"/>
-          <w:sz w:val="24"/>
-          <w:szCs w:val="24"/>
-        </w:rPr>
-        <w:t>p</w:t>
-      </w:r>
-      <w:r>
-        <w:rPr>
-          <w:rFonts w:ascii="Times New Roman" w:hAnsi="Times New Roman" w:cs="Times New Roman"/>
-          <w:sz w:val="24"/>
-          <w:szCs w:val="24"/>
-        </w:rPr>
+        <w:rPr>
+          <w:rFonts w:ascii="Times New Roman" w:hAnsi="Times New Roman" w:cs="Times New Roman"/>
+          <w:sz w:val="24"/>
+          <w:szCs w:val="24"/>
+        </w:rPr>
+      </w:pPr>
+      <w:r>
+        <w:rPr>
+          <w:rFonts w:ascii="Times New Roman" w:hAnsi="Times New Roman" w:cs="Times New Roman"/>
+          <w:sz w:val="24"/>
+          <w:szCs w:val="24"/>
+        </w:rPr>
+        <w:t>I want t</w:t>
+      </w:r>
+      <w:r>
+        <w:rPr>
+          <w:rFonts w:ascii="Times New Roman" w:hAnsi="Times New Roman" w:cs="Times New Roman"/>
+          <w:sz w:val="24"/>
+          <w:szCs w:val="24"/>
+        </w:rPr>
+        <w:t xml:space="preserve">he court to allow me and by </w:t>
+      </w:r>
+      <w:proofErr w:type="gramStart"/>
+      <w:r>
+        <w:rPr>
+          <w:rFonts w:ascii="Times New Roman" w:hAnsi="Times New Roman" w:cs="Times New Roman"/>
+          <w:sz w:val="24"/>
+          <w:szCs w:val="24"/>
+        </w:rPr>
+        <w:t>children,</w:t>
+      </w:r>
+      <w:r>
+        <w:rPr>
+          <w:rFonts w:ascii="Times New Roman" w:hAnsi="Times New Roman" w:cs="Times New Roman"/>
+          <w:sz w:val="24"/>
+          <w:szCs w:val="24"/>
+        </w:rPr>
+        <w:t>{</w:t>
+      </w:r>
+      <w:proofErr w:type="gramEnd"/>
+      <w:r>
+        <w:rPr>
+          <w:rFonts w:ascii="Times New Roman" w:hAnsi="Times New Roman" w:cs="Times New Roman"/>
+          <w:sz w:val="24"/>
+          <w:szCs w:val="24"/>
+        </w:rPr>
+        <w:t xml:space="preserve">{ children }}, DOB: {{ </w:t>
+      </w:r>
+      <w:proofErr w:type="spellStart"/>
+      <w:r>
+        <w:rPr>
+          <w:rFonts w:ascii="Times New Roman" w:hAnsi="Times New Roman" w:cs="Times New Roman"/>
+          <w:sz w:val="24"/>
+          <w:szCs w:val="24"/>
+        </w:rPr>
+        <w:t>children.birthdate</w:t>
+      </w:r>
+      <w:proofErr w:type="spellEnd"/>
+      <w:r>
+        <w:rPr>
+          <w:rFonts w:ascii="Times New Roman" w:hAnsi="Times New Roman" w:cs="Times New Roman"/>
+          <w:sz w:val="24"/>
+          <w:szCs w:val="24"/>
+        </w:rPr>
+        <w:t xml:space="preserve"> }} to</w:t>
+      </w:r>
+      <w:r>
         <w:t xml:space="preserve"> </w:t>
       </w:r>
+      <w:r>
+        <w:rPr>
+          <w:rFonts w:ascii="Times New Roman" w:hAnsi="Times New Roman" w:cs="Times New Roman"/>
+          <w:sz w:val="24"/>
+          <w:szCs w:val="24"/>
+        </w:rPr>
+        <w:t xml:space="preserve">move because: {{ </w:t>
+      </w:r>
       <w:proofErr w:type="spellStart"/>
       <w:r>
         <w:rPr>
@@ -875,7 +870,7 @@
           <w:sz w:val="24"/>
           <w:szCs w:val="24"/>
         </w:rPr>
-        <w:t>elif</w:t>
+        <w:t>moving_reason</w:t>
       </w:r>
       <w:proofErr w:type="spellEnd"/>
       <w:r>
@@ -884,87 +879,28 @@
           <w:sz w:val="24"/>
           <w:szCs w:val="24"/>
         </w:rPr>
-        <w:t xml:space="preserve"> </w:t>
-      </w:r>
-      <w:proofErr w:type="spellStart"/>
-      <w:r>
-        <w:rPr>
-          <w:rFonts w:ascii="Times New Roman" w:hAnsi="Times New Roman" w:cs="Times New Roman"/>
-          <w:sz w:val="24"/>
-          <w:szCs w:val="24"/>
-        </w:rPr>
-        <w:t>other_parent_opposition</w:t>
-      </w:r>
-      <w:proofErr w:type="spellEnd"/>
-      <w:r>
-        <w:rPr>
-          <w:rFonts w:ascii="Times New Roman" w:hAnsi="Times New Roman" w:cs="Times New Roman"/>
-          <w:sz w:val="24"/>
-          <w:szCs w:val="24"/>
-        </w:rPr>
-        <w:t xml:space="preserve"> == “No” %}</w:t>
+        <w:t xml:space="preserve"> }}</w:t>
       </w:r>
     </w:p>
     <w:p>
       <w:pPr>
-        <w:spacing w:line="240" w:lineRule="auto"/>
-        <w:rPr>
-          <w:rFonts w:ascii="Times New Roman" w:hAnsi="Times New Roman" w:cs="Times New Roman"/>
-          <w:sz w:val="24"/>
-          <w:szCs w:val="24"/>
-        </w:rPr>
-      </w:pPr>
-      <w:proofErr w:type="gramStart"/>
-      <w:r>
-        <w:rPr>
-          <w:rFonts w:ascii="Times New Roman" w:hAnsi="Times New Roman" w:cs="Times New Roman"/>
-          <w:sz w:val="24"/>
-          <w:szCs w:val="24"/>
-        </w:rPr>
-        <w:t>{{</w:t>
-      </w:r>
-      <w:r>
-        <w:t xml:space="preserve"> </w:t>
-      </w:r>
-      <w:proofErr w:type="spellStart"/>
-      <w:r>
-        <w:rPr>
-          <w:rFonts w:ascii="Times New Roman" w:hAnsi="Times New Roman" w:cs="Times New Roman"/>
-          <w:sz w:val="24"/>
-          <w:szCs w:val="24"/>
-        </w:rPr>
-        <w:t>other</w:t>
-      </w:r>
-      <w:proofErr w:type="gramEnd"/>
-      <w:r>
-        <w:rPr>
-          <w:rFonts w:ascii="Times New Roman" w:hAnsi="Times New Roman" w:cs="Times New Roman"/>
-          <w:sz w:val="24"/>
-          <w:szCs w:val="24"/>
-        </w:rPr>
-        <w:t>_parties</w:t>
-      </w:r>
-      <w:proofErr w:type="spellEnd"/>
-      <w:r>
-        <w:rPr>
-          <w:rFonts w:ascii="Times New Roman" w:hAnsi="Times New Roman" w:cs="Times New Roman"/>
-          <w:sz w:val="24"/>
-          <w:szCs w:val="24"/>
-        </w:rPr>
-        <w:t>[0] }}</w:t>
-      </w:r>
-      <w:r>
-        <w:rPr>
-          <w:rFonts w:ascii="Times New Roman" w:hAnsi="Times New Roman" w:cs="Times New Roman"/>
-          <w:sz w:val="24"/>
-          <w:szCs w:val="24"/>
-        </w:rPr>
-        <w:t xml:space="preserve"> does not oppose the move.</w:t>
+        <w:rPr>
+          <w:rFonts w:ascii="Times New Roman" w:hAnsi="Times New Roman" w:cs="Times New Roman"/>
+          <w:sz w:val="24"/>
+          <w:szCs w:val="24"/>
+        </w:rPr>
+      </w:pPr>
+      <w:r>
+        <w:rPr>
+          <w:rFonts w:ascii="Times New Roman" w:hAnsi="Times New Roman" w:cs="Times New Roman"/>
+          <w:sz w:val="24"/>
+          <w:szCs w:val="24"/>
+        </w:rPr>
+        <w:t>{%p endif %}</w:t>
       </w:r>
     </w:p>
     <w:p>
       <w:pPr>
-        <w:spacing w:line="240" w:lineRule="auto"/>
         <w:rPr>
           <w:rFonts w:ascii="Times New Roman" w:hAnsi="Times New Roman" w:cs="Times New Roman"/>
           <w:sz w:val="24"/>
@@ -993,7 +929,7 @@
           <w:sz w:val="24"/>
           <w:szCs w:val="24"/>
         </w:rPr>
-        <w:t xml:space="preserve"> </w:t>
+        <w:t xml:space="preserve"> if </w:t>
       </w:r>
       <w:proofErr w:type="spellStart"/>
       <w:r>
@@ -1002,7 +938,7 @@
           <w:sz w:val="24"/>
           <w:szCs w:val="24"/>
         </w:rPr>
-        <w:t>elif</w:t>
+        <w:t>other_parent_opposition</w:t>
       </w:r>
       <w:proofErr w:type="spellEnd"/>
       <w:r>
@@ -1011,41 +947,7 @@
           <w:sz w:val="24"/>
           <w:szCs w:val="24"/>
         </w:rPr>
-        <w:t xml:space="preserve"> </w:t>
-      </w:r>
-      <w:proofErr w:type="spellStart"/>
-      <w:r>
-        <w:rPr>
-          <w:rFonts w:ascii="Times New Roman" w:hAnsi="Times New Roman" w:cs="Times New Roman"/>
-          <w:sz w:val="24"/>
-          <w:szCs w:val="24"/>
-        </w:rPr>
-        <w:t>other_parent_opposition</w:t>
-      </w:r>
-      <w:proofErr w:type="spellEnd"/>
-      <w:r>
-        <w:rPr>
-          <w:rFonts w:ascii="Times New Roman" w:hAnsi="Times New Roman" w:cs="Times New Roman"/>
-          <w:sz w:val="24"/>
-          <w:szCs w:val="24"/>
-        </w:rPr>
-        <w:t xml:space="preserve"> == “</w:t>
-      </w:r>
-      <w:r>
-        <w:rPr>
-          <w:rFonts w:ascii="Times New Roman" w:hAnsi="Times New Roman" w:cs="Times New Roman"/>
-          <w:sz w:val="24"/>
-          <w:szCs w:val="24"/>
-        </w:rPr>
-        <w:t>Yes</w:t>
-      </w:r>
-      <w:r>
-        <w:rPr>
-          <w:rFonts w:ascii="Times New Roman" w:hAnsi="Times New Roman" w:cs="Times New Roman"/>
-          <w:sz w:val="24"/>
-          <w:szCs w:val="24"/>
-        </w:rPr>
-        <w:t>” %}</w:t>
+        <w:t xml:space="preserve"> == “I don’t know” %}</w:t>
       </w:r>
     </w:p>
     <w:p>
@@ -1057,6 +959,14 @@
           <w:szCs w:val="24"/>
         </w:rPr>
       </w:pPr>
+      <w:r>
+        <w:rPr>
+          <w:rFonts w:ascii="Times New Roman" w:hAnsi="Times New Roman" w:cs="Times New Roman"/>
+          <w:sz w:val="24"/>
+          <w:szCs w:val="24"/>
+        </w:rPr>
+        <w:t xml:space="preserve">I don’t know whether </w:t>
+      </w:r>
       <w:proofErr w:type="gramStart"/>
       <w:r>
         <w:rPr>
@@ -1091,31 +1001,15 @@
           <w:sz w:val="24"/>
           <w:szCs w:val="24"/>
         </w:rPr>
-        <w:t>[0] }} oppose</w:t>
-      </w:r>
-      <w:r>
-        <w:rPr>
-          <w:rFonts w:ascii="Times New Roman" w:hAnsi="Times New Roman" w:cs="Times New Roman"/>
-          <w:sz w:val="24"/>
-          <w:szCs w:val="24"/>
-        </w:rPr>
-        <w:t>s</w:t>
-      </w:r>
-      <w:r>
-        <w:rPr>
-          <w:rFonts w:ascii="Times New Roman" w:hAnsi="Times New Roman" w:cs="Times New Roman"/>
-          <w:sz w:val="24"/>
-          <w:szCs w:val="24"/>
-        </w:rPr>
-        <w:t xml:space="preserve"> the move</w:t>
-      </w:r>
-      <w:r>
-        <w:rPr>
-          <w:rFonts w:ascii="Times New Roman" w:hAnsi="Times New Roman" w:cs="Times New Roman"/>
-          <w:sz w:val="24"/>
-          <w:szCs w:val="24"/>
-        </w:rPr>
-        <w:t>.</w:t>
+        <w:t xml:space="preserve">[0] }} </w:t>
+      </w:r>
+      <w:r>
+        <w:rPr>
+          <w:rFonts w:ascii="Times New Roman" w:hAnsi="Times New Roman" w:cs="Times New Roman"/>
+          <w:sz w:val="24"/>
+          <w:szCs w:val="24"/>
+        </w:rPr>
+        <w:t>opposes the move.</w:t>
       </w:r>
     </w:p>
     <w:p>
@@ -1149,7 +1043,43 @@
           <w:sz w:val="24"/>
           <w:szCs w:val="24"/>
         </w:rPr>
-        <w:t xml:space="preserve"> endif %}</w:t>
+        <w:t xml:space="preserve"> </w:t>
+      </w:r>
+      <w:proofErr w:type="spellStart"/>
+      <w:r>
+        <w:rPr>
+          <w:rFonts w:ascii="Times New Roman" w:hAnsi="Times New Roman" w:cs="Times New Roman"/>
+          <w:sz w:val="24"/>
+          <w:szCs w:val="24"/>
+        </w:rPr>
+        <w:t>elif</w:t>
+      </w:r>
+      <w:proofErr w:type="spellEnd"/>
+      <w:r>
+        <w:rPr>
+          <w:rFonts w:ascii="Times New Roman" w:hAnsi="Times New Roman" w:cs="Times New Roman"/>
+          <w:sz w:val="24"/>
+          <w:szCs w:val="24"/>
+        </w:rPr>
+        <w:t xml:space="preserve"> </w:t>
+      </w:r>
+      <w:proofErr w:type="spellStart"/>
+      <w:r>
+        <w:rPr>
+          <w:rFonts w:ascii="Times New Roman" w:hAnsi="Times New Roman" w:cs="Times New Roman"/>
+          <w:sz w:val="24"/>
+          <w:szCs w:val="24"/>
+        </w:rPr>
+        <w:t>other_parent_opposition</w:t>
+      </w:r>
+      <w:proofErr w:type="spellEnd"/>
+      <w:r>
+        <w:rPr>
+          <w:rFonts w:ascii="Times New Roman" w:hAnsi="Times New Roman" w:cs="Times New Roman"/>
+          <w:sz w:val="24"/>
+          <w:szCs w:val="24"/>
+        </w:rPr>
+        <w:t xml:space="preserve"> == “No” %}</w:t>
       </w:r>
     </w:p>
     <w:p>
@@ -1161,29 +1091,17 @@
           <w:szCs w:val="24"/>
         </w:rPr>
       </w:pPr>
-      <w:r>
-        <w:rPr>
-          <w:rFonts w:ascii="Times New Roman" w:hAnsi="Times New Roman" w:cs="Times New Roman"/>
-          <w:sz w:val="24"/>
-          <w:szCs w:val="24"/>
-        </w:rPr>
-        <w:t>{%</w:t>
-      </w:r>
-      <w:r>
-        <w:rPr>
-          <w:rFonts w:ascii="Times New Roman" w:hAnsi="Times New Roman" w:cs="Times New Roman"/>
-          <w:sz w:val="24"/>
-          <w:szCs w:val="24"/>
-        </w:rPr>
-        <w:t>p</w:t>
-      </w:r>
-      <w:r>
-        <w:rPr>
-          <w:rFonts w:ascii="Times New Roman" w:hAnsi="Times New Roman" w:cs="Times New Roman"/>
-          <w:sz w:val="24"/>
-          <w:szCs w:val="24"/>
-        </w:rPr>
-        <w:t xml:space="preserve"> if </w:t>
+      <w:proofErr w:type="gramStart"/>
+      <w:r>
+        <w:rPr>
+          <w:rFonts w:ascii="Times New Roman" w:hAnsi="Times New Roman" w:cs="Times New Roman"/>
+          <w:sz w:val="24"/>
+          <w:szCs w:val="24"/>
+        </w:rPr>
+        <w:t>{{</w:t>
+      </w:r>
+      <w:r>
+        <w:t xml:space="preserve"> </w:t>
       </w:r>
       <w:proofErr w:type="spellStart"/>
       <w:r>
@@ -1192,7 +1110,16 @@
           <w:sz w:val="24"/>
           <w:szCs w:val="24"/>
         </w:rPr>
-        <w:t>other_parent_opposition_cs</w:t>
+        <w:t>other</w:t>
+      </w:r>
+      <w:proofErr w:type="gramEnd"/>
+      <w:r>
+        <w:rPr>
+          <w:rFonts w:ascii="Times New Roman" w:hAnsi="Times New Roman" w:cs="Times New Roman"/>
+          <w:sz w:val="24"/>
+          <w:szCs w:val="24"/>
+        </w:rPr>
+        <w:t>_parties</w:t>
       </w:r>
       <w:proofErr w:type="spellEnd"/>
       <w:r>
@@ -1201,23 +1128,15 @@
           <w:sz w:val="24"/>
           <w:szCs w:val="24"/>
         </w:rPr>
-        <w:t xml:space="preserve"> == </w:t>
-      </w:r>
-      <w:r>
-        <w:rPr>
-          <w:rFonts w:ascii="Times New Roman" w:hAnsi="Times New Roman" w:cs="Times New Roman"/>
-          <w:sz w:val="24"/>
-          <w:szCs w:val="24"/>
-        </w:rPr>
-        <w:t>“Yes”</w:t>
-      </w:r>
-      <w:r>
-        <w:rPr>
-          <w:rFonts w:ascii="Times New Roman" w:hAnsi="Times New Roman" w:cs="Times New Roman"/>
-          <w:sz w:val="24"/>
-          <w:szCs w:val="24"/>
-        </w:rPr>
-        <w:t xml:space="preserve"> %}</w:t>
+        <w:t>[0] }}</w:t>
+      </w:r>
+      <w:r>
+        <w:rPr>
+          <w:rFonts w:ascii="Times New Roman" w:hAnsi="Times New Roman" w:cs="Times New Roman"/>
+          <w:sz w:val="24"/>
+          <w:szCs w:val="24"/>
+        </w:rPr>
+        <w:t xml:space="preserve"> does not oppose the move.</w:t>
       </w:r>
     </w:p>
     <w:p>
@@ -1235,16 +1154,23 @@
           <w:sz w:val="24"/>
           <w:szCs w:val="24"/>
         </w:rPr>
-        <w:t xml:space="preserve">I believe </w:t>
-      </w:r>
-      <w:proofErr w:type="gramStart"/>
-      <w:r>
-        <w:rPr>
-          <w:rFonts w:ascii="Times New Roman" w:hAnsi="Times New Roman" w:cs="Times New Roman"/>
-          <w:sz w:val="24"/>
-          <w:szCs w:val="24"/>
-        </w:rPr>
-        <w:t xml:space="preserve">{{ </w:t>
+        <w:t>{%</w:t>
+      </w:r>
+      <w:r>
+        <w:rPr>
+          <w:rFonts w:ascii="Times New Roman" w:hAnsi="Times New Roman" w:cs="Times New Roman"/>
+          <w:sz w:val="24"/>
+          <w:szCs w:val="24"/>
+        </w:rPr>
+        <w:t>p</w:t>
+      </w:r>
+      <w:r>
+        <w:rPr>
+          <w:rFonts w:ascii="Times New Roman" w:hAnsi="Times New Roman" w:cs="Times New Roman"/>
+          <w:sz w:val="24"/>
+          <w:szCs w:val="24"/>
+        </w:rPr>
+        <w:t xml:space="preserve"> </w:t>
       </w:r>
       <w:proofErr w:type="spellStart"/>
       <w:r>
@@ -1253,16 +1179,7 @@
           <w:sz w:val="24"/>
           <w:szCs w:val="24"/>
         </w:rPr>
-        <w:t>other</w:t>
-      </w:r>
-      <w:proofErr w:type="gramEnd"/>
-      <w:r>
-        <w:rPr>
-          <w:rFonts w:ascii="Times New Roman" w:hAnsi="Times New Roman" w:cs="Times New Roman"/>
-          <w:sz w:val="24"/>
-          <w:szCs w:val="24"/>
-        </w:rPr>
-        <w:t>_parties</w:t>
+        <w:t>elif</w:t>
       </w:r>
       <w:proofErr w:type="spellEnd"/>
       <w:r>
@@ -1271,65 +1188,8 @@
           <w:sz w:val="24"/>
           <w:szCs w:val="24"/>
         </w:rPr>
-        <w:t xml:space="preserve">[0] }} opposes the move due to the effects it may </w:t>
-      </w:r>
-      <w:r>
-        <w:rPr>
-          <w:rFonts w:ascii="Times New Roman" w:hAnsi="Times New Roman" w:cs="Times New Roman"/>
-          <w:sz w:val="24"/>
-          <w:szCs w:val="24"/>
-        </w:rPr>
-        <w:t>have on</w:t>
-      </w:r>
-      <w:r>
-        <w:rPr>
-          <w:rFonts w:ascii="Times New Roman" w:hAnsi="Times New Roman" w:cs="Times New Roman"/>
-          <w:sz w:val="24"/>
-          <w:szCs w:val="24"/>
-        </w:rPr>
         <w:t xml:space="preserve"> </w:t>
       </w:r>
-      <w:r>
-        <w:rPr>
-          <w:rFonts w:ascii="Times New Roman" w:hAnsi="Times New Roman" w:cs="Times New Roman"/>
-          <w:sz w:val="24"/>
-          <w:szCs w:val="24"/>
-        </w:rPr>
-        <w:t xml:space="preserve">the </w:t>
-      </w:r>
-      <w:r>
-        <w:rPr>
-          <w:rFonts w:ascii="Times New Roman" w:hAnsi="Times New Roman" w:cs="Times New Roman"/>
-          <w:sz w:val="24"/>
-          <w:szCs w:val="24"/>
-        </w:rPr>
-        <w:t xml:space="preserve">child support </w:t>
-      </w:r>
-      <w:r>
-        <w:rPr>
-          <w:rFonts w:ascii="Times New Roman" w:hAnsi="Times New Roman" w:cs="Times New Roman"/>
-          <w:sz w:val="24"/>
-          <w:szCs w:val="24"/>
-        </w:rPr>
-        <w:t>order</w:t>
-      </w:r>
-      <w:r>
-        <w:rPr>
-          <w:rFonts w:ascii="Times New Roman" w:hAnsi="Times New Roman" w:cs="Times New Roman"/>
-          <w:sz w:val="24"/>
-          <w:szCs w:val="24"/>
-        </w:rPr>
-        <w:t xml:space="preserve">.  I think this because, </w:t>
-      </w:r>
-      <w:proofErr w:type="gramStart"/>
-      <w:r>
-        <w:rPr>
-          <w:rFonts w:ascii="Times New Roman" w:hAnsi="Times New Roman" w:cs="Times New Roman"/>
-          <w:sz w:val="24"/>
-          <w:szCs w:val="24"/>
-        </w:rPr>
-        <w:t xml:space="preserve">{{ </w:t>
-      </w:r>
       <w:proofErr w:type="spellStart"/>
       <w:r>
         <w:rPr>
@@ -1337,16 +1197,7 @@
           <w:sz w:val="24"/>
           <w:szCs w:val="24"/>
         </w:rPr>
-        <w:t>other</w:t>
-      </w:r>
-      <w:proofErr w:type="gramEnd"/>
-      <w:r>
-        <w:rPr>
-          <w:rFonts w:ascii="Times New Roman" w:hAnsi="Times New Roman" w:cs="Times New Roman"/>
-          <w:sz w:val="24"/>
-          <w:szCs w:val="24"/>
-        </w:rPr>
-        <w:t>_parent_opposition_cs_exp</w:t>
+        <w:t>other_parent_opposition</w:t>
       </w:r>
       <w:proofErr w:type="spellEnd"/>
       <w:r>
@@ -1355,7 +1206,23 @@
           <w:sz w:val="24"/>
           <w:szCs w:val="24"/>
         </w:rPr>
-        <w:t xml:space="preserve"> }}</w:t>
+        <w:t xml:space="preserve"> == “</w:t>
+      </w:r>
+      <w:r>
+        <w:rPr>
+          <w:rFonts w:ascii="Times New Roman" w:hAnsi="Times New Roman" w:cs="Times New Roman"/>
+          <w:sz w:val="24"/>
+          <w:szCs w:val="24"/>
+        </w:rPr>
+        <w:t>Yes</w:t>
+      </w:r>
+      <w:r>
+        <w:rPr>
+          <w:rFonts w:ascii="Times New Roman" w:hAnsi="Times New Roman" w:cs="Times New Roman"/>
+          <w:sz w:val="24"/>
+          <w:szCs w:val="24"/>
+        </w:rPr>
+        <w:t>” %}</w:t>
       </w:r>
     </w:p>
     <w:p>
@@ -1367,53 +1234,65 @@
           <w:szCs w:val="24"/>
         </w:rPr>
       </w:pPr>
-      <w:r>
-        <w:rPr>
-          <w:rFonts w:ascii="Times New Roman" w:hAnsi="Times New Roman" w:cs="Times New Roman"/>
-          <w:sz w:val="24"/>
-          <w:szCs w:val="24"/>
-        </w:rPr>
-        <w:t>{</w:t>
-      </w:r>
-      <w:r>
-        <w:rPr>
-          <w:rFonts w:ascii="Times New Roman" w:hAnsi="Times New Roman" w:cs="Times New Roman"/>
-          <w:sz w:val="24"/>
-          <w:szCs w:val="24"/>
-        </w:rPr>
-        <w:t>%</w:t>
-      </w:r>
-      <w:r>
-        <w:rPr>
-          <w:rFonts w:ascii="Times New Roman" w:hAnsi="Times New Roman" w:cs="Times New Roman"/>
-          <w:sz w:val="24"/>
-          <w:szCs w:val="24"/>
-        </w:rPr>
-        <w:t>p</w:t>
-      </w:r>
-      <w:r>
-        <w:rPr>
-          <w:rFonts w:ascii="Times New Roman" w:hAnsi="Times New Roman" w:cs="Times New Roman"/>
-          <w:sz w:val="24"/>
-          <w:szCs w:val="24"/>
-        </w:rPr>
-        <w:t xml:space="preserve"> endif</w:t>
-      </w:r>
-      <w:r>
-        <w:rPr>
-          <w:rFonts w:ascii="Times New Roman" w:hAnsi="Times New Roman" w:cs="Times New Roman"/>
-          <w:sz w:val="24"/>
-          <w:szCs w:val="24"/>
-        </w:rPr>
-        <w:t xml:space="preserve"> </w:t>
-      </w:r>
-      <w:r>
-        <w:rPr>
-          <w:rFonts w:ascii="Times New Roman" w:hAnsi="Times New Roman" w:cs="Times New Roman"/>
-          <w:sz w:val="24"/>
-          <w:szCs w:val="24"/>
-        </w:rPr>
-        <w:t>%}</w:t>
+      <w:proofErr w:type="gramStart"/>
+      <w:r>
+        <w:rPr>
+          <w:rFonts w:ascii="Times New Roman" w:hAnsi="Times New Roman" w:cs="Times New Roman"/>
+          <w:sz w:val="24"/>
+          <w:szCs w:val="24"/>
+        </w:rPr>
+        <w:t xml:space="preserve">{{ </w:t>
+      </w:r>
+      <w:proofErr w:type="spellStart"/>
+      <w:r>
+        <w:rPr>
+          <w:rFonts w:ascii="Times New Roman" w:hAnsi="Times New Roman" w:cs="Times New Roman"/>
+          <w:sz w:val="24"/>
+          <w:szCs w:val="24"/>
+        </w:rPr>
+        <w:t>other</w:t>
+      </w:r>
+      <w:proofErr w:type="gramEnd"/>
+      <w:r>
+        <w:rPr>
+          <w:rFonts w:ascii="Times New Roman" w:hAnsi="Times New Roman" w:cs="Times New Roman"/>
+          <w:sz w:val="24"/>
+          <w:szCs w:val="24"/>
+        </w:rPr>
+        <w:t>_parties</w:t>
+      </w:r>
+      <w:proofErr w:type="spellEnd"/>
+      <w:r>
+        <w:rPr>
+          <w:rFonts w:ascii="Times New Roman" w:hAnsi="Times New Roman" w:cs="Times New Roman"/>
+          <w:sz w:val="24"/>
+          <w:szCs w:val="24"/>
+        </w:rPr>
+        <w:t>[0] }} oppose</w:t>
+      </w:r>
+      <w:r>
+        <w:rPr>
+          <w:rFonts w:ascii="Times New Roman" w:hAnsi="Times New Roman" w:cs="Times New Roman"/>
+          <w:sz w:val="24"/>
+          <w:szCs w:val="24"/>
+        </w:rPr>
+        <w:t>s</w:t>
+      </w:r>
+      <w:r>
+        <w:rPr>
+          <w:rFonts w:ascii="Times New Roman" w:hAnsi="Times New Roman" w:cs="Times New Roman"/>
+          <w:sz w:val="24"/>
+          <w:szCs w:val="24"/>
+        </w:rPr>
+        <w:t xml:space="preserve"> the move</w:t>
+      </w:r>
+      <w:r>
+        <w:rPr>
+          <w:rFonts w:ascii="Times New Roman" w:hAnsi="Times New Roman" w:cs="Times New Roman"/>
+          <w:sz w:val="24"/>
+          <w:szCs w:val="24"/>
+        </w:rPr>
+        <w:t>.</w:t>
       </w:r>
     </w:p>
     <w:p>
@@ -1447,25 +1326,7 @@
           <w:sz w:val="24"/>
           <w:szCs w:val="24"/>
         </w:rPr>
-        <w:t xml:space="preserve"> if </w:t>
-      </w:r>
-      <w:proofErr w:type="spellStart"/>
-      <w:r>
-        <w:rPr>
-          <w:rFonts w:ascii="Times New Roman" w:hAnsi="Times New Roman" w:cs="Times New Roman"/>
-          <w:sz w:val="24"/>
-          <w:szCs w:val="24"/>
-        </w:rPr>
-        <w:t>domestic_violence</w:t>
-      </w:r>
-      <w:proofErr w:type="spellEnd"/>
-      <w:r>
-        <w:rPr>
-          <w:rFonts w:ascii="Times New Roman" w:hAnsi="Times New Roman" w:cs="Times New Roman"/>
-          <w:sz w:val="24"/>
-          <w:szCs w:val="24"/>
-        </w:rPr>
-        <w:t xml:space="preserve"> == True %}</w:t>
+        <w:t xml:space="preserve"> endif %}</w:t>
       </w:r>
     </w:p>
     <w:p>
@@ -1483,7 +1344,23 @@
           <w:sz w:val="24"/>
           <w:szCs w:val="24"/>
         </w:rPr>
-        <w:t xml:space="preserve">I am moving to </w:t>
+        <w:t>{%</w:t>
+      </w:r>
+      <w:r>
+        <w:rPr>
+          <w:rFonts w:ascii="Times New Roman" w:hAnsi="Times New Roman" w:cs="Times New Roman"/>
+          <w:sz w:val="24"/>
+          <w:szCs w:val="24"/>
+        </w:rPr>
+        <w:t>p</w:t>
+      </w:r>
+      <w:r>
+        <w:rPr>
+          <w:rFonts w:ascii="Times New Roman" w:hAnsi="Times New Roman" w:cs="Times New Roman"/>
+          <w:sz w:val="24"/>
+          <w:szCs w:val="24"/>
+        </w:rPr>
+        <w:t xml:space="preserve"> if </w:t>
       </w:r>
       <w:proofErr w:type="spellStart"/>
       <w:r>
@@ -1492,7 +1369,7 @@
           <w:sz w:val="24"/>
           <w:szCs w:val="24"/>
         </w:rPr>
-        <w:t>espcape</w:t>
+        <w:t>other_parent_opposition_cs</w:t>
       </w:r>
       <w:proofErr w:type="spellEnd"/>
       <w:r>
@@ -1501,97 +1378,23 @@
           <w:sz w:val="24"/>
           <w:szCs w:val="24"/>
         </w:rPr>
-        <w:t xml:space="preserve"> domestic violence by </w:t>
-      </w:r>
-      <w:proofErr w:type="gramStart"/>
-      <w:r>
-        <w:rPr>
-          <w:rFonts w:ascii="Times New Roman" w:hAnsi="Times New Roman" w:cs="Times New Roman"/>
-          <w:sz w:val="24"/>
-          <w:szCs w:val="24"/>
-        </w:rPr>
-        <w:t xml:space="preserve">{{ </w:t>
-      </w:r>
-      <w:proofErr w:type="spellStart"/>
-      <w:r>
-        <w:rPr>
-          <w:rFonts w:ascii="Times New Roman" w:hAnsi="Times New Roman" w:cs="Times New Roman"/>
-          <w:sz w:val="24"/>
-          <w:szCs w:val="24"/>
-        </w:rPr>
-        <w:t>other</w:t>
-      </w:r>
-      <w:proofErr w:type="gramEnd"/>
-      <w:r>
-        <w:rPr>
-          <w:rFonts w:ascii="Times New Roman" w:hAnsi="Times New Roman" w:cs="Times New Roman"/>
-          <w:sz w:val="24"/>
-          <w:szCs w:val="24"/>
-        </w:rPr>
-        <w:t>_parties</w:t>
-      </w:r>
-      <w:proofErr w:type="spellEnd"/>
-      <w:r>
-        <w:rPr>
-          <w:rFonts w:ascii="Times New Roman" w:hAnsi="Times New Roman" w:cs="Times New Roman"/>
-          <w:sz w:val="24"/>
-          <w:szCs w:val="24"/>
-        </w:rPr>
-        <w:t xml:space="preserve">[0] }}.  A brief summary of what </w:t>
-      </w:r>
-      <w:proofErr w:type="gramStart"/>
-      <w:r>
-        <w:rPr>
-          <w:rFonts w:ascii="Times New Roman" w:hAnsi="Times New Roman" w:cs="Times New Roman"/>
-          <w:sz w:val="24"/>
-          <w:szCs w:val="24"/>
-        </w:rPr>
-        <w:t xml:space="preserve">{{ </w:t>
-      </w:r>
-      <w:proofErr w:type="spellStart"/>
-      <w:r>
-        <w:rPr>
-          <w:rFonts w:ascii="Times New Roman" w:hAnsi="Times New Roman" w:cs="Times New Roman"/>
-          <w:sz w:val="24"/>
-          <w:szCs w:val="24"/>
-        </w:rPr>
-        <w:t>other</w:t>
-      </w:r>
-      <w:proofErr w:type="gramEnd"/>
-      <w:r>
-        <w:rPr>
-          <w:rFonts w:ascii="Times New Roman" w:hAnsi="Times New Roman" w:cs="Times New Roman"/>
-          <w:sz w:val="24"/>
-          <w:szCs w:val="24"/>
-        </w:rPr>
-        <w:t>_parties</w:t>
-      </w:r>
-      <w:proofErr w:type="spellEnd"/>
-      <w:r>
-        <w:rPr>
-          <w:rFonts w:ascii="Times New Roman" w:hAnsi="Times New Roman" w:cs="Times New Roman"/>
-          <w:sz w:val="24"/>
-          <w:szCs w:val="24"/>
-        </w:rPr>
-        <w:t xml:space="preserve">[0] }} did to me follows: {{ </w:t>
-      </w:r>
-      <w:proofErr w:type="spellStart"/>
-      <w:r>
-        <w:rPr>
-          <w:rFonts w:ascii="Times New Roman" w:hAnsi="Times New Roman" w:cs="Times New Roman"/>
-          <w:sz w:val="24"/>
-          <w:szCs w:val="24"/>
-        </w:rPr>
-        <w:t>domestic_violence_exp</w:t>
-      </w:r>
-      <w:proofErr w:type="spellEnd"/>
-      <w:r>
-        <w:rPr>
-          <w:rFonts w:ascii="Times New Roman" w:hAnsi="Times New Roman" w:cs="Times New Roman"/>
-          <w:sz w:val="24"/>
-          <w:szCs w:val="24"/>
-        </w:rPr>
-        <w:t xml:space="preserve"> }}</w:t>
+        <w:t xml:space="preserve"> == </w:t>
+      </w:r>
+      <w:r>
+        <w:rPr>
+          <w:rFonts w:ascii="Times New Roman" w:hAnsi="Times New Roman" w:cs="Times New Roman"/>
+          <w:sz w:val="24"/>
+          <w:szCs w:val="24"/>
+        </w:rPr>
+        <w:t>“Yes”</w:t>
+      </w:r>
+      <w:r>
+        <w:rPr>
+          <w:rFonts w:ascii="Times New Roman" w:hAnsi="Times New Roman" w:cs="Times New Roman"/>
+          <w:sz w:val="24"/>
+          <w:szCs w:val="24"/>
+        </w:rPr>
+        <w:t xml:space="preserve"> %}</w:t>
       </w:r>
     </w:p>
     <w:p>
@@ -1609,27 +1412,401 @@
           <w:sz w:val="24"/>
           <w:szCs w:val="24"/>
         </w:rPr>
-        <w:t>{%</w:t>
-      </w:r>
-      <w:r>
-        <w:rPr>
-          <w:rFonts w:ascii="Times New Roman" w:hAnsi="Times New Roman" w:cs="Times New Roman"/>
-          <w:sz w:val="24"/>
-          <w:szCs w:val="24"/>
-        </w:rPr>
-        <w:t>p</w:t>
-      </w:r>
-      <w:r>
-        <w:rPr>
-          <w:rFonts w:ascii="Times New Roman" w:hAnsi="Times New Roman" w:cs="Times New Roman"/>
-          <w:sz w:val="24"/>
-          <w:szCs w:val="24"/>
-        </w:rPr>
-        <w:t xml:space="preserve"> endif %}</w:t>
+        <w:t xml:space="preserve">I believe </w:t>
+      </w:r>
+      <w:proofErr w:type="gramStart"/>
+      <w:r>
+        <w:rPr>
+          <w:rFonts w:ascii="Times New Roman" w:hAnsi="Times New Roman" w:cs="Times New Roman"/>
+          <w:sz w:val="24"/>
+          <w:szCs w:val="24"/>
+        </w:rPr>
+        <w:t xml:space="preserve">{{ </w:t>
+      </w:r>
+      <w:proofErr w:type="spellStart"/>
+      <w:r>
+        <w:rPr>
+          <w:rFonts w:ascii="Times New Roman" w:hAnsi="Times New Roman" w:cs="Times New Roman"/>
+          <w:sz w:val="24"/>
+          <w:szCs w:val="24"/>
+        </w:rPr>
+        <w:t>other</w:t>
+      </w:r>
+      <w:proofErr w:type="gramEnd"/>
+      <w:r>
+        <w:rPr>
+          <w:rFonts w:ascii="Times New Roman" w:hAnsi="Times New Roman" w:cs="Times New Roman"/>
+          <w:sz w:val="24"/>
+          <w:szCs w:val="24"/>
+        </w:rPr>
+        <w:t>_parties</w:t>
+      </w:r>
+      <w:proofErr w:type="spellEnd"/>
+      <w:r>
+        <w:rPr>
+          <w:rFonts w:ascii="Times New Roman" w:hAnsi="Times New Roman" w:cs="Times New Roman"/>
+          <w:sz w:val="24"/>
+          <w:szCs w:val="24"/>
+        </w:rPr>
+        <w:t xml:space="preserve">[0] }} opposes the move due to the effects it may </w:t>
+      </w:r>
+      <w:r>
+        <w:rPr>
+          <w:rFonts w:ascii="Times New Roman" w:hAnsi="Times New Roman" w:cs="Times New Roman"/>
+          <w:sz w:val="24"/>
+          <w:szCs w:val="24"/>
+        </w:rPr>
+        <w:t>have on</w:t>
+      </w:r>
+      <w:r>
+        <w:rPr>
+          <w:rFonts w:ascii="Times New Roman" w:hAnsi="Times New Roman" w:cs="Times New Roman"/>
+          <w:sz w:val="24"/>
+          <w:szCs w:val="24"/>
+        </w:rPr>
+        <w:t xml:space="preserve"> </w:t>
+      </w:r>
+      <w:r>
+        <w:rPr>
+          <w:rFonts w:ascii="Times New Roman" w:hAnsi="Times New Roman" w:cs="Times New Roman"/>
+          <w:sz w:val="24"/>
+          <w:szCs w:val="24"/>
+        </w:rPr>
+        <w:t xml:space="preserve">the </w:t>
+      </w:r>
+      <w:r>
+        <w:rPr>
+          <w:rFonts w:ascii="Times New Roman" w:hAnsi="Times New Roman" w:cs="Times New Roman"/>
+          <w:sz w:val="24"/>
+          <w:szCs w:val="24"/>
+        </w:rPr>
+        <w:t xml:space="preserve">child support </w:t>
+      </w:r>
+      <w:r>
+        <w:rPr>
+          <w:rFonts w:ascii="Times New Roman" w:hAnsi="Times New Roman" w:cs="Times New Roman"/>
+          <w:sz w:val="24"/>
+          <w:szCs w:val="24"/>
+        </w:rPr>
+        <w:t>order</w:t>
+      </w:r>
+      <w:r>
+        <w:rPr>
+          <w:rFonts w:ascii="Times New Roman" w:hAnsi="Times New Roman" w:cs="Times New Roman"/>
+          <w:sz w:val="24"/>
+          <w:szCs w:val="24"/>
+        </w:rPr>
+        <w:t xml:space="preserve">.  I think this because, </w:t>
+      </w:r>
+      <w:proofErr w:type="gramStart"/>
+      <w:r>
+        <w:rPr>
+          <w:rFonts w:ascii="Times New Roman" w:hAnsi="Times New Roman" w:cs="Times New Roman"/>
+          <w:sz w:val="24"/>
+          <w:szCs w:val="24"/>
+        </w:rPr>
+        <w:t xml:space="preserve">{{ </w:t>
+      </w:r>
+      <w:proofErr w:type="spellStart"/>
+      <w:r>
+        <w:rPr>
+          <w:rFonts w:ascii="Times New Roman" w:hAnsi="Times New Roman" w:cs="Times New Roman"/>
+          <w:sz w:val="24"/>
+          <w:szCs w:val="24"/>
+        </w:rPr>
+        <w:t>other</w:t>
+      </w:r>
+      <w:proofErr w:type="gramEnd"/>
+      <w:r>
+        <w:rPr>
+          <w:rFonts w:ascii="Times New Roman" w:hAnsi="Times New Roman" w:cs="Times New Roman"/>
+          <w:sz w:val="24"/>
+          <w:szCs w:val="24"/>
+        </w:rPr>
+        <w:t>_parent_opposition_cs_exp</w:t>
+      </w:r>
+      <w:proofErr w:type="spellEnd"/>
+      <w:r>
+        <w:rPr>
+          <w:rFonts w:ascii="Times New Roman" w:hAnsi="Times New Roman" w:cs="Times New Roman"/>
+          <w:sz w:val="24"/>
+          <w:szCs w:val="24"/>
+        </w:rPr>
+        <w:t xml:space="preserve"> }}</w:t>
       </w:r>
     </w:p>
     <w:p>
       <w:pPr>
+        <w:spacing w:line="240" w:lineRule="auto"/>
+        <w:rPr>
+          <w:rFonts w:ascii="Times New Roman" w:hAnsi="Times New Roman" w:cs="Times New Roman"/>
+          <w:sz w:val="24"/>
+          <w:szCs w:val="24"/>
+        </w:rPr>
+      </w:pPr>
+      <w:r>
+        <w:rPr>
+          <w:rFonts w:ascii="Times New Roman" w:hAnsi="Times New Roman" w:cs="Times New Roman"/>
+          <w:sz w:val="24"/>
+          <w:szCs w:val="24"/>
+        </w:rPr>
+        <w:t>{</w:t>
+      </w:r>
+      <w:r>
+        <w:rPr>
+          <w:rFonts w:ascii="Times New Roman" w:hAnsi="Times New Roman" w:cs="Times New Roman"/>
+          <w:sz w:val="24"/>
+          <w:szCs w:val="24"/>
+        </w:rPr>
+        <w:t>%</w:t>
+      </w:r>
+      <w:r>
+        <w:rPr>
+          <w:rFonts w:ascii="Times New Roman" w:hAnsi="Times New Roman" w:cs="Times New Roman"/>
+          <w:sz w:val="24"/>
+          <w:szCs w:val="24"/>
+        </w:rPr>
+        <w:t>p</w:t>
+      </w:r>
+      <w:r>
+        <w:rPr>
+          <w:rFonts w:ascii="Times New Roman" w:hAnsi="Times New Roman" w:cs="Times New Roman"/>
+          <w:sz w:val="24"/>
+          <w:szCs w:val="24"/>
+        </w:rPr>
+        <w:t xml:space="preserve"> endif</w:t>
+      </w:r>
+      <w:r>
+        <w:rPr>
+          <w:rFonts w:ascii="Times New Roman" w:hAnsi="Times New Roman" w:cs="Times New Roman"/>
+          <w:sz w:val="24"/>
+          <w:szCs w:val="24"/>
+        </w:rPr>
+        <w:t xml:space="preserve"> </w:t>
+      </w:r>
+      <w:r>
+        <w:rPr>
+          <w:rFonts w:ascii="Times New Roman" w:hAnsi="Times New Roman" w:cs="Times New Roman"/>
+          <w:sz w:val="24"/>
+          <w:szCs w:val="24"/>
+        </w:rPr>
+        <w:t>%}</w:t>
+      </w:r>
+    </w:p>
+    <w:p>
+      <w:pPr>
+        <w:spacing w:line="240" w:lineRule="auto"/>
+        <w:rPr>
+          <w:rFonts w:ascii="Times New Roman" w:hAnsi="Times New Roman" w:cs="Times New Roman"/>
+          <w:sz w:val="24"/>
+          <w:szCs w:val="24"/>
+        </w:rPr>
+      </w:pPr>
+      <w:r>
+        <w:rPr>
+          <w:rFonts w:ascii="Times New Roman" w:hAnsi="Times New Roman" w:cs="Times New Roman"/>
+          <w:sz w:val="24"/>
+          <w:szCs w:val="24"/>
+        </w:rPr>
+        <w:t>{%</w:t>
+      </w:r>
+      <w:r>
+        <w:rPr>
+          <w:rFonts w:ascii="Times New Roman" w:hAnsi="Times New Roman" w:cs="Times New Roman"/>
+          <w:sz w:val="24"/>
+          <w:szCs w:val="24"/>
+        </w:rPr>
+        <w:t>p</w:t>
+      </w:r>
+      <w:r>
+        <w:rPr>
+          <w:rFonts w:ascii="Times New Roman" w:hAnsi="Times New Roman" w:cs="Times New Roman"/>
+          <w:sz w:val="24"/>
+          <w:szCs w:val="24"/>
+        </w:rPr>
+        <w:t xml:space="preserve"> if </w:t>
+      </w:r>
+      <w:proofErr w:type="spellStart"/>
+      <w:r>
+        <w:rPr>
+          <w:rFonts w:ascii="Times New Roman" w:hAnsi="Times New Roman" w:cs="Times New Roman"/>
+          <w:sz w:val="24"/>
+          <w:szCs w:val="24"/>
+        </w:rPr>
+        <w:t>domestic_violence</w:t>
+      </w:r>
+      <w:proofErr w:type="spellEnd"/>
+      <w:r>
+        <w:rPr>
+          <w:rFonts w:ascii="Times New Roman" w:hAnsi="Times New Roman" w:cs="Times New Roman"/>
+          <w:sz w:val="24"/>
+          <w:szCs w:val="24"/>
+        </w:rPr>
+        <w:t xml:space="preserve"> == True %}</w:t>
+      </w:r>
+    </w:p>
+    <w:p>
+      <w:pPr>
+        <w:spacing w:line="240" w:lineRule="auto"/>
+        <w:rPr>
+          <w:rFonts w:ascii="Times New Roman" w:hAnsi="Times New Roman" w:cs="Times New Roman"/>
+          <w:sz w:val="24"/>
+          <w:szCs w:val="24"/>
+        </w:rPr>
+      </w:pPr>
+      <w:r>
+        <w:rPr>
+          <w:rFonts w:ascii="Times New Roman" w:hAnsi="Times New Roman" w:cs="Times New Roman"/>
+          <w:sz w:val="24"/>
+          <w:szCs w:val="24"/>
+        </w:rPr>
+        <w:t xml:space="preserve">I am moving to </w:t>
+      </w:r>
+      <w:proofErr w:type="spellStart"/>
+      <w:r>
+        <w:rPr>
+          <w:rFonts w:ascii="Times New Roman" w:hAnsi="Times New Roman" w:cs="Times New Roman"/>
+          <w:sz w:val="24"/>
+          <w:szCs w:val="24"/>
+        </w:rPr>
+        <w:t>espcape</w:t>
+      </w:r>
+      <w:proofErr w:type="spellEnd"/>
+      <w:r>
+        <w:rPr>
+          <w:rFonts w:ascii="Times New Roman" w:hAnsi="Times New Roman" w:cs="Times New Roman"/>
+          <w:sz w:val="24"/>
+          <w:szCs w:val="24"/>
+        </w:rPr>
+        <w:t xml:space="preserve"> domestic violence by </w:t>
+      </w:r>
+      <w:proofErr w:type="gramStart"/>
+      <w:r>
+        <w:rPr>
+          <w:rFonts w:ascii="Times New Roman" w:hAnsi="Times New Roman" w:cs="Times New Roman"/>
+          <w:sz w:val="24"/>
+          <w:szCs w:val="24"/>
+        </w:rPr>
+        <w:t xml:space="preserve">{{ </w:t>
+      </w:r>
+      <w:proofErr w:type="spellStart"/>
+      <w:r>
+        <w:rPr>
+          <w:rFonts w:ascii="Times New Roman" w:hAnsi="Times New Roman" w:cs="Times New Roman"/>
+          <w:sz w:val="24"/>
+          <w:szCs w:val="24"/>
+        </w:rPr>
+        <w:t>other</w:t>
+      </w:r>
+      <w:proofErr w:type="gramEnd"/>
+      <w:r>
+        <w:rPr>
+          <w:rFonts w:ascii="Times New Roman" w:hAnsi="Times New Roman" w:cs="Times New Roman"/>
+          <w:sz w:val="24"/>
+          <w:szCs w:val="24"/>
+        </w:rPr>
+        <w:t>_parties</w:t>
+      </w:r>
+      <w:proofErr w:type="spellEnd"/>
+      <w:r>
+        <w:rPr>
+          <w:rFonts w:ascii="Times New Roman" w:hAnsi="Times New Roman" w:cs="Times New Roman"/>
+          <w:sz w:val="24"/>
+          <w:szCs w:val="24"/>
+        </w:rPr>
+        <w:t xml:space="preserve">[0] }}.  A brief summary of what </w:t>
+      </w:r>
+      <w:proofErr w:type="gramStart"/>
+      <w:r>
+        <w:rPr>
+          <w:rFonts w:ascii="Times New Roman" w:hAnsi="Times New Roman" w:cs="Times New Roman"/>
+          <w:sz w:val="24"/>
+          <w:szCs w:val="24"/>
+        </w:rPr>
+        <w:t xml:space="preserve">{{ </w:t>
+      </w:r>
+      <w:proofErr w:type="spellStart"/>
+      <w:r>
+        <w:rPr>
+          <w:rFonts w:ascii="Times New Roman" w:hAnsi="Times New Roman" w:cs="Times New Roman"/>
+          <w:sz w:val="24"/>
+          <w:szCs w:val="24"/>
+        </w:rPr>
+        <w:t>other</w:t>
+      </w:r>
+      <w:proofErr w:type="gramEnd"/>
+      <w:r>
+        <w:rPr>
+          <w:rFonts w:ascii="Times New Roman" w:hAnsi="Times New Roman" w:cs="Times New Roman"/>
+          <w:sz w:val="24"/>
+          <w:szCs w:val="24"/>
+        </w:rPr>
+        <w:t>_parties</w:t>
+      </w:r>
+      <w:proofErr w:type="spellEnd"/>
+      <w:r>
+        <w:rPr>
+          <w:rFonts w:ascii="Times New Roman" w:hAnsi="Times New Roman" w:cs="Times New Roman"/>
+          <w:sz w:val="24"/>
+          <w:szCs w:val="24"/>
+        </w:rPr>
+        <w:t xml:space="preserve">[0] }} did to me follows: {{ </w:t>
+      </w:r>
+      <w:proofErr w:type="spellStart"/>
+      <w:r>
+        <w:rPr>
+          <w:rFonts w:ascii="Times New Roman" w:hAnsi="Times New Roman" w:cs="Times New Roman"/>
+          <w:sz w:val="24"/>
+          <w:szCs w:val="24"/>
+        </w:rPr>
+        <w:t>domestic_violence_exp</w:t>
+      </w:r>
+      <w:proofErr w:type="spellEnd"/>
+      <w:r>
+        <w:rPr>
+          <w:rFonts w:ascii="Times New Roman" w:hAnsi="Times New Roman" w:cs="Times New Roman"/>
+          <w:sz w:val="24"/>
+          <w:szCs w:val="24"/>
+        </w:rPr>
+        <w:t xml:space="preserve"> }}</w:t>
+      </w:r>
+    </w:p>
+    <w:p>
+      <w:pPr>
+        <w:spacing w:line="240" w:lineRule="auto"/>
+        <w:rPr>
+          <w:rFonts w:ascii="Times New Roman" w:hAnsi="Times New Roman" w:cs="Times New Roman"/>
+          <w:sz w:val="24"/>
+          <w:szCs w:val="24"/>
+        </w:rPr>
+      </w:pPr>
+      <w:r>
+        <w:rPr>
+          <w:rFonts w:ascii="Times New Roman" w:hAnsi="Times New Roman" w:cs="Times New Roman"/>
+          <w:sz w:val="24"/>
+          <w:szCs w:val="24"/>
+        </w:rPr>
+        <w:t>{%</w:t>
+      </w:r>
+      <w:r>
+        <w:rPr>
+          <w:rFonts w:ascii="Times New Roman" w:hAnsi="Times New Roman" w:cs="Times New Roman"/>
+          <w:sz w:val="24"/>
+          <w:szCs w:val="24"/>
+        </w:rPr>
+        <w:t>p</w:t>
+      </w:r>
+      <w:r>
+        <w:rPr>
+          <w:rFonts w:ascii="Times New Roman" w:hAnsi="Times New Roman" w:cs="Times New Roman"/>
+          <w:sz w:val="24"/>
+          <w:szCs w:val="24"/>
+        </w:rPr>
+        <w:t xml:space="preserve"> endif %}</w:t>
+      </w:r>
+    </w:p>
+    <w:p>
+      <w:pPr>
         <w:rPr>
           <w:rFonts w:ascii="Times New Roman" w:hAnsi="Times New Roman" w:cs="Times New Roman"/>
           <w:b/>
@@ -1735,6 +1912,7 @@
           <w:sz w:val="24"/>
           <w:szCs w:val="24"/>
         </w:rPr>
+        <w:lastRenderedPageBreak/>
         <w:t xml:space="preserve">I want to move the legal residence of my child </w:t>
       </w:r>
       <w:proofErr w:type="gramStart"/>
@@ -2106,7 +2284,6 @@
           <w:sz w:val="24"/>
           <w:szCs w:val="24"/>
         </w:rPr>
-        <w:lastRenderedPageBreak/>
         <w:t>{%</w:t>
       </w:r>
       <w:r>
@@ -4737,20 +4914,20 @@
 </file>
 
 <file path=customXml/item1.xml><?xml version="1.0" encoding="utf-8"?>
-<p:properties xmlns:p="http://schemas.microsoft.com/office/2006/metadata/properties" xmlns:xsi="http://www.w3.org/2001/XMLSchema-instance" xmlns:pc="http://schemas.microsoft.com/office/infopath/2007/PartnerControls">
-  <documentManagement>
-    <_activity xmlns="297510cd-30e8-4429-bab4-c6259e36c9b2" xsi:nil="true"/>
-  </documentManagement>
-</p:properties>
-</file>
-
-<file path=customXml/item2.xml><?xml version="1.0" encoding="utf-8"?>
 <?mso-contentType ?>
 <FormTemplates xmlns="http://schemas.microsoft.com/sharepoint/v3/contenttype/forms">
   <Display>DocumentLibraryForm</Display>
   <Edit>DocumentLibraryForm</Edit>
   <New>DocumentLibraryForm</New>
 </FormTemplates>
+</file>
+
+<file path=customXml/item2.xml><?xml version="1.0" encoding="utf-8"?>
+<p:properties xmlns:p="http://schemas.microsoft.com/office/2006/metadata/properties" xmlns:xsi="http://www.w3.org/2001/XMLSchema-instance" xmlns:pc="http://schemas.microsoft.com/office/infopath/2007/PartnerControls">
+  <documentManagement>
+    <_activity xmlns="297510cd-30e8-4429-bab4-c6259e36c9b2" xsi:nil="true"/>
+  </documentManagement>
+</p:properties>
 </file>
 
 <file path=customXml/item3.xml><?xml version="1.0" encoding="utf-8"?>
@@ -4981,19 +5158,19 @@
 </file>
 
 <file path=customXml/itemProps1.xml><?xml version="1.0" encoding="utf-8"?>
+<ds:datastoreItem xmlns:ds="http://schemas.openxmlformats.org/officeDocument/2006/customXml" ds:itemID="{0946B3B7-9868-40B3-962E-691515FEBE2E}">
+  <ds:schemaRefs>
+    <ds:schemaRef ds:uri="http://schemas.microsoft.com/sharepoint/v3/contenttype/forms"/>
+  </ds:schemaRefs>
+</ds:datastoreItem>
+</file>
+
+<file path=customXml/itemProps2.xml><?xml version="1.0" encoding="utf-8"?>
 <ds:datastoreItem xmlns:ds="http://schemas.openxmlformats.org/officeDocument/2006/customXml" ds:itemID="{C49CA7F1-33E2-440C-B1DE-853246E599E3}">
   <ds:schemaRefs>
     <ds:schemaRef ds:uri="http://schemas.microsoft.com/office/2006/metadata/properties"/>
     <ds:schemaRef ds:uri="http://schemas.microsoft.com/office/infopath/2007/PartnerControls"/>
     <ds:schemaRef ds:uri="297510cd-30e8-4429-bab4-c6259e36c9b2"/>
-  </ds:schemaRefs>
-</ds:datastoreItem>
-</file>
-
-<file path=customXml/itemProps2.xml><?xml version="1.0" encoding="utf-8"?>
-<ds:datastoreItem xmlns:ds="http://schemas.openxmlformats.org/officeDocument/2006/customXml" ds:itemID="{0946B3B7-9868-40B3-962E-691515FEBE2E}">
-  <ds:schemaRefs>
-    <ds:schemaRef ds:uri="http://schemas.microsoft.com/sharepoint/v3/contenttype/forms"/>
   </ds:schemaRefs>
 </ds:datastoreItem>
 </file>

</xml_diff>

<commit_message>
update displays correct children info and court number
</commit_message>
<xml_diff>
--- a/docassemble/MLHMotionRegardingChangeOfDomicile/data/templates/motion_re_cod_attachment.docx
+++ b/docassemble/MLHMotionRegardingChangeOfDomicile/data/templates/motion_re_cod_attachment.docx
@@ -1,6 +1,6 @@
 
 <file path=word/document.xml><?xml version="1.0" encoding="utf-8"?>
-<w:document xmlns:wpc="http://schemas.microsoft.com/office/word/2010/wordprocessingCanvas" xmlns:cx="http://schemas.microsoft.com/office/drawing/2014/chartex" xmlns:cx1="http://schemas.microsoft.com/office/drawing/2015/9/8/chartex" xmlns:cx2="http://schemas.microsoft.com/office/drawing/2015/10/21/chartex" xmlns:cx3="http://schemas.microsoft.com/office/drawing/2016/5/9/chartex" xmlns:cx4="http://schemas.microsoft.com/office/drawing/2016/5/10/chartex" xmlns:cx5="http://schemas.microsoft.com/office/drawing/2016/5/11/chartex" xmlns:cx6="http://schemas.microsoft.com/office/drawing/2016/5/12/chartex" xmlns:cx7="http://schemas.microsoft.com/office/drawing/2016/5/13/chartex" xmlns:cx8="http://schemas.microsoft.com/office/drawing/2016/5/14/chartex" xmlns:mc="http://schemas.openxmlformats.org/markup-compatibility/2006" xmlns:aink="http://schemas.microsoft.com/office/drawing/2016/ink" xmlns:am3d="http://schemas.microsoft.com/office/drawing/2017/model3d" xmlns:o="urn:schemas-microsoft-com:office:office" xmlns:oel="http://schemas.microsoft.com/office/2019/extlst" xmlns:r="http://schemas.openxmlformats.org/officeDocument/2006/relationships" xmlns:m="http://schemas.openxmlformats.org/officeDocument/2006/math" xmlns:v="urn:schemas-microsoft-com:vml" xmlns:wp14="http://schemas.microsoft.com/office/word/2010/wordprocessingDrawing" xmlns:wp="http://schemas.openxmlformats.org/drawingml/2006/wordprocessingDrawing" xmlns:w10="urn:schemas-microsoft-com:office:word" xmlns:w="http://schemas.openxmlformats.org/wordprocessingml/2006/main" xmlns:w14="http://schemas.microsoft.com/office/word/2010/wordml" xmlns:w15="http://schemas.microsoft.com/office/word/2012/wordml" xmlns:w16cex="http://schemas.microsoft.com/office/word/2018/wordml/cex" xmlns:w16cid="http://schemas.microsoft.com/office/word/2016/wordml/cid" xmlns:w16="http://schemas.microsoft.com/office/word/2018/wordml" xmlns:w16sdtdh="http://schemas.microsoft.com/office/word/2020/wordml/sdtdatahash" xmlns:w16se="http://schemas.microsoft.com/office/word/2015/wordml/symex" xmlns:wpg="http://schemas.microsoft.com/office/word/2010/wordprocessingGroup" xmlns:wpi="http://schemas.microsoft.com/office/word/2010/wordprocessingInk" xmlns:wne="http://schemas.microsoft.com/office/word/2006/wordml" xmlns:wps="http://schemas.microsoft.com/office/word/2010/wordprocessingShape" mc:Ignorable="w14 w15 w16se w16cid w16 w16cex w16sdtdh wp14">
+<w:document xmlns:wpc="http://schemas.microsoft.com/office/word/2010/wordprocessingCanvas" xmlns:cx="http://schemas.microsoft.com/office/drawing/2014/chartex" xmlns:cx1="http://schemas.microsoft.com/office/drawing/2015/9/8/chartex" xmlns:cx2="http://schemas.microsoft.com/office/drawing/2015/10/21/chartex" xmlns:cx3="http://schemas.microsoft.com/office/drawing/2016/5/9/chartex" xmlns:cx4="http://schemas.microsoft.com/office/drawing/2016/5/10/chartex" xmlns:cx5="http://schemas.microsoft.com/office/drawing/2016/5/11/chartex" xmlns:cx6="http://schemas.microsoft.com/office/drawing/2016/5/12/chartex" xmlns:cx7="http://schemas.microsoft.com/office/drawing/2016/5/13/chartex" xmlns:cx8="http://schemas.microsoft.com/office/drawing/2016/5/14/chartex" xmlns:mc="http://schemas.openxmlformats.org/markup-compatibility/2006" xmlns:aink="http://schemas.microsoft.com/office/drawing/2016/ink" xmlns:am3d="http://schemas.microsoft.com/office/drawing/2017/model3d" xmlns:o="urn:schemas-microsoft-com:office:office" xmlns:oel="http://schemas.microsoft.com/office/2019/extlst" xmlns:r="http://schemas.openxmlformats.org/officeDocument/2006/relationships" xmlns:m="http://schemas.openxmlformats.org/officeDocument/2006/math" xmlns:v="urn:schemas-microsoft-com:vml" xmlns:wp14="http://schemas.microsoft.com/office/word/2010/wordprocessingDrawing" xmlns:wp="http://schemas.openxmlformats.org/drawingml/2006/wordprocessingDrawing" xmlns:w10="urn:schemas-microsoft-com:office:word" xmlns:w="http://schemas.openxmlformats.org/wordprocessingml/2006/main" xmlns:w14="http://schemas.microsoft.com/office/word/2010/wordml" xmlns:w15="http://schemas.microsoft.com/office/word/2012/wordml" xmlns:w16cex="http://schemas.microsoft.com/office/word/2018/wordml/cex" xmlns:w16cid="http://schemas.microsoft.com/office/word/2016/wordml/cid" xmlns:w16="http://schemas.microsoft.com/office/word/2018/wordml" xmlns:w16du="http://schemas.microsoft.com/office/word/2023/wordml/word16du" xmlns:w16sdtdh="http://schemas.microsoft.com/office/word/2020/wordml/sdtdatahash" xmlns:w16se="http://schemas.microsoft.com/office/word/2015/wordml/symex" xmlns:wpg="http://schemas.microsoft.com/office/word/2010/wordprocessingGroup" xmlns:wpi="http://schemas.microsoft.com/office/word/2010/wordprocessingInk" xmlns:wne="http://schemas.microsoft.com/office/word/2006/wordml" xmlns:wps="http://schemas.microsoft.com/office/word/2010/wordprocessingShape" mc:Ignorable="w14 w15 w16se w16cid w16 w16cex w16sdtdh w16du wp14">
   <w:body>
     <w:tbl>
       <w:tblPr>
@@ -60,7 +60,6 @@
                 <w:szCs w:val="24"/>
               </w:rPr>
             </w:pPr>
-            <w:proofErr w:type="gramStart"/>
             <w:r>
               <w:rPr>
                 <w:rFonts w:ascii="Times New Roman" w:hAnsi="Times New Roman" w:cs="Times New Roman"/>
@@ -70,9 +69,8 @@
                 <w:sz w:val="24"/>
                 <w:szCs w:val="24"/>
               </w:rPr>
-              <w:t>{{ trial</w:t>
+              <w:t xml:space="preserve">{{ </w:t>
             </w:r>
-            <w:proofErr w:type="gramEnd"/>
             <w:r>
               <w:rPr>
                 <w:rFonts w:ascii="Times New Roman" w:hAnsi="Times New Roman" w:cs="Times New Roman"/>
@@ -82,7 +80,40 @@
                 <w:sz w:val="24"/>
                 <w:szCs w:val="24"/>
               </w:rPr>
-              <w:t>_court }}</w:t>
+              <w:t>the_</w:t>
+            </w:r>
+            <w:r>
+              <w:rPr>
+                <w:rFonts w:ascii="Times New Roman" w:hAnsi="Times New Roman" w:cs="Times New Roman"/>
+                <w:b/>
+                <w:bCs/>
+                <w:caps/>
+                <w:sz w:val="24"/>
+                <w:szCs w:val="24"/>
+              </w:rPr>
+              <w:t>court</w:t>
+            </w:r>
+            <w:r>
+              <w:rPr>
+                <w:rFonts w:ascii="Times New Roman" w:hAnsi="Times New Roman" w:cs="Times New Roman"/>
+                <w:b/>
+                <w:bCs/>
+                <w:caps/>
+                <w:sz w:val="24"/>
+                <w:szCs w:val="24"/>
+              </w:rPr>
+              <w:t>_number</w:t>
+            </w:r>
+            <w:r>
+              <w:rPr>
+                <w:rFonts w:ascii="Times New Roman" w:hAnsi="Times New Roman" w:cs="Times New Roman"/>
+                <w:b/>
+                <w:bCs/>
+                <w:caps/>
+                <w:sz w:val="24"/>
+                <w:szCs w:val="24"/>
+              </w:rPr>
+              <w:t xml:space="preserve"> }}</w:t>
             </w:r>
             <w:r>
               <w:rPr>
@@ -116,7 +147,6 @@
                 <w:szCs w:val="20"/>
               </w:rPr>
             </w:pPr>
-            <w:proofErr w:type="gramStart"/>
             <w:r>
               <w:rPr>
                 <w:rFonts w:ascii="Times New Roman" w:hAnsi="Times New Roman" w:cs="Times New Roman"/>
@@ -150,7 +180,6 @@
               </w:rPr>
               <w:t>county</w:t>
             </w:r>
-            <w:proofErr w:type="gramEnd"/>
             <w:r>
               <w:rPr>
                 <w:rFonts w:ascii="Times New Roman" w:hAnsi="Times New Roman" w:cs="Times New Roman"/>
@@ -234,7 +263,27 @@
                 <w:szCs w:val="24"/>
               </w:rPr>
               <w:br/>
-              <w:t>MOTION REGARDING CHANGE OF DOMICILE/LEGALRESIDENCE</w:t>
+              <w:t>MOTION REGARDING CHANGE OF DOMICILE/LEGAL</w:t>
+            </w:r>
+            <w:r>
+              <w:rPr>
+                <w:rFonts w:ascii="Times New Roman" w:hAnsi="Times New Roman" w:cs="Times New Roman"/>
+                <w:b/>
+                <w:bCs/>
+                <w:sz w:val="24"/>
+                <w:szCs w:val="24"/>
+              </w:rPr>
+              <w:t xml:space="preserve"> </w:t>
+            </w:r>
+            <w:r>
+              <w:rPr>
+                <w:rFonts w:ascii="Times New Roman" w:hAnsi="Times New Roman" w:cs="Times New Roman"/>
+                <w:b/>
+                <w:bCs/>
+                <w:sz w:val="24"/>
+                <w:szCs w:val="24"/>
+              </w:rPr>
+              <w:t>RESIDENCE</w:t>
             </w:r>
           </w:p>
         </w:tc>
@@ -291,7 +340,6 @@
                 <w:szCs w:val="20"/>
               </w:rPr>
             </w:pPr>
-            <w:proofErr w:type="gramStart"/>
             <w:r>
               <w:rPr>
                 <w:rFonts w:ascii="Times New Roman" w:hAnsi="Times New Roman" w:cs="Times New Roman"/>
@@ -300,31 +348,8 @@
                 <w:sz w:val="24"/>
                 <w:szCs w:val="24"/>
               </w:rPr>
-              <w:t xml:space="preserve">{{ </w:t>
+              <w:t>{{ docket_number</w:t>
             </w:r>
-            <w:proofErr w:type="spellStart"/>
-            <w:r>
-              <w:rPr>
-                <w:rFonts w:ascii="Times New Roman" w:hAnsi="Times New Roman" w:cs="Times New Roman"/>
-                <w:b/>
-                <w:bCs/>
-                <w:sz w:val="24"/>
-                <w:szCs w:val="24"/>
-              </w:rPr>
-              <w:t>docket</w:t>
-            </w:r>
-            <w:proofErr w:type="gramEnd"/>
-            <w:r>
-              <w:rPr>
-                <w:rFonts w:ascii="Times New Roman" w:hAnsi="Times New Roman" w:cs="Times New Roman"/>
-                <w:b/>
-                <w:bCs/>
-                <w:sz w:val="24"/>
-                <w:szCs w:val="24"/>
-              </w:rPr>
-              <w:t>_number</w:t>
-            </w:r>
-            <w:proofErr w:type="spellEnd"/>
             <w:r>
               <w:rPr>
                 <w:rFonts w:ascii="Times New Roman" w:hAnsi="Times New Roman" w:cs="Times New Roman"/>
@@ -396,7 +421,6 @@
         </w:rPr>
         <w:t xml:space="preserve">My proposed new residence is </w:t>
       </w:r>
-      <w:proofErr w:type="gramStart"/>
       <w:r>
         <w:rPr>
           <w:rFonts w:ascii="Times New Roman" w:hAnsi="Times New Roman" w:cs="Times New Roman"/>
@@ -405,32 +429,13 @@
         </w:rPr>
         <w:t xml:space="preserve">{{ </w:t>
       </w:r>
-      <w:proofErr w:type="spellStart"/>
-      <w:r>
-        <w:rPr>
-          <w:rFonts w:ascii="Times New Roman" w:hAnsi="Times New Roman" w:cs="Times New Roman"/>
-          <w:sz w:val="24"/>
-          <w:szCs w:val="24"/>
-        </w:rPr>
-        <w:t>distance</w:t>
-      </w:r>
-      <w:proofErr w:type="gramEnd"/>
-      <w:r>
-        <w:rPr>
-          <w:rFonts w:ascii="Times New Roman" w:hAnsi="Times New Roman" w:cs="Times New Roman"/>
-          <w:sz w:val="24"/>
-          <w:szCs w:val="24"/>
-        </w:rPr>
-        <w:t>_from_other_parent</w:t>
-      </w:r>
-      <w:proofErr w:type="spellEnd"/>
-      <w:r>
-        <w:rPr>
-          <w:rFonts w:ascii="Times New Roman" w:hAnsi="Times New Roman" w:cs="Times New Roman"/>
-          <w:sz w:val="24"/>
-          <w:szCs w:val="24"/>
-        </w:rPr>
-        <w:t xml:space="preserve"> </w:t>
+      <w:r>
+        <w:rPr>
+          <w:rFonts w:ascii="Times New Roman" w:hAnsi="Times New Roman" w:cs="Times New Roman"/>
+          <w:sz w:val="24"/>
+          <w:szCs w:val="24"/>
+        </w:rPr>
+        <w:t xml:space="preserve">distance_from_other_parent </w:t>
       </w:r>
       <w:r>
         <w:rPr>
@@ -454,33 +459,15 @@
           <w:sz w:val="24"/>
           <w:szCs w:val="24"/>
         </w:rPr>
-        <w:t xml:space="preserve">{{ </w:t>
-      </w:r>
-      <w:proofErr w:type="spellStart"/>
-      <w:r>
-        <w:rPr>
-          <w:rFonts w:ascii="Times New Roman" w:hAnsi="Times New Roman" w:cs="Times New Roman"/>
-          <w:sz w:val="24"/>
-          <w:szCs w:val="24"/>
-        </w:rPr>
-        <w:t>other_</w:t>
-      </w:r>
-      <w:r>
-        <w:rPr>
-          <w:rFonts w:ascii="Times New Roman" w:hAnsi="Times New Roman" w:cs="Times New Roman"/>
-          <w:sz w:val="24"/>
-          <w:szCs w:val="24"/>
-        </w:rPr>
-        <w:t>parties</w:t>
-      </w:r>
-      <w:proofErr w:type="spellEnd"/>
-      <w:r>
-        <w:rPr>
-          <w:rFonts w:ascii="Times New Roman" w:hAnsi="Times New Roman" w:cs="Times New Roman"/>
-          <w:sz w:val="24"/>
-          <w:szCs w:val="24"/>
-        </w:rPr>
-        <w:t>[0]</w:t>
+        <w:t>{{ other_</w:t>
+      </w:r>
+      <w:r>
+        <w:rPr>
+          <w:rFonts w:ascii="Times New Roman" w:hAnsi="Times New Roman" w:cs="Times New Roman"/>
+          <w:sz w:val="24"/>
+          <w:szCs w:val="24"/>
+        </w:rPr>
+        <w:t>parties[0]</w:t>
       </w:r>
       <w:r>
         <w:rPr>
@@ -515,7 +502,6 @@
         </w:rPr>
         <w:t xml:space="preserve">My proposed new residence is </w:t>
       </w:r>
-      <w:proofErr w:type="gramStart"/>
       <w:r>
         <w:rPr>
           <w:rFonts w:ascii="Times New Roman" w:hAnsi="Times New Roman" w:cs="Times New Roman"/>
@@ -524,32 +510,13 @@
         </w:rPr>
         <w:t xml:space="preserve">{{ </w:t>
       </w:r>
-      <w:proofErr w:type="spellStart"/>
-      <w:r>
-        <w:rPr>
-          <w:rFonts w:ascii="Times New Roman" w:hAnsi="Times New Roman" w:cs="Times New Roman"/>
-          <w:sz w:val="24"/>
-          <w:szCs w:val="24"/>
-        </w:rPr>
-        <w:t>distance</w:t>
-      </w:r>
-      <w:proofErr w:type="gramEnd"/>
-      <w:r>
-        <w:rPr>
-          <w:rFonts w:ascii="Times New Roman" w:hAnsi="Times New Roman" w:cs="Times New Roman"/>
-          <w:sz w:val="24"/>
-          <w:szCs w:val="24"/>
-        </w:rPr>
-        <w:t>_from_current_residence</w:t>
-      </w:r>
-      <w:proofErr w:type="spellEnd"/>
-      <w:r>
-        <w:rPr>
-          <w:rFonts w:ascii="Times New Roman" w:hAnsi="Times New Roman" w:cs="Times New Roman"/>
-          <w:sz w:val="24"/>
-          <w:szCs w:val="24"/>
-        </w:rPr>
-        <w:t xml:space="preserve"> </w:t>
+      <w:r>
+        <w:rPr>
+          <w:rFonts w:ascii="Times New Roman" w:hAnsi="Times New Roman" w:cs="Times New Roman"/>
+          <w:sz w:val="24"/>
+          <w:szCs w:val="24"/>
+        </w:rPr>
+        <w:t xml:space="preserve">distance_from_current_residence </w:t>
       </w:r>
       <w:r>
         <w:rPr>
@@ -582,35 +549,63 @@
           <w:sz w:val="24"/>
           <w:szCs w:val="24"/>
         </w:rPr>
-        <w:t xml:space="preserve">{%p if </w:t>
-      </w:r>
-      <w:proofErr w:type="spellStart"/>
-      <w:proofErr w:type="gramStart"/>
-      <w:r>
-        <w:rPr>
-          <w:rFonts w:ascii="Times New Roman" w:hAnsi="Times New Roman" w:cs="Times New Roman"/>
-          <w:sz w:val="24"/>
-          <w:szCs w:val="24"/>
-        </w:rPr>
-        <w:t>children.target</w:t>
-      </w:r>
-      <w:proofErr w:type="gramEnd"/>
-      <w:r>
-        <w:rPr>
-          <w:rFonts w:ascii="Times New Roman" w:hAnsi="Times New Roman" w:cs="Times New Roman"/>
-          <w:sz w:val="24"/>
-          <w:szCs w:val="24"/>
-        </w:rPr>
-        <w:t>_number</w:t>
-      </w:r>
-      <w:proofErr w:type="spellEnd"/>
-      <w:r>
-        <w:rPr>
-          <w:rFonts w:ascii="Times New Roman" w:hAnsi="Times New Roman" w:cs="Times New Roman"/>
-          <w:sz w:val="24"/>
-          <w:szCs w:val="24"/>
-        </w:rPr>
-        <w:t xml:space="preserve"> == 1 %}</w:t>
+        <w:t xml:space="preserve">I want the court to allow me and my </w:t>
+      </w:r>
+      <w:r>
+        <w:rPr>
+          <w:rFonts w:ascii="Times New Roman" w:hAnsi="Times New Roman" w:cs="Times New Roman"/>
+          <w:sz w:val="24"/>
+          <w:szCs w:val="24"/>
+        </w:rPr>
+        <w:t>{{ children.as_noun(‘child’) }}</w:t>
+      </w:r>
+      <w:r>
+        <w:rPr>
+          <w:rFonts w:ascii="Times New Roman" w:hAnsi="Times New Roman" w:cs="Times New Roman"/>
+          <w:sz w:val="24"/>
+          <w:szCs w:val="24"/>
+        </w:rPr>
+        <w:t>,</w:t>
+      </w:r>
+      <w:r>
+        <w:rPr>
+          <w:rFonts w:ascii="Times New Roman" w:hAnsi="Times New Roman" w:cs="Times New Roman"/>
+          <w:sz w:val="24"/>
+          <w:szCs w:val="24"/>
+        </w:rPr>
+        <w:t xml:space="preserve"> {% for child in children %}{% if loop.first %}{{ child.name }}, DOB: {{ child.birthdate }}{% endif %}{% if not loop.first and not loop.last %}, {{ child.name }}, DOB: {{ child.birthdate }}{% endif %}{% if loop.last and loop.index0 &gt; 1 %}, and {{ child.name }}, DOB: {{ child.birthdate }}{% endif %}{% if loop.last and loop.index0 == 1 %} and {{ child.name }}, DOB: {{ child.birthdate }}{% endif %}{% endfor %}</w:t>
+      </w:r>
+      <w:r>
+        <w:rPr>
+          <w:rFonts w:ascii="Times New Roman" w:hAnsi="Times New Roman" w:cs="Times New Roman"/>
+          <w:sz w:val="24"/>
+          <w:szCs w:val="24"/>
+        </w:rPr>
+        <w:t xml:space="preserve"> </w:t>
+      </w:r>
+      <w:r>
+        <w:rPr>
+          <w:rFonts w:ascii="Times New Roman" w:hAnsi="Times New Roman" w:cs="Times New Roman"/>
+          <w:sz w:val="24"/>
+          <w:szCs w:val="24"/>
+        </w:rPr>
+        <w:t xml:space="preserve">to move because: {{ </w:t>
+      </w:r>
+      <w:r>
+        <w:rPr>
+          <w:rFonts w:ascii="Times New Roman" w:hAnsi="Times New Roman" w:cs="Times New Roman"/>
+          <w:sz w:val="24"/>
+          <w:szCs w:val="24"/>
+        </w:rPr>
+        <w:t>moving_reason</w:t>
+      </w:r>
+      <w:r>
+        <w:rPr>
+          <w:rFonts w:ascii="Times New Roman" w:hAnsi="Times New Roman" w:cs="Times New Roman"/>
+          <w:sz w:val="24"/>
+          <w:szCs w:val="24"/>
+        </w:rPr>
+        <w:t xml:space="preserve"> }}</w:t>
       </w:r>
     </w:p>
     <w:p>
@@ -627,83 +622,31 @@
           <w:sz w:val="24"/>
           <w:szCs w:val="24"/>
         </w:rPr>
-        <w:t xml:space="preserve">I want the court to allow me and my child </w:t>
-      </w:r>
-      <w:proofErr w:type="gramStart"/>
-      <w:r>
-        <w:rPr>
-          <w:rFonts w:ascii="Times New Roman" w:hAnsi="Times New Roman" w:cs="Times New Roman"/>
-          <w:sz w:val="24"/>
-          <w:szCs w:val="24"/>
-        </w:rPr>
-        <w:t>{{ child</w:t>
-      </w:r>
-      <w:r>
-        <w:rPr>
-          <w:rFonts w:ascii="Times New Roman" w:hAnsi="Times New Roman" w:cs="Times New Roman"/>
-          <w:sz w:val="24"/>
-          <w:szCs w:val="24"/>
-        </w:rPr>
-        <w:t>ren</w:t>
-      </w:r>
-      <w:proofErr w:type="gramEnd"/>
-      <w:r>
-        <w:rPr>
-          <w:rFonts w:ascii="Times New Roman" w:hAnsi="Times New Roman" w:cs="Times New Roman"/>
-          <w:sz w:val="24"/>
-          <w:szCs w:val="24"/>
-        </w:rPr>
-        <w:t>[0] }}, DOB: {{ child</w:t>
-      </w:r>
-      <w:r>
-        <w:rPr>
-          <w:rFonts w:ascii="Times New Roman" w:hAnsi="Times New Roman" w:cs="Times New Roman"/>
-          <w:sz w:val="24"/>
-          <w:szCs w:val="24"/>
-        </w:rPr>
-        <w:t>ren</w:t>
-      </w:r>
-      <w:r>
-        <w:rPr>
-          <w:rFonts w:ascii="Times New Roman" w:hAnsi="Times New Roman" w:cs="Times New Roman"/>
-          <w:sz w:val="24"/>
-          <w:szCs w:val="24"/>
-        </w:rPr>
-        <w:t>[0].</w:t>
-      </w:r>
-      <w:r>
-        <w:rPr>
-          <w:rFonts w:ascii="Times New Roman" w:hAnsi="Times New Roman" w:cs="Times New Roman"/>
-          <w:sz w:val="24"/>
-          <w:szCs w:val="24"/>
-        </w:rPr>
-        <w:t xml:space="preserve">birthdate </w:t>
-      </w:r>
-      <w:r>
-        <w:rPr>
-          <w:rFonts w:ascii="Times New Roman" w:hAnsi="Times New Roman" w:cs="Times New Roman"/>
-          <w:sz w:val="24"/>
-          <w:szCs w:val="24"/>
-        </w:rPr>
-        <w:t xml:space="preserve">}} to move because: {{ </w:t>
-      </w:r>
-      <w:proofErr w:type="spellStart"/>
-      <w:r>
-        <w:rPr>
-          <w:rFonts w:ascii="Times New Roman" w:hAnsi="Times New Roman" w:cs="Times New Roman"/>
-          <w:sz w:val="24"/>
-          <w:szCs w:val="24"/>
-        </w:rPr>
-        <w:t>moving_reason</w:t>
-      </w:r>
-      <w:proofErr w:type="spellEnd"/>
-      <w:r>
-        <w:rPr>
-          <w:rFonts w:ascii="Times New Roman" w:hAnsi="Times New Roman" w:cs="Times New Roman"/>
-          <w:sz w:val="24"/>
-          <w:szCs w:val="24"/>
-        </w:rPr>
-        <w:t xml:space="preserve"> }}</w:t>
+        <w:t xml:space="preserve">The move will improve the quality of life for my child and me because: {{ </w:t>
+      </w:r>
+      <w:r>
+        <w:rPr>
+          <w:rFonts w:ascii="Times New Roman" w:hAnsi="Times New Roman" w:cs="Times New Roman"/>
+          <w:sz w:val="24"/>
+          <w:szCs w:val="24"/>
+        </w:rPr>
+        <w:t>moving_benefits</w:t>
+      </w:r>
+      <w:r>
+        <w:rPr>
+          <w:rFonts w:ascii="Times New Roman" w:hAnsi="Times New Roman" w:cs="Times New Roman"/>
+          <w:sz w:val="24"/>
+          <w:szCs w:val="24"/>
+        </w:rPr>
+        <w:t xml:space="preserve"> </w:t>
+      </w:r>
+      <w:r>
+        <w:rPr>
+          <w:rFonts w:ascii="Times New Roman" w:hAnsi="Times New Roman" w:cs="Times New Roman"/>
+          <w:sz w:val="24"/>
+          <w:szCs w:val="24"/>
+        </w:rPr>
+        <w:t>}}</w:t>
       </w:r>
     </w:p>
     <w:p>
@@ -720,187 +663,149 @@
           <w:sz w:val="24"/>
           <w:szCs w:val="24"/>
         </w:rPr>
-        <w:t xml:space="preserve">The move will improve the quality of life for my child and me because: </w:t>
-      </w:r>
-      <w:proofErr w:type="gramStart"/>
-      <w:r>
-        <w:rPr>
-          <w:rFonts w:ascii="Times New Roman" w:hAnsi="Times New Roman" w:cs="Times New Roman"/>
-          <w:sz w:val="24"/>
-          <w:szCs w:val="24"/>
-        </w:rPr>
-        <w:t xml:space="preserve">{{ </w:t>
-      </w:r>
-      <w:proofErr w:type="spellStart"/>
-      <w:r>
-        <w:rPr>
-          <w:rFonts w:ascii="Times New Roman" w:hAnsi="Times New Roman" w:cs="Times New Roman"/>
-          <w:sz w:val="24"/>
-          <w:szCs w:val="24"/>
-        </w:rPr>
-        <w:t>moving</w:t>
-      </w:r>
-      <w:proofErr w:type="gramEnd"/>
-      <w:r>
-        <w:rPr>
-          <w:rFonts w:ascii="Times New Roman" w:hAnsi="Times New Roman" w:cs="Times New Roman"/>
-          <w:sz w:val="24"/>
-          <w:szCs w:val="24"/>
-        </w:rPr>
-        <w:t>_benefits</w:t>
-      </w:r>
-      <w:proofErr w:type="spellEnd"/>
-      <w:r>
-        <w:rPr>
-          <w:rFonts w:ascii="Times New Roman" w:hAnsi="Times New Roman" w:cs="Times New Roman"/>
-          <w:sz w:val="24"/>
-          <w:szCs w:val="24"/>
-        </w:rPr>
-        <w:t xml:space="preserve"> </w:t>
-      </w:r>
-      <w:r>
-        <w:rPr>
-          <w:rFonts w:ascii="Times New Roman" w:hAnsi="Times New Roman" w:cs="Times New Roman"/>
-          <w:sz w:val="24"/>
-          <w:szCs w:val="24"/>
-        </w:rPr>
-        <w:t>}}</w:t>
+        <w:t>{%</w:t>
+      </w:r>
+      <w:r>
+        <w:rPr>
+          <w:rFonts w:ascii="Times New Roman" w:hAnsi="Times New Roman" w:cs="Times New Roman"/>
+          <w:sz w:val="24"/>
+          <w:szCs w:val="24"/>
+        </w:rPr>
+        <w:t>p</w:t>
+      </w:r>
+      <w:r>
+        <w:rPr>
+          <w:rFonts w:ascii="Times New Roman" w:hAnsi="Times New Roman" w:cs="Times New Roman"/>
+          <w:sz w:val="24"/>
+          <w:szCs w:val="24"/>
+        </w:rPr>
+        <w:t xml:space="preserve"> if </w:t>
+      </w:r>
+      <w:r>
+        <w:rPr>
+          <w:rFonts w:ascii="Times New Roman" w:hAnsi="Times New Roman" w:cs="Times New Roman"/>
+          <w:sz w:val="24"/>
+          <w:szCs w:val="24"/>
+        </w:rPr>
+        <w:t>other_parent_opposition</w:t>
+      </w:r>
+      <w:r>
+        <w:rPr>
+          <w:rFonts w:ascii="Times New Roman" w:hAnsi="Times New Roman" w:cs="Times New Roman"/>
+          <w:sz w:val="24"/>
+          <w:szCs w:val="24"/>
+        </w:rPr>
+        <w:t xml:space="preserve"> == “I don’t know” %}</w:t>
       </w:r>
     </w:p>
     <w:p>
       <w:pPr>
-        <w:rPr>
-          <w:rFonts w:ascii="Times New Roman" w:hAnsi="Times New Roman" w:cs="Times New Roman"/>
-          <w:sz w:val="24"/>
-          <w:szCs w:val="24"/>
-        </w:rPr>
-      </w:pPr>
-      <w:r>
-        <w:rPr>
-          <w:rFonts w:ascii="Times New Roman" w:hAnsi="Times New Roman" w:cs="Times New Roman"/>
-          <w:sz w:val="24"/>
-          <w:szCs w:val="24"/>
-        </w:rPr>
-        <w:t>{%p else %}</w:t>
+        <w:spacing w:line="240" w:lineRule="auto"/>
+        <w:rPr>
+          <w:rFonts w:ascii="Times New Roman" w:hAnsi="Times New Roman" w:cs="Times New Roman"/>
+          <w:sz w:val="24"/>
+          <w:szCs w:val="24"/>
+        </w:rPr>
+      </w:pPr>
+      <w:r>
+        <w:rPr>
+          <w:rFonts w:ascii="Times New Roman" w:hAnsi="Times New Roman" w:cs="Times New Roman"/>
+          <w:sz w:val="24"/>
+          <w:szCs w:val="24"/>
+        </w:rPr>
+        <w:t xml:space="preserve">I don’t know whether </w:t>
+      </w:r>
+      <w:r>
+        <w:rPr>
+          <w:rFonts w:ascii="Times New Roman" w:hAnsi="Times New Roman" w:cs="Times New Roman"/>
+          <w:sz w:val="24"/>
+          <w:szCs w:val="24"/>
+        </w:rPr>
+        <w:t xml:space="preserve">{{ other_parties[0] }} </w:t>
+      </w:r>
+      <w:r>
+        <w:rPr>
+          <w:rFonts w:ascii="Times New Roman" w:hAnsi="Times New Roman" w:cs="Times New Roman"/>
+          <w:sz w:val="24"/>
+          <w:szCs w:val="24"/>
+        </w:rPr>
+        <w:t>opposes the move.</w:t>
       </w:r>
     </w:p>
     <w:p>
       <w:pPr>
-        <w:rPr>
-          <w:rFonts w:ascii="Times New Roman" w:hAnsi="Times New Roman" w:cs="Times New Roman"/>
-          <w:sz w:val="24"/>
-          <w:szCs w:val="24"/>
-        </w:rPr>
-      </w:pPr>
-      <w:r>
-        <w:rPr>
-          <w:rFonts w:ascii="Times New Roman" w:hAnsi="Times New Roman" w:cs="Times New Roman"/>
-          <w:sz w:val="24"/>
-          <w:szCs w:val="24"/>
-        </w:rPr>
-        <w:t>I want t</w:t>
-      </w:r>
-      <w:r>
-        <w:rPr>
-          <w:rFonts w:ascii="Times New Roman" w:hAnsi="Times New Roman" w:cs="Times New Roman"/>
-          <w:sz w:val="24"/>
-          <w:szCs w:val="24"/>
-        </w:rPr>
-        <w:t xml:space="preserve">he court to allow me and by </w:t>
-      </w:r>
-      <w:proofErr w:type="gramStart"/>
-      <w:r>
-        <w:rPr>
-          <w:rFonts w:ascii="Times New Roman" w:hAnsi="Times New Roman" w:cs="Times New Roman"/>
-          <w:sz w:val="24"/>
-          <w:szCs w:val="24"/>
-        </w:rPr>
-        <w:t>children,</w:t>
-      </w:r>
-      <w:r>
-        <w:rPr>
-          <w:rFonts w:ascii="Times New Roman" w:hAnsi="Times New Roman" w:cs="Times New Roman"/>
-          <w:sz w:val="24"/>
-          <w:szCs w:val="24"/>
-        </w:rPr>
-        <w:t>{</w:t>
-      </w:r>
-      <w:proofErr w:type="gramEnd"/>
-      <w:r>
-        <w:rPr>
-          <w:rFonts w:ascii="Times New Roman" w:hAnsi="Times New Roman" w:cs="Times New Roman"/>
-          <w:sz w:val="24"/>
-          <w:szCs w:val="24"/>
-        </w:rPr>
-        <w:t xml:space="preserve">{ children }}, DOB: {{ </w:t>
-      </w:r>
-      <w:proofErr w:type="spellStart"/>
-      <w:r>
-        <w:rPr>
-          <w:rFonts w:ascii="Times New Roman" w:hAnsi="Times New Roman" w:cs="Times New Roman"/>
-          <w:sz w:val="24"/>
-          <w:szCs w:val="24"/>
-        </w:rPr>
-        <w:t>children.birthdate</w:t>
-      </w:r>
-      <w:proofErr w:type="spellEnd"/>
-      <w:r>
-        <w:rPr>
-          <w:rFonts w:ascii="Times New Roman" w:hAnsi="Times New Roman" w:cs="Times New Roman"/>
-          <w:sz w:val="24"/>
-          <w:szCs w:val="24"/>
-        </w:rPr>
-        <w:t xml:space="preserve"> }} to</w:t>
-      </w:r>
-      <w:r>
-        <w:t xml:space="preserve"> </w:t>
-      </w:r>
-      <w:r>
-        <w:rPr>
-          <w:rFonts w:ascii="Times New Roman" w:hAnsi="Times New Roman" w:cs="Times New Roman"/>
-          <w:sz w:val="24"/>
-          <w:szCs w:val="24"/>
-        </w:rPr>
-        <w:t xml:space="preserve">move because: {{ </w:t>
-      </w:r>
-      <w:proofErr w:type="spellStart"/>
-      <w:r>
-        <w:rPr>
-          <w:rFonts w:ascii="Times New Roman" w:hAnsi="Times New Roman" w:cs="Times New Roman"/>
-          <w:sz w:val="24"/>
-          <w:szCs w:val="24"/>
-        </w:rPr>
-        <w:t>moving_reason</w:t>
-      </w:r>
-      <w:proofErr w:type="spellEnd"/>
-      <w:r>
-        <w:rPr>
-          <w:rFonts w:ascii="Times New Roman" w:hAnsi="Times New Roman" w:cs="Times New Roman"/>
-          <w:sz w:val="24"/>
-          <w:szCs w:val="24"/>
-        </w:rPr>
-        <w:t xml:space="preserve"> }}</w:t>
+        <w:spacing w:line="240" w:lineRule="auto"/>
+        <w:rPr>
+          <w:rFonts w:ascii="Times New Roman" w:hAnsi="Times New Roman" w:cs="Times New Roman"/>
+          <w:sz w:val="24"/>
+          <w:szCs w:val="24"/>
+        </w:rPr>
+      </w:pPr>
+      <w:r>
+        <w:rPr>
+          <w:rFonts w:ascii="Times New Roman" w:hAnsi="Times New Roman" w:cs="Times New Roman"/>
+          <w:sz w:val="24"/>
+          <w:szCs w:val="24"/>
+        </w:rPr>
+        <w:t>{%</w:t>
+      </w:r>
+      <w:r>
+        <w:rPr>
+          <w:rFonts w:ascii="Times New Roman" w:hAnsi="Times New Roman" w:cs="Times New Roman"/>
+          <w:sz w:val="24"/>
+          <w:szCs w:val="24"/>
+        </w:rPr>
+        <w:t>p</w:t>
+      </w:r>
+      <w:r>
+        <w:rPr>
+          <w:rFonts w:ascii="Times New Roman" w:hAnsi="Times New Roman" w:cs="Times New Roman"/>
+          <w:sz w:val="24"/>
+          <w:szCs w:val="24"/>
+        </w:rPr>
+        <w:t xml:space="preserve"> elif other_parent_opposition == “No” %}</w:t>
       </w:r>
     </w:p>
     <w:p>
       <w:pPr>
-        <w:rPr>
-          <w:rFonts w:ascii="Times New Roman" w:hAnsi="Times New Roman" w:cs="Times New Roman"/>
-          <w:sz w:val="24"/>
-          <w:szCs w:val="24"/>
-        </w:rPr>
-      </w:pPr>
-      <w:r>
-        <w:rPr>
-          <w:rFonts w:ascii="Times New Roman" w:hAnsi="Times New Roman" w:cs="Times New Roman"/>
-          <w:sz w:val="24"/>
-          <w:szCs w:val="24"/>
-        </w:rPr>
-        <w:t>{%p endif %}</w:t>
+        <w:spacing w:line="240" w:lineRule="auto"/>
+        <w:rPr>
+          <w:rFonts w:ascii="Times New Roman" w:hAnsi="Times New Roman" w:cs="Times New Roman"/>
+          <w:sz w:val="24"/>
+          <w:szCs w:val="24"/>
+        </w:rPr>
+      </w:pPr>
+      <w:r>
+        <w:rPr>
+          <w:rFonts w:ascii="Times New Roman" w:hAnsi="Times New Roman" w:cs="Times New Roman"/>
+          <w:sz w:val="24"/>
+          <w:szCs w:val="24"/>
+        </w:rPr>
+        <w:t>{{</w:t>
+      </w:r>
+      <w:r>
+        <w:t xml:space="preserve"> </w:t>
+      </w:r>
+      <w:r>
+        <w:rPr>
+          <w:rFonts w:ascii="Times New Roman" w:hAnsi="Times New Roman" w:cs="Times New Roman"/>
+          <w:sz w:val="24"/>
+          <w:szCs w:val="24"/>
+        </w:rPr>
+        <w:t>other_parties[0] }}</w:t>
+      </w:r>
+      <w:r>
+        <w:rPr>
+          <w:rFonts w:ascii="Times New Roman" w:hAnsi="Times New Roman" w:cs="Times New Roman"/>
+          <w:sz w:val="24"/>
+          <w:szCs w:val="24"/>
+        </w:rPr>
+        <w:t xml:space="preserve"> does not oppose the move.</w:t>
       </w:r>
     </w:p>
     <w:p>
       <w:pPr>
+        <w:spacing w:line="240" w:lineRule="auto"/>
         <w:rPr>
           <w:rFonts w:ascii="Times New Roman" w:hAnsi="Times New Roman" w:cs="Times New Roman"/>
           <w:sz w:val="24"/>
@@ -929,25 +834,31 @@
           <w:sz w:val="24"/>
           <w:szCs w:val="24"/>
         </w:rPr>
-        <w:t xml:space="preserve"> if </w:t>
-      </w:r>
-      <w:proofErr w:type="spellStart"/>
-      <w:r>
-        <w:rPr>
-          <w:rFonts w:ascii="Times New Roman" w:hAnsi="Times New Roman" w:cs="Times New Roman"/>
-          <w:sz w:val="24"/>
-          <w:szCs w:val="24"/>
-        </w:rPr>
-        <w:t>other_parent_opposition</w:t>
-      </w:r>
-      <w:proofErr w:type="spellEnd"/>
-      <w:r>
-        <w:rPr>
-          <w:rFonts w:ascii="Times New Roman" w:hAnsi="Times New Roman" w:cs="Times New Roman"/>
-          <w:sz w:val="24"/>
-          <w:szCs w:val="24"/>
-        </w:rPr>
-        <w:t xml:space="preserve"> == “I don’t know” %}</w:t>
+        <w:t xml:space="preserve"> elif </w:t>
+      </w:r>
+      <w:r>
+        <w:rPr>
+          <w:rFonts w:ascii="Times New Roman" w:hAnsi="Times New Roman" w:cs="Times New Roman"/>
+          <w:sz w:val="24"/>
+          <w:szCs w:val="24"/>
+        </w:rPr>
+        <w:t>other_parent_opposition == “</w:t>
+      </w:r>
+      <w:r>
+        <w:rPr>
+          <w:rFonts w:ascii="Times New Roman" w:hAnsi="Times New Roman" w:cs="Times New Roman"/>
+          <w:sz w:val="24"/>
+          <w:szCs w:val="24"/>
+        </w:rPr>
+        <w:t>Yes</w:t>
+      </w:r>
+      <w:r>
+        <w:rPr>
+          <w:rFonts w:ascii="Times New Roman" w:hAnsi="Times New Roman" w:cs="Times New Roman"/>
+          <w:sz w:val="24"/>
+          <w:szCs w:val="24"/>
+        </w:rPr>
+        <w:t>” %}</w:t>
       </w:r>
     </w:p>
     <w:p>
@@ -965,51 +876,31 @@
           <w:sz w:val="24"/>
           <w:szCs w:val="24"/>
         </w:rPr>
-        <w:t xml:space="preserve">I don’t know whether </w:t>
-      </w:r>
-      <w:proofErr w:type="gramStart"/>
-      <w:r>
-        <w:rPr>
-          <w:rFonts w:ascii="Times New Roman" w:hAnsi="Times New Roman" w:cs="Times New Roman"/>
-          <w:sz w:val="24"/>
-          <w:szCs w:val="24"/>
-        </w:rPr>
-        <w:t xml:space="preserve">{{ </w:t>
-      </w:r>
-      <w:proofErr w:type="spellStart"/>
-      <w:r>
-        <w:rPr>
-          <w:rFonts w:ascii="Times New Roman" w:hAnsi="Times New Roman" w:cs="Times New Roman"/>
-          <w:sz w:val="24"/>
-          <w:szCs w:val="24"/>
-        </w:rPr>
-        <w:t>other</w:t>
-      </w:r>
-      <w:proofErr w:type="gramEnd"/>
-      <w:r>
-        <w:rPr>
-          <w:rFonts w:ascii="Times New Roman" w:hAnsi="Times New Roman" w:cs="Times New Roman"/>
-          <w:sz w:val="24"/>
-          <w:szCs w:val="24"/>
-        </w:rPr>
-        <w:t>_parties</w:t>
-      </w:r>
-      <w:proofErr w:type="spellEnd"/>
-      <w:r>
-        <w:rPr>
-          <w:rFonts w:ascii="Times New Roman" w:hAnsi="Times New Roman" w:cs="Times New Roman"/>
-          <w:sz w:val="24"/>
-          <w:szCs w:val="24"/>
-        </w:rPr>
-        <w:t xml:space="preserve">[0] }} </w:t>
-      </w:r>
-      <w:r>
-        <w:rPr>
-          <w:rFonts w:ascii="Times New Roman" w:hAnsi="Times New Roman" w:cs="Times New Roman"/>
-          <w:sz w:val="24"/>
-          <w:szCs w:val="24"/>
-        </w:rPr>
-        <w:t>opposes the move.</w:t>
+        <w:t>{{ other_parties[0] }} oppose</w:t>
+      </w:r>
+      <w:r>
+        <w:rPr>
+          <w:rFonts w:ascii="Times New Roman" w:hAnsi="Times New Roman" w:cs="Times New Roman"/>
+          <w:sz w:val="24"/>
+          <w:szCs w:val="24"/>
+        </w:rPr>
+        <w:t>s</w:t>
+      </w:r>
+      <w:r>
+        <w:rPr>
+          <w:rFonts w:ascii="Times New Roman" w:hAnsi="Times New Roman" w:cs="Times New Roman"/>
+          <w:sz w:val="24"/>
+          <w:szCs w:val="24"/>
+        </w:rPr>
+        <w:t xml:space="preserve"> the move</w:t>
+      </w:r>
+      <w:r>
+        <w:rPr>
+          <w:rFonts w:ascii="Times New Roman" w:hAnsi="Times New Roman" w:cs="Times New Roman"/>
+          <w:sz w:val="24"/>
+          <w:szCs w:val="24"/>
+        </w:rPr>
+        <w:t>.</w:t>
       </w:r>
     </w:p>
     <w:p>
@@ -1043,43 +934,7 @@
           <w:sz w:val="24"/>
           <w:szCs w:val="24"/>
         </w:rPr>
-        <w:t xml:space="preserve"> </w:t>
-      </w:r>
-      <w:proofErr w:type="spellStart"/>
-      <w:r>
-        <w:rPr>
-          <w:rFonts w:ascii="Times New Roman" w:hAnsi="Times New Roman" w:cs="Times New Roman"/>
-          <w:sz w:val="24"/>
-          <w:szCs w:val="24"/>
-        </w:rPr>
-        <w:t>elif</w:t>
-      </w:r>
-      <w:proofErr w:type="spellEnd"/>
-      <w:r>
-        <w:rPr>
-          <w:rFonts w:ascii="Times New Roman" w:hAnsi="Times New Roman" w:cs="Times New Roman"/>
-          <w:sz w:val="24"/>
-          <w:szCs w:val="24"/>
-        </w:rPr>
-        <w:t xml:space="preserve"> </w:t>
-      </w:r>
-      <w:proofErr w:type="spellStart"/>
-      <w:r>
-        <w:rPr>
-          <w:rFonts w:ascii="Times New Roman" w:hAnsi="Times New Roman" w:cs="Times New Roman"/>
-          <w:sz w:val="24"/>
-          <w:szCs w:val="24"/>
-        </w:rPr>
-        <w:t>other_parent_opposition</w:t>
-      </w:r>
-      <w:proofErr w:type="spellEnd"/>
-      <w:r>
-        <w:rPr>
-          <w:rFonts w:ascii="Times New Roman" w:hAnsi="Times New Roman" w:cs="Times New Roman"/>
-          <w:sz w:val="24"/>
-          <w:szCs w:val="24"/>
-        </w:rPr>
-        <w:t xml:space="preserve"> == “No” %}</w:t>
+        <w:t xml:space="preserve"> endif %}</w:t>
       </w:r>
     </w:p>
     <w:p>
@@ -1091,52 +946,45 @@
           <w:szCs w:val="24"/>
         </w:rPr>
       </w:pPr>
-      <w:proofErr w:type="gramStart"/>
-      <w:r>
-        <w:rPr>
-          <w:rFonts w:ascii="Times New Roman" w:hAnsi="Times New Roman" w:cs="Times New Roman"/>
-          <w:sz w:val="24"/>
-          <w:szCs w:val="24"/>
-        </w:rPr>
-        <w:t>{{</w:t>
-      </w:r>
-      <w:r>
-        <w:t xml:space="preserve"> </w:t>
-      </w:r>
-      <w:proofErr w:type="spellStart"/>
-      <w:r>
-        <w:rPr>
-          <w:rFonts w:ascii="Times New Roman" w:hAnsi="Times New Roman" w:cs="Times New Roman"/>
-          <w:sz w:val="24"/>
-          <w:szCs w:val="24"/>
-        </w:rPr>
-        <w:t>other</w:t>
-      </w:r>
-      <w:proofErr w:type="gramEnd"/>
-      <w:r>
-        <w:rPr>
-          <w:rFonts w:ascii="Times New Roman" w:hAnsi="Times New Roman" w:cs="Times New Roman"/>
-          <w:sz w:val="24"/>
-          <w:szCs w:val="24"/>
-        </w:rPr>
-        <w:t>_parties</w:t>
-      </w:r>
-      <w:proofErr w:type="spellEnd"/>
-      <w:r>
-        <w:rPr>
-          <w:rFonts w:ascii="Times New Roman" w:hAnsi="Times New Roman" w:cs="Times New Roman"/>
-          <w:sz w:val="24"/>
-          <w:szCs w:val="24"/>
-        </w:rPr>
-        <w:t>[0] }}</w:t>
-      </w:r>
-      <w:r>
-        <w:rPr>
-          <w:rFonts w:ascii="Times New Roman" w:hAnsi="Times New Roman" w:cs="Times New Roman"/>
-          <w:sz w:val="24"/>
-          <w:szCs w:val="24"/>
-        </w:rPr>
-        <w:t xml:space="preserve"> does not oppose the move.</w:t>
+      <w:r>
+        <w:rPr>
+          <w:rFonts w:ascii="Times New Roman" w:hAnsi="Times New Roman" w:cs="Times New Roman"/>
+          <w:sz w:val="24"/>
+          <w:szCs w:val="24"/>
+        </w:rPr>
+        <w:t>{%</w:t>
+      </w:r>
+      <w:r>
+        <w:rPr>
+          <w:rFonts w:ascii="Times New Roman" w:hAnsi="Times New Roman" w:cs="Times New Roman"/>
+          <w:sz w:val="24"/>
+          <w:szCs w:val="24"/>
+        </w:rPr>
+        <w:t>p</w:t>
+      </w:r>
+      <w:r>
+        <w:rPr>
+          <w:rFonts w:ascii="Times New Roman" w:hAnsi="Times New Roman" w:cs="Times New Roman"/>
+          <w:sz w:val="24"/>
+          <w:szCs w:val="24"/>
+        </w:rPr>
+        <w:t xml:space="preserve"> if other_parent_opposition_cs == </w:t>
+      </w:r>
+      <w:r>
+        <w:rPr>
+          <w:rFonts w:ascii="Times New Roman" w:hAnsi="Times New Roman" w:cs="Times New Roman"/>
+          <w:sz w:val="24"/>
+          <w:szCs w:val="24"/>
+        </w:rPr>
+        <w:t>“Yes”</w:t>
+      </w:r>
+      <w:r>
+        <w:rPr>
+          <w:rFonts w:ascii="Times New Roman" w:hAnsi="Times New Roman" w:cs="Times New Roman"/>
+          <w:sz w:val="24"/>
+          <w:szCs w:val="24"/>
+        </w:rPr>
+        <w:t xml:space="preserve"> %}</w:t>
       </w:r>
     </w:p>
     <w:p>
@@ -1154,15 +1002,15 @@
           <w:sz w:val="24"/>
           <w:szCs w:val="24"/>
         </w:rPr>
-        <w:t>{%</w:t>
-      </w:r>
-      <w:r>
-        <w:rPr>
-          <w:rFonts w:ascii="Times New Roman" w:hAnsi="Times New Roman" w:cs="Times New Roman"/>
-          <w:sz w:val="24"/>
-          <w:szCs w:val="24"/>
-        </w:rPr>
-        <w:t>p</w:t>
+        <w:t xml:space="preserve">I believe {{ other_parties[0] }} opposes the move due to the effects it may </w:t>
+      </w:r>
+      <w:r>
+        <w:rPr>
+          <w:rFonts w:ascii="Times New Roman" w:hAnsi="Times New Roman" w:cs="Times New Roman"/>
+          <w:sz w:val="24"/>
+          <w:szCs w:val="24"/>
+        </w:rPr>
+        <w:t>have on</w:t>
       </w:r>
       <w:r>
         <w:rPr>
@@ -1172,57 +1020,53 @@
         </w:rPr>
         <w:t xml:space="preserve"> </w:t>
       </w:r>
-      <w:proofErr w:type="spellStart"/>
-      <w:r>
-        <w:rPr>
-          <w:rFonts w:ascii="Times New Roman" w:hAnsi="Times New Roman" w:cs="Times New Roman"/>
-          <w:sz w:val="24"/>
-          <w:szCs w:val="24"/>
-        </w:rPr>
-        <w:t>elif</w:t>
-      </w:r>
-      <w:proofErr w:type="spellEnd"/>
-      <w:r>
-        <w:rPr>
-          <w:rFonts w:ascii="Times New Roman" w:hAnsi="Times New Roman" w:cs="Times New Roman"/>
-          <w:sz w:val="24"/>
-          <w:szCs w:val="24"/>
-        </w:rPr>
-        <w:t xml:space="preserve"> </w:t>
-      </w:r>
-      <w:proofErr w:type="spellStart"/>
-      <w:r>
-        <w:rPr>
-          <w:rFonts w:ascii="Times New Roman" w:hAnsi="Times New Roman" w:cs="Times New Roman"/>
-          <w:sz w:val="24"/>
-          <w:szCs w:val="24"/>
-        </w:rPr>
-        <w:t>other_parent_opposition</w:t>
-      </w:r>
-      <w:proofErr w:type="spellEnd"/>
-      <w:r>
-        <w:rPr>
-          <w:rFonts w:ascii="Times New Roman" w:hAnsi="Times New Roman" w:cs="Times New Roman"/>
-          <w:sz w:val="24"/>
-          <w:szCs w:val="24"/>
-        </w:rPr>
-        <w:t xml:space="preserve"> == “</w:t>
-      </w:r>
-      <w:r>
-        <w:rPr>
-          <w:rFonts w:ascii="Times New Roman" w:hAnsi="Times New Roman" w:cs="Times New Roman"/>
-          <w:sz w:val="24"/>
-          <w:szCs w:val="24"/>
-        </w:rPr>
-        <w:t>Yes</w:t>
-      </w:r>
-      <w:r>
-        <w:rPr>
-          <w:rFonts w:ascii="Times New Roman" w:hAnsi="Times New Roman" w:cs="Times New Roman"/>
-          <w:sz w:val="24"/>
-          <w:szCs w:val="24"/>
-        </w:rPr>
-        <w:t>” %}</w:t>
+      <w:r>
+        <w:rPr>
+          <w:rFonts w:ascii="Times New Roman" w:hAnsi="Times New Roman" w:cs="Times New Roman"/>
+          <w:sz w:val="24"/>
+          <w:szCs w:val="24"/>
+        </w:rPr>
+        <w:t xml:space="preserve">the </w:t>
+      </w:r>
+      <w:r>
+        <w:rPr>
+          <w:rFonts w:ascii="Times New Roman" w:hAnsi="Times New Roman" w:cs="Times New Roman"/>
+          <w:sz w:val="24"/>
+          <w:szCs w:val="24"/>
+        </w:rPr>
+        <w:t xml:space="preserve">child support </w:t>
+      </w:r>
+      <w:r>
+        <w:rPr>
+          <w:rFonts w:ascii="Times New Roman" w:hAnsi="Times New Roman" w:cs="Times New Roman"/>
+          <w:sz w:val="24"/>
+          <w:szCs w:val="24"/>
+        </w:rPr>
+        <w:t>order</w:t>
+      </w:r>
+      <w:r>
+        <w:rPr>
+          <w:rFonts w:ascii="Times New Roman" w:hAnsi="Times New Roman" w:cs="Times New Roman"/>
+          <w:sz w:val="24"/>
+          <w:szCs w:val="24"/>
+        </w:rPr>
+        <w:t xml:space="preserve">.  I think this because, {{ </w:t>
+      </w:r>
+      <w:r>
+        <w:rPr>
+          <w:rFonts w:ascii="Times New Roman" w:hAnsi="Times New Roman" w:cs="Times New Roman"/>
+          <w:sz w:val="24"/>
+          <w:szCs w:val="24"/>
+        </w:rPr>
+        <w:t>other_parent_opposition_cs_exp</w:t>
+      </w:r>
+      <w:r>
+        <w:rPr>
+          <w:rFonts w:ascii="Times New Roman" w:hAnsi="Times New Roman" w:cs="Times New Roman"/>
+          <w:sz w:val="24"/>
+          <w:szCs w:val="24"/>
+        </w:rPr>
+        <w:t xml:space="preserve"> }}</w:t>
       </w:r>
     </w:p>
     <w:p>
@@ -1234,65 +1078,53 @@
           <w:szCs w:val="24"/>
         </w:rPr>
       </w:pPr>
-      <w:proofErr w:type="gramStart"/>
-      <w:r>
-        <w:rPr>
-          <w:rFonts w:ascii="Times New Roman" w:hAnsi="Times New Roman" w:cs="Times New Roman"/>
-          <w:sz w:val="24"/>
-          <w:szCs w:val="24"/>
-        </w:rPr>
-        <w:t xml:space="preserve">{{ </w:t>
-      </w:r>
-      <w:proofErr w:type="spellStart"/>
-      <w:r>
-        <w:rPr>
-          <w:rFonts w:ascii="Times New Roman" w:hAnsi="Times New Roman" w:cs="Times New Roman"/>
-          <w:sz w:val="24"/>
-          <w:szCs w:val="24"/>
-        </w:rPr>
-        <w:t>other</w:t>
-      </w:r>
-      <w:proofErr w:type="gramEnd"/>
-      <w:r>
-        <w:rPr>
-          <w:rFonts w:ascii="Times New Roman" w:hAnsi="Times New Roman" w:cs="Times New Roman"/>
-          <w:sz w:val="24"/>
-          <w:szCs w:val="24"/>
-        </w:rPr>
-        <w:t>_parties</w:t>
-      </w:r>
-      <w:proofErr w:type="spellEnd"/>
-      <w:r>
-        <w:rPr>
-          <w:rFonts w:ascii="Times New Roman" w:hAnsi="Times New Roman" w:cs="Times New Roman"/>
-          <w:sz w:val="24"/>
-          <w:szCs w:val="24"/>
-        </w:rPr>
-        <w:t>[0] }} oppose</w:t>
-      </w:r>
-      <w:r>
-        <w:rPr>
-          <w:rFonts w:ascii="Times New Roman" w:hAnsi="Times New Roman" w:cs="Times New Roman"/>
-          <w:sz w:val="24"/>
-          <w:szCs w:val="24"/>
-        </w:rPr>
-        <w:t>s</w:t>
-      </w:r>
-      <w:r>
-        <w:rPr>
-          <w:rFonts w:ascii="Times New Roman" w:hAnsi="Times New Roman" w:cs="Times New Roman"/>
-          <w:sz w:val="24"/>
-          <w:szCs w:val="24"/>
-        </w:rPr>
-        <w:t xml:space="preserve"> the move</w:t>
-      </w:r>
-      <w:r>
-        <w:rPr>
-          <w:rFonts w:ascii="Times New Roman" w:hAnsi="Times New Roman" w:cs="Times New Roman"/>
-          <w:sz w:val="24"/>
-          <w:szCs w:val="24"/>
-        </w:rPr>
-        <w:t>.</w:t>
+      <w:r>
+        <w:rPr>
+          <w:rFonts w:ascii="Times New Roman" w:hAnsi="Times New Roman" w:cs="Times New Roman"/>
+          <w:sz w:val="24"/>
+          <w:szCs w:val="24"/>
+        </w:rPr>
+        <w:t>{</w:t>
+      </w:r>
+      <w:r>
+        <w:rPr>
+          <w:rFonts w:ascii="Times New Roman" w:hAnsi="Times New Roman" w:cs="Times New Roman"/>
+          <w:sz w:val="24"/>
+          <w:szCs w:val="24"/>
+        </w:rPr>
+        <w:t>%</w:t>
+      </w:r>
+      <w:r>
+        <w:rPr>
+          <w:rFonts w:ascii="Times New Roman" w:hAnsi="Times New Roman" w:cs="Times New Roman"/>
+          <w:sz w:val="24"/>
+          <w:szCs w:val="24"/>
+        </w:rPr>
+        <w:t>p</w:t>
+      </w:r>
+      <w:r>
+        <w:rPr>
+          <w:rFonts w:ascii="Times New Roman" w:hAnsi="Times New Roman" w:cs="Times New Roman"/>
+          <w:sz w:val="24"/>
+          <w:szCs w:val="24"/>
+        </w:rPr>
+        <w:t xml:space="preserve"> endif</w:t>
+      </w:r>
+      <w:r>
+        <w:rPr>
+          <w:rFonts w:ascii="Times New Roman" w:hAnsi="Times New Roman" w:cs="Times New Roman"/>
+          <w:sz w:val="24"/>
+          <w:szCs w:val="24"/>
+        </w:rPr>
+        <w:t xml:space="preserve"> </w:t>
+      </w:r>
+      <w:r>
+        <w:rPr>
+          <w:rFonts w:ascii="Times New Roman" w:hAnsi="Times New Roman" w:cs="Times New Roman"/>
+          <w:sz w:val="24"/>
+          <w:szCs w:val="24"/>
+        </w:rPr>
+        <w:t>%}</w:t>
       </w:r>
     </w:p>
     <w:p>
@@ -1326,7 +1158,23 @@
           <w:sz w:val="24"/>
           <w:szCs w:val="24"/>
         </w:rPr>
-        <w:t xml:space="preserve"> endif %}</w:t>
+        <w:t xml:space="preserve"> if </w:t>
+      </w:r>
+      <w:r>
+        <w:rPr>
+          <w:rFonts w:ascii="Times New Roman" w:hAnsi="Times New Roman" w:cs="Times New Roman"/>
+          <w:sz w:val="24"/>
+          <w:szCs w:val="24"/>
+        </w:rPr>
+        <w:t>domestic_violence</w:t>
+      </w:r>
+      <w:r>
+        <w:rPr>
+          <w:rFonts w:ascii="Times New Roman" w:hAnsi="Times New Roman" w:cs="Times New Roman"/>
+          <w:sz w:val="24"/>
+          <w:szCs w:val="24"/>
+        </w:rPr>
+        <w:t xml:space="preserve"> == True %}</w:t>
       </w:r>
     </w:p>
     <w:p>
@@ -1344,57 +1192,7 @@
           <w:sz w:val="24"/>
           <w:szCs w:val="24"/>
         </w:rPr>
-        <w:t>{%</w:t>
-      </w:r>
-      <w:r>
-        <w:rPr>
-          <w:rFonts w:ascii="Times New Roman" w:hAnsi="Times New Roman" w:cs="Times New Roman"/>
-          <w:sz w:val="24"/>
-          <w:szCs w:val="24"/>
-        </w:rPr>
-        <w:t>p</w:t>
-      </w:r>
-      <w:r>
-        <w:rPr>
-          <w:rFonts w:ascii="Times New Roman" w:hAnsi="Times New Roman" w:cs="Times New Roman"/>
-          <w:sz w:val="24"/>
-          <w:szCs w:val="24"/>
-        </w:rPr>
-        <w:t xml:space="preserve"> if </w:t>
-      </w:r>
-      <w:proofErr w:type="spellStart"/>
-      <w:r>
-        <w:rPr>
-          <w:rFonts w:ascii="Times New Roman" w:hAnsi="Times New Roman" w:cs="Times New Roman"/>
-          <w:sz w:val="24"/>
-          <w:szCs w:val="24"/>
-        </w:rPr>
-        <w:t>other_parent_opposition_cs</w:t>
-      </w:r>
-      <w:proofErr w:type="spellEnd"/>
-      <w:r>
-        <w:rPr>
-          <w:rFonts w:ascii="Times New Roman" w:hAnsi="Times New Roman" w:cs="Times New Roman"/>
-          <w:sz w:val="24"/>
-          <w:szCs w:val="24"/>
-        </w:rPr>
-        <w:t xml:space="preserve"> == </w:t>
-      </w:r>
-      <w:r>
-        <w:rPr>
-          <w:rFonts w:ascii="Times New Roman" w:hAnsi="Times New Roman" w:cs="Times New Roman"/>
-          <w:sz w:val="24"/>
-          <w:szCs w:val="24"/>
-        </w:rPr>
-        <w:t>“Yes”</w:t>
-      </w:r>
-      <w:r>
-        <w:rPr>
-          <w:rFonts w:ascii="Times New Roman" w:hAnsi="Times New Roman" w:cs="Times New Roman"/>
-          <w:sz w:val="24"/>
-          <w:szCs w:val="24"/>
-        </w:rPr>
-        <w:t xml:space="preserve"> %}</w:t>
+        <w:t>I am moving to espcape domestic violence by {{ other_parties[0] }}.  A brief summary of what {{ other_parties[0] }} did to me follows: {{ domestic_violence_exp }}</w:t>
       </w:r>
     </w:p>
     <w:p>
@@ -1412,275 +1210,75 @@
           <w:sz w:val="24"/>
           <w:szCs w:val="24"/>
         </w:rPr>
-        <w:t xml:space="preserve">I believe </w:t>
-      </w:r>
-      <w:proofErr w:type="gramStart"/>
-      <w:r>
-        <w:rPr>
-          <w:rFonts w:ascii="Times New Roman" w:hAnsi="Times New Roman" w:cs="Times New Roman"/>
-          <w:sz w:val="24"/>
-          <w:szCs w:val="24"/>
-        </w:rPr>
-        <w:t xml:space="preserve">{{ </w:t>
-      </w:r>
-      <w:proofErr w:type="spellStart"/>
-      <w:r>
-        <w:rPr>
-          <w:rFonts w:ascii="Times New Roman" w:hAnsi="Times New Roman" w:cs="Times New Roman"/>
-          <w:sz w:val="24"/>
-          <w:szCs w:val="24"/>
-        </w:rPr>
-        <w:t>other</w:t>
-      </w:r>
-      <w:proofErr w:type="gramEnd"/>
-      <w:r>
-        <w:rPr>
-          <w:rFonts w:ascii="Times New Roman" w:hAnsi="Times New Roman" w:cs="Times New Roman"/>
-          <w:sz w:val="24"/>
-          <w:szCs w:val="24"/>
-        </w:rPr>
-        <w:t>_parties</w:t>
-      </w:r>
-      <w:proofErr w:type="spellEnd"/>
-      <w:r>
-        <w:rPr>
-          <w:rFonts w:ascii="Times New Roman" w:hAnsi="Times New Roman" w:cs="Times New Roman"/>
-          <w:sz w:val="24"/>
-          <w:szCs w:val="24"/>
-        </w:rPr>
-        <w:t xml:space="preserve">[0] }} opposes the move due to the effects it may </w:t>
-      </w:r>
-      <w:r>
-        <w:rPr>
-          <w:rFonts w:ascii="Times New Roman" w:hAnsi="Times New Roman" w:cs="Times New Roman"/>
-          <w:sz w:val="24"/>
-          <w:szCs w:val="24"/>
-        </w:rPr>
-        <w:t>have on</w:t>
-      </w:r>
-      <w:r>
-        <w:rPr>
-          <w:rFonts w:ascii="Times New Roman" w:hAnsi="Times New Roman" w:cs="Times New Roman"/>
-          <w:sz w:val="24"/>
-          <w:szCs w:val="24"/>
-        </w:rPr>
-        <w:t xml:space="preserve"> </w:t>
-      </w:r>
-      <w:r>
-        <w:rPr>
-          <w:rFonts w:ascii="Times New Roman" w:hAnsi="Times New Roman" w:cs="Times New Roman"/>
-          <w:sz w:val="24"/>
-          <w:szCs w:val="24"/>
-        </w:rPr>
-        <w:t xml:space="preserve">the </w:t>
-      </w:r>
-      <w:r>
-        <w:rPr>
-          <w:rFonts w:ascii="Times New Roman" w:hAnsi="Times New Roman" w:cs="Times New Roman"/>
-          <w:sz w:val="24"/>
-          <w:szCs w:val="24"/>
-        </w:rPr>
-        <w:t xml:space="preserve">child support </w:t>
-      </w:r>
-      <w:r>
-        <w:rPr>
-          <w:rFonts w:ascii="Times New Roman" w:hAnsi="Times New Roman" w:cs="Times New Roman"/>
-          <w:sz w:val="24"/>
-          <w:szCs w:val="24"/>
-        </w:rPr>
-        <w:t>order</w:t>
-      </w:r>
-      <w:r>
-        <w:rPr>
-          <w:rFonts w:ascii="Times New Roman" w:hAnsi="Times New Roman" w:cs="Times New Roman"/>
-          <w:sz w:val="24"/>
-          <w:szCs w:val="24"/>
-        </w:rPr>
-        <w:t xml:space="preserve">.  I think this because, </w:t>
-      </w:r>
-      <w:proofErr w:type="gramStart"/>
-      <w:r>
-        <w:rPr>
-          <w:rFonts w:ascii="Times New Roman" w:hAnsi="Times New Roman" w:cs="Times New Roman"/>
-          <w:sz w:val="24"/>
-          <w:szCs w:val="24"/>
-        </w:rPr>
-        <w:t xml:space="preserve">{{ </w:t>
-      </w:r>
-      <w:proofErr w:type="spellStart"/>
-      <w:r>
-        <w:rPr>
-          <w:rFonts w:ascii="Times New Roman" w:hAnsi="Times New Roman" w:cs="Times New Roman"/>
-          <w:sz w:val="24"/>
-          <w:szCs w:val="24"/>
-        </w:rPr>
-        <w:t>other</w:t>
-      </w:r>
-      <w:proofErr w:type="gramEnd"/>
-      <w:r>
-        <w:rPr>
-          <w:rFonts w:ascii="Times New Roman" w:hAnsi="Times New Roman" w:cs="Times New Roman"/>
-          <w:sz w:val="24"/>
-          <w:szCs w:val="24"/>
-        </w:rPr>
-        <w:t>_parent_opposition_cs_exp</w:t>
-      </w:r>
-      <w:proofErr w:type="spellEnd"/>
-      <w:r>
-        <w:rPr>
-          <w:rFonts w:ascii="Times New Roman" w:hAnsi="Times New Roman" w:cs="Times New Roman"/>
-          <w:sz w:val="24"/>
-          <w:szCs w:val="24"/>
-        </w:rPr>
-        <w:t xml:space="preserve"> }}</w:t>
+        <w:t>{%</w:t>
+      </w:r>
+      <w:r>
+        <w:rPr>
+          <w:rFonts w:ascii="Times New Roman" w:hAnsi="Times New Roman" w:cs="Times New Roman"/>
+          <w:sz w:val="24"/>
+          <w:szCs w:val="24"/>
+        </w:rPr>
+        <w:t>p</w:t>
+      </w:r>
+      <w:r>
+        <w:rPr>
+          <w:rFonts w:ascii="Times New Roman" w:hAnsi="Times New Roman" w:cs="Times New Roman"/>
+          <w:sz w:val="24"/>
+          <w:szCs w:val="24"/>
+        </w:rPr>
+        <w:t xml:space="preserve"> endif %}</w:t>
       </w:r>
     </w:p>
     <w:p>
       <w:pPr>
-        <w:spacing w:line="240" w:lineRule="auto"/>
-        <w:rPr>
-          <w:rFonts w:ascii="Times New Roman" w:hAnsi="Times New Roman" w:cs="Times New Roman"/>
-          <w:sz w:val="24"/>
-          <w:szCs w:val="24"/>
-        </w:rPr>
-      </w:pPr>
-      <w:r>
-        <w:rPr>
-          <w:rFonts w:ascii="Times New Roman" w:hAnsi="Times New Roman" w:cs="Times New Roman"/>
-          <w:sz w:val="24"/>
-          <w:szCs w:val="24"/>
-        </w:rPr>
-        <w:t>{</w:t>
-      </w:r>
-      <w:r>
-        <w:rPr>
-          <w:rFonts w:ascii="Times New Roman" w:hAnsi="Times New Roman" w:cs="Times New Roman"/>
-          <w:sz w:val="24"/>
-          <w:szCs w:val="24"/>
-        </w:rPr>
-        <w:t>%</w:t>
-      </w:r>
-      <w:r>
-        <w:rPr>
-          <w:rFonts w:ascii="Times New Roman" w:hAnsi="Times New Roman" w:cs="Times New Roman"/>
-          <w:sz w:val="24"/>
-          <w:szCs w:val="24"/>
-        </w:rPr>
-        <w:t>p</w:t>
-      </w:r>
-      <w:r>
-        <w:rPr>
-          <w:rFonts w:ascii="Times New Roman" w:hAnsi="Times New Roman" w:cs="Times New Roman"/>
-          <w:sz w:val="24"/>
-          <w:szCs w:val="24"/>
-        </w:rPr>
-        <w:t xml:space="preserve"> endif</w:t>
-      </w:r>
-      <w:r>
-        <w:rPr>
-          <w:rFonts w:ascii="Times New Roman" w:hAnsi="Times New Roman" w:cs="Times New Roman"/>
-          <w:sz w:val="24"/>
-          <w:szCs w:val="24"/>
-        </w:rPr>
-        <w:t xml:space="preserve"> </w:t>
-      </w:r>
-      <w:r>
-        <w:rPr>
-          <w:rFonts w:ascii="Times New Roman" w:hAnsi="Times New Roman" w:cs="Times New Roman"/>
-          <w:sz w:val="24"/>
-          <w:szCs w:val="24"/>
-        </w:rPr>
-        <w:t>%}</w:t>
-      </w:r>
+        <w:rPr>
+          <w:rFonts w:ascii="Times New Roman" w:hAnsi="Times New Roman" w:cs="Times New Roman"/>
+          <w:b/>
+          <w:bCs/>
+          <w:sz w:val="24"/>
+          <w:szCs w:val="24"/>
+        </w:rPr>
+      </w:pPr>
     </w:p>
     <w:p>
       <w:pPr>
-        <w:spacing w:line="240" w:lineRule="auto"/>
-        <w:rPr>
-          <w:rFonts w:ascii="Times New Roman" w:hAnsi="Times New Roman" w:cs="Times New Roman"/>
-          <w:sz w:val="24"/>
-          <w:szCs w:val="24"/>
-        </w:rPr>
-      </w:pPr>
-      <w:r>
-        <w:rPr>
-          <w:rFonts w:ascii="Times New Roman" w:hAnsi="Times New Roman" w:cs="Times New Roman"/>
-          <w:sz w:val="24"/>
-          <w:szCs w:val="24"/>
-        </w:rPr>
-        <w:t>{%</w:t>
-      </w:r>
-      <w:r>
-        <w:rPr>
-          <w:rFonts w:ascii="Times New Roman" w:hAnsi="Times New Roman" w:cs="Times New Roman"/>
-          <w:sz w:val="24"/>
-          <w:szCs w:val="24"/>
-        </w:rPr>
-        <w:t>p</w:t>
-      </w:r>
-      <w:r>
-        <w:rPr>
-          <w:rFonts w:ascii="Times New Roman" w:hAnsi="Times New Roman" w:cs="Times New Roman"/>
-          <w:sz w:val="24"/>
-          <w:szCs w:val="24"/>
-        </w:rPr>
-        <w:t xml:space="preserve"> if </w:t>
-      </w:r>
-      <w:proofErr w:type="spellStart"/>
-      <w:r>
-        <w:rPr>
-          <w:rFonts w:ascii="Times New Roman" w:hAnsi="Times New Roman" w:cs="Times New Roman"/>
-          <w:sz w:val="24"/>
-          <w:szCs w:val="24"/>
-        </w:rPr>
-        <w:t>domestic_violence</w:t>
-      </w:r>
-      <w:proofErr w:type="spellEnd"/>
-      <w:r>
-        <w:rPr>
-          <w:rFonts w:ascii="Times New Roman" w:hAnsi="Times New Roman" w:cs="Times New Roman"/>
-          <w:sz w:val="24"/>
-          <w:szCs w:val="24"/>
-        </w:rPr>
-        <w:t xml:space="preserve"> == True %}</w:t>
+        <w:rPr>
+          <w:rFonts w:ascii="Times New Roman" w:hAnsi="Times New Roman" w:cs="Times New Roman"/>
+          <w:b/>
+          <w:bCs/>
+          <w:sz w:val="24"/>
+          <w:szCs w:val="24"/>
+        </w:rPr>
+      </w:pPr>
+      <w:r>
+        <w:rPr>
+          <w:rFonts w:ascii="Times New Roman" w:hAnsi="Times New Roman" w:cs="Times New Roman"/>
+          <w:b/>
+          <w:bCs/>
+          <w:sz w:val="24"/>
+          <w:szCs w:val="24"/>
+        </w:rPr>
+        <w:t>Paragraph 4:</w:t>
       </w:r>
     </w:p>
     <w:p>
       <w:pPr>
-        <w:spacing w:line="240" w:lineRule="auto"/>
-        <w:rPr>
-          <w:rFonts w:ascii="Times New Roman" w:hAnsi="Times New Roman" w:cs="Times New Roman"/>
-          <w:sz w:val="24"/>
-          <w:szCs w:val="24"/>
-        </w:rPr>
-      </w:pPr>
-      <w:r>
-        <w:rPr>
-          <w:rFonts w:ascii="Times New Roman" w:hAnsi="Times New Roman" w:cs="Times New Roman"/>
-          <w:sz w:val="24"/>
-          <w:szCs w:val="24"/>
-        </w:rPr>
-        <w:t xml:space="preserve">I am moving to </w:t>
-      </w:r>
-      <w:proofErr w:type="spellStart"/>
-      <w:r>
-        <w:rPr>
-          <w:rFonts w:ascii="Times New Roman" w:hAnsi="Times New Roman" w:cs="Times New Roman"/>
-          <w:sz w:val="24"/>
-          <w:szCs w:val="24"/>
-        </w:rPr>
-        <w:t>espcape</w:t>
-      </w:r>
-      <w:proofErr w:type="spellEnd"/>
-      <w:r>
-        <w:rPr>
-          <w:rFonts w:ascii="Times New Roman" w:hAnsi="Times New Roman" w:cs="Times New Roman"/>
-          <w:sz w:val="24"/>
-          <w:szCs w:val="24"/>
-        </w:rPr>
-        <w:t xml:space="preserve"> domestic violence by </w:t>
-      </w:r>
-      <w:proofErr w:type="gramStart"/>
+        <w:rPr>
+          <w:rFonts w:ascii="Times New Roman" w:hAnsi="Times New Roman" w:cs="Times New Roman"/>
+          <w:b/>
+          <w:bCs/>
+          <w:sz w:val="24"/>
+          <w:szCs w:val="24"/>
+        </w:rPr>
+      </w:pPr>
+      <w:r>
+        <w:rPr>
+          <w:rFonts w:ascii="Times New Roman" w:hAnsi="Times New Roman" w:cs="Times New Roman"/>
+          <w:sz w:val="24"/>
+          <w:szCs w:val="24"/>
+        </w:rPr>
+        <w:t xml:space="preserve">I want to move the legal residence of my </w:t>
+      </w:r>
       <w:r>
         <w:rPr>
           <w:rFonts w:ascii="Times New Roman" w:hAnsi="Times New Roman" w:cs="Times New Roman"/>
@@ -1689,132 +1287,173 @@
         </w:rPr>
         <w:t xml:space="preserve">{{ </w:t>
       </w:r>
-      <w:proofErr w:type="spellStart"/>
-      <w:r>
-        <w:rPr>
-          <w:rFonts w:ascii="Times New Roman" w:hAnsi="Times New Roman" w:cs="Times New Roman"/>
-          <w:sz w:val="24"/>
-          <w:szCs w:val="24"/>
-        </w:rPr>
-        <w:t>other</w:t>
-      </w:r>
-      <w:proofErr w:type="gramEnd"/>
-      <w:r>
-        <w:rPr>
-          <w:rFonts w:ascii="Times New Roman" w:hAnsi="Times New Roman" w:cs="Times New Roman"/>
-          <w:sz w:val="24"/>
-          <w:szCs w:val="24"/>
-        </w:rPr>
-        <w:t>_parties</w:t>
-      </w:r>
-      <w:proofErr w:type="spellEnd"/>
-      <w:r>
-        <w:rPr>
-          <w:rFonts w:ascii="Times New Roman" w:hAnsi="Times New Roman" w:cs="Times New Roman"/>
-          <w:sz w:val="24"/>
-          <w:szCs w:val="24"/>
-        </w:rPr>
-        <w:t xml:space="preserve">[0] }}.  A brief summary of what </w:t>
-      </w:r>
-      <w:proofErr w:type="gramStart"/>
-      <w:r>
-        <w:rPr>
-          <w:rFonts w:ascii="Times New Roman" w:hAnsi="Times New Roman" w:cs="Times New Roman"/>
-          <w:sz w:val="24"/>
-          <w:szCs w:val="24"/>
-        </w:rPr>
-        <w:t xml:space="preserve">{{ </w:t>
-      </w:r>
-      <w:proofErr w:type="spellStart"/>
-      <w:r>
-        <w:rPr>
-          <w:rFonts w:ascii="Times New Roman" w:hAnsi="Times New Roman" w:cs="Times New Roman"/>
-          <w:sz w:val="24"/>
-          <w:szCs w:val="24"/>
-        </w:rPr>
-        <w:t>other</w:t>
-      </w:r>
-      <w:proofErr w:type="gramEnd"/>
-      <w:r>
-        <w:rPr>
-          <w:rFonts w:ascii="Times New Roman" w:hAnsi="Times New Roman" w:cs="Times New Roman"/>
-          <w:sz w:val="24"/>
-          <w:szCs w:val="24"/>
-        </w:rPr>
-        <w:t>_parties</w:t>
-      </w:r>
-      <w:proofErr w:type="spellEnd"/>
-      <w:r>
-        <w:rPr>
-          <w:rFonts w:ascii="Times New Roman" w:hAnsi="Times New Roman" w:cs="Times New Roman"/>
-          <w:sz w:val="24"/>
-          <w:szCs w:val="24"/>
-        </w:rPr>
-        <w:t xml:space="preserve">[0] }} did to me follows: {{ </w:t>
-      </w:r>
-      <w:proofErr w:type="spellStart"/>
-      <w:r>
-        <w:rPr>
-          <w:rFonts w:ascii="Times New Roman" w:hAnsi="Times New Roman" w:cs="Times New Roman"/>
-          <w:sz w:val="24"/>
-          <w:szCs w:val="24"/>
-        </w:rPr>
-        <w:t>domestic_violence_exp</w:t>
-      </w:r>
-      <w:proofErr w:type="spellEnd"/>
-      <w:r>
-        <w:rPr>
-          <w:rFonts w:ascii="Times New Roman" w:hAnsi="Times New Roman" w:cs="Times New Roman"/>
-          <w:sz w:val="24"/>
-          <w:szCs w:val="24"/>
-        </w:rPr>
-        <w:t xml:space="preserve"> }}</w:t>
+      <w:r>
+        <w:rPr>
+          <w:rFonts w:ascii="Times New Roman" w:hAnsi="Times New Roman" w:cs="Times New Roman"/>
+          <w:sz w:val="24"/>
+          <w:szCs w:val="24"/>
+        </w:rPr>
+        <w:t>child</w:t>
+      </w:r>
+      <w:r>
+        <w:rPr>
+          <w:rFonts w:ascii="Times New Roman" w:hAnsi="Times New Roman" w:cs="Times New Roman"/>
+          <w:sz w:val="24"/>
+          <w:szCs w:val="24"/>
+        </w:rPr>
+        <w:t>ren</w:t>
+      </w:r>
+      <w:r>
+        <w:rPr>
+          <w:rFonts w:ascii="Times New Roman" w:hAnsi="Times New Roman" w:cs="Times New Roman"/>
+          <w:sz w:val="24"/>
+          <w:szCs w:val="24"/>
+        </w:rPr>
+        <w:t>.as</w:t>
+      </w:r>
+      <w:r>
+        <w:rPr>
+          <w:rFonts w:ascii="Times New Roman" w:hAnsi="Times New Roman" w:cs="Times New Roman"/>
+          <w:sz w:val="24"/>
+          <w:szCs w:val="24"/>
+        </w:rPr>
+        <w:t>_noun(‘child’) }}</w:t>
+      </w:r>
+      <w:r>
+        <w:rPr>
+          <w:rFonts w:ascii="Times New Roman" w:hAnsi="Times New Roman" w:cs="Times New Roman"/>
+          <w:sz w:val="24"/>
+          <w:szCs w:val="24"/>
+        </w:rPr>
+        <w:t>,</w:t>
+      </w:r>
+      <w:r>
+        <w:rPr>
+          <w:rFonts w:ascii="Times New Roman" w:hAnsi="Times New Roman" w:cs="Times New Roman"/>
+          <w:sz w:val="24"/>
+          <w:szCs w:val="24"/>
+        </w:rPr>
+        <w:t xml:space="preserve"> </w:t>
+      </w:r>
+      <w:r>
+        <w:rPr>
+          <w:rFonts w:ascii="Times New Roman" w:hAnsi="Times New Roman" w:cs="Times New Roman"/>
+          <w:sz w:val="24"/>
+          <w:szCs w:val="24"/>
+        </w:rPr>
+        <w:t xml:space="preserve">{% for child in children %}{% if loop.first %}{{ child.name }}, DOB: {{ child.birthdate }}{% endif %}{% if not loop.first and not loop.last %}, {{ child.name }}, DOB: {{ child.birthdate }}{% endif %}{% if loop.last and loop.index0 &gt; 1 %}, and {{ child.name }}, DOB: {{ child.birthdate }}{% endif %}{% if loop.last and loop.index0 == 1 %} and {{ </w:t>
+      </w:r>
+      <w:r>
+        <w:rPr>
+          <w:rFonts w:ascii="Times New Roman" w:hAnsi="Times New Roman" w:cs="Times New Roman"/>
+          <w:sz w:val="24"/>
+          <w:szCs w:val="24"/>
+        </w:rPr>
+        <w:lastRenderedPageBreak/>
+        <w:t>child.name }}, DOB: {{ child.birthdate }}{% endif %}{% endfor %}</w:t>
+      </w:r>
+      <w:r>
+        <w:rPr>
+          <w:rFonts w:ascii="Times New Roman" w:hAnsi="Times New Roman" w:cs="Times New Roman"/>
+          <w:sz w:val="24"/>
+          <w:szCs w:val="24"/>
+        </w:rPr>
+        <w:t xml:space="preserve"> to {{ new_address[0].city }}, {{ new_address[0].state }}.</w:t>
       </w:r>
     </w:p>
     <w:p>
       <w:pPr>
-        <w:spacing w:line="240" w:lineRule="auto"/>
-        <w:rPr>
-          <w:rFonts w:ascii="Times New Roman" w:hAnsi="Times New Roman" w:cs="Times New Roman"/>
-          <w:sz w:val="24"/>
-          <w:szCs w:val="24"/>
-        </w:rPr>
-      </w:pPr>
-      <w:r>
-        <w:rPr>
-          <w:rFonts w:ascii="Times New Roman" w:hAnsi="Times New Roman" w:cs="Times New Roman"/>
-          <w:sz w:val="24"/>
-          <w:szCs w:val="24"/>
-        </w:rPr>
-        <w:t>{%</w:t>
-      </w:r>
-      <w:r>
-        <w:rPr>
-          <w:rFonts w:ascii="Times New Roman" w:hAnsi="Times New Roman" w:cs="Times New Roman"/>
-          <w:sz w:val="24"/>
-          <w:szCs w:val="24"/>
-        </w:rPr>
-        <w:t>p</w:t>
-      </w:r>
-      <w:r>
-        <w:rPr>
-          <w:rFonts w:ascii="Times New Roman" w:hAnsi="Times New Roman" w:cs="Times New Roman"/>
-          <w:sz w:val="24"/>
-          <w:szCs w:val="24"/>
-        </w:rPr>
-        <w:t xml:space="preserve"> endif %}</w:t>
+        <w:rPr>
+          <w:rFonts w:ascii="Times New Roman" w:hAnsi="Times New Roman" w:cs="Times New Roman"/>
+          <w:sz w:val="24"/>
+          <w:szCs w:val="24"/>
+        </w:rPr>
+      </w:pPr>
+      <w:r>
+        <w:rPr>
+          <w:rFonts w:ascii="Times New Roman" w:hAnsi="Times New Roman" w:cs="Times New Roman"/>
+          <w:sz w:val="24"/>
+          <w:szCs w:val="24"/>
+        </w:rPr>
+        <w:t>I am asking the court to allow me to move by {{ mov</w:t>
+      </w:r>
+      <w:r>
+        <w:rPr>
+          <w:rFonts w:ascii="Times New Roman" w:hAnsi="Times New Roman" w:cs="Times New Roman"/>
+          <w:sz w:val="24"/>
+          <w:szCs w:val="24"/>
+        </w:rPr>
+        <w:t>ing</w:t>
+      </w:r>
+      <w:r>
+        <w:rPr>
+          <w:rFonts w:ascii="Times New Roman" w:hAnsi="Times New Roman" w:cs="Times New Roman"/>
+          <w:sz w:val="24"/>
+          <w:szCs w:val="24"/>
+        </w:rPr>
+        <w:t>_date }}.</w:t>
       </w:r>
     </w:p>
     <w:p>
       <w:pPr>
         <w:rPr>
           <w:rFonts w:ascii="Times New Roman" w:hAnsi="Times New Roman" w:cs="Times New Roman"/>
+          <w:sz w:val="24"/>
+          <w:szCs w:val="24"/>
+        </w:rPr>
+      </w:pPr>
+    </w:p>
+    <w:p>
+      <w:pPr>
+        <w:rPr>
+          <w:rFonts w:ascii="Times New Roman" w:hAnsi="Times New Roman" w:cs="Times New Roman"/>
+          <w:sz w:val="24"/>
+          <w:szCs w:val="24"/>
+        </w:rPr>
+      </w:pPr>
+      <w:r>
+        <w:rPr>
+          <w:rFonts w:ascii="Times New Roman" w:hAnsi="Times New Roman" w:cs="Times New Roman"/>
+          <w:sz w:val="24"/>
+          <w:szCs w:val="24"/>
+        </w:rPr>
+        <w:t>{%</w:t>
+      </w:r>
+      <w:r>
+        <w:rPr>
+          <w:rFonts w:ascii="Times New Roman" w:hAnsi="Times New Roman" w:cs="Times New Roman"/>
+          <w:sz w:val="24"/>
+          <w:szCs w:val="24"/>
+        </w:rPr>
+        <w:t>p</w:t>
+      </w:r>
+      <w:r>
+        <w:rPr>
+          <w:rFonts w:ascii="Times New Roman" w:hAnsi="Times New Roman" w:cs="Times New Roman"/>
+          <w:sz w:val="24"/>
+          <w:szCs w:val="24"/>
+        </w:rPr>
+        <w:t xml:space="preserve"> if wants_parenting_time_change == True %}</w:t>
+      </w:r>
+    </w:p>
+    <w:p>
+      <w:pPr>
+        <w:rPr>
+          <w:rFonts w:ascii="Times New Roman" w:hAnsi="Times New Roman" w:cs="Times New Roman"/>
+          <w:sz w:val="24"/>
+          <w:szCs w:val="24"/>
+        </w:rPr>
+      </w:pPr>
+      <w:r>
+        <w:rPr>
+          <w:rFonts w:ascii="Times New Roman" w:hAnsi="Times New Roman" w:cs="Times New Roman"/>
           <w:b/>
           <w:bCs/>
           <w:sz w:val="24"/>
           <w:szCs w:val="24"/>
         </w:rPr>
-      </w:pPr>
+        <w:t>Paragraph 5:</w:t>
+      </w:r>
     </w:p>
     <w:p>
       <w:pPr>
@@ -1829,12 +1468,10 @@
       <w:r>
         <w:rPr>
           <w:rFonts w:ascii="Times New Roman" w:hAnsi="Times New Roman" w:cs="Times New Roman"/>
-          <w:b/>
-          <w:bCs/>
-          <w:sz w:val="24"/>
-          <w:szCs w:val="24"/>
-        </w:rPr>
-        <w:t>Paragraph 4:</w:t>
+          <w:sz w:val="24"/>
+          <w:szCs w:val="24"/>
+        </w:rPr>
+        <w:t>My proposed new parenting time arrangements are: {{ requested_order }}</w:t>
       </w:r>
     </w:p>
     <w:p>
@@ -1867,35 +1504,7 @@
           <w:sz w:val="24"/>
           <w:szCs w:val="24"/>
         </w:rPr>
-        <w:t xml:space="preserve"> if </w:t>
-      </w:r>
-      <w:proofErr w:type="spellStart"/>
-      <w:proofErr w:type="gramStart"/>
-      <w:r>
-        <w:rPr>
-          <w:rFonts w:ascii="Times New Roman" w:hAnsi="Times New Roman" w:cs="Times New Roman"/>
-          <w:sz w:val="24"/>
-          <w:szCs w:val="24"/>
-        </w:rPr>
-        <w:t>children.target</w:t>
-      </w:r>
-      <w:proofErr w:type="gramEnd"/>
-      <w:r>
-        <w:rPr>
-          <w:rFonts w:ascii="Times New Roman" w:hAnsi="Times New Roman" w:cs="Times New Roman"/>
-          <w:sz w:val="24"/>
-          <w:szCs w:val="24"/>
-        </w:rPr>
-        <w:t>_number</w:t>
-      </w:r>
-      <w:proofErr w:type="spellEnd"/>
-      <w:r>
-        <w:rPr>
-          <w:rFonts w:ascii="Times New Roman" w:hAnsi="Times New Roman" w:cs="Times New Roman"/>
-          <w:sz w:val="24"/>
-          <w:szCs w:val="24"/>
-        </w:rPr>
-        <w:t xml:space="preserve"> == 1 %}</w:t>
+        <w:t xml:space="preserve"> endif %}</w:t>
       </w:r>
     </w:p>
     <w:p>
@@ -1912,158 +1521,23 @@
           <w:sz w:val="24"/>
           <w:szCs w:val="24"/>
         </w:rPr>
-        <w:lastRenderedPageBreak/>
-        <w:t xml:space="preserve">I want to move the legal residence of my child </w:t>
-      </w:r>
-      <w:proofErr w:type="gramStart"/>
-      <w:r>
-        <w:rPr>
-          <w:rFonts w:ascii="Times New Roman" w:hAnsi="Times New Roman" w:cs="Times New Roman"/>
-          <w:sz w:val="24"/>
-          <w:szCs w:val="24"/>
-        </w:rPr>
-        <w:t>{{ child</w:t>
-      </w:r>
-      <w:r>
-        <w:rPr>
-          <w:rFonts w:ascii="Times New Roman" w:hAnsi="Times New Roman" w:cs="Times New Roman"/>
-          <w:sz w:val="24"/>
-          <w:szCs w:val="24"/>
-        </w:rPr>
-        <w:t>ren</w:t>
-      </w:r>
-      <w:proofErr w:type="gramEnd"/>
-      <w:r>
-        <w:rPr>
-          <w:rFonts w:ascii="Times New Roman" w:hAnsi="Times New Roman" w:cs="Times New Roman"/>
-          <w:sz w:val="24"/>
-          <w:szCs w:val="24"/>
-        </w:rPr>
-        <w:t>[0].name</w:t>
-      </w:r>
-      <w:r>
-        <w:rPr>
-          <w:rFonts w:ascii="Times New Roman" w:hAnsi="Times New Roman" w:cs="Times New Roman"/>
-          <w:sz w:val="24"/>
-          <w:szCs w:val="24"/>
-        </w:rPr>
-        <w:t xml:space="preserve"> }}, DOB: {{ child</w:t>
-      </w:r>
-      <w:r>
-        <w:rPr>
-          <w:rFonts w:ascii="Times New Roman" w:hAnsi="Times New Roman" w:cs="Times New Roman"/>
-          <w:sz w:val="24"/>
-          <w:szCs w:val="24"/>
-        </w:rPr>
-        <w:t>ren</w:t>
-      </w:r>
-      <w:r>
-        <w:rPr>
-          <w:rFonts w:ascii="Times New Roman" w:hAnsi="Times New Roman" w:cs="Times New Roman"/>
-          <w:sz w:val="24"/>
-          <w:szCs w:val="24"/>
-        </w:rPr>
-        <w:t>[0]</w:t>
-      </w:r>
-      <w:r>
-        <w:rPr>
-          <w:rFonts w:ascii="Times New Roman" w:hAnsi="Times New Roman" w:cs="Times New Roman"/>
-          <w:sz w:val="24"/>
-          <w:szCs w:val="24"/>
-        </w:rPr>
-        <w:t>.</w:t>
-      </w:r>
-      <w:r>
-        <w:rPr>
-          <w:rFonts w:ascii="Times New Roman" w:hAnsi="Times New Roman" w:cs="Times New Roman"/>
-          <w:sz w:val="24"/>
-          <w:szCs w:val="24"/>
-        </w:rPr>
-        <w:t>birthdate</w:t>
-      </w:r>
-      <w:r>
-        <w:rPr>
-          <w:rFonts w:ascii="Times New Roman" w:hAnsi="Times New Roman" w:cs="Times New Roman"/>
-          <w:sz w:val="24"/>
-          <w:szCs w:val="24"/>
-        </w:rPr>
-        <w:t xml:space="preserve"> }} to {{ </w:t>
-      </w:r>
-      <w:proofErr w:type="spellStart"/>
-      <w:r>
-        <w:rPr>
-          <w:rFonts w:ascii="Times New Roman" w:hAnsi="Times New Roman" w:cs="Times New Roman"/>
-          <w:sz w:val="24"/>
-          <w:szCs w:val="24"/>
-        </w:rPr>
-        <w:t>new_address</w:t>
-      </w:r>
-      <w:proofErr w:type="spellEnd"/>
-      <w:r>
-        <w:rPr>
-          <w:rFonts w:ascii="Times New Roman" w:hAnsi="Times New Roman" w:cs="Times New Roman"/>
-          <w:sz w:val="24"/>
-          <w:szCs w:val="24"/>
-        </w:rPr>
-        <w:t>[0]</w:t>
-      </w:r>
-      <w:r>
-        <w:rPr>
-          <w:rFonts w:ascii="Times New Roman" w:hAnsi="Times New Roman" w:cs="Times New Roman"/>
-          <w:sz w:val="24"/>
-          <w:szCs w:val="24"/>
-        </w:rPr>
-        <w:t>.</w:t>
-      </w:r>
-      <w:r>
-        <w:rPr>
-          <w:rFonts w:ascii="Times New Roman" w:hAnsi="Times New Roman" w:cs="Times New Roman"/>
-          <w:sz w:val="24"/>
-          <w:szCs w:val="24"/>
-        </w:rPr>
-        <w:t>city</w:t>
-      </w:r>
-      <w:r>
-        <w:rPr>
-          <w:rFonts w:ascii="Times New Roman" w:hAnsi="Times New Roman" w:cs="Times New Roman"/>
-          <w:sz w:val="24"/>
-          <w:szCs w:val="24"/>
-        </w:rPr>
-        <w:t xml:space="preserve"> }}</w:t>
-      </w:r>
-      <w:r>
-        <w:rPr>
-          <w:rFonts w:ascii="Times New Roman" w:hAnsi="Times New Roman" w:cs="Times New Roman"/>
-          <w:sz w:val="24"/>
-          <w:szCs w:val="24"/>
-        </w:rPr>
-        <w:t xml:space="preserve">, {{ </w:t>
-      </w:r>
-      <w:proofErr w:type="spellStart"/>
-      <w:r>
-        <w:rPr>
-          <w:rFonts w:ascii="Times New Roman" w:hAnsi="Times New Roman" w:cs="Times New Roman"/>
-          <w:sz w:val="24"/>
-          <w:szCs w:val="24"/>
-        </w:rPr>
-        <w:t>new_address</w:t>
-      </w:r>
-      <w:proofErr w:type="spellEnd"/>
-      <w:r>
-        <w:rPr>
-          <w:rFonts w:ascii="Times New Roman" w:hAnsi="Times New Roman" w:cs="Times New Roman"/>
-          <w:sz w:val="24"/>
-          <w:szCs w:val="24"/>
-        </w:rPr>
-        <w:t>[0].state }}</w:t>
-      </w:r>
-      <w:r>
-        <w:rPr>
-          <w:rFonts w:ascii="Times New Roman" w:hAnsi="Times New Roman" w:cs="Times New Roman"/>
-          <w:sz w:val="24"/>
-          <w:szCs w:val="24"/>
-        </w:rPr>
-        <w:t>.</w:t>
+        <w:t>{%p if parenting_time_change_agreement</w:t>
+      </w:r>
+      <w:r>
+        <w:rPr>
+          <w:rFonts w:ascii="Times New Roman" w:hAnsi="Times New Roman" w:cs="Times New Roman"/>
+          <w:sz w:val="24"/>
+          <w:szCs w:val="24"/>
+        </w:rPr>
+        <w:t xml:space="preserve"> </w:t>
+      </w:r>
+      <w:r>
+        <w:rPr>
+          <w:rFonts w:ascii="Times New Roman" w:hAnsi="Times New Roman" w:cs="Times New Roman"/>
+          <w:sz w:val="24"/>
+          <w:szCs w:val="24"/>
+        </w:rPr>
+        <w:t>== “I don’t know” %}</w:t>
       </w:r>
     </w:p>
     <w:p>
@@ -2080,39 +1554,23 @@
           <w:sz w:val="24"/>
           <w:szCs w:val="24"/>
         </w:rPr>
-        <w:t>{%</w:t>
-      </w:r>
-      <w:r>
-        <w:rPr>
-          <w:rFonts w:ascii="Times New Roman" w:hAnsi="Times New Roman" w:cs="Times New Roman"/>
-          <w:sz w:val="24"/>
-          <w:szCs w:val="24"/>
-        </w:rPr>
-        <w:t>p</w:t>
-      </w:r>
-      <w:r>
-        <w:rPr>
-          <w:rFonts w:ascii="Times New Roman" w:hAnsi="Times New Roman" w:cs="Times New Roman"/>
-          <w:sz w:val="24"/>
-          <w:szCs w:val="24"/>
-        </w:rPr>
-        <w:t xml:space="preserve"> </w:t>
-      </w:r>
-      <w:r>
-        <w:rPr>
-          <w:rFonts w:ascii="Times New Roman" w:hAnsi="Times New Roman" w:cs="Times New Roman"/>
-          <w:sz w:val="24"/>
-          <w:szCs w:val="24"/>
-        </w:rPr>
-        <w:t>else</w:t>
-      </w:r>
-      <w:r>
-        <w:rPr>
-          <w:rFonts w:ascii="Times New Roman" w:hAnsi="Times New Roman" w:cs="Times New Roman"/>
-          <w:sz w:val="24"/>
-          <w:szCs w:val="24"/>
-        </w:rPr>
-        <w:t xml:space="preserve"> %}</w:t>
+        <w:t xml:space="preserve">I don’t know whether {{ other_parties[0] }} opposes the </w:t>
+      </w:r>
+      <w:r>
+        <w:rPr>
+          <w:rFonts w:ascii="Times New Roman" w:hAnsi="Times New Roman" w:cs="Times New Roman"/>
+          <w:sz w:val="24"/>
+          <w:szCs w:val="24"/>
+        </w:rPr>
+        <w:t>parenting-time change</w:t>
+      </w:r>
+      <w:r>
+        <w:rPr>
+          <w:rFonts w:ascii="Times New Roman" w:hAnsi="Times New Roman" w:cs="Times New Roman"/>
+          <w:sz w:val="24"/>
+          <w:szCs w:val="24"/>
+        </w:rPr>
+        <w:t>.</w:t>
       </w:r>
     </w:p>
     <w:p>
@@ -2129,33 +1587,7 @@
           <w:sz w:val="24"/>
           <w:szCs w:val="24"/>
         </w:rPr>
-        <w:t xml:space="preserve">I want to </w:t>
-      </w:r>
-      <w:proofErr w:type="gramStart"/>
-      <w:r>
-        <w:rPr>
-          <w:rFonts w:ascii="Times New Roman" w:hAnsi="Times New Roman" w:cs="Times New Roman"/>
-          <w:sz w:val="24"/>
-          <w:szCs w:val="24"/>
-        </w:rPr>
-        <w:t>move</w:t>
-      </w:r>
-      <w:proofErr w:type="gramEnd"/>
-      <w:r>
-        <w:rPr>
-          <w:rFonts w:ascii="Times New Roman" w:hAnsi="Times New Roman" w:cs="Times New Roman"/>
-          <w:sz w:val="24"/>
-          <w:szCs w:val="24"/>
-        </w:rPr>
-        <w:t xml:space="preserve"> the legal residence of my child</w:t>
-      </w:r>
-      <w:r>
-        <w:rPr>
-          <w:rFonts w:ascii="Times New Roman" w:hAnsi="Times New Roman" w:cs="Times New Roman"/>
-          <w:sz w:val="24"/>
-          <w:szCs w:val="24"/>
-        </w:rPr>
-        <w:t>ren</w:t>
+        <w:t>{%p elif parenting_time_change_agreement</w:t>
       </w:r>
       <w:r>
         <w:rPr>
@@ -2165,109 +1597,13 @@
         </w:rPr>
         <w:t xml:space="preserve"> </w:t>
       </w:r>
-      <w:proofErr w:type="gramStart"/>
-      <w:r>
-        <w:rPr>
-          <w:rFonts w:ascii="Times New Roman" w:hAnsi="Times New Roman" w:cs="Times New Roman"/>
-          <w:sz w:val="24"/>
-          <w:szCs w:val="24"/>
-        </w:rPr>
-        <w:t>{{ children</w:t>
-      </w:r>
-      <w:proofErr w:type="gramEnd"/>
-      <w:r>
-        <w:rPr>
-          <w:rFonts w:ascii="Times New Roman" w:hAnsi="Times New Roman" w:cs="Times New Roman"/>
-          <w:sz w:val="24"/>
-          <w:szCs w:val="24"/>
-        </w:rPr>
-        <w:t xml:space="preserve"> </w:t>
-      </w:r>
-      <w:r>
-        <w:rPr>
-          <w:rFonts w:ascii="Times New Roman" w:hAnsi="Times New Roman" w:cs="Times New Roman"/>
-          <w:sz w:val="24"/>
-          <w:szCs w:val="24"/>
-        </w:rPr>
-        <w:t xml:space="preserve">}}, DOB: {{ </w:t>
-      </w:r>
-      <w:proofErr w:type="spellStart"/>
-      <w:r>
-        <w:rPr>
-          <w:rFonts w:ascii="Times New Roman" w:hAnsi="Times New Roman" w:cs="Times New Roman"/>
-          <w:sz w:val="24"/>
-          <w:szCs w:val="24"/>
-        </w:rPr>
-        <w:t>children</w:t>
-      </w:r>
-      <w:r>
-        <w:rPr>
-          <w:rFonts w:ascii="Times New Roman" w:hAnsi="Times New Roman" w:cs="Times New Roman"/>
-          <w:sz w:val="24"/>
-          <w:szCs w:val="24"/>
-        </w:rPr>
-        <w:t>.</w:t>
-      </w:r>
-      <w:r>
-        <w:rPr>
-          <w:rFonts w:ascii="Times New Roman" w:hAnsi="Times New Roman" w:cs="Times New Roman"/>
-          <w:sz w:val="24"/>
-          <w:szCs w:val="24"/>
-        </w:rPr>
-        <w:t>birthdate</w:t>
-      </w:r>
-      <w:proofErr w:type="spellEnd"/>
-      <w:r>
-        <w:rPr>
-          <w:rFonts w:ascii="Times New Roman" w:hAnsi="Times New Roman" w:cs="Times New Roman"/>
-          <w:sz w:val="24"/>
-          <w:szCs w:val="24"/>
-        </w:rPr>
-        <w:t xml:space="preserve"> </w:t>
-      </w:r>
-      <w:r>
-        <w:rPr>
-          <w:rFonts w:ascii="Times New Roman" w:hAnsi="Times New Roman" w:cs="Times New Roman"/>
-          <w:sz w:val="24"/>
-          <w:szCs w:val="24"/>
-        </w:rPr>
-        <w:t xml:space="preserve">}} to {{ </w:t>
-      </w:r>
-      <w:proofErr w:type="spellStart"/>
-      <w:r>
-        <w:rPr>
-          <w:rFonts w:ascii="Times New Roman" w:hAnsi="Times New Roman" w:cs="Times New Roman"/>
-          <w:sz w:val="24"/>
-          <w:szCs w:val="24"/>
-        </w:rPr>
-        <w:t>new_address</w:t>
-      </w:r>
-      <w:proofErr w:type="spellEnd"/>
-      <w:r>
-        <w:rPr>
-          <w:rFonts w:ascii="Times New Roman" w:hAnsi="Times New Roman" w:cs="Times New Roman"/>
-          <w:sz w:val="24"/>
-          <w:szCs w:val="24"/>
-        </w:rPr>
-        <w:t xml:space="preserve">[0].city }}, {{ </w:t>
-      </w:r>
-      <w:proofErr w:type="spellStart"/>
-      <w:r>
-        <w:rPr>
-          <w:rFonts w:ascii="Times New Roman" w:hAnsi="Times New Roman" w:cs="Times New Roman"/>
-          <w:sz w:val="24"/>
-          <w:szCs w:val="24"/>
-        </w:rPr>
-        <w:t>new_address</w:t>
-      </w:r>
-      <w:proofErr w:type="spellEnd"/>
-      <w:r>
-        <w:rPr>
-          <w:rFonts w:ascii="Times New Roman" w:hAnsi="Times New Roman" w:cs="Times New Roman"/>
-          <w:sz w:val="24"/>
-          <w:szCs w:val="24"/>
-        </w:rPr>
-        <w:t>[0].state }}.</w:t>
+      <w:r>
+        <w:rPr>
+          <w:rFonts w:ascii="Times New Roman" w:hAnsi="Times New Roman" w:cs="Times New Roman"/>
+          <w:sz w:val="24"/>
+          <w:szCs w:val="24"/>
+        </w:rPr>
+        <w:t>== “No” %}</w:t>
       </w:r>
     </w:p>
     <w:p>
@@ -2284,23 +1620,7 @@
           <w:sz w:val="24"/>
           <w:szCs w:val="24"/>
         </w:rPr>
-        <w:t>{%</w:t>
-      </w:r>
-      <w:r>
-        <w:rPr>
-          <w:rFonts w:ascii="Times New Roman" w:hAnsi="Times New Roman" w:cs="Times New Roman"/>
-          <w:sz w:val="24"/>
-          <w:szCs w:val="24"/>
-        </w:rPr>
-        <w:t>p</w:t>
-      </w:r>
-      <w:r>
-        <w:rPr>
-          <w:rFonts w:ascii="Times New Roman" w:hAnsi="Times New Roman" w:cs="Times New Roman"/>
-          <w:sz w:val="24"/>
-          <w:szCs w:val="24"/>
-        </w:rPr>
-        <w:t xml:space="preserve"> endif %}</w:t>
+        <w:t>{{ other_parties[0] }} does not oppose the parenting-time change.</w:t>
       </w:r>
     </w:p>
     <w:p>
@@ -2317,51 +1637,23 @@
           <w:sz w:val="24"/>
           <w:szCs w:val="24"/>
         </w:rPr>
-        <w:t xml:space="preserve">I am asking the court to allow me to move by </w:t>
-      </w:r>
-      <w:proofErr w:type="gramStart"/>
-      <w:r>
-        <w:rPr>
-          <w:rFonts w:ascii="Times New Roman" w:hAnsi="Times New Roman" w:cs="Times New Roman"/>
-          <w:sz w:val="24"/>
-          <w:szCs w:val="24"/>
-        </w:rPr>
-        <w:t xml:space="preserve">{{ </w:t>
-      </w:r>
-      <w:proofErr w:type="spellStart"/>
-      <w:r>
-        <w:rPr>
-          <w:rFonts w:ascii="Times New Roman" w:hAnsi="Times New Roman" w:cs="Times New Roman"/>
-          <w:sz w:val="24"/>
-          <w:szCs w:val="24"/>
-        </w:rPr>
-        <w:t>mov</w:t>
-      </w:r>
-      <w:r>
-        <w:rPr>
-          <w:rFonts w:ascii="Times New Roman" w:hAnsi="Times New Roman" w:cs="Times New Roman"/>
-          <w:sz w:val="24"/>
-          <w:szCs w:val="24"/>
-        </w:rPr>
-        <w:t>ing</w:t>
-      </w:r>
-      <w:proofErr w:type="gramEnd"/>
-      <w:r>
-        <w:rPr>
-          <w:rFonts w:ascii="Times New Roman" w:hAnsi="Times New Roman" w:cs="Times New Roman"/>
-          <w:sz w:val="24"/>
-          <w:szCs w:val="24"/>
-        </w:rPr>
-        <w:t>_date</w:t>
-      </w:r>
-      <w:proofErr w:type="spellEnd"/>
-      <w:r>
-        <w:rPr>
-          <w:rFonts w:ascii="Times New Roman" w:hAnsi="Times New Roman" w:cs="Times New Roman"/>
-          <w:sz w:val="24"/>
-          <w:szCs w:val="24"/>
-        </w:rPr>
-        <w:t xml:space="preserve"> }}.</w:t>
+        <w:t>{%p elif parenting_time_change_agreement</w:t>
+      </w:r>
+      <w:r>
+        <w:rPr>
+          <w:rFonts w:ascii="Times New Roman" w:hAnsi="Times New Roman" w:cs="Times New Roman"/>
+          <w:sz w:val="24"/>
+          <w:szCs w:val="24"/>
+        </w:rPr>
+        <w:t xml:space="preserve"> </w:t>
+      </w:r>
+      <w:r>
+        <w:rPr>
+          <w:rFonts w:ascii="Times New Roman" w:hAnsi="Times New Roman" w:cs="Times New Roman"/>
+          <w:sz w:val="24"/>
+          <w:szCs w:val="24"/>
+        </w:rPr>
+        <w:t>== “Yes” %}</w:t>
       </w:r>
     </w:p>
     <w:p>
@@ -2378,53 +1670,25 @@
           <w:sz w:val="24"/>
           <w:szCs w:val="24"/>
         </w:rPr>
-        <w:t>{%</w:t>
-      </w:r>
-      <w:r>
-        <w:rPr>
-          <w:rFonts w:ascii="Times New Roman" w:hAnsi="Times New Roman" w:cs="Times New Roman"/>
-          <w:sz w:val="24"/>
-          <w:szCs w:val="24"/>
-        </w:rPr>
-        <w:t>p</w:t>
-      </w:r>
-      <w:r>
-        <w:rPr>
-          <w:rFonts w:ascii="Times New Roman" w:hAnsi="Times New Roman" w:cs="Times New Roman"/>
-          <w:sz w:val="24"/>
-          <w:szCs w:val="24"/>
-        </w:rPr>
-        <w:t xml:space="preserve"> if </w:t>
-      </w:r>
-      <w:proofErr w:type="spellStart"/>
-      <w:r>
-        <w:rPr>
-          <w:rFonts w:ascii="Times New Roman" w:hAnsi="Times New Roman" w:cs="Times New Roman"/>
-          <w:sz w:val="24"/>
-          <w:szCs w:val="24"/>
-        </w:rPr>
-        <w:t>wants_parenting_time_change</w:t>
-      </w:r>
-      <w:proofErr w:type="spellEnd"/>
-      <w:r>
-        <w:rPr>
-          <w:rFonts w:ascii="Times New Roman" w:hAnsi="Times New Roman" w:cs="Times New Roman"/>
-          <w:sz w:val="24"/>
-          <w:szCs w:val="24"/>
-        </w:rPr>
-        <w:t xml:space="preserve"> == True %}</w:t>
+        <w:t>{{ other_parties[0] }} opposes the parenting-time change.</w:t>
       </w:r>
     </w:p>
     <w:p>
       <w:pPr>
         <w:rPr>
           <w:rFonts w:ascii="Times New Roman" w:hAnsi="Times New Roman" w:cs="Times New Roman"/>
-          <w:b/>
-          <w:bCs/>
-          <w:sz w:val="24"/>
-          <w:szCs w:val="24"/>
-        </w:rPr>
-      </w:pPr>
+          <w:sz w:val="24"/>
+          <w:szCs w:val="24"/>
+        </w:rPr>
+      </w:pPr>
+      <w:r>
+        <w:rPr>
+          <w:rFonts w:ascii="Times New Roman" w:hAnsi="Times New Roman" w:cs="Times New Roman"/>
+          <w:sz w:val="24"/>
+          <w:szCs w:val="24"/>
+        </w:rPr>
+        <w:t>{%p endif %}</w:t>
+      </w:r>
     </w:p>
     <w:p>
       <w:pPr>
@@ -2434,529 +1698,6 @@
           <w:szCs w:val="24"/>
         </w:rPr>
       </w:pPr>
-      <w:r>
-        <w:rPr>
-          <w:rFonts w:ascii="Times New Roman" w:hAnsi="Times New Roman" w:cs="Times New Roman"/>
-          <w:b/>
-          <w:bCs/>
-          <w:sz w:val="24"/>
-          <w:szCs w:val="24"/>
-        </w:rPr>
-        <w:t>Paragraph 5:</w:t>
-      </w:r>
-    </w:p>
-    <w:p>
-      <w:pPr>
-        <w:rPr>
-          <w:rFonts w:ascii="Times New Roman" w:hAnsi="Times New Roman" w:cs="Times New Roman"/>
-          <w:sz w:val="24"/>
-          <w:szCs w:val="24"/>
-        </w:rPr>
-      </w:pPr>
-      <w:r>
-        <w:rPr>
-          <w:rFonts w:ascii="Times New Roman" w:hAnsi="Times New Roman" w:cs="Times New Roman"/>
-          <w:sz w:val="24"/>
-          <w:szCs w:val="24"/>
-        </w:rPr>
-        <w:t>{%</w:t>
-      </w:r>
-      <w:r>
-        <w:rPr>
-          <w:rFonts w:ascii="Times New Roman" w:hAnsi="Times New Roman" w:cs="Times New Roman"/>
-          <w:sz w:val="24"/>
-          <w:szCs w:val="24"/>
-        </w:rPr>
-        <w:t>p</w:t>
-      </w:r>
-      <w:r>
-        <w:rPr>
-          <w:rFonts w:ascii="Times New Roman" w:hAnsi="Times New Roman" w:cs="Times New Roman"/>
-          <w:sz w:val="24"/>
-          <w:szCs w:val="24"/>
-        </w:rPr>
-        <w:t xml:space="preserve"> endif %}</w:t>
-      </w:r>
-    </w:p>
-    <w:p>
-      <w:pPr>
-        <w:rPr>
-          <w:rFonts w:ascii="Times New Roman" w:hAnsi="Times New Roman" w:cs="Times New Roman"/>
-          <w:sz w:val="24"/>
-          <w:szCs w:val="24"/>
-        </w:rPr>
-      </w:pPr>
-      <w:r>
-        <w:rPr>
-          <w:rFonts w:ascii="Times New Roman" w:hAnsi="Times New Roman" w:cs="Times New Roman"/>
-          <w:sz w:val="24"/>
-          <w:szCs w:val="24"/>
-        </w:rPr>
-        <w:t>{%</w:t>
-      </w:r>
-      <w:r>
-        <w:rPr>
-          <w:rFonts w:ascii="Times New Roman" w:hAnsi="Times New Roman" w:cs="Times New Roman"/>
-          <w:sz w:val="24"/>
-          <w:szCs w:val="24"/>
-        </w:rPr>
-        <w:t>p</w:t>
-      </w:r>
-      <w:r>
-        <w:rPr>
-          <w:rFonts w:ascii="Times New Roman" w:hAnsi="Times New Roman" w:cs="Times New Roman"/>
-          <w:sz w:val="24"/>
-          <w:szCs w:val="24"/>
-        </w:rPr>
-        <w:t xml:space="preserve"> if </w:t>
-      </w:r>
-      <w:proofErr w:type="spellStart"/>
-      <w:r>
-        <w:rPr>
-          <w:rFonts w:ascii="Times New Roman" w:hAnsi="Times New Roman" w:cs="Times New Roman"/>
-          <w:sz w:val="24"/>
-          <w:szCs w:val="24"/>
-        </w:rPr>
-        <w:t>wants_parenting_time_change</w:t>
-      </w:r>
-      <w:proofErr w:type="spellEnd"/>
-      <w:r>
-        <w:rPr>
-          <w:rFonts w:ascii="Times New Roman" w:hAnsi="Times New Roman" w:cs="Times New Roman"/>
-          <w:sz w:val="24"/>
-          <w:szCs w:val="24"/>
-        </w:rPr>
-        <w:t xml:space="preserve"> == True %}</w:t>
-      </w:r>
-    </w:p>
-    <w:p>
-      <w:pPr>
-        <w:rPr>
-          <w:rFonts w:ascii="Times New Roman" w:hAnsi="Times New Roman" w:cs="Times New Roman"/>
-          <w:b/>
-          <w:bCs/>
-          <w:sz w:val="24"/>
-          <w:szCs w:val="24"/>
-        </w:rPr>
-      </w:pPr>
-      <w:r>
-        <w:rPr>
-          <w:rFonts w:ascii="Times New Roman" w:hAnsi="Times New Roman" w:cs="Times New Roman"/>
-          <w:sz w:val="24"/>
-          <w:szCs w:val="24"/>
-        </w:rPr>
-        <w:t xml:space="preserve">My proposed new parenting time arrangements are: </w:t>
-      </w:r>
-      <w:proofErr w:type="gramStart"/>
-      <w:r>
-        <w:rPr>
-          <w:rFonts w:ascii="Times New Roman" w:hAnsi="Times New Roman" w:cs="Times New Roman"/>
-          <w:sz w:val="24"/>
-          <w:szCs w:val="24"/>
-        </w:rPr>
-        <w:t xml:space="preserve">{{ </w:t>
-      </w:r>
-      <w:proofErr w:type="spellStart"/>
-      <w:r>
-        <w:rPr>
-          <w:rFonts w:ascii="Times New Roman" w:hAnsi="Times New Roman" w:cs="Times New Roman"/>
-          <w:sz w:val="24"/>
-          <w:szCs w:val="24"/>
-        </w:rPr>
-        <w:t>requested</w:t>
-      </w:r>
-      <w:proofErr w:type="gramEnd"/>
-      <w:r>
-        <w:rPr>
-          <w:rFonts w:ascii="Times New Roman" w:hAnsi="Times New Roman" w:cs="Times New Roman"/>
-          <w:sz w:val="24"/>
-          <w:szCs w:val="24"/>
-        </w:rPr>
-        <w:t>_order</w:t>
-      </w:r>
-      <w:proofErr w:type="spellEnd"/>
-      <w:r>
-        <w:rPr>
-          <w:rFonts w:ascii="Times New Roman" w:hAnsi="Times New Roman" w:cs="Times New Roman"/>
-          <w:sz w:val="24"/>
-          <w:szCs w:val="24"/>
-        </w:rPr>
-        <w:t xml:space="preserve"> }}</w:t>
-      </w:r>
-    </w:p>
-    <w:p>
-      <w:pPr>
-        <w:rPr>
-          <w:rFonts w:ascii="Times New Roman" w:hAnsi="Times New Roman" w:cs="Times New Roman"/>
-          <w:sz w:val="24"/>
-          <w:szCs w:val="24"/>
-        </w:rPr>
-      </w:pPr>
-      <w:r>
-        <w:rPr>
-          <w:rFonts w:ascii="Times New Roman" w:hAnsi="Times New Roman" w:cs="Times New Roman"/>
-          <w:sz w:val="24"/>
-          <w:szCs w:val="24"/>
-        </w:rPr>
-        <w:t>{%</w:t>
-      </w:r>
-      <w:r>
-        <w:rPr>
-          <w:rFonts w:ascii="Times New Roman" w:hAnsi="Times New Roman" w:cs="Times New Roman"/>
-          <w:sz w:val="24"/>
-          <w:szCs w:val="24"/>
-        </w:rPr>
-        <w:t>p</w:t>
-      </w:r>
-      <w:r>
-        <w:rPr>
-          <w:rFonts w:ascii="Times New Roman" w:hAnsi="Times New Roman" w:cs="Times New Roman"/>
-          <w:sz w:val="24"/>
-          <w:szCs w:val="24"/>
-        </w:rPr>
-        <w:t xml:space="preserve"> endif %}</w:t>
-      </w:r>
-    </w:p>
-    <w:p>
-      <w:pPr>
-        <w:rPr>
-          <w:rFonts w:ascii="Times New Roman" w:hAnsi="Times New Roman" w:cs="Times New Roman"/>
-          <w:sz w:val="24"/>
-          <w:szCs w:val="24"/>
-        </w:rPr>
-      </w:pPr>
-      <w:r>
-        <w:rPr>
-          <w:rFonts w:ascii="Times New Roman" w:hAnsi="Times New Roman" w:cs="Times New Roman"/>
-          <w:sz w:val="24"/>
-          <w:szCs w:val="24"/>
-        </w:rPr>
-        <w:t xml:space="preserve">{%p if </w:t>
-      </w:r>
-      <w:proofErr w:type="spellStart"/>
-      <w:r>
-        <w:rPr>
-          <w:rFonts w:ascii="Times New Roman" w:hAnsi="Times New Roman" w:cs="Times New Roman"/>
-          <w:sz w:val="24"/>
-          <w:szCs w:val="24"/>
-        </w:rPr>
-        <w:t>parenting_time_change_agreement</w:t>
-      </w:r>
-      <w:proofErr w:type="spellEnd"/>
-      <w:r>
-        <w:rPr>
-          <w:rFonts w:ascii="Times New Roman" w:hAnsi="Times New Roman" w:cs="Times New Roman"/>
-          <w:sz w:val="24"/>
-          <w:szCs w:val="24"/>
-        </w:rPr>
-        <w:t xml:space="preserve"> </w:t>
-      </w:r>
-      <w:r>
-        <w:rPr>
-          <w:rFonts w:ascii="Times New Roman" w:hAnsi="Times New Roman" w:cs="Times New Roman"/>
-          <w:sz w:val="24"/>
-          <w:szCs w:val="24"/>
-        </w:rPr>
-        <w:t>== “I don’t know” %}</w:t>
-      </w:r>
-    </w:p>
-    <w:p>
-      <w:pPr>
-        <w:rPr>
-          <w:rFonts w:ascii="Times New Roman" w:hAnsi="Times New Roman" w:cs="Times New Roman"/>
-          <w:sz w:val="24"/>
-          <w:szCs w:val="24"/>
-        </w:rPr>
-      </w:pPr>
-      <w:r>
-        <w:rPr>
-          <w:rFonts w:ascii="Times New Roman" w:hAnsi="Times New Roman" w:cs="Times New Roman"/>
-          <w:sz w:val="24"/>
-          <w:szCs w:val="24"/>
-        </w:rPr>
-        <w:t xml:space="preserve">I don’t know whether </w:t>
-      </w:r>
-      <w:proofErr w:type="gramStart"/>
-      <w:r>
-        <w:rPr>
-          <w:rFonts w:ascii="Times New Roman" w:hAnsi="Times New Roman" w:cs="Times New Roman"/>
-          <w:sz w:val="24"/>
-          <w:szCs w:val="24"/>
-        </w:rPr>
-        <w:t xml:space="preserve">{{ </w:t>
-      </w:r>
-      <w:proofErr w:type="spellStart"/>
-      <w:r>
-        <w:rPr>
-          <w:rFonts w:ascii="Times New Roman" w:hAnsi="Times New Roman" w:cs="Times New Roman"/>
-          <w:sz w:val="24"/>
-          <w:szCs w:val="24"/>
-        </w:rPr>
-        <w:t>other</w:t>
-      </w:r>
-      <w:proofErr w:type="gramEnd"/>
-      <w:r>
-        <w:rPr>
-          <w:rFonts w:ascii="Times New Roman" w:hAnsi="Times New Roman" w:cs="Times New Roman"/>
-          <w:sz w:val="24"/>
-          <w:szCs w:val="24"/>
-        </w:rPr>
-        <w:t>_parties</w:t>
-      </w:r>
-      <w:proofErr w:type="spellEnd"/>
-      <w:r>
-        <w:rPr>
-          <w:rFonts w:ascii="Times New Roman" w:hAnsi="Times New Roman" w:cs="Times New Roman"/>
-          <w:sz w:val="24"/>
-          <w:szCs w:val="24"/>
-        </w:rPr>
-        <w:t xml:space="preserve">[0] }} opposes the </w:t>
-      </w:r>
-      <w:r>
-        <w:rPr>
-          <w:rFonts w:ascii="Times New Roman" w:hAnsi="Times New Roman" w:cs="Times New Roman"/>
-          <w:sz w:val="24"/>
-          <w:szCs w:val="24"/>
-        </w:rPr>
-        <w:t>parenting-time change</w:t>
-      </w:r>
-      <w:r>
-        <w:rPr>
-          <w:rFonts w:ascii="Times New Roman" w:hAnsi="Times New Roman" w:cs="Times New Roman"/>
-          <w:sz w:val="24"/>
-          <w:szCs w:val="24"/>
-        </w:rPr>
-        <w:t>.</w:t>
-      </w:r>
-    </w:p>
-    <w:p>
-      <w:pPr>
-        <w:rPr>
-          <w:rFonts w:ascii="Times New Roman" w:hAnsi="Times New Roman" w:cs="Times New Roman"/>
-          <w:sz w:val="24"/>
-          <w:szCs w:val="24"/>
-        </w:rPr>
-      </w:pPr>
-      <w:r>
-        <w:rPr>
-          <w:rFonts w:ascii="Times New Roman" w:hAnsi="Times New Roman" w:cs="Times New Roman"/>
-          <w:sz w:val="24"/>
-          <w:szCs w:val="24"/>
-        </w:rPr>
-        <w:t xml:space="preserve">{%p </w:t>
-      </w:r>
-      <w:proofErr w:type="spellStart"/>
-      <w:r>
-        <w:rPr>
-          <w:rFonts w:ascii="Times New Roman" w:hAnsi="Times New Roman" w:cs="Times New Roman"/>
-          <w:sz w:val="24"/>
-          <w:szCs w:val="24"/>
-        </w:rPr>
-        <w:t>elif</w:t>
-      </w:r>
-      <w:proofErr w:type="spellEnd"/>
-      <w:r>
-        <w:rPr>
-          <w:rFonts w:ascii="Times New Roman" w:hAnsi="Times New Roman" w:cs="Times New Roman"/>
-          <w:sz w:val="24"/>
-          <w:szCs w:val="24"/>
-        </w:rPr>
-        <w:t xml:space="preserve"> </w:t>
-      </w:r>
-      <w:proofErr w:type="spellStart"/>
-      <w:r>
-        <w:rPr>
-          <w:rFonts w:ascii="Times New Roman" w:hAnsi="Times New Roman" w:cs="Times New Roman"/>
-          <w:sz w:val="24"/>
-          <w:szCs w:val="24"/>
-        </w:rPr>
-        <w:t>parenting_time_change_agreement</w:t>
-      </w:r>
-      <w:proofErr w:type="spellEnd"/>
-      <w:r>
-        <w:rPr>
-          <w:rFonts w:ascii="Times New Roman" w:hAnsi="Times New Roman" w:cs="Times New Roman"/>
-          <w:sz w:val="24"/>
-          <w:szCs w:val="24"/>
-        </w:rPr>
-        <w:t xml:space="preserve"> </w:t>
-      </w:r>
-      <w:r>
-        <w:rPr>
-          <w:rFonts w:ascii="Times New Roman" w:hAnsi="Times New Roman" w:cs="Times New Roman"/>
-          <w:sz w:val="24"/>
-          <w:szCs w:val="24"/>
-        </w:rPr>
-        <w:t>== “No” %}</w:t>
-      </w:r>
-    </w:p>
-    <w:p>
-      <w:pPr>
-        <w:rPr>
-          <w:rFonts w:ascii="Times New Roman" w:hAnsi="Times New Roman" w:cs="Times New Roman"/>
-          <w:sz w:val="24"/>
-          <w:szCs w:val="24"/>
-        </w:rPr>
-      </w:pPr>
-      <w:proofErr w:type="gramStart"/>
-      <w:r>
-        <w:rPr>
-          <w:rFonts w:ascii="Times New Roman" w:hAnsi="Times New Roman" w:cs="Times New Roman"/>
-          <w:sz w:val="24"/>
-          <w:szCs w:val="24"/>
-        </w:rPr>
-        <w:t xml:space="preserve">{{ </w:t>
-      </w:r>
-      <w:proofErr w:type="spellStart"/>
-      <w:r>
-        <w:rPr>
-          <w:rFonts w:ascii="Times New Roman" w:hAnsi="Times New Roman" w:cs="Times New Roman"/>
-          <w:sz w:val="24"/>
-          <w:szCs w:val="24"/>
-        </w:rPr>
-        <w:t>other</w:t>
-      </w:r>
-      <w:proofErr w:type="gramEnd"/>
-      <w:r>
-        <w:rPr>
-          <w:rFonts w:ascii="Times New Roman" w:hAnsi="Times New Roman" w:cs="Times New Roman"/>
-          <w:sz w:val="24"/>
-          <w:szCs w:val="24"/>
-        </w:rPr>
-        <w:t>_parties</w:t>
-      </w:r>
-      <w:proofErr w:type="spellEnd"/>
-      <w:r>
-        <w:rPr>
-          <w:rFonts w:ascii="Times New Roman" w:hAnsi="Times New Roman" w:cs="Times New Roman"/>
-          <w:sz w:val="24"/>
-          <w:szCs w:val="24"/>
-        </w:rPr>
-        <w:t>[0] }} does not oppose the parenting-time change.</w:t>
-      </w:r>
-    </w:p>
-    <w:p>
-      <w:pPr>
-        <w:rPr>
-          <w:rFonts w:ascii="Times New Roman" w:hAnsi="Times New Roman" w:cs="Times New Roman"/>
-          <w:sz w:val="24"/>
-          <w:szCs w:val="24"/>
-        </w:rPr>
-      </w:pPr>
-      <w:r>
-        <w:rPr>
-          <w:rFonts w:ascii="Times New Roman" w:hAnsi="Times New Roman" w:cs="Times New Roman"/>
-          <w:sz w:val="24"/>
-          <w:szCs w:val="24"/>
-        </w:rPr>
-        <w:t xml:space="preserve">{%p </w:t>
-      </w:r>
-      <w:proofErr w:type="spellStart"/>
-      <w:r>
-        <w:rPr>
-          <w:rFonts w:ascii="Times New Roman" w:hAnsi="Times New Roman" w:cs="Times New Roman"/>
-          <w:sz w:val="24"/>
-          <w:szCs w:val="24"/>
-        </w:rPr>
-        <w:t>elif</w:t>
-      </w:r>
-      <w:proofErr w:type="spellEnd"/>
-      <w:r>
-        <w:rPr>
-          <w:rFonts w:ascii="Times New Roman" w:hAnsi="Times New Roman" w:cs="Times New Roman"/>
-          <w:sz w:val="24"/>
-          <w:szCs w:val="24"/>
-        </w:rPr>
-        <w:t xml:space="preserve"> </w:t>
-      </w:r>
-      <w:proofErr w:type="spellStart"/>
-      <w:r>
-        <w:rPr>
-          <w:rFonts w:ascii="Times New Roman" w:hAnsi="Times New Roman" w:cs="Times New Roman"/>
-          <w:sz w:val="24"/>
-          <w:szCs w:val="24"/>
-        </w:rPr>
-        <w:t>parenting_time_change_agreement</w:t>
-      </w:r>
-      <w:proofErr w:type="spellEnd"/>
-      <w:r>
-        <w:rPr>
-          <w:rFonts w:ascii="Times New Roman" w:hAnsi="Times New Roman" w:cs="Times New Roman"/>
-          <w:sz w:val="24"/>
-          <w:szCs w:val="24"/>
-        </w:rPr>
-        <w:t xml:space="preserve"> </w:t>
-      </w:r>
-      <w:r>
-        <w:rPr>
-          <w:rFonts w:ascii="Times New Roman" w:hAnsi="Times New Roman" w:cs="Times New Roman"/>
-          <w:sz w:val="24"/>
-          <w:szCs w:val="24"/>
-        </w:rPr>
-        <w:t>== “Yes” %}</w:t>
-      </w:r>
-    </w:p>
-    <w:p>
-      <w:pPr>
-        <w:rPr>
-          <w:rFonts w:ascii="Times New Roman" w:hAnsi="Times New Roman" w:cs="Times New Roman"/>
-          <w:sz w:val="24"/>
-          <w:szCs w:val="24"/>
-        </w:rPr>
-      </w:pPr>
-      <w:proofErr w:type="gramStart"/>
-      <w:r>
-        <w:rPr>
-          <w:rFonts w:ascii="Times New Roman" w:hAnsi="Times New Roman" w:cs="Times New Roman"/>
-          <w:sz w:val="24"/>
-          <w:szCs w:val="24"/>
-        </w:rPr>
-        <w:t xml:space="preserve">{{ </w:t>
-      </w:r>
-      <w:proofErr w:type="spellStart"/>
-      <w:r>
-        <w:rPr>
-          <w:rFonts w:ascii="Times New Roman" w:hAnsi="Times New Roman" w:cs="Times New Roman"/>
-          <w:sz w:val="24"/>
-          <w:szCs w:val="24"/>
-        </w:rPr>
-        <w:t>other</w:t>
-      </w:r>
-      <w:proofErr w:type="gramEnd"/>
-      <w:r>
-        <w:rPr>
-          <w:rFonts w:ascii="Times New Roman" w:hAnsi="Times New Roman" w:cs="Times New Roman"/>
-          <w:sz w:val="24"/>
-          <w:szCs w:val="24"/>
-        </w:rPr>
-        <w:t>_parties</w:t>
-      </w:r>
-      <w:proofErr w:type="spellEnd"/>
-      <w:r>
-        <w:rPr>
-          <w:rFonts w:ascii="Times New Roman" w:hAnsi="Times New Roman" w:cs="Times New Roman"/>
-          <w:sz w:val="24"/>
-          <w:szCs w:val="24"/>
-        </w:rPr>
-        <w:t>[0] }} opposes the parenting-time change.</w:t>
-      </w:r>
-    </w:p>
-    <w:p>
-      <w:pPr>
-        <w:rPr>
-          <w:rFonts w:ascii="Times New Roman" w:hAnsi="Times New Roman" w:cs="Times New Roman"/>
-          <w:sz w:val="24"/>
-          <w:szCs w:val="24"/>
-        </w:rPr>
-      </w:pPr>
-      <w:r>
-        <w:rPr>
-          <w:rFonts w:ascii="Times New Roman" w:hAnsi="Times New Roman" w:cs="Times New Roman"/>
-          <w:sz w:val="24"/>
-          <w:szCs w:val="24"/>
-        </w:rPr>
-        <w:t>{%p endif %}</w:t>
-      </w:r>
     </w:p>
     <w:sectPr>
       <w:pgSz w:w="12240" w:h="15840"/>
@@ -2969,7 +1710,7 @@
 </file>
 
 <file path=word/numbering.xml><?xml version="1.0" encoding="utf-8"?>
-<w:numbering xmlns:wpc="http://schemas.microsoft.com/office/word/2010/wordprocessingCanvas" xmlns:cx="http://schemas.microsoft.com/office/drawing/2014/chartex" xmlns:cx1="http://schemas.microsoft.com/office/drawing/2015/9/8/chartex" xmlns:cx2="http://schemas.microsoft.com/office/drawing/2015/10/21/chartex" xmlns:cx3="http://schemas.microsoft.com/office/drawing/2016/5/9/chartex" xmlns:cx4="http://schemas.microsoft.com/office/drawing/2016/5/10/chartex" xmlns:cx5="http://schemas.microsoft.com/office/drawing/2016/5/11/chartex" xmlns:cx6="http://schemas.microsoft.com/office/drawing/2016/5/12/chartex" xmlns:cx7="http://schemas.microsoft.com/office/drawing/2016/5/13/chartex" xmlns:cx8="http://schemas.microsoft.com/office/drawing/2016/5/14/chartex" xmlns:mc="http://schemas.openxmlformats.org/markup-compatibility/2006" xmlns:aink="http://schemas.microsoft.com/office/drawing/2016/ink" xmlns:am3d="http://schemas.microsoft.com/office/drawing/2017/model3d" xmlns:o="urn:schemas-microsoft-com:office:office" xmlns:oel="http://schemas.microsoft.com/office/2019/extlst" xmlns:r="http://schemas.openxmlformats.org/officeDocument/2006/relationships" xmlns:m="http://schemas.openxmlformats.org/officeDocument/2006/math" xmlns:v="urn:schemas-microsoft-com:vml" xmlns:wp14="http://schemas.microsoft.com/office/word/2010/wordprocessingDrawing" xmlns:wp="http://schemas.openxmlformats.org/drawingml/2006/wordprocessingDrawing" xmlns:w10="urn:schemas-microsoft-com:office:word" xmlns:w="http://schemas.openxmlformats.org/wordprocessingml/2006/main" xmlns:w14="http://schemas.microsoft.com/office/word/2010/wordml" xmlns:w15="http://schemas.microsoft.com/office/word/2012/wordml" xmlns:w16cex="http://schemas.microsoft.com/office/word/2018/wordml/cex" xmlns:w16cid="http://schemas.microsoft.com/office/word/2016/wordml/cid" xmlns:w16="http://schemas.microsoft.com/office/word/2018/wordml" xmlns:w16sdtdh="http://schemas.microsoft.com/office/word/2020/wordml/sdtdatahash" xmlns:w16se="http://schemas.microsoft.com/office/word/2015/wordml/symex" xmlns:wpg="http://schemas.microsoft.com/office/word/2010/wordprocessingGroup" xmlns:wpi="http://schemas.microsoft.com/office/word/2010/wordprocessingInk" xmlns:wne="http://schemas.microsoft.com/office/word/2006/wordml" xmlns:wps="http://schemas.microsoft.com/office/word/2010/wordprocessingShape" mc:Ignorable="w14 w15 w16se w16cid w16 w16cex w16sdtdh wp14">
+<w:numbering xmlns:wpc="http://schemas.microsoft.com/office/word/2010/wordprocessingCanvas" xmlns:cx="http://schemas.microsoft.com/office/drawing/2014/chartex" xmlns:cx1="http://schemas.microsoft.com/office/drawing/2015/9/8/chartex" xmlns:cx2="http://schemas.microsoft.com/office/drawing/2015/10/21/chartex" xmlns:cx3="http://schemas.microsoft.com/office/drawing/2016/5/9/chartex" xmlns:cx4="http://schemas.microsoft.com/office/drawing/2016/5/10/chartex" xmlns:cx5="http://schemas.microsoft.com/office/drawing/2016/5/11/chartex" xmlns:cx6="http://schemas.microsoft.com/office/drawing/2016/5/12/chartex" xmlns:cx7="http://schemas.microsoft.com/office/drawing/2016/5/13/chartex" xmlns:cx8="http://schemas.microsoft.com/office/drawing/2016/5/14/chartex" xmlns:mc="http://schemas.openxmlformats.org/markup-compatibility/2006" xmlns:aink="http://schemas.microsoft.com/office/drawing/2016/ink" xmlns:am3d="http://schemas.microsoft.com/office/drawing/2017/model3d" xmlns:o="urn:schemas-microsoft-com:office:office" xmlns:oel="http://schemas.microsoft.com/office/2019/extlst" xmlns:r="http://schemas.openxmlformats.org/officeDocument/2006/relationships" xmlns:m="http://schemas.openxmlformats.org/officeDocument/2006/math" xmlns:v="urn:schemas-microsoft-com:vml" xmlns:wp14="http://schemas.microsoft.com/office/word/2010/wordprocessingDrawing" xmlns:wp="http://schemas.openxmlformats.org/drawingml/2006/wordprocessingDrawing" xmlns:w10="urn:schemas-microsoft-com:office:word" xmlns:w="http://schemas.openxmlformats.org/wordprocessingml/2006/main" xmlns:w14="http://schemas.microsoft.com/office/word/2010/wordml" xmlns:w15="http://schemas.microsoft.com/office/word/2012/wordml" xmlns:w16cex="http://schemas.microsoft.com/office/word/2018/wordml/cex" xmlns:w16cid="http://schemas.microsoft.com/office/word/2016/wordml/cid" xmlns:w16="http://schemas.microsoft.com/office/word/2018/wordml" xmlns:w16du="http://schemas.microsoft.com/office/word/2023/wordml/word16du" xmlns:w16sdtdh="http://schemas.microsoft.com/office/word/2020/wordml/sdtdatahash" xmlns:w16se="http://schemas.microsoft.com/office/word/2015/wordml/symex" xmlns:wpg="http://schemas.microsoft.com/office/word/2010/wordprocessingGroup" xmlns:wpi="http://schemas.microsoft.com/office/word/2010/wordprocessingInk" xmlns:wne="http://schemas.microsoft.com/office/word/2006/wordml" xmlns:wps="http://schemas.microsoft.com/office/word/2010/wordprocessingShape" mc:Ignorable="w14 w15 w16se w16cid w16 w16cex w16sdtdh w16du wp14">
   <w:abstractNum w:abstractNumId="0" w15:restartNumberingAfterBreak="0">
     <w:nsid w:val="0CA82BBE"/>
     <w:multiLevelType w:val="multilevel"/>
@@ -3580,7 +2321,7 @@
 </file>
 
 <file path=word/styles.xml><?xml version="1.0" encoding="utf-8"?>
-<w:styles xmlns:mc="http://schemas.openxmlformats.org/markup-compatibility/2006" xmlns:r="http://schemas.openxmlformats.org/officeDocument/2006/relationships" xmlns:w="http://schemas.openxmlformats.org/wordprocessingml/2006/main" xmlns:w14="http://schemas.microsoft.com/office/word/2010/wordml" xmlns:w15="http://schemas.microsoft.com/office/word/2012/wordml" xmlns:w16cex="http://schemas.microsoft.com/office/word/2018/wordml/cex" xmlns:w16cid="http://schemas.microsoft.com/office/word/2016/wordml/cid" xmlns:w16="http://schemas.microsoft.com/office/word/2018/wordml" xmlns:w16sdtdh="http://schemas.microsoft.com/office/word/2020/wordml/sdtdatahash" xmlns:w16se="http://schemas.microsoft.com/office/word/2015/wordml/symex" mc:Ignorable="w14 w15 w16se w16cid w16 w16cex w16sdtdh">
+<w:styles xmlns:mc="http://schemas.openxmlformats.org/markup-compatibility/2006" xmlns:r="http://schemas.openxmlformats.org/officeDocument/2006/relationships" xmlns:w="http://schemas.openxmlformats.org/wordprocessingml/2006/main" xmlns:w14="http://schemas.microsoft.com/office/word/2010/wordml" xmlns:w15="http://schemas.microsoft.com/office/word/2012/wordml" xmlns:w16cex="http://schemas.microsoft.com/office/word/2018/wordml/cex" xmlns:w16cid="http://schemas.microsoft.com/office/word/2016/wordml/cid" xmlns:w16="http://schemas.microsoft.com/office/word/2018/wordml" xmlns:w16du="http://schemas.microsoft.com/office/word/2023/wordml/word16du" xmlns:w16sdtdh="http://schemas.microsoft.com/office/word/2020/wordml/sdtdatahash" xmlns:w16se="http://schemas.microsoft.com/office/word/2015/wordml/symex" mc:Ignorable="w14 w15 w16se w16cid w16 w16cex w16sdtdh w16du">
   <w:docDefaults>
     <w:rPrDefault>
       <w:rPr>

</xml_diff>

<commit_message>
Fixes #83, fixes #81; follow up fix to doc upload screens coming up unnecesarily at end of interview
</commit_message>
<xml_diff>
--- a/docassemble/MLHMotionRegardingChangeOfDomicile/data/templates/motion_re_cod_attachment.docx
+++ b/docassemble/MLHMotionRegardingChangeOfDomicile/data/templates/motion_re_cod_attachment.docx
@@ -60,7 +60,6 @@
                 <w:szCs w:val="20"/>
               </w:rPr>
             </w:pPr>
-            <w:proofErr w:type="gramStart"/>
             <w:r>
               <w:rPr>
                 <w:rFonts w:ascii="Helvetica" w:hAnsi="Helvetica" w:cs="Times New Roman"/>
@@ -81,19 +80,7 @@
                 <w:sz w:val="20"/>
                 <w:szCs w:val="20"/>
               </w:rPr>
-              <w:t>the</w:t>
-            </w:r>
-            <w:proofErr w:type="gramEnd"/>
-            <w:r>
-              <w:rPr>
-                <w:rFonts w:ascii="Helvetica" w:hAnsi="Helvetica" w:cs="Times New Roman"/>
-                <w:b/>
-                <w:bCs/>
-                <w:caps/>
-                <w:sz w:val="20"/>
-                <w:szCs w:val="20"/>
-              </w:rPr>
-              <w:t>_</w:t>
+              <w:t>the_</w:t>
             </w:r>
             <w:r>
               <w:rPr>
@@ -160,7 +147,6 @@
                 <w:szCs w:val="20"/>
               </w:rPr>
             </w:pPr>
-            <w:proofErr w:type="gramStart"/>
             <w:r>
               <w:rPr>
                 <w:rFonts w:ascii="Helvetica" w:hAnsi="Helvetica" w:cs="Times New Roman"/>
@@ -194,7 +180,6 @@
               </w:rPr>
               <w:t>county</w:t>
             </w:r>
-            <w:proofErr w:type="gramEnd"/>
             <w:r>
               <w:rPr>
                 <w:rFonts w:ascii="Helvetica" w:hAnsi="Helvetica" w:cs="Times New Roman"/>
@@ -353,7 +338,6 @@
                 <w:szCs w:val="20"/>
               </w:rPr>
             </w:pPr>
-            <w:proofErr w:type="gramStart"/>
             <w:r>
               <w:rPr>
                 <w:rFonts w:ascii="Helvetica" w:hAnsi="Helvetica" w:cs="Times New Roman"/>
@@ -362,31 +346,8 @@
                 <w:sz w:val="20"/>
                 <w:szCs w:val="20"/>
               </w:rPr>
-              <w:t xml:space="preserve">{{ </w:t>
+              <w:t>{{ docket_number</w:t>
             </w:r>
-            <w:proofErr w:type="spellStart"/>
-            <w:r>
-              <w:rPr>
-                <w:rFonts w:ascii="Helvetica" w:hAnsi="Helvetica" w:cs="Times New Roman"/>
-                <w:b/>
-                <w:bCs/>
-                <w:sz w:val="20"/>
-                <w:szCs w:val="20"/>
-              </w:rPr>
-              <w:t>docket</w:t>
-            </w:r>
-            <w:proofErr w:type="gramEnd"/>
-            <w:r>
-              <w:rPr>
-                <w:rFonts w:ascii="Helvetica" w:hAnsi="Helvetica" w:cs="Times New Roman"/>
-                <w:b/>
-                <w:bCs/>
-                <w:sz w:val="20"/>
-                <w:szCs w:val="20"/>
-              </w:rPr>
-              <w:t>_number</w:t>
-            </w:r>
-            <w:proofErr w:type="spellEnd"/>
             <w:r>
               <w:rPr>
                 <w:rFonts w:ascii="Helvetica" w:hAnsi="Helvetica" w:cs="Times New Roman"/>
@@ -458,7 +419,6 @@
         </w:rPr>
         <w:t xml:space="preserve">My proposed new residence is </w:t>
       </w:r>
-      <w:proofErr w:type="gramStart"/>
       <w:r>
         <w:rPr>
           <w:rFonts w:ascii="Helvetica" w:hAnsi="Helvetica" w:cs="Times New Roman"/>
@@ -474,16 +434,7 @@
           <w:sz w:val="24"/>
           <w:szCs w:val="24"/>
         </w:rPr>
-        <w:t>distance</w:t>
-      </w:r>
-      <w:proofErr w:type="gramEnd"/>
-      <w:r>
-        <w:rPr>
-          <w:rFonts w:ascii="Helvetica" w:hAnsi="Helvetica" w:cs="Times New Roman"/>
-          <w:sz w:val="24"/>
-          <w:szCs w:val="24"/>
-        </w:rPr>
-        <w:t>_from_other_parent</w:t>
+        <w:t>distance_from_other_parent</w:t>
       </w:r>
       <w:proofErr w:type="spellEnd"/>
       <w:r>
@@ -516,33 +467,15 @@
           <w:sz w:val="24"/>
           <w:szCs w:val="24"/>
         </w:rPr>
-        <w:t xml:space="preserve">{{ </w:t>
-      </w:r>
-      <w:proofErr w:type="spellStart"/>
-      <w:r>
-        <w:rPr>
-          <w:rFonts w:ascii="Helvetica" w:hAnsi="Helvetica" w:cs="Times New Roman"/>
-          <w:sz w:val="24"/>
-          <w:szCs w:val="24"/>
-        </w:rPr>
-        <w:t>other_</w:t>
-      </w:r>
-      <w:r>
-        <w:rPr>
-          <w:rFonts w:ascii="Helvetica" w:hAnsi="Helvetica" w:cs="Times New Roman"/>
-          <w:sz w:val="24"/>
-          <w:szCs w:val="24"/>
-        </w:rPr>
-        <w:t>parties</w:t>
-      </w:r>
-      <w:proofErr w:type="spellEnd"/>
-      <w:r>
-        <w:rPr>
-          <w:rFonts w:ascii="Helvetica" w:hAnsi="Helvetica" w:cs="Times New Roman"/>
-          <w:sz w:val="24"/>
-          <w:szCs w:val="24"/>
-        </w:rPr>
-        <w:t>[0]</w:t>
+        <w:t>{{ other_</w:t>
+      </w:r>
+      <w:r>
+        <w:rPr>
+          <w:rFonts w:ascii="Helvetica" w:hAnsi="Helvetica" w:cs="Times New Roman"/>
+          <w:sz w:val="24"/>
+          <w:szCs w:val="24"/>
+        </w:rPr>
+        <w:t>parties[0]</w:t>
       </w:r>
       <w:r>
         <w:rPr>
@@ -577,7 +510,6 @@
         </w:rPr>
         <w:t xml:space="preserve">My proposed new residence is </w:t>
       </w:r>
-      <w:proofErr w:type="gramStart"/>
       <w:r>
         <w:rPr>
           <w:rFonts w:ascii="Helvetica" w:hAnsi="Helvetica" w:cs="Times New Roman"/>
@@ -593,16 +525,7 @@
           <w:sz w:val="24"/>
           <w:szCs w:val="24"/>
         </w:rPr>
-        <w:t>distance</w:t>
-      </w:r>
-      <w:proofErr w:type="gramEnd"/>
-      <w:r>
-        <w:rPr>
-          <w:rFonts w:ascii="Helvetica" w:hAnsi="Helvetica" w:cs="Times New Roman"/>
-          <w:sz w:val="24"/>
-          <w:szCs w:val="24"/>
-        </w:rPr>
-        <w:t>_from_current_residence</w:t>
+        <w:t>distance_from_current_residence</w:t>
       </w:r>
       <w:proofErr w:type="spellEnd"/>
       <w:r>
@@ -670,7 +593,7 @@
           <w:sz w:val="24"/>
           <w:szCs w:val="24"/>
         </w:rPr>
-        <w:t xml:space="preserve">(‘child’) }}, {% for child in children %}{% if </w:t>
+        <w:t xml:space="preserve">(‘child’) }}, {% for child in children %}{% if loop.first %}{{ child.name }}, DOB: {{ </w:t>
       </w:r>
       <w:proofErr w:type="spellStart"/>
       <w:r>
@@ -679,7 +602,7 @@
           <w:sz w:val="24"/>
           <w:szCs w:val="24"/>
         </w:rPr>
-        <w:t>loop.first</w:t>
+        <w:t>child.birthdate</w:t>
       </w:r>
       <w:proofErr w:type="spellEnd"/>
       <w:r>
@@ -688,7 +611,7 @@
           <w:sz w:val="24"/>
           <w:szCs w:val="24"/>
         </w:rPr>
-        <w:t xml:space="preserve"> %}{{ child.name }}, DOB: {{ </w:t>
+        <w:t xml:space="preserve"> }}{% endif %}{% if not loop.first and not loop.last %}, {{ child.name }}, DOB: {{ </w:t>
       </w:r>
       <w:proofErr w:type="spellStart"/>
       <w:r>
@@ -706,7 +629,7 @@
           <w:sz w:val="24"/>
           <w:szCs w:val="24"/>
         </w:rPr>
-        <w:t xml:space="preserve"> }}{% endif %}{% if not </w:t>
+        <w:t xml:space="preserve"> }}{% endif %}{% if loop.last and loop.index0 &gt; 1 %}, and {{ child.name }}, DOB: {{ </w:t>
       </w:r>
       <w:proofErr w:type="spellStart"/>
       <w:r>
@@ -715,7 +638,7 @@
           <w:sz w:val="24"/>
           <w:szCs w:val="24"/>
         </w:rPr>
-        <w:t>loop.first</w:t>
+        <w:t>child.birthdate</w:t>
       </w:r>
       <w:proofErr w:type="spellEnd"/>
       <w:r>
@@ -724,7 +647,7 @@
           <w:sz w:val="24"/>
           <w:szCs w:val="24"/>
         </w:rPr>
-        <w:t xml:space="preserve"> and not </w:t>
+        <w:t xml:space="preserve"> }}{% endif %}{% if loop.last and loop.index0 == 1 %} and {{ child.name }}, DOB: {{ </w:t>
       </w:r>
       <w:proofErr w:type="spellStart"/>
       <w:r>
@@ -733,7 +656,7 @@
           <w:sz w:val="24"/>
           <w:szCs w:val="24"/>
         </w:rPr>
-        <w:t>loop.last</w:t>
+        <w:t>child.birthdate</w:t>
       </w:r>
       <w:proofErr w:type="spellEnd"/>
       <w:r>
@@ -742,115 +665,7 @@
           <w:sz w:val="24"/>
           <w:szCs w:val="24"/>
         </w:rPr>
-        <w:t xml:space="preserve"> %}, {{ child.name }}, DOB: {{ </w:t>
-      </w:r>
-      <w:proofErr w:type="spellStart"/>
-      <w:r>
-        <w:rPr>
-          <w:rFonts w:ascii="Helvetica" w:hAnsi="Helvetica" w:cs="Times New Roman"/>
-          <w:sz w:val="24"/>
-          <w:szCs w:val="24"/>
-        </w:rPr>
-        <w:t>child.birthdate</w:t>
-      </w:r>
-      <w:proofErr w:type="spellEnd"/>
-      <w:r>
-        <w:rPr>
-          <w:rFonts w:ascii="Helvetica" w:hAnsi="Helvetica" w:cs="Times New Roman"/>
-          <w:sz w:val="24"/>
-          <w:szCs w:val="24"/>
-        </w:rPr>
-        <w:t xml:space="preserve"> }}{% endif %}{% if </w:t>
-      </w:r>
-      <w:proofErr w:type="spellStart"/>
-      <w:r>
-        <w:rPr>
-          <w:rFonts w:ascii="Helvetica" w:hAnsi="Helvetica" w:cs="Times New Roman"/>
-          <w:sz w:val="24"/>
-          <w:szCs w:val="24"/>
-        </w:rPr>
-        <w:t>loop.last</w:t>
-      </w:r>
-      <w:proofErr w:type="spellEnd"/>
-      <w:r>
-        <w:rPr>
-          <w:rFonts w:ascii="Helvetica" w:hAnsi="Helvetica" w:cs="Times New Roman"/>
-          <w:sz w:val="24"/>
-          <w:szCs w:val="24"/>
-        </w:rPr>
-        <w:t xml:space="preserve"> and loop.index0 &gt; 1 %}, and {{ child.name }}, DOB: {{ </w:t>
-      </w:r>
-      <w:proofErr w:type="spellStart"/>
-      <w:r>
-        <w:rPr>
-          <w:rFonts w:ascii="Helvetica" w:hAnsi="Helvetica" w:cs="Times New Roman"/>
-          <w:sz w:val="24"/>
-          <w:szCs w:val="24"/>
-        </w:rPr>
-        <w:t>child.birthdate</w:t>
-      </w:r>
-      <w:proofErr w:type="spellEnd"/>
-      <w:r>
-        <w:rPr>
-          <w:rFonts w:ascii="Helvetica" w:hAnsi="Helvetica" w:cs="Times New Roman"/>
-          <w:sz w:val="24"/>
-          <w:szCs w:val="24"/>
-        </w:rPr>
-        <w:t xml:space="preserve"> }}{% endif %}{% if </w:t>
-      </w:r>
-      <w:proofErr w:type="spellStart"/>
-      <w:r>
-        <w:rPr>
-          <w:rFonts w:ascii="Helvetica" w:hAnsi="Helvetica" w:cs="Times New Roman"/>
-          <w:sz w:val="24"/>
-          <w:szCs w:val="24"/>
-        </w:rPr>
-        <w:t>loop.last</w:t>
-      </w:r>
-      <w:proofErr w:type="spellEnd"/>
-      <w:r>
-        <w:rPr>
-          <w:rFonts w:ascii="Helvetica" w:hAnsi="Helvetica" w:cs="Times New Roman"/>
-          <w:sz w:val="24"/>
-          <w:szCs w:val="24"/>
-        </w:rPr>
-        <w:t xml:space="preserve"> and loop.index0 == 1 %} and {{ child.name }}, DOB: {{ </w:t>
-      </w:r>
-      <w:proofErr w:type="spellStart"/>
-      <w:r>
-        <w:rPr>
-          <w:rFonts w:ascii="Helvetica" w:hAnsi="Helvetica" w:cs="Times New Roman"/>
-          <w:sz w:val="24"/>
-          <w:szCs w:val="24"/>
-        </w:rPr>
-        <w:t>child.birthdate</w:t>
-      </w:r>
-      <w:proofErr w:type="spellEnd"/>
-      <w:r>
-        <w:rPr>
-          <w:rFonts w:ascii="Helvetica" w:hAnsi="Helvetica" w:cs="Times New Roman"/>
-          <w:sz w:val="24"/>
-          <w:szCs w:val="24"/>
-        </w:rPr>
-        <w:t xml:space="preserve"> }}{% endif %}{% </w:t>
-      </w:r>
-      <w:proofErr w:type="spellStart"/>
-      <w:r>
-        <w:rPr>
-          <w:rFonts w:ascii="Helvetica" w:hAnsi="Helvetica" w:cs="Times New Roman"/>
-          <w:sz w:val="24"/>
-          <w:szCs w:val="24"/>
-        </w:rPr>
-        <w:t>endfor</w:t>
-      </w:r>
-      <w:proofErr w:type="spellEnd"/>
-      <w:r>
-        <w:rPr>
-          <w:rFonts w:ascii="Helvetica" w:hAnsi="Helvetica" w:cs="Times New Roman"/>
-          <w:sz w:val="24"/>
-          <w:szCs w:val="24"/>
-        </w:rPr>
-        <w:t xml:space="preserve"> %} </w:t>
+        <w:t xml:space="preserve"> }}{% endif %}{% endfor %} </w:t>
       </w:r>
       <w:r>
         <w:rPr>
@@ -896,23 +711,13 @@
         <w:t xml:space="preserve">{%p if </w:t>
       </w:r>
       <w:proofErr w:type="spellStart"/>
-      <w:proofErr w:type="gramStart"/>
-      <w:r>
-        <w:rPr>
-          <w:rFonts w:ascii="Helvetica" w:hAnsi="Helvetica" w:cs="Times New Roman"/>
-          <w:sz w:val="24"/>
-          <w:szCs w:val="24"/>
-        </w:rPr>
-        <w:t>children.target</w:t>
-      </w:r>
-      <w:proofErr w:type="gramEnd"/>
-      <w:r>
-        <w:rPr>
-          <w:rFonts w:ascii="Helvetica" w:hAnsi="Helvetica" w:cs="Times New Roman"/>
-          <w:sz w:val="24"/>
-          <w:szCs w:val="24"/>
-        </w:rPr>
-        <w:t>_number</w:t>
+      <w:r>
+        <w:rPr>
+          <w:rFonts w:ascii="Helvetica" w:hAnsi="Helvetica" w:cs="Times New Roman"/>
+          <w:sz w:val="24"/>
+          <w:szCs w:val="24"/>
+        </w:rPr>
+        <w:t>children.target_number</w:t>
       </w:r>
       <w:proofErr w:type="spellEnd"/>
       <w:r>
@@ -946,16 +751,7 @@
           <w:sz w:val="24"/>
           <w:szCs w:val="24"/>
         </w:rPr>
-        <w:t xml:space="preserve">The move will improve the quality of life for my child and me because: </w:t>
-      </w:r>
-      <w:proofErr w:type="gramStart"/>
-      <w:r>
-        <w:rPr>
-          <w:rFonts w:ascii="Helvetica" w:hAnsi="Helvetica" w:cs="Times New Roman"/>
-          <w:sz w:val="24"/>
-          <w:szCs w:val="24"/>
-        </w:rPr>
-        <w:t xml:space="preserve">{{ </w:t>
+        <w:t xml:space="preserve">The move will improve the quality of life for my child and me because: {{ </w:t>
       </w:r>
       <w:proofErr w:type="spellStart"/>
       <w:r>
@@ -964,16 +760,7 @@
           <w:sz w:val="24"/>
           <w:szCs w:val="24"/>
         </w:rPr>
-        <w:t>moving</w:t>
-      </w:r>
-      <w:proofErr w:type="gramEnd"/>
-      <w:r>
-        <w:rPr>
-          <w:rFonts w:ascii="Helvetica" w:hAnsi="Helvetica" w:cs="Times New Roman"/>
-          <w:sz w:val="24"/>
-          <w:szCs w:val="24"/>
-        </w:rPr>
-        <w:t>_benefits</w:t>
+        <w:t>moving_benefits</w:t>
       </w:r>
       <w:proofErr w:type="spellEnd"/>
       <w:r>
@@ -1020,23 +807,13 @@
         <w:t xml:space="preserve">{%p if </w:t>
       </w:r>
       <w:proofErr w:type="spellStart"/>
-      <w:proofErr w:type="gramStart"/>
-      <w:r>
-        <w:rPr>
-          <w:rFonts w:ascii="Helvetica" w:hAnsi="Helvetica" w:cs="Times New Roman"/>
-          <w:sz w:val="24"/>
-          <w:szCs w:val="24"/>
-        </w:rPr>
-        <w:t>children.target</w:t>
-      </w:r>
-      <w:proofErr w:type="gramEnd"/>
-      <w:r>
-        <w:rPr>
-          <w:rFonts w:ascii="Helvetica" w:hAnsi="Helvetica" w:cs="Times New Roman"/>
-          <w:sz w:val="24"/>
-          <w:szCs w:val="24"/>
-        </w:rPr>
-        <w:t>_number</w:t>
+      <w:r>
+        <w:rPr>
+          <w:rFonts w:ascii="Helvetica" w:hAnsi="Helvetica" w:cs="Times New Roman"/>
+          <w:sz w:val="24"/>
+          <w:szCs w:val="24"/>
+        </w:rPr>
+        <w:t>children.target_number</w:t>
       </w:r>
       <w:proofErr w:type="spellEnd"/>
       <w:r>
@@ -1086,16 +863,7 @@
           <w:sz w:val="24"/>
           <w:szCs w:val="24"/>
         </w:rPr>
-        <w:t xml:space="preserve"> and me because: </w:t>
-      </w:r>
-      <w:proofErr w:type="gramStart"/>
-      <w:r>
-        <w:rPr>
-          <w:rFonts w:ascii="Helvetica" w:hAnsi="Helvetica" w:cs="Times New Roman"/>
-          <w:sz w:val="24"/>
-          <w:szCs w:val="24"/>
-        </w:rPr>
-        <w:t xml:space="preserve">{{ </w:t>
+        <w:t xml:space="preserve"> and me because: {{ </w:t>
       </w:r>
       <w:proofErr w:type="spellStart"/>
       <w:r>
@@ -1104,16 +872,7 @@
           <w:sz w:val="24"/>
           <w:szCs w:val="24"/>
         </w:rPr>
-        <w:t>moving</w:t>
-      </w:r>
-      <w:proofErr w:type="gramEnd"/>
-      <w:r>
-        <w:rPr>
-          <w:rFonts w:ascii="Helvetica" w:hAnsi="Helvetica" w:cs="Times New Roman"/>
-          <w:sz w:val="24"/>
-          <w:szCs w:val="24"/>
-        </w:rPr>
-        <w:t>_benefits</w:t>
+        <w:t>moving_benefits</w:t>
       </w:r>
       <w:proofErr w:type="spellEnd"/>
       <w:r>
@@ -1217,43 +976,7 @@
           <w:sz w:val="24"/>
           <w:szCs w:val="24"/>
         </w:rPr>
-        <w:t xml:space="preserve">I don’t know whether </w:t>
-      </w:r>
-      <w:proofErr w:type="gramStart"/>
-      <w:r>
-        <w:rPr>
-          <w:rFonts w:ascii="Helvetica" w:hAnsi="Helvetica" w:cs="Times New Roman"/>
-          <w:sz w:val="24"/>
-          <w:szCs w:val="24"/>
-        </w:rPr>
-        <w:t xml:space="preserve">{{ </w:t>
-      </w:r>
-      <w:proofErr w:type="spellStart"/>
-      <w:r>
-        <w:rPr>
-          <w:rFonts w:ascii="Helvetica" w:hAnsi="Helvetica" w:cs="Times New Roman"/>
-          <w:sz w:val="24"/>
-          <w:szCs w:val="24"/>
-        </w:rPr>
-        <w:t>other</w:t>
-      </w:r>
-      <w:proofErr w:type="gramEnd"/>
-      <w:r>
-        <w:rPr>
-          <w:rFonts w:ascii="Helvetica" w:hAnsi="Helvetica" w:cs="Times New Roman"/>
-          <w:sz w:val="24"/>
-          <w:szCs w:val="24"/>
-        </w:rPr>
-        <w:t>_parties</w:t>
-      </w:r>
-      <w:proofErr w:type="spellEnd"/>
-      <w:r>
-        <w:rPr>
-          <w:rFonts w:ascii="Helvetica" w:hAnsi="Helvetica" w:cs="Times New Roman"/>
-          <w:sz w:val="24"/>
-          <w:szCs w:val="24"/>
-        </w:rPr>
-        <w:t>[0] }} opposes the move.</w:t>
+        <w:t>I don’t know whether {{ other_parties[0] }} opposes the move.</w:t>
       </w:r>
     </w:p>
     <w:p>
@@ -1343,7 +1066,6 @@
         </w:rPr>
         <w:t xml:space="preserve">To the best of my knowledge </w:t>
       </w:r>
-      <w:proofErr w:type="gramStart"/>
       <w:r>
         <w:rPr>
           <w:rFonts w:ascii="Helvetica" w:hAnsi="Helvetica" w:cs="Times New Roman"/>
@@ -1358,32 +1080,13 @@
         </w:rPr>
         <w:t xml:space="preserve"> </w:t>
       </w:r>
-      <w:proofErr w:type="spellStart"/>
-      <w:r>
-        <w:rPr>
-          <w:rFonts w:ascii="Helvetica" w:hAnsi="Helvetica" w:cs="Times New Roman"/>
-          <w:sz w:val="24"/>
-          <w:szCs w:val="24"/>
-        </w:rPr>
-        <w:t>other</w:t>
-      </w:r>
-      <w:proofErr w:type="gramEnd"/>
-      <w:r>
-        <w:rPr>
-          <w:rFonts w:ascii="Helvetica" w:hAnsi="Helvetica" w:cs="Times New Roman"/>
-          <w:sz w:val="24"/>
-          <w:szCs w:val="24"/>
-        </w:rPr>
-        <w:t>_parties</w:t>
-      </w:r>
-      <w:proofErr w:type="spellEnd"/>
-      <w:r>
-        <w:rPr>
-          <w:rFonts w:ascii="Helvetica" w:hAnsi="Helvetica" w:cs="Times New Roman"/>
-          <w:sz w:val="24"/>
-          <w:szCs w:val="24"/>
-        </w:rPr>
-        <w:t>[0] }} does not oppose the move.</w:t>
+      <w:r>
+        <w:rPr>
+          <w:rFonts w:ascii="Helvetica" w:hAnsi="Helvetica" w:cs="Times New Roman"/>
+          <w:sz w:val="24"/>
+          <w:szCs w:val="24"/>
+        </w:rPr>
+        <w:t>other_parties[0] }} does not oppose the move.</w:t>
       </w:r>
     </w:p>
     <w:p>
@@ -1473,41 +1176,13 @@
         </w:rPr>
         <w:t xml:space="preserve">To the best of my knowledge </w:t>
       </w:r>
-      <w:proofErr w:type="gramStart"/>
-      <w:r>
-        <w:rPr>
-          <w:rFonts w:ascii="Helvetica" w:hAnsi="Helvetica" w:cs="Times New Roman"/>
-          <w:sz w:val="24"/>
-          <w:szCs w:val="24"/>
-        </w:rPr>
-        <w:t xml:space="preserve">{{ </w:t>
-      </w:r>
-      <w:proofErr w:type="spellStart"/>
-      <w:r>
-        <w:rPr>
-          <w:rFonts w:ascii="Helvetica" w:hAnsi="Helvetica" w:cs="Times New Roman"/>
-          <w:sz w:val="24"/>
-          <w:szCs w:val="24"/>
-        </w:rPr>
-        <w:t>other</w:t>
-      </w:r>
-      <w:proofErr w:type="gramEnd"/>
-      <w:r>
-        <w:rPr>
-          <w:rFonts w:ascii="Helvetica" w:hAnsi="Helvetica" w:cs="Times New Roman"/>
-          <w:sz w:val="24"/>
-          <w:szCs w:val="24"/>
-        </w:rPr>
-        <w:t>_parties</w:t>
-      </w:r>
-      <w:proofErr w:type="spellEnd"/>
-      <w:r>
-        <w:rPr>
-          <w:rFonts w:ascii="Helvetica" w:hAnsi="Helvetica" w:cs="Times New Roman"/>
-          <w:sz w:val="24"/>
-          <w:szCs w:val="24"/>
-        </w:rPr>
-        <w:t>[0] }} opposes the move.</w:t>
+      <w:r>
+        <w:rPr>
+          <w:rFonts w:ascii="Helvetica" w:hAnsi="Helvetica" w:cs="Times New Roman"/>
+          <w:sz w:val="24"/>
+          <w:szCs w:val="24"/>
+        </w:rPr>
+        <w:t>{{ other_parties[0] }} opposes the move.</w:t>
       </w:r>
     </w:p>
     <w:p>
@@ -1575,33 +1250,31 @@
           <w:sz w:val="24"/>
           <w:szCs w:val="24"/>
         </w:rPr>
-        <w:t xml:space="preserve"> if </w:t>
-      </w:r>
-      <w:proofErr w:type="spellStart"/>
-      <w:r>
-        <w:rPr>
-          <w:rFonts w:ascii="Helvetica" w:hAnsi="Helvetica" w:cs="Times New Roman"/>
-          <w:sz w:val="24"/>
-          <w:szCs w:val="24"/>
-        </w:rPr>
-        <w:t>other_parent_opposition_cs</w:t>
-      </w:r>
-      <w:proofErr w:type="spellEnd"/>
-      <w:r>
-        <w:rPr>
-          <w:rFonts w:ascii="Helvetica" w:hAnsi="Helvetica" w:cs="Times New Roman"/>
-          <w:sz w:val="24"/>
-          <w:szCs w:val="24"/>
-        </w:rPr>
-        <w:t xml:space="preserve"> == </w:t>
-      </w:r>
-      <w:r>
-        <w:rPr>
-          <w:rFonts w:ascii="Helvetica" w:hAnsi="Helvetica" w:cs="Times New Roman"/>
-          <w:sz w:val="24"/>
-          <w:szCs w:val="24"/>
-        </w:rPr>
-        <w:t>“Yes”</w:t>
+        <w:t xml:space="preserve"> if other_parent_opposition_cs == </w:t>
+      </w:r>
+      <w:r>
+        <w:rPr>
+          <w:rFonts w:ascii="Helvetica" w:hAnsi="Helvetica" w:cs="Times New Roman"/>
+          <w:sz w:val="24"/>
+          <w:szCs w:val="24"/>
+        </w:rPr>
+        <w:t>“</w:t>
+      </w:r>
+      <w:r>
+        <w:rPr>
+          <w:rFonts w:ascii="Helvetica" w:hAnsi="Helvetica" w:cs="Times New Roman"/>
+          <w:sz w:val="24"/>
+          <w:szCs w:val="24"/>
+        </w:rPr>
+        <w:t>No</w:t>
+      </w:r>
+      <w:r>
+        <w:rPr>
+          <w:rFonts w:ascii="Helvetica" w:hAnsi="Helvetica" w:cs="Times New Roman"/>
+          <w:sz w:val="24"/>
+          <w:szCs w:val="24"/>
+        </w:rPr>
+        <w:t>”</w:t>
       </w:r>
       <w:r>
         <w:rPr>
@@ -1635,35 +1308,40 @@
           <w:sz w:val="24"/>
           <w:szCs w:val="24"/>
         </w:rPr>
+        <w:t xml:space="preserve"> do not</w:t>
+      </w:r>
+      <w:r>
+        <w:rPr>
+          <w:rFonts w:ascii="Helvetica" w:hAnsi="Helvetica" w:cs="Times New Roman"/>
+          <w:sz w:val="24"/>
+          <w:szCs w:val="24"/>
+        </w:rPr>
+        <w:t xml:space="preserve"> believe {{ other_parties[0] }}</w:t>
+      </w:r>
+      <w:r>
+        <w:rPr>
+          <w:rFonts w:ascii="Helvetica" w:hAnsi="Helvetica" w:cs="Times New Roman"/>
+          <w:sz w:val="24"/>
+          <w:szCs w:val="24"/>
+        </w:rPr>
         <w:t xml:space="preserve"> </w:t>
       </w:r>
-      <w:proofErr w:type="spellStart"/>
-      <w:r>
-        <w:rPr>
-          <w:rFonts w:ascii="Helvetica" w:hAnsi="Helvetica" w:cs="Times New Roman"/>
-          <w:sz w:val="24"/>
-          <w:szCs w:val="24"/>
-        </w:rPr>
-        <w:t>do</w:t>
-      </w:r>
-      <w:proofErr w:type="spellEnd"/>
-      <w:r>
-        <w:rPr>
-          <w:rFonts w:ascii="Helvetica" w:hAnsi="Helvetica" w:cs="Times New Roman"/>
-          <w:sz w:val="24"/>
-          <w:szCs w:val="24"/>
-        </w:rPr>
-        <w:t xml:space="preserve"> not</w:t>
-      </w:r>
-      <w:r>
-        <w:rPr>
-          <w:rFonts w:ascii="Helvetica" w:hAnsi="Helvetica" w:cs="Times New Roman"/>
-          <w:sz w:val="24"/>
-          <w:szCs w:val="24"/>
-        </w:rPr>
-        <w:t xml:space="preserve"> believe</w:t>
-      </w:r>
-      <w:proofErr w:type="spellStart"/>
+      <w:r>
+        <w:rPr>
+          <w:rFonts w:ascii="Helvetica" w:hAnsi="Helvetica" w:cs="Times New Roman"/>
+          <w:sz w:val="24"/>
+          <w:szCs w:val="24"/>
+        </w:rPr>
+        <w:t xml:space="preserve">opposes the move due to the effects it may </w:t>
+      </w:r>
+      <w:r>
+        <w:rPr>
+          <w:rFonts w:ascii="Helvetica" w:hAnsi="Helvetica" w:cs="Times New Roman"/>
+          <w:sz w:val="24"/>
+          <w:szCs w:val="24"/>
+        </w:rPr>
+        <w:t>have on</w:t>
+      </w:r>
       <w:r>
         <w:rPr>
           <w:rFonts w:ascii="Helvetica" w:hAnsi="Helvetica" w:cs="Times New Roman"/>
@@ -1672,65 +1350,6 @@
         </w:rPr>
         <w:t xml:space="preserve"> </w:t>
       </w:r>
-      <w:proofErr w:type="gramStart"/>
-      <w:r>
-        <w:rPr>
-          <w:rFonts w:ascii="Helvetica" w:hAnsi="Helvetica" w:cs="Times New Roman"/>
-          <w:sz w:val="24"/>
-          <w:szCs w:val="24"/>
-        </w:rPr>
-        <w:t>{{ other</w:t>
-      </w:r>
-      <w:proofErr w:type="gramEnd"/>
-      <w:r>
-        <w:rPr>
-          <w:rFonts w:ascii="Helvetica" w:hAnsi="Helvetica" w:cs="Times New Roman"/>
-          <w:sz w:val="24"/>
-          <w:szCs w:val="24"/>
-        </w:rPr>
-        <w:t>_par</w:t>
-      </w:r>
-      <w:proofErr w:type="spellEnd"/>
-      <w:r>
-        <w:rPr>
-          <w:rFonts w:ascii="Helvetica" w:hAnsi="Helvetica" w:cs="Times New Roman"/>
-          <w:sz w:val="24"/>
-          <w:szCs w:val="24"/>
-        </w:rPr>
-        <w:t>ties[0] }}</w:t>
-      </w:r>
-      <w:r>
-        <w:rPr>
-          <w:rFonts w:ascii="Helvetica" w:hAnsi="Helvetica" w:cs="Times New Roman"/>
-          <w:sz w:val="24"/>
-          <w:szCs w:val="24"/>
-        </w:rPr>
-        <w:t xml:space="preserve"> </w:t>
-      </w:r>
-      <w:r>
-        <w:rPr>
-          <w:rFonts w:ascii="Helvetica" w:hAnsi="Helvetica" w:cs="Times New Roman"/>
-          <w:sz w:val="24"/>
-          <w:szCs w:val="24"/>
-        </w:rPr>
-        <w:t xml:space="preserve">opposes the move due to the effects it may </w:t>
-      </w:r>
-      <w:r>
-        <w:rPr>
-          <w:rFonts w:ascii="Helvetica" w:hAnsi="Helvetica" w:cs="Times New Roman"/>
-          <w:sz w:val="24"/>
-          <w:szCs w:val="24"/>
-        </w:rPr>
-        <w:t>have on</w:t>
-      </w:r>
-      <w:r>
-        <w:rPr>
-          <w:rFonts w:ascii="Helvetica" w:hAnsi="Helvetica" w:cs="Times New Roman"/>
-          <w:sz w:val="24"/>
-          <w:szCs w:val="24"/>
-        </w:rPr>
-        <w:t xml:space="preserve"> </w:t>
-      </w:r>
       <w:r>
         <w:rPr>
           <w:rFonts w:ascii="Helvetica" w:hAnsi="Helvetica" w:cs="Times New Roman"/>
@@ -1761,43 +1380,63 @@
           <w:sz w:val="24"/>
           <w:szCs w:val="24"/>
         </w:rPr>
-        <w:t xml:space="preserve">.  I think this because, </w:t>
-      </w:r>
-      <w:proofErr w:type="gramStart"/>
-      <w:r>
-        <w:rPr>
-          <w:rFonts w:ascii="Helvetica" w:hAnsi="Helvetica" w:cs="Times New Roman"/>
-          <w:sz w:val="24"/>
-          <w:szCs w:val="24"/>
-        </w:rPr>
-        <w:t xml:space="preserve">{{ </w:t>
-      </w:r>
-      <w:proofErr w:type="spellStart"/>
-      <w:r>
-        <w:rPr>
-          <w:rFonts w:ascii="Helvetica" w:hAnsi="Helvetica" w:cs="Times New Roman"/>
-          <w:sz w:val="24"/>
-          <w:szCs w:val="24"/>
-        </w:rPr>
-        <w:t>other</w:t>
-      </w:r>
-      <w:proofErr w:type="gramEnd"/>
-      <w:r>
-        <w:rPr>
-          <w:rFonts w:ascii="Helvetica" w:hAnsi="Helvetica" w:cs="Times New Roman"/>
-          <w:sz w:val="24"/>
-          <w:szCs w:val="24"/>
-        </w:rPr>
-        <w:t>_parent_opposition_cs_exp</w:t>
-      </w:r>
-      <w:proofErr w:type="spellEnd"/>
-      <w:r>
-        <w:rPr>
-          <w:rFonts w:ascii="Helvetica" w:hAnsi="Helvetica" w:cs="Times New Roman"/>
-          <w:sz w:val="24"/>
-          <w:szCs w:val="24"/>
-        </w:rPr>
-        <w:t xml:space="preserve"> }}</w:t>
+        <w:t>.</w:t>
+      </w:r>
+      <w:r>
+        <w:rPr>
+          <w:rFonts w:ascii="Helvetica" w:hAnsi="Helvetica" w:cs="Times New Roman"/>
+          <w:sz w:val="24"/>
+          <w:szCs w:val="24"/>
+        </w:rPr>
+        <w:t xml:space="preserve"> {% if </w:t>
+      </w:r>
+      <w:r>
+        <w:rPr>
+          <w:rFonts w:ascii="Helvetica" w:hAnsi="Helvetica" w:cs="Times New Roman"/>
+          <w:sz w:val="24"/>
+          <w:szCs w:val="24"/>
+        </w:rPr>
+        <w:t>other_parent_opposition_cs_exp</w:t>
+      </w:r>
+      <w:r>
+        <w:rPr>
+          <w:rFonts w:ascii="Helvetica" w:hAnsi="Helvetica" w:cs="Times New Roman"/>
+          <w:sz w:val="24"/>
+          <w:szCs w:val="24"/>
+        </w:rPr>
+        <w:t xml:space="preserve"> %} </w:t>
+      </w:r>
+      <w:r>
+        <w:rPr>
+          <w:rFonts w:ascii="Helvetica" w:hAnsi="Helvetica" w:cs="Times New Roman"/>
+          <w:sz w:val="24"/>
+          <w:szCs w:val="24"/>
+        </w:rPr>
+        <w:t>I think this because</w:t>
+      </w:r>
+      <w:r>
+        <w:rPr>
+          <w:rFonts w:ascii="Helvetica" w:hAnsi="Helvetica" w:cs="Times New Roman"/>
+          <w:sz w:val="24"/>
+          <w:szCs w:val="24"/>
+        </w:rPr>
+        <w:t>:</w:t>
+      </w:r>
+      <w:r>
+        <w:rPr>
+          <w:rFonts w:ascii="Helvetica" w:hAnsi="Helvetica" w:cs="Times New Roman"/>
+          <w:sz w:val="24"/>
+          <w:szCs w:val="24"/>
+        </w:rPr>
+        <w:t xml:space="preserve"> {{ other_parent_opposition_cs_exp }}</w:t>
+      </w:r>
+      <w:r>
+        <w:rPr>
+          <w:rFonts w:ascii="Helvetica" w:hAnsi="Helvetica" w:cs="Times New Roman"/>
+          <w:sz w:val="24"/>
+          <w:szCs w:val="24"/>
+        </w:rPr>
+        <w:t>{% endif %}</w:t>
       </w:r>
     </w:p>
     <w:p>
@@ -1873,33 +1512,15 @@
           <w:sz w:val="24"/>
           <w:szCs w:val="24"/>
         </w:rPr>
-        <w:t xml:space="preserve">{%p if </w:t>
-      </w:r>
-      <w:proofErr w:type="spellStart"/>
-      <w:r>
-        <w:rPr>
-          <w:rFonts w:ascii="Helvetica" w:hAnsi="Helvetica" w:cs="Times New Roman"/>
-          <w:sz w:val="24"/>
-          <w:szCs w:val="24"/>
-        </w:rPr>
-        <w:t>other_parent_opposition_cs</w:t>
-      </w:r>
-      <w:proofErr w:type="spellEnd"/>
-      <w:r>
-        <w:rPr>
-          <w:rFonts w:ascii="Helvetica" w:hAnsi="Helvetica" w:cs="Times New Roman"/>
-          <w:sz w:val="24"/>
-          <w:szCs w:val="24"/>
-        </w:rPr>
-        <w:t xml:space="preserve"> == “</w:t>
-      </w:r>
-      <w:r>
-        <w:rPr>
-          <w:rFonts w:ascii="Helvetica" w:hAnsi="Helvetica" w:cs="Times New Roman"/>
-          <w:sz w:val="24"/>
-          <w:szCs w:val="24"/>
-        </w:rPr>
-        <w:t>No</w:t>
+        <w:t>{%p if other_parent_opposition_cs == “</w:t>
+      </w:r>
+      <w:r>
+        <w:rPr>
+          <w:rFonts w:ascii="Helvetica" w:hAnsi="Helvetica" w:cs="Times New Roman"/>
+          <w:sz w:val="24"/>
+          <w:szCs w:val="24"/>
+        </w:rPr>
+        <w:t>Yes</w:t>
       </w:r>
       <w:r>
         <w:rPr>
@@ -1925,79 +1546,72 @@
           <w:sz w:val="24"/>
           <w:szCs w:val="24"/>
         </w:rPr>
-        <w:t xml:space="preserve">I believe </w:t>
-      </w:r>
-      <w:proofErr w:type="gramStart"/>
-      <w:r>
-        <w:rPr>
-          <w:rFonts w:ascii="Helvetica" w:hAnsi="Helvetica" w:cs="Times New Roman"/>
-          <w:sz w:val="24"/>
-          <w:szCs w:val="24"/>
-        </w:rPr>
-        <w:t xml:space="preserve">{{ </w:t>
-      </w:r>
-      <w:proofErr w:type="spellStart"/>
-      <w:r>
-        <w:rPr>
-          <w:rFonts w:ascii="Helvetica" w:hAnsi="Helvetica" w:cs="Times New Roman"/>
-          <w:sz w:val="24"/>
-          <w:szCs w:val="24"/>
-        </w:rPr>
-        <w:t>other</w:t>
-      </w:r>
-      <w:proofErr w:type="gramEnd"/>
-      <w:r>
-        <w:rPr>
-          <w:rFonts w:ascii="Helvetica" w:hAnsi="Helvetica" w:cs="Times New Roman"/>
-          <w:sz w:val="24"/>
-          <w:szCs w:val="24"/>
-        </w:rPr>
-        <w:t>_parties</w:t>
-      </w:r>
-      <w:proofErr w:type="spellEnd"/>
-      <w:r>
-        <w:rPr>
-          <w:rFonts w:ascii="Helvetica" w:hAnsi="Helvetica" w:cs="Times New Roman"/>
-          <w:sz w:val="24"/>
-          <w:szCs w:val="24"/>
-        </w:rPr>
-        <w:t xml:space="preserve">[0] }} opposes the move due to the effects it may have on the child support order.  I think this because, </w:t>
-      </w:r>
-      <w:proofErr w:type="gramStart"/>
-      <w:r>
-        <w:rPr>
-          <w:rFonts w:ascii="Helvetica" w:hAnsi="Helvetica" w:cs="Times New Roman"/>
-          <w:sz w:val="24"/>
-          <w:szCs w:val="24"/>
-        </w:rPr>
-        <w:t xml:space="preserve">{{ </w:t>
-      </w:r>
-      <w:proofErr w:type="spellStart"/>
-      <w:r>
-        <w:rPr>
-          <w:rFonts w:ascii="Helvetica" w:hAnsi="Helvetica" w:cs="Times New Roman"/>
-          <w:sz w:val="24"/>
-          <w:szCs w:val="24"/>
-        </w:rPr>
-        <w:t>other</w:t>
-      </w:r>
-      <w:proofErr w:type="gramEnd"/>
-      <w:r>
-        <w:rPr>
-          <w:rFonts w:ascii="Helvetica" w:hAnsi="Helvetica" w:cs="Times New Roman"/>
-          <w:sz w:val="24"/>
-          <w:szCs w:val="24"/>
-        </w:rPr>
-        <w:t>_parent_opposition_cs_exp</w:t>
-      </w:r>
-      <w:proofErr w:type="spellEnd"/>
-      <w:r>
-        <w:rPr>
-          <w:rFonts w:ascii="Helvetica" w:hAnsi="Helvetica" w:cs="Times New Roman"/>
-          <w:sz w:val="24"/>
-          <w:szCs w:val="24"/>
-        </w:rPr>
-        <w:t xml:space="preserve"> }}</w:t>
+        <w:lastRenderedPageBreak/>
+        <w:t>I believe {{ other_parties[0] }} opposes the move due to the effects it may have on the child support order.</w:t>
+      </w:r>
+      <w:r>
+        <w:rPr>
+          <w:rFonts w:ascii="Helvetica" w:hAnsi="Helvetica" w:cs="Times New Roman"/>
+          <w:sz w:val="24"/>
+          <w:szCs w:val="24"/>
+        </w:rPr>
+        <w:t xml:space="preserve"> </w:t>
+      </w:r>
+      <w:r>
+        <w:rPr>
+          <w:rFonts w:ascii="Helvetica" w:hAnsi="Helvetica" w:cs="Times New Roman"/>
+          <w:sz w:val="24"/>
+          <w:szCs w:val="24"/>
+        </w:rPr>
+        <w:t xml:space="preserve">{% if </w:t>
+      </w:r>
+      <w:r>
+        <w:rPr>
+          <w:rFonts w:ascii="Helvetica" w:hAnsi="Helvetica" w:cs="Times New Roman"/>
+          <w:sz w:val="24"/>
+          <w:szCs w:val="24"/>
+        </w:rPr>
+        <w:t>other_parent_opposition_cs_exp</w:t>
+      </w:r>
+      <w:r>
+        <w:rPr>
+          <w:rFonts w:ascii="Helvetica" w:hAnsi="Helvetica" w:cs="Times New Roman"/>
+          <w:sz w:val="24"/>
+          <w:szCs w:val="24"/>
+        </w:rPr>
+        <w:t xml:space="preserve"> %} </w:t>
+      </w:r>
+      <w:r>
+        <w:rPr>
+          <w:rFonts w:ascii="Helvetica" w:hAnsi="Helvetica" w:cs="Times New Roman"/>
+          <w:sz w:val="24"/>
+          <w:szCs w:val="24"/>
+        </w:rPr>
+        <w:t>I think this because</w:t>
+      </w:r>
+      <w:r>
+        <w:rPr>
+          <w:rFonts w:ascii="Helvetica" w:hAnsi="Helvetica" w:cs="Times New Roman"/>
+          <w:sz w:val="24"/>
+          <w:szCs w:val="24"/>
+        </w:rPr>
+        <w:t>:</w:t>
+      </w:r>
+      <w:r>
+        <w:rPr>
+          <w:rFonts w:ascii="Helvetica" w:hAnsi="Helvetica" w:cs="Times New Roman"/>
+          <w:sz w:val="24"/>
+          <w:szCs w:val="24"/>
+        </w:rPr>
+        <w:t xml:space="preserve"> {{ other_parent_opposition_cs_exp }}</w:t>
+      </w:r>
+      <w:r>
+        <w:rPr>
+          <w:rFonts w:ascii="Helvetica" w:hAnsi="Helvetica" w:cs="Times New Roman"/>
+          <w:sz w:val="24"/>
+          <w:szCs w:val="24"/>
+        </w:rPr>
+        <w:t>{% endif %}</w:t>
       </w:r>
     </w:p>
     <w:p>
@@ -2015,7 +1629,6 @@
           <w:sz w:val="24"/>
           <w:szCs w:val="24"/>
         </w:rPr>
-        <w:lastRenderedPageBreak/>
         <w:t>{%p endif %}</w:t>
       </w:r>
     </w:p>
@@ -2034,25 +1647,7 @@
           <w:sz w:val="24"/>
           <w:szCs w:val="24"/>
         </w:rPr>
-        <w:t xml:space="preserve">{%p if </w:t>
-      </w:r>
-      <w:proofErr w:type="spellStart"/>
-      <w:r>
-        <w:rPr>
-          <w:rFonts w:ascii="Helvetica" w:hAnsi="Helvetica" w:cs="Times New Roman"/>
-          <w:sz w:val="24"/>
-          <w:szCs w:val="24"/>
-        </w:rPr>
-        <w:t>other_parent_opposition_cs</w:t>
-      </w:r>
-      <w:proofErr w:type="spellEnd"/>
-      <w:r>
-        <w:rPr>
-          <w:rFonts w:ascii="Helvetica" w:hAnsi="Helvetica" w:cs="Times New Roman"/>
-          <w:sz w:val="24"/>
-          <w:szCs w:val="24"/>
-        </w:rPr>
-        <w:t xml:space="preserve"> == “</w:t>
+        <w:t>{%p if other_parent_opposition_cs == “</w:t>
       </w:r>
       <w:r>
         <w:rPr>
@@ -2112,41 +1707,13 @@
         </w:rPr>
         <w:t xml:space="preserve">know if </w:t>
       </w:r>
-      <w:proofErr w:type="gramStart"/>
-      <w:r>
-        <w:rPr>
-          <w:rFonts w:ascii="Helvetica" w:hAnsi="Helvetica" w:cs="Times New Roman"/>
-          <w:sz w:val="24"/>
-          <w:szCs w:val="24"/>
-        </w:rPr>
-        <w:t xml:space="preserve">{{ </w:t>
-      </w:r>
-      <w:proofErr w:type="spellStart"/>
-      <w:r>
-        <w:rPr>
-          <w:rFonts w:ascii="Helvetica" w:hAnsi="Helvetica" w:cs="Times New Roman"/>
-          <w:sz w:val="24"/>
-          <w:szCs w:val="24"/>
-        </w:rPr>
-        <w:t>other</w:t>
-      </w:r>
-      <w:proofErr w:type="gramEnd"/>
-      <w:r>
-        <w:rPr>
-          <w:rFonts w:ascii="Helvetica" w:hAnsi="Helvetica" w:cs="Times New Roman"/>
-          <w:sz w:val="24"/>
-          <w:szCs w:val="24"/>
-        </w:rPr>
-        <w:t>_parties</w:t>
-      </w:r>
-      <w:proofErr w:type="spellEnd"/>
-      <w:r>
-        <w:rPr>
-          <w:rFonts w:ascii="Helvetica" w:hAnsi="Helvetica" w:cs="Times New Roman"/>
-          <w:sz w:val="24"/>
-          <w:szCs w:val="24"/>
-        </w:rPr>
-        <w:t>[0] }}</w:t>
+      <w:r>
+        <w:rPr>
+          <w:rFonts w:ascii="Helvetica" w:hAnsi="Helvetica" w:cs="Times New Roman"/>
+          <w:sz w:val="24"/>
+          <w:szCs w:val="24"/>
+        </w:rPr>
+        <w:t>{{ other_parties[0] }}</w:t>
       </w:r>
       <w:r>
         <w:rPr>
@@ -2162,43 +1729,71 @@
           <w:sz w:val="24"/>
           <w:szCs w:val="24"/>
         </w:rPr>
-        <w:t xml:space="preserve">opposes the move due to the effects it may have on the child support order.  I think this because, </w:t>
-      </w:r>
-      <w:proofErr w:type="gramStart"/>
-      <w:r>
-        <w:rPr>
-          <w:rFonts w:ascii="Helvetica" w:hAnsi="Helvetica" w:cs="Times New Roman"/>
-          <w:sz w:val="24"/>
-          <w:szCs w:val="24"/>
-        </w:rPr>
-        <w:t xml:space="preserve">{{ </w:t>
-      </w:r>
-      <w:proofErr w:type="spellStart"/>
-      <w:r>
-        <w:rPr>
-          <w:rFonts w:ascii="Helvetica" w:hAnsi="Helvetica" w:cs="Times New Roman"/>
-          <w:sz w:val="24"/>
-          <w:szCs w:val="24"/>
-        </w:rPr>
-        <w:t>other</w:t>
-      </w:r>
-      <w:proofErr w:type="gramEnd"/>
-      <w:r>
-        <w:rPr>
-          <w:rFonts w:ascii="Helvetica" w:hAnsi="Helvetica" w:cs="Times New Roman"/>
-          <w:sz w:val="24"/>
-          <w:szCs w:val="24"/>
-        </w:rPr>
-        <w:t>_parent_opposition_cs_exp</w:t>
-      </w:r>
-      <w:proofErr w:type="spellEnd"/>
-      <w:r>
-        <w:rPr>
-          <w:rFonts w:ascii="Helvetica" w:hAnsi="Helvetica" w:cs="Times New Roman"/>
-          <w:sz w:val="24"/>
-          <w:szCs w:val="24"/>
-        </w:rPr>
-        <w:t xml:space="preserve"> }}</w:t>
+        <w:t>opposes the move due to the effects it may have on the child support order.</w:t>
+      </w:r>
+      <w:r>
+        <w:rPr>
+          <w:rFonts w:ascii="Helvetica" w:hAnsi="Helvetica" w:cs="Times New Roman"/>
+          <w:sz w:val="24"/>
+          <w:szCs w:val="24"/>
+        </w:rPr>
+        <w:t xml:space="preserve"> </w:t>
+      </w:r>
+      <w:r>
+        <w:rPr>
+          <w:rFonts w:ascii="Helvetica" w:hAnsi="Helvetica" w:cs="Times New Roman"/>
+          <w:sz w:val="24"/>
+          <w:szCs w:val="24"/>
+        </w:rPr>
+        <w:t xml:space="preserve">{% if </w:t>
+      </w:r>
+      <w:r>
+        <w:rPr>
+          <w:rFonts w:ascii="Helvetica" w:hAnsi="Helvetica" w:cs="Times New Roman"/>
+          <w:sz w:val="24"/>
+          <w:szCs w:val="24"/>
+        </w:rPr>
+        <w:t>other_parent_opposition_cs_exp</w:t>
+      </w:r>
+      <w:r>
+        <w:rPr>
+          <w:rFonts w:ascii="Helvetica" w:hAnsi="Helvetica" w:cs="Times New Roman"/>
+          <w:sz w:val="24"/>
+          <w:szCs w:val="24"/>
+        </w:rPr>
+        <w:t xml:space="preserve"> %} </w:t>
+      </w:r>
+      <w:r>
+        <w:rPr>
+          <w:rFonts w:ascii="Helvetica" w:hAnsi="Helvetica" w:cs="Times New Roman"/>
+          <w:sz w:val="24"/>
+          <w:szCs w:val="24"/>
+        </w:rPr>
+        <w:t>I think this because</w:t>
+      </w:r>
+      <w:r>
+        <w:rPr>
+          <w:rFonts w:ascii="Helvetica" w:hAnsi="Helvetica" w:cs="Times New Roman"/>
+          <w:sz w:val="24"/>
+          <w:szCs w:val="24"/>
+        </w:rPr>
+        <w:t>:</w:t>
+      </w:r>
+      <w:r>
+        <w:rPr>
+          <w:rFonts w:ascii="Helvetica" w:hAnsi="Helvetica" w:cs="Times New Roman"/>
+          <w:sz w:val="24"/>
+          <w:szCs w:val="24"/>
+        </w:rPr>
+        <w:t xml:space="preserve"> {{ other_parent_opposition_cs_exp }}</w:t>
+      </w:r>
+      <w:r>
+        <w:rPr>
+          <w:rFonts w:ascii="Helvetica" w:hAnsi="Helvetica" w:cs="Times New Roman"/>
+          <w:sz w:val="24"/>
+          <w:szCs w:val="24"/>
+        </w:rPr>
+        <w:t>{% endif %}</w:t>
       </w:r>
     </w:p>
     <w:p>
@@ -2296,97 +1891,7 @@
           <w:sz w:val="24"/>
           <w:szCs w:val="24"/>
         </w:rPr>
-        <w:t xml:space="preserve">I am moving to </w:t>
-      </w:r>
-      <w:proofErr w:type="spellStart"/>
-      <w:r>
-        <w:rPr>
-          <w:rFonts w:ascii="Helvetica" w:hAnsi="Helvetica" w:cs="Times New Roman"/>
-          <w:sz w:val="24"/>
-          <w:szCs w:val="24"/>
-        </w:rPr>
-        <w:t>espcape</w:t>
-      </w:r>
-      <w:proofErr w:type="spellEnd"/>
-      <w:r>
-        <w:rPr>
-          <w:rFonts w:ascii="Helvetica" w:hAnsi="Helvetica" w:cs="Times New Roman"/>
-          <w:sz w:val="24"/>
-          <w:szCs w:val="24"/>
-        </w:rPr>
-        <w:t xml:space="preserve"> domestic violence by </w:t>
-      </w:r>
-      <w:proofErr w:type="gramStart"/>
-      <w:r>
-        <w:rPr>
-          <w:rFonts w:ascii="Helvetica" w:hAnsi="Helvetica" w:cs="Times New Roman"/>
-          <w:sz w:val="24"/>
-          <w:szCs w:val="24"/>
-        </w:rPr>
-        <w:t xml:space="preserve">{{ </w:t>
-      </w:r>
-      <w:proofErr w:type="spellStart"/>
-      <w:r>
-        <w:rPr>
-          <w:rFonts w:ascii="Helvetica" w:hAnsi="Helvetica" w:cs="Times New Roman"/>
-          <w:sz w:val="24"/>
-          <w:szCs w:val="24"/>
-        </w:rPr>
-        <w:t>other</w:t>
-      </w:r>
-      <w:proofErr w:type="gramEnd"/>
-      <w:r>
-        <w:rPr>
-          <w:rFonts w:ascii="Helvetica" w:hAnsi="Helvetica" w:cs="Times New Roman"/>
-          <w:sz w:val="24"/>
-          <w:szCs w:val="24"/>
-        </w:rPr>
-        <w:t>_parties</w:t>
-      </w:r>
-      <w:proofErr w:type="spellEnd"/>
-      <w:r>
-        <w:rPr>
-          <w:rFonts w:ascii="Helvetica" w:hAnsi="Helvetica" w:cs="Times New Roman"/>
-          <w:sz w:val="24"/>
-          <w:szCs w:val="24"/>
-        </w:rPr>
-        <w:t xml:space="preserve">[0] }}.  A brief summary of what </w:t>
-      </w:r>
-      <w:proofErr w:type="gramStart"/>
-      <w:r>
-        <w:rPr>
-          <w:rFonts w:ascii="Helvetica" w:hAnsi="Helvetica" w:cs="Times New Roman"/>
-          <w:sz w:val="24"/>
-          <w:szCs w:val="24"/>
-        </w:rPr>
-        <w:t xml:space="preserve">{{ </w:t>
-      </w:r>
-      <w:proofErr w:type="spellStart"/>
-      <w:r>
-        <w:rPr>
-          <w:rFonts w:ascii="Helvetica" w:hAnsi="Helvetica" w:cs="Times New Roman"/>
-          <w:sz w:val="24"/>
-          <w:szCs w:val="24"/>
-        </w:rPr>
-        <w:t>other</w:t>
-      </w:r>
-      <w:proofErr w:type="gramEnd"/>
-      <w:r>
-        <w:rPr>
-          <w:rFonts w:ascii="Helvetica" w:hAnsi="Helvetica" w:cs="Times New Roman"/>
-          <w:sz w:val="24"/>
-          <w:szCs w:val="24"/>
-        </w:rPr>
-        <w:t>_parties</w:t>
-      </w:r>
-      <w:proofErr w:type="spellEnd"/>
-      <w:r>
-        <w:rPr>
-          <w:rFonts w:ascii="Helvetica" w:hAnsi="Helvetica" w:cs="Times New Roman"/>
-          <w:sz w:val="24"/>
-          <w:szCs w:val="24"/>
-        </w:rPr>
-        <w:t xml:space="preserve">[0] }} did to me follows: {{ </w:t>
+        <w:t xml:space="preserve">I am moving to escape domestic violence by {{ other_parties[0] }}.  A brief summary of what {{ other_parties[0] }} did to me follows: {{ </w:t>
       </w:r>
       <w:proofErr w:type="spellStart"/>
       <w:r>
@@ -2555,7 +2060,7 @@
           <w:sz w:val="24"/>
           <w:szCs w:val="24"/>
         </w:rPr>
-        <w:t xml:space="preserve">{% for child in children %}{% if </w:t>
+        <w:t xml:space="preserve">{% for child in children %}{% if loop.first %}{{ child.name }}, DOB: {{ </w:t>
       </w:r>
       <w:proofErr w:type="spellStart"/>
       <w:r>
@@ -2564,7 +2069,7 @@
           <w:sz w:val="24"/>
           <w:szCs w:val="24"/>
         </w:rPr>
-        <w:t>loop.first</w:t>
+        <w:t>child.birthdate</w:t>
       </w:r>
       <w:proofErr w:type="spellEnd"/>
       <w:r>
@@ -2573,7 +2078,7 @@
           <w:sz w:val="24"/>
           <w:szCs w:val="24"/>
         </w:rPr>
-        <w:t xml:space="preserve"> %}{{ child.name }}, DOB: {{ </w:t>
+        <w:t xml:space="preserve"> }}{% endif %}{% if not loop.first and not loop.last %}, {{ child.name }}, DOB: {{ </w:t>
       </w:r>
       <w:proofErr w:type="spellStart"/>
       <w:r>
@@ -2591,7 +2096,7 @@
           <w:sz w:val="24"/>
           <w:szCs w:val="24"/>
         </w:rPr>
-        <w:t xml:space="preserve"> }}{% endif %}{% if not </w:t>
+        <w:t xml:space="preserve"> }}{% endif %}{% if loop.last and loop.index0 &gt; 1 %}, and {{ child.name }}, DOB: {{ </w:t>
       </w:r>
       <w:proofErr w:type="spellStart"/>
       <w:r>
@@ -2600,7 +2105,7 @@
           <w:sz w:val="24"/>
           <w:szCs w:val="24"/>
         </w:rPr>
-        <w:t>loop.first</w:t>
+        <w:t>child.birthdate</w:t>
       </w:r>
       <w:proofErr w:type="spellEnd"/>
       <w:r>
@@ -2609,7 +2114,7 @@
           <w:sz w:val="24"/>
           <w:szCs w:val="24"/>
         </w:rPr>
-        <w:t xml:space="preserve"> and not </w:t>
+        <w:t xml:space="preserve"> }}{% endif %}{% if loop.last and loop.index0 == 1 %} and {{ child.name }}, DOB: {{ </w:t>
       </w:r>
       <w:proofErr w:type="spellStart"/>
       <w:r>
@@ -2618,7 +2123,7 @@
           <w:sz w:val="24"/>
           <w:szCs w:val="24"/>
         </w:rPr>
-        <w:t>loop.last</w:t>
+        <w:t>child.birthdate</w:t>
       </w:r>
       <w:proofErr w:type="spellEnd"/>
       <w:r>
@@ -2627,115 +2132,7 @@
           <w:sz w:val="24"/>
           <w:szCs w:val="24"/>
         </w:rPr>
-        <w:t xml:space="preserve"> %}, {{ child.name }}, DOB: {{ </w:t>
-      </w:r>
-      <w:proofErr w:type="spellStart"/>
-      <w:r>
-        <w:rPr>
-          <w:rFonts w:ascii="Helvetica" w:hAnsi="Helvetica" w:cs="Times New Roman"/>
-          <w:sz w:val="24"/>
-          <w:szCs w:val="24"/>
-        </w:rPr>
-        <w:t>child.birthdate</w:t>
-      </w:r>
-      <w:proofErr w:type="spellEnd"/>
-      <w:r>
-        <w:rPr>
-          <w:rFonts w:ascii="Helvetica" w:hAnsi="Helvetica" w:cs="Times New Roman"/>
-          <w:sz w:val="24"/>
-          <w:szCs w:val="24"/>
-        </w:rPr>
-        <w:t xml:space="preserve"> }}{% endif %}{% if </w:t>
-      </w:r>
-      <w:proofErr w:type="spellStart"/>
-      <w:r>
-        <w:rPr>
-          <w:rFonts w:ascii="Helvetica" w:hAnsi="Helvetica" w:cs="Times New Roman"/>
-          <w:sz w:val="24"/>
-          <w:szCs w:val="24"/>
-        </w:rPr>
-        <w:t>loop.last</w:t>
-      </w:r>
-      <w:proofErr w:type="spellEnd"/>
-      <w:r>
-        <w:rPr>
-          <w:rFonts w:ascii="Helvetica" w:hAnsi="Helvetica" w:cs="Times New Roman"/>
-          <w:sz w:val="24"/>
-          <w:szCs w:val="24"/>
-        </w:rPr>
-        <w:t xml:space="preserve"> and loop.index0 &gt; 1 %}, and {{ child.name }}, DOB: {{ </w:t>
-      </w:r>
-      <w:proofErr w:type="spellStart"/>
-      <w:r>
-        <w:rPr>
-          <w:rFonts w:ascii="Helvetica" w:hAnsi="Helvetica" w:cs="Times New Roman"/>
-          <w:sz w:val="24"/>
-          <w:szCs w:val="24"/>
-        </w:rPr>
-        <w:t>child.birthdate</w:t>
-      </w:r>
-      <w:proofErr w:type="spellEnd"/>
-      <w:r>
-        <w:rPr>
-          <w:rFonts w:ascii="Helvetica" w:hAnsi="Helvetica" w:cs="Times New Roman"/>
-          <w:sz w:val="24"/>
-          <w:szCs w:val="24"/>
-        </w:rPr>
-        <w:t xml:space="preserve"> }}{% endif %}{% if </w:t>
-      </w:r>
-      <w:proofErr w:type="spellStart"/>
-      <w:r>
-        <w:rPr>
-          <w:rFonts w:ascii="Helvetica" w:hAnsi="Helvetica" w:cs="Times New Roman"/>
-          <w:sz w:val="24"/>
-          <w:szCs w:val="24"/>
-        </w:rPr>
-        <w:t>loop.last</w:t>
-      </w:r>
-      <w:proofErr w:type="spellEnd"/>
-      <w:r>
-        <w:rPr>
-          <w:rFonts w:ascii="Helvetica" w:hAnsi="Helvetica" w:cs="Times New Roman"/>
-          <w:sz w:val="24"/>
-          <w:szCs w:val="24"/>
-        </w:rPr>
-        <w:t xml:space="preserve"> and loop.index0 == 1 %} and {{ child.name }}, DOB: {{ </w:t>
-      </w:r>
-      <w:proofErr w:type="spellStart"/>
-      <w:r>
-        <w:rPr>
-          <w:rFonts w:ascii="Helvetica" w:hAnsi="Helvetica" w:cs="Times New Roman"/>
-          <w:sz w:val="24"/>
-          <w:szCs w:val="24"/>
-        </w:rPr>
-        <w:t>child.birthdate</w:t>
-      </w:r>
-      <w:proofErr w:type="spellEnd"/>
-      <w:r>
-        <w:rPr>
-          <w:rFonts w:ascii="Helvetica" w:hAnsi="Helvetica" w:cs="Times New Roman"/>
-          <w:sz w:val="24"/>
-          <w:szCs w:val="24"/>
-        </w:rPr>
-        <w:t xml:space="preserve"> }}{% endif %}{% </w:t>
-      </w:r>
-      <w:proofErr w:type="spellStart"/>
-      <w:r>
-        <w:rPr>
-          <w:rFonts w:ascii="Helvetica" w:hAnsi="Helvetica" w:cs="Times New Roman"/>
-          <w:sz w:val="24"/>
-          <w:szCs w:val="24"/>
-        </w:rPr>
-        <w:t>endfor</w:t>
-      </w:r>
-      <w:proofErr w:type="spellEnd"/>
-      <w:r>
-        <w:rPr>
-          <w:rFonts w:ascii="Helvetica" w:hAnsi="Helvetica" w:cs="Times New Roman"/>
-          <w:sz w:val="24"/>
-          <w:szCs w:val="24"/>
-        </w:rPr>
-        <w:t xml:space="preserve"> %}</w:t>
+        <w:t xml:space="preserve"> }}{% endif %}{% endfor %}</w:t>
       </w:r>
       <w:r>
         <w:rPr>
@@ -2796,16 +2193,7 @@
           <w:sz w:val="24"/>
           <w:szCs w:val="24"/>
         </w:rPr>
-        <w:t xml:space="preserve">I am asking the court to allow me to move by </w:t>
-      </w:r>
-      <w:proofErr w:type="gramStart"/>
-      <w:r>
-        <w:rPr>
-          <w:rFonts w:ascii="Helvetica" w:hAnsi="Helvetica" w:cs="Times New Roman"/>
-          <w:sz w:val="24"/>
-          <w:szCs w:val="24"/>
-        </w:rPr>
-        <w:t xml:space="preserve">{{ </w:t>
+        <w:t xml:space="preserve">I am asking the court to allow me to move by {{ </w:t>
       </w:r>
       <w:proofErr w:type="spellStart"/>
       <w:r>
@@ -2824,7 +2212,6 @@
         </w:rPr>
         <w:t>ing</w:t>
       </w:r>
-      <w:proofErr w:type="gramEnd"/>
       <w:r>
         <w:rPr>
           <w:rFonts w:ascii="Helvetica" w:hAnsi="Helvetica" w:cs="Times New Roman"/>
@@ -2938,16 +2325,7 @@
           <w:sz w:val="24"/>
           <w:szCs w:val="24"/>
         </w:rPr>
-        <w:t xml:space="preserve">My proposed new parenting time arrangements are: </w:t>
-      </w:r>
-      <w:proofErr w:type="gramStart"/>
-      <w:r>
-        <w:rPr>
-          <w:rFonts w:ascii="Helvetica" w:hAnsi="Helvetica" w:cs="Times New Roman"/>
-          <w:sz w:val="24"/>
-          <w:szCs w:val="24"/>
-        </w:rPr>
-        <w:t xml:space="preserve">{{ </w:t>
+        <w:t xml:space="preserve">My proposed new parenting time arrangements are: {{ </w:t>
       </w:r>
       <w:proofErr w:type="spellStart"/>
       <w:r>
@@ -2956,16 +2334,7 @@
           <w:sz w:val="24"/>
           <w:szCs w:val="24"/>
         </w:rPr>
-        <w:t>requested</w:t>
-      </w:r>
-      <w:proofErr w:type="gramEnd"/>
-      <w:r>
-        <w:rPr>
-          <w:rFonts w:ascii="Helvetica" w:hAnsi="Helvetica" w:cs="Times New Roman"/>
-          <w:sz w:val="24"/>
-          <w:szCs w:val="24"/>
-        </w:rPr>
-        <w:t>_order</w:t>
+        <w:t>requested_order</w:t>
       </w:r>
       <w:proofErr w:type="spellEnd"/>
       <w:r>
@@ -3059,43 +2428,7 @@
           <w:sz w:val="24"/>
           <w:szCs w:val="24"/>
         </w:rPr>
-        <w:t xml:space="preserve">I don’t know whether </w:t>
-      </w:r>
-      <w:proofErr w:type="gramStart"/>
-      <w:r>
-        <w:rPr>
-          <w:rFonts w:ascii="Helvetica" w:hAnsi="Helvetica" w:cs="Times New Roman"/>
-          <w:sz w:val="24"/>
-          <w:szCs w:val="24"/>
-        </w:rPr>
-        <w:t xml:space="preserve">{{ </w:t>
-      </w:r>
-      <w:proofErr w:type="spellStart"/>
-      <w:r>
-        <w:rPr>
-          <w:rFonts w:ascii="Helvetica" w:hAnsi="Helvetica" w:cs="Times New Roman"/>
-          <w:sz w:val="24"/>
-          <w:szCs w:val="24"/>
-        </w:rPr>
-        <w:t>other</w:t>
-      </w:r>
-      <w:proofErr w:type="gramEnd"/>
-      <w:r>
-        <w:rPr>
-          <w:rFonts w:ascii="Helvetica" w:hAnsi="Helvetica" w:cs="Times New Roman"/>
-          <w:sz w:val="24"/>
-          <w:szCs w:val="24"/>
-        </w:rPr>
-        <w:t>_parties</w:t>
-      </w:r>
-      <w:proofErr w:type="spellEnd"/>
-      <w:r>
-        <w:rPr>
-          <w:rFonts w:ascii="Helvetica" w:hAnsi="Helvetica" w:cs="Times New Roman"/>
-          <w:sz w:val="24"/>
-          <w:szCs w:val="24"/>
-        </w:rPr>
-        <w:t xml:space="preserve">[0] }} </w:t>
+        <w:t xml:space="preserve">I don’t know whether {{ other_parties[0] }} </w:t>
       </w:r>
       <w:r>
         <w:rPr>
@@ -3175,41 +2508,13 @@
           <w:szCs w:val="24"/>
         </w:rPr>
       </w:pPr>
-      <w:proofErr w:type="gramStart"/>
-      <w:r>
-        <w:rPr>
-          <w:rFonts w:ascii="Helvetica" w:hAnsi="Helvetica" w:cs="Times New Roman"/>
-          <w:sz w:val="24"/>
-          <w:szCs w:val="24"/>
-        </w:rPr>
-        <w:t xml:space="preserve">{{ </w:t>
-      </w:r>
-      <w:proofErr w:type="spellStart"/>
-      <w:r>
-        <w:rPr>
-          <w:rFonts w:ascii="Helvetica" w:hAnsi="Helvetica" w:cs="Times New Roman"/>
-          <w:sz w:val="24"/>
-          <w:szCs w:val="24"/>
-        </w:rPr>
-        <w:t>other</w:t>
-      </w:r>
-      <w:proofErr w:type="gramEnd"/>
-      <w:r>
-        <w:rPr>
-          <w:rFonts w:ascii="Helvetica" w:hAnsi="Helvetica" w:cs="Times New Roman"/>
-          <w:sz w:val="24"/>
-          <w:szCs w:val="24"/>
-        </w:rPr>
-        <w:t>_parties</w:t>
-      </w:r>
-      <w:proofErr w:type="spellEnd"/>
-      <w:r>
-        <w:rPr>
-          <w:rFonts w:ascii="Helvetica" w:hAnsi="Helvetica" w:cs="Times New Roman"/>
-          <w:sz w:val="24"/>
-          <w:szCs w:val="24"/>
-        </w:rPr>
-        <w:t xml:space="preserve">[0] }} does not </w:t>
+      <w:r>
+        <w:rPr>
+          <w:rFonts w:ascii="Helvetica" w:hAnsi="Helvetica" w:cs="Times New Roman"/>
+          <w:sz w:val="24"/>
+          <w:szCs w:val="24"/>
+        </w:rPr>
+        <w:t xml:space="preserve">{{ other_parties[0] }} does not </w:t>
       </w:r>
       <w:r>
         <w:rPr>
@@ -3295,25 +2600,7 @@
           <w:sz w:val="24"/>
           <w:szCs w:val="24"/>
         </w:rPr>
-        <w:t xml:space="preserve">{{ </w:t>
-      </w:r>
-      <w:proofErr w:type="spellStart"/>
-      <w:r>
-        <w:rPr>
-          <w:rFonts w:ascii="Helvetica" w:hAnsi="Helvetica" w:cs="Times New Roman"/>
-          <w:sz w:val="24"/>
-          <w:szCs w:val="24"/>
-        </w:rPr>
-        <w:t>other_parties</w:t>
-      </w:r>
-      <w:proofErr w:type="spellEnd"/>
-      <w:r>
-        <w:rPr>
-          <w:rFonts w:ascii="Helvetica" w:hAnsi="Helvetica" w:cs="Times New Roman"/>
-          <w:sz w:val="24"/>
-          <w:szCs w:val="24"/>
-        </w:rPr>
-        <w:t xml:space="preserve">[0] }} </w:t>
+        <w:t xml:space="preserve">{{ other_parties[0] }} </w:t>
       </w:r>
       <w:r>
         <w:rPr>

</xml_diff>

<commit_message>
Reformatted question blocks to include no_phone_number; edited spacing in attachment template and added page numbers
</commit_message>
<xml_diff>
--- a/docassemble/MLHMotionRegardingChangeOfDomicile/data/templates/motion_re_cod_attachment.docx
+++ b/docassemble/MLHMotionRegardingChangeOfDomicile/data/templates/motion_re_cod_attachment.docx
@@ -1,6 +1,6 @@
 
 <file path=word/document.xml><?xml version="1.0" encoding="utf-8"?>
-<w:document xmlns:wpc="http://schemas.microsoft.com/office/word/2010/wordprocessingCanvas" xmlns:cx="http://schemas.microsoft.com/office/drawing/2014/chartex" xmlns:cx1="http://schemas.microsoft.com/office/drawing/2015/9/8/chartex" xmlns:cx2="http://schemas.microsoft.com/office/drawing/2015/10/21/chartex" xmlns:cx3="http://schemas.microsoft.com/office/drawing/2016/5/9/chartex" xmlns:cx4="http://schemas.microsoft.com/office/drawing/2016/5/10/chartex" xmlns:cx5="http://schemas.microsoft.com/office/drawing/2016/5/11/chartex" xmlns:cx6="http://schemas.microsoft.com/office/drawing/2016/5/12/chartex" xmlns:cx7="http://schemas.microsoft.com/office/drawing/2016/5/13/chartex" xmlns:cx8="http://schemas.microsoft.com/office/drawing/2016/5/14/chartex" xmlns:mc="http://schemas.openxmlformats.org/markup-compatibility/2006" xmlns:aink="http://schemas.microsoft.com/office/drawing/2016/ink" xmlns:am3d="http://schemas.microsoft.com/office/drawing/2017/model3d" xmlns:o="urn:schemas-microsoft-com:office:office" xmlns:oel="http://schemas.microsoft.com/office/2019/extlst" xmlns:r="http://schemas.openxmlformats.org/officeDocument/2006/relationships" xmlns:m="http://schemas.openxmlformats.org/officeDocument/2006/math" xmlns:v="urn:schemas-microsoft-com:vml" xmlns:wp14="http://schemas.microsoft.com/office/word/2010/wordprocessingDrawing" xmlns:wp="http://schemas.openxmlformats.org/drawingml/2006/wordprocessingDrawing" xmlns:w10="urn:schemas-microsoft-com:office:word" xmlns:w="http://schemas.openxmlformats.org/wordprocessingml/2006/main" xmlns:w14="http://schemas.microsoft.com/office/word/2010/wordml" xmlns:w15="http://schemas.microsoft.com/office/word/2012/wordml" xmlns:w16cex="http://schemas.microsoft.com/office/word/2018/wordml/cex" xmlns:w16cid="http://schemas.microsoft.com/office/word/2016/wordml/cid" xmlns:w16="http://schemas.microsoft.com/office/word/2018/wordml" xmlns:w16sdtdh="http://schemas.microsoft.com/office/word/2020/wordml/sdtdatahash" xmlns:w16se="http://schemas.microsoft.com/office/word/2015/wordml/symex" xmlns:wpg="http://schemas.microsoft.com/office/word/2010/wordprocessingGroup" xmlns:wpi="http://schemas.microsoft.com/office/word/2010/wordprocessingInk" xmlns:wne="http://schemas.microsoft.com/office/word/2006/wordml" xmlns:wps="http://schemas.microsoft.com/office/word/2010/wordprocessingShape" mc:Ignorable="w14 w15 w16se w16cid w16 w16cex w16sdtdh wp14">
+<w:document xmlns:wpc="http://schemas.microsoft.com/office/word/2010/wordprocessingCanvas" xmlns:cx="http://schemas.microsoft.com/office/drawing/2014/chartex" xmlns:cx1="http://schemas.microsoft.com/office/drawing/2015/9/8/chartex" xmlns:cx2="http://schemas.microsoft.com/office/drawing/2015/10/21/chartex" xmlns:cx3="http://schemas.microsoft.com/office/drawing/2016/5/9/chartex" xmlns:cx4="http://schemas.microsoft.com/office/drawing/2016/5/10/chartex" xmlns:cx5="http://schemas.microsoft.com/office/drawing/2016/5/11/chartex" xmlns:cx6="http://schemas.microsoft.com/office/drawing/2016/5/12/chartex" xmlns:cx7="http://schemas.microsoft.com/office/drawing/2016/5/13/chartex" xmlns:cx8="http://schemas.microsoft.com/office/drawing/2016/5/14/chartex" xmlns:mc="http://schemas.openxmlformats.org/markup-compatibility/2006" xmlns:aink="http://schemas.microsoft.com/office/drawing/2016/ink" xmlns:am3d="http://schemas.microsoft.com/office/drawing/2017/model3d" xmlns:o="urn:schemas-microsoft-com:office:office" xmlns:oel="http://schemas.microsoft.com/office/2019/extlst" xmlns:r="http://schemas.openxmlformats.org/officeDocument/2006/relationships" xmlns:m="http://schemas.openxmlformats.org/officeDocument/2006/math" xmlns:v="urn:schemas-microsoft-com:vml" xmlns:wp14="http://schemas.microsoft.com/office/word/2010/wordprocessingDrawing" xmlns:wp="http://schemas.openxmlformats.org/drawingml/2006/wordprocessingDrawing" xmlns:w10="urn:schemas-microsoft-com:office:word" xmlns:w="http://schemas.openxmlformats.org/wordprocessingml/2006/main" xmlns:w14="http://schemas.microsoft.com/office/word/2010/wordml" xmlns:w15="http://schemas.microsoft.com/office/word/2012/wordml" xmlns:w16cex="http://schemas.microsoft.com/office/word/2018/wordml/cex" xmlns:w16cid="http://schemas.microsoft.com/office/word/2016/wordml/cid" xmlns:w16="http://schemas.microsoft.com/office/word/2018/wordml" xmlns:w16du="http://schemas.microsoft.com/office/word/2023/wordml/word16du" xmlns:w16sdtdh="http://schemas.microsoft.com/office/word/2020/wordml/sdtdatahash" xmlns:w16se="http://schemas.microsoft.com/office/word/2015/wordml/symex" xmlns:wpg="http://schemas.microsoft.com/office/word/2010/wordprocessingGroup" xmlns:wpi="http://schemas.microsoft.com/office/word/2010/wordprocessingInk" xmlns:wne="http://schemas.microsoft.com/office/word/2006/wordml" xmlns:wps="http://schemas.microsoft.com/office/word/2010/wordprocessingShape" mc:Ignorable="w14 w15 w16se w16cid w16 w16cex w16sdtdh w16du wp14">
   <w:body>
     <w:tbl>
       <w:tblPr>
@@ -26,9 +26,11 @@
               <w:left w:val="nil"/>
               <w:bottom w:val="single" w:sz="12" w:space="0" w:color="auto"/>
             </w:tcBorders>
+            <w:vAlign w:val="center"/>
           </w:tcPr>
           <w:p>
             <w:pPr>
+              <w:spacing w:before="120"/>
               <w:jc w:val="right"/>
               <w:rPr>
                 <w:rFonts w:ascii="Helvetica" w:hAnsi="Helvetica" w:cs="Times New Roman"/>
@@ -71,6 +73,7 @@
               </w:rPr>
               <w:t xml:space="preserve">{{ </w:t>
             </w:r>
+            <w:proofErr w:type="spellStart"/>
             <w:r>
               <w:rPr>
                 <w:rFonts w:ascii="Helvetica" w:hAnsi="Helvetica" w:cs="Times New Roman"/>
@@ -104,6 +107,7 @@
               </w:rPr>
               <w:t>_number</w:t>
             </w:r>
+            <w:proofErr w:type="spellEnd"/>
             <w:r>
               <w:rPr>
                 <w:rFonts w:ascii="Helvetica" w:hAnsi="Helvetica" w:cs="Times New Roman"/>
@@ -138,6 +142,7 @@
           </w:p>
           <w:p>
             <w:pPr>
+              <w:spacing w:after="120"/>
               <w:jc w:val="right"/>
               <w:rPr>
                 <w:rFonts w:ascii="Times New Roman" w:hAnsi="Times New Roman" w:cs="Times New Roman"/>
@@ -169,6 +174,7 @@
               </w:rPr>
               <w:t xml:space="preserve"> </w:t>
             </w:r>
+            <w:proofErr w:type="spellStart"/>
             <w:r>
               <w:rPr>
                 <w:rFonts w:ascii="Helvetica" w:hAnsi="Helvetica" w:cs="Times New Roman"/>
@@ -189,7 +195,19 @@
                 <w:sz w:val="20"/>
                 <w:szCs w:val="20"/>
               </w:rPr>
-              <w:t xml:space="preserve">_choice </w:t>
+              <w:t>_choice</w:t>
+            </w:r>
+            <w:proofErr w:type="spellEnd"/>
+            <w:r>
+              <w:rPr>
+                <w:rFonts w:ascii="Helvetica" w:hAnsi="Helvetica" w:cs="Times New Roman"/>
+                <w:b/>
+                <w:bCs/>
+                <w:caps/>
+                <w:sz w:val="20"/>
+                <w:szCs w:val="20"/>
+              </w:rPr>
+              <w:t xml:space="preserve"> </w:t>
             </w:r>
             <w:r>
               <w:rPr>
@@ -232,6 +250,7 @@
               <w:top w:val="single" w:sz="12" w:space="0" w:color="auto"/>
               <w:bottom w:val="single" w:sz="12" w:space="0" w:color="auto"/>
             </w:tcBorders>
+            <w:vAlign w:val="center"/>
           </w:tcPr>
           <w:p>
             <w:pPr>
@@ -295,6 +314,7 @@
               <w:bottom w:val="single" w:sz="12" w:space="0" w:color="auto"/>
               <w:right w:val="nil"/>
             </w:tcBorders>
+            <w:vAlign w:val="center"/>
           </w:tcPr>
           <w:p>
             <w:pPr>
@@ -320,16 +340,7 @@
           </w:p>
           <w:p>
             <w:pPr>
-              <w:jc w:val="center"/>
-              <w:rPr>
-                <w:rFonts w:ascii="Helvetica" w:hAnsi="Helvetica" w:cs="Times New Roman"/>
-                <w:b/>
-                <w:bCs/>
-              </w:rPr>
-            </w:pPr>
-          </w:p>
-          <w:p>
-            <w:pPr>
+              <w:spacing w:before="120"/>
               <w:jc w:val="center"/>
               <w:rPr>
                 <w:b/>
@@ -346,8 +357,20 @@
                 <w:sz w:val="20"/>
                 <w:szCs w:val="20"/>
               </w:rPr>
-              <w:t>{{ docket_number</w:t>
+              <w:t xml:space="preserve">{{ </w:t>
             </w:r>
+            <w:proofErr w:type="spellStart"/>
+            <w:r>
+              <w:rPr>
+                <w:rFonts w:ascii="Helvetica" w:hAnsi="Helvetica" w:cs="Times New Roman"/>
+                <w:b/>
+                <w:bCs/>
+                <w:sz w:val="20"/>
+                <w:szCs w:val="20"/>
+              </w:rPr>
+              <w:t>docket_number</w:t>
+            </w:r>
+            <w:proofErr w:type="spellEnd"/>
             <w:r>
               <w:rPr>
                 <w:rFonts w:ascii="Helvetica" w:hAnsi="Helvetica" w:cs="Times New Roman"/>
@@ -467,15 +490,33 @@
           <w:sz w:val="24"/>
           <w:szCs w:val="24"/>
         </w:rPr>
-        <w:t>{{ other_</w:t>
-      </w:r>
-      <w:r>
-        <w:rPr>
-          <w:rFonts w:ascii="Helvetica" w:hAnsi="Helvetica" w:cs="Times New Roman"/>
-          <w:sz w:val="24"/>
-          <w:szCs w:val="24"/>
-        </w:rPr>
-        <w:t>parties[0]</w:t>
+        <w:t xml:space="preserve">{{ </w:t>
+      </w:r>
+      <w:proofErr w:type="spellStart"/>
+      <w:r>
+        <w:rPr>
+          <w:rFonts w:ascii="Helvetica" w:hAnsi="Helvetica" w:cs="Times New Roman"/>
+          <w:sz w:val="24"/>
+          <w:szCs w:val="24"/>
+        </w:rPr>
+        <w:t>other_</w:t>
+      </w:r>
+      <w:r>
+        <w:rPr>
+          <w:rFonts w:ascii="Helvetica" w:hAnsi="Helvetica" w:cs="Times New Roman"/>
+          <w:sz w:val="24"/>
+          <w:szCs w:val="24"/>
+        </w:rPr>
+        <w:t>parties</w:t>
+      </w:r>
+      <w:proofErr w:type="spellEnd"/>
+      <w:r>
+        <w:rPr>
+          <w:rFonts w:ascii="Helvetica" w:hAnsi="Helvetica" w:cs="Times New Roman"/>
+          <w:sz w:val="24"/>
+          <w:szCs w:val="24"/>
+        </w:rPr>
+        <w:t>[0]</w:t>
       </w:r>
       <w:r>
         <w:rPr>
@@ -593,7 +634,25 @@
           <w:sz w:val="24"/>
           <w:szCs w:val="24"/>
         </w:rPr>
-        <w:t xml:space="preserve">(‘child’) }}, {% for child in children %}{% if loop.first %}{{ child.name }}, DOB: {{ </w:t>
+        <w:t xml:space="preserve">(‘child’) }}, {% for child in children %}{% if </w:t>
+      </w:r>
+      <w:proofErr w:type="spellStart"/>
+      <w:r>
+        <w:rPr>
+          <w:rFonts w:ascii="Helvetica" w:hAnsi="Helvetica" w:cs="Times New Roman"/>
+          <w:sz w:val="24"/>
+          <w:szCs w:val="24"/>
+        </w:rPr>
+        <w:t>loop.first</w:t>
+      </w:r>
+      <w:proofErr w:type="spellEnd"/>
+      <w:r>
+        <w:rPr>
+          <w:rFonts w:ascii="Helvetica" w:hAnsi="Helvetica" w:cs="Times New Roman"/>
+          <w:sz w:val="24"/>
+          <w:szCs w:val="24"/>
+        </w:rPr>
+        <w:t xml:space="preserve"> %}{{ child.name }}, DOB: {{ </w:t>
       </w:r>
       <w:proofErr w:type="spellStart"/>
       <w:r>
@@ -611,7 +670,43 @@
           <w:sz w:val="24"/>
           <w:szCs w:val="24"/>
         </w:rPr>
-        <w:t xml:space="preserve"> }}{% endif %}{% if not loop.first and not loop.last %}, {{ child.name }}, DOB: {{ </w:t>
+        <w:t xml:space="preserve"> }}{% endif %}{% if not </w:t>
+      </w:r>
+      <w:proofErr w:type="spellStart"/>
+      <w:r>
+        <w:rPr>
+          <w:rFonts w:ascii="Helvetica" w:hAnsi="Helvetica" w:cs="Times New Roman"/>
+          <w:sz w:val="24"/>
+          <w:szCs w:val="24"/>
+        </w:rPr>
+        <w:t>loop.first</w:t>
+      </w:r>
+      <w:proofErr w:type="spellEnd"/>
+      <w:r>
+        <w:rPr>
+          <w:rFonts w:ascii="Helvetica" w:hAnsi="Helvetica" w:cs="Times New Roman"/>
+          <w:sz w:val="24"/>
+          <w:szCs w:val="24"/>
+        </w:rPr>
+        <w:t xml:space="preserve"> and not </w:t>
+      </w:r>
+      <w:proofErr w:type="spellStart"/>
+      <w:r>
+        <w:rPr>
+          <w:rFonts w:ascii="Helvetica" w:hAnsi="Helvetica" w:cs="Times New Roman"/>
+          <w:sz w:val="24"/>
+          <w:szCs w:val="24"/>
+        </w:rPr>
+        <w:t>loop.last</w:t>
+      </w:r>
+      <w:proofErr w:type="spellEnd"/>
+      <w:r>
+        <w:rPr>
+          <w:rFonts w:ascii="Helvetica" w:hAnsi="Helvetica" w:cs="Times New Roman"/>
+          <w:sz w:val="24"/>
+          <w:szCs w:val="24"/>
+        </w:rPr>
+        <w:t xml:space="preserve"> %}, {{ child.name }}, DOB: {{ </w:t>
       </w:r>
       <w:proofErr w:type="spellStart"/>
       <w:r>
@@ -629,7 +724,25 @@
           <w:sz w:val="24"/>
           <w:szCs w:val="24"/>
         </w:rPr>
-        <w:t xml:space="preserve"> }}{% endif %}{% if loop.last and loop.index0 &gt; 1 %}, and {{ child.name }}, DOB: {{ </w:t>
+        <w:t xml:space="preserve"> }}{% endif %}{% if </w:t>
+      </w:r>
+      <w:proofErr w:type="spellStart"/>
+      <w:r>
+        <w:rPr>
+          <w:rFonts w:ascii="Helvetica" w:hAnsi="Helvetica" w:cs="Times New Roman"/>
+          <w:sz w:val="24"/>
+          <w:szCs w:val="24"/>
+        </w:rPr>
+        <w:t>loop.last</w:t>
+      </w:r>
+      <w:proofErr w:type="spellEnd"/>
+      <w:r>
+        <w:rPr>
+          <w:rFonts w:ascii="Helvetica" w:hAnsi="Helvetica" w:cs="Times New Roman"/>
+          <w:sz w:val="24"/>
+          <w:szCs w:val="24"/>
+        </w:rPr>
+        <w:t xml:space="preserve"> and loop.index0 &gt; 1 %}, and {{ child.name }}, DOB: {{ </w:t>
       </w:r>
       <w:proofErr w:type="spellStart"/>
       <w:r>
@@ -647,7 +760,25 @@
           <w:sz w:val="24"/>
           <w:szCs w:val="24"/>
         </w:rPr>
-        <w:t xml:space="preserve"> }}{% endif %}{% if loop.last and loop.index0 == 1 %} and {{ child.name }}, DOB: {{ </w:t>
+        <w:t xml:space="preserve"> }}{% endif %}{% if </w:t>
+      </w:r>
+      <w:proofErr w:type="spellStart"/>
+      <w:r>
+        <w:rPr>
+          <w:rFonts w:ascii="Helvetica" w:hAnsi="Helvetica" w:cs="Times New Roman"/>
+          <w:sz w:val="24"/>
+          <w:szCs w:val="24"/>
+        </w:rPr>
+        <w:t>loop.last</w:t>
+      </w:r>
+      <w:proofErr w:type="spellEnd"/>
+      <w:r>
+        <w:rPr>
+          <w:rFonts w:ascii="Helvetica" w:hAnsi="Helvetica" w:cs="Times New Roman"/>
+          <w:sz w:val="24"/>
+          <w:szCs w:val="24"/>
+        </w:rPr>
+        <w:t xml:space="preserve"> and loop.index0 == 1 %} and {{ child.name }}, DOB: {{ </w:t>
       </w:r>
       <w:proofErr w:type="spellStart"/>
       <w:r>
@@ -665,7 +796,25 @@
           <w:sz w:val="24"/>
           <w:szCs w:val="24"/>
         </w:rPr>
-        <w:t xml:space="preserve"> }}{% endif %}{% endfor %} </w:t>
+        <w:t xml:space="preserve"> }}{% endif %}{% </w:t>
+      </w:r>
+      <w:proofErr w:type="spellStart"/>
+      <w:r>
+        <w:rPr>
+          <w:rFonts w:ascii="Helvetica" w:hAnsi="Helvetica" w:cs="Times New Roman"/>
+          <w:sz w:val="24"/>
+          <w:szCs w:val="24"/>
+        </w:rPr>
+        <w:t>endfor</w:t>
+      </w:r>
+      <w:proofErr w:type="spellEnd"/>
+      <w:r>
+        <w:rPr>
+          <w:rFonts w:ascii="Helvetica" w:hAnsi="Helvetica" w:cs="Times New Roman"/>
+          <w:sz w:val="24"/>
+          <w:szCs w:val="24"/>
+        </w:rPr>
+        <w:t xml:space="preserve"> %} </w:t>
       </w:r>
       <w:r>
         <w:rPr>
@@ -976,7 +1125,25 @@
           <w:sz w:val="24"/>
           <w:szCs w:val="24"/>
         </w:rPr>
-        <w:t>I don’t know whether {{ other_parties[0] }} opposes the move.</w:t>
+        <w:t xml:space="preserve">I don’t know whether {{ </w:t>
+      </w:r>
+      <w:proofErr w:type="spellStart"/>
+      <w:r>
+        <w:rPr>
+          <w:rFonts w:ascii="Helvetica" w:hAnsi="Helvetica" w:cs="Times New Roman"/>
+          <w:sz w:val="24"/>
+          <w:szCs w:val="24"/>
+        </w:rPr>
+        <w:t>other_parties</w:t>
+      </w:r>
+      <w:proofErr w:type="spellEnd"/>
+      <w:r>
+        <w:rPr>
+          <w:rFonts w:ascii="Helvetica" w:hAnsi="Helvetica" w:cs="Times New Roman"/>
+          <w:sz w:val="24"/>
+          <w:szCs w:val="24"/>
+        </w:rPr>
+        <w:t>[0] }} opposes the move.</w:t>
       </w:r>
     </w:p>
     <w:p>
@@ -1080,13 +1247,23 @@
         </w:rPr>
         <w:t xml:space="preserve"> </w:t>
       </w:r>
-      <w:r>
-        <w:rPr>
-          <w:rFonts w:ascii="Helvetica" w:hAnsi="Helvetica" w:cs="Times New Roman"/>
-          <w:sz w:val="24"/>
-          <w:szCs w:val="24"/>
-        </w:rPr>
-        <w:t>other_parties[0] }} does not oppose the move.</w:t>
+      <w:proofErr w:type="spellStart"/>
+      <w:r>
+        <w:rPr>
+          <w:rFonts w:ascii="Helvetica" w:hAnsi="Helvetica" w:cs="Times New Roman"/>
+          <w:sz w:val="24"/>
+          <w:szCs w:val="24"/>
+        </w:rPr>
+        <w:t>other_parties</w:t>
+      </w:r>
+      <w:proofErr w:type="spellEnd"/>
+      <w:r>
+        <w:rPr>
+          <w:rFonts w:ascii="Helvetica" w:hAnsi="Helvetica" w:cs="Times New Roman"/>
+          <w:sz w:val="24"/>
+          <w:szCs w:val="24"/>
+        </w:rPr>
+        <w:t>[0] }} does not oppose the move.</w:t>
       </w:r>
     </w:p>
     <w:p>
@@ -1182,7 +1359,25 @@
           <w:sz w:val="24"/>
           <w:szCs w:val="24"/>
         </w:rPr>
-        <w:t>{{ other_parties[0] }} opposes the move.</w:t>
+        <w:t xml:space="preserve">{{ </w:t>
+      </w:r>
+      <w:proofErr w:type="spellStart"/>
+      <w:r>
+        <w:rPr>
+          <w:rFonts w:ascii="Helvetica" w:hAnsi="Helvetica" w:cs="Times New Roman"/>
+          <w:sz w:val="24"/>
+          <w:szCs w:val="24"/>
+        </w:rPr>
+        <w:t>other_parties</w:t>
+      </w:r>
+      <w:proofErr w:type="spellEnd"/>
+      <w:r>
+        <w:rPr>
+          <w:rFonts w:ascii="Helvetica" w:hAnsi="Helvetica" w:cs="Times New Roman"/>
+          <w:sz w:val="24"/>
+          <w:szCs w:val="24"/>
+        </w:rPr>
+        <w:t>[0] }} opposes the move.</w:t>
       </w:r>
     </w:p>
     <w:p>
@@ -1250,7 +1445,25 @@
           <w:sz w:val="24"/>
           <w:szCs w:val="24"/>
         </w:rPr>
-        <w:t xml:space="preserve"> if other_parent_opposition_cs == </w:t>
+        <w:t xml:space="preserve"> if </w:t>
+      </w:r>
+      <w:proofErr w:type="spellStart"/>
+      <w:r>
+        <w:rPr>
+          <w:rFonts w:ascii="Helvetica" w:hAnsi="Helvetica" w:cs="Times New Roman"/>
+          <w:sz w:val="24"/>
+          <w:szCs w:val="24"/>
+        </w:rPr>
+        <w:t>other_parent_opposition_cs</w:t>
+      </w:r>
+      <w:proofErr w:type="spellEnd"/>
+      <w:r>
+        <w:rPr>
+          <w:rFonts w:ascii="Helvetica" w:hAnsi="Helvetica" w:cs="Times New Roman"/>
+          <w:sz w:val="24"/>
+          <w:szCs w:val="24"/>
+        </w:rPr>
+        <w:t xml:space="preserve"> == </w:t>
       </w:r>
       <w:r>
         <w:rPr>
@@ -1316,7 +1529,25 @@
           <w:sz w:val="24"/>
           <w:szCs w:val="24"/>
         </w:rPr>
-        <w:t xml:space="preserve"> believe {{ other_parties[0] }}</w:t>
+        <w:t xml:space="preserve"> believe {{ </w:t>
+      </w:r>
+      <w:proofErr w:type="spellStart"/>
+      <w:r>
+        <w:rPr>
+          <w:rFonts w:ascii="Helvetica" w:hAnsi="Helvetica" w:cs="Times New Roman"/>
+          <w:sz w:val="24"/>
+          <w:szCs w:val="24"/>
+        </w:rPr>
+        <w:t>other_parties</w:t>
+      </w:r>
+      <w:proofErr w:type="spellEnd"/>
+      <w:r>
+        <w:rPr>
+          <w:rFonts w:ascii="Helvetica" w:hAnsi="Helvetica" w:cs="Times New Roman"/>
+          <w:sz w:val="24"/>
+          <w:szCs w:val="24"/>
+        </w:rPr>
+        <w:t>[0] }}</w:t>
       </w:r>
       <w:r>
         <w:rPr>
@@ -1390,6 +1621,7 @@
         </w:rPr>
         <w:t xml:space="preserve"> {% if </w:t>
       </w:r>
+      <w:proofErr w:type="spellStart"/>
       <w:r>
         <w:rPr>
           <w:rFonts w:ascii="Helvetica" w:hAnsi="Helvetica" w:cs="Times New Roman"/>
@@ -1398,6 +1630,7 @@
         </w:rPr>
         <w:t>other_parent_opposition_cs_exp</w:t>
       </w:r>
+      <w:proofErr w:type="spellEnd"/>
       <w:r>
         <w:rPr>
           <w:rFonts w:ascii="Helvetica" w:hAnsi="Helvetica" w:cs="Times New Roman"/>
@@ -1428,7 +1661,25 @@
           <w:sz w:val="24"/>
           <w:szCs w:val="24"/>
         </w:rPr>
-        <w:t xml:space="preserve"> {{ other_parent_opposition_cs_exp }}</w:t>
+        <w:t xml:space="preserve"> {{ </w:t>
+      </w:r>
+      <w:proofErr w:type="spellStart"/>
+      <w:r>
+        <w:rPr>
+          <w:rFonts w:ascii="Helvetica" w:hAnsi="Helvetica" w:cs="Times New Roman"/>
+          <w:sz w:val="24"/>
+          <w:szCs w:val="24"/>
+        </w:rPr>
+        <w:t>other_parent_opposition_cs_exp</w:t>
+      </w:r>
+      <w:proofErr w:type="spellEnd"/>
+      <w:r>
+        <w:rPr>
+          <w:rFonts w:ascii="Helvetica" w:hAnsi="Helvetica" w:cs="Times New Roman"/>
+          <w:sz w:val="24"/>
+          <w:szCs w:val="24"/>
+        </w:rPr>
+        <w:t xml:space="preserve"> }}</w:t>
       </w:r>
       <w:r>
         <w:rPr>
@@ -1512,7 +1763,26 @@
           <w:sz w:val="24"/>
           <w:szCs w:val="24"/>
         </w:rPr>
-        <w:t>{%p if other_parent_opposition_cs == “</w:t>
+        <w:lastRenderedPageBreak/>
+        <w:t xml:space="preserve">{%p if </w:t>
+      </w:r>
+      <w:proofErr w:type="spellStart"/>
+      <w:r>
+        <w:rPr>
+          <w:rFonts w:ascii="Helvetica" w:hAnsi="Helvetica" w:cs="Times New Roman"/>
+          <w:sz w:val="24"/>
+          <w:szCs w:val="24"/>
+        </w:rPr>
+        <w:t>other_parent_opposition_cs</w:t>
+      </w:r>
+      <w:proofErr w:type="spellEnd"/>
+      <w:r>
+        <w:rPr>
+          <w:rFonts w:ascii="Helvetica" w:hAnsi="Helvetica" w:cs="Times New Roman"/>
+          <w:sz w:val="24"/>
+          <w:szCs w:val="24"/>
+        </w:rPr>
+        <w:t xml:space="preserve"> == “</w:t>
       </w:r>
       <w:r>
         <w:rPr>
@@ -1546,8 +1816,25 @@
           <w:sz w:val="24"/>
           <w:szCs w:val="24"/>
         </w:rPr>
-        <w:lastRenderedPageBreak/>
-        <w:t>I believe {{ other_parties[0] }} opposes the move due to the effects it may have on the child support order.</w:t>
+        <w:t xml:space="preserve">I believe {{ </w:t>
+      </w:r>
+      <w:proofErr w:type="spellStart"/>
+      <w:r>
+        <w:rPr>
+          <w:rFonts w:ascii="Helvetica" w:hAnsi="Helvetica" w:cs="Times New Roman"/>
+          <w:sz w:val="24"/>
+          <w:szCs w:val="24"/>
+        </w:rPr>
+        <w:t>other_parties</w:t>
+      </w:r>
+      <w:proofErr w:type="spellEnd"/>
+      <w:r>
+        <w:rPr>
+          <w:rFonts w:ascii="Helvetica" w:hAnsi="Helvetica" w:cs="Times New Roman"/>
+          <w:sz w:val="24"/>
+          <w:szCs w:val="24"/>
+        </w:rPr>
+        <w:t>[0] }} opposes the move due to the effects it may have on the child support order.</w:t>
       </w:r>
       <w:r>
         <w:rPr>
@@ -1565,6 +1852,7 @@
         </w:rPr>
         <w:t xml:space="preserve">{% if </w:t>
       </w:r>
+      <w:proofErr w:type="spellStart"/>
       <w:r>
         <w:rPr>
           <w:rFonts w:ascii="Helvetica" w:hAnsi="Helvetica" w:cs="Times New Roman"/>
@@ -1573,6 +1861,7 @@
         </w:rPr>
         <w:t>other_parent_opposition_cs_exp</w:t>
       </w:r>
+      <w:proofErr w:type="spellEnd"/>
       <w:r>
         <w:rPr>
           <w:rFonts w:ascii="Helvetica" w:hAnsi="Helvetica" w:cs="Times New Roman"/>
@@ -1603,7 +1892,25 @@
           <w:sz w:val="24"/>
           <w:szCs w:val="24"/>
         </w:rPr>
-        <w:t xml:space="preserve"> {{ other_parent_opposition_cs_exp }}</w:t>
+        <w:t xml:space="preserve"> {{ </w:t>
+      </w:r>
+      <w:proofErr w:type="spellStart"/>
+      <w:r>
+        <w:rPr>
+          <w:rFonts w:ascii="Helvetica" w:hAnsi="Helvetica" w:cs="Times New Roman"/>
+          <w:sz w:val="24"/>
+          <w:szCs w:val="24"/>
+        </w:rPr>
+        <w:t>other_parent_opposition_cs_exp</w:t>
+      </w:r>
+      <w:proofErr w:type="spellEnd"/>
+      <w:r>
+        <w:rPr>
+          <w:rFonts w:ascii="Helvetica" w:hAnsi="Helvetica" w:cs="Times New Roman"/>
+          <w:sz w:val="24"/>
+          <w:szCs w:val="24"/>
+        </w:rPr>
+        <w:t xml:space="preserve"> }}</w:t>
       </w:r>
       <w:r>
         <w:rPr>
@@ -1647,7 +1954,25 @@
           <w:sz w:val="24"/>
           <w:szCs w:val="24"/>
         </w:rPr>
-        <w:t>{%p if other_parent_opposition_cs == “</w:t>
+        <w:t xml:space="preserve">{%p if </w:t>
+      </w:r>
+      <w:proofErr w:type="spellStart"/>
+      <w:r>
+        <w:rPr>
+          <w:rFonts w:ascii="Helvetica" w:hAnsi="Helvetica" w:cs="Times New Roman"/>
+          <w:sz w:val="24"/>
+          <w:szCs w:val="24"/>
+        </w:rPr>
+        <w:t>other_parent_opposition_cs</w:t>
+      </w:r>
+      <w:proofErr w:type="spellEnd"/>
+      <w:r>
+        <w:rPr>
+          <w:rFonts w:ascii="Helvetica" w:hAnsi="Helvetica" w:cs="Times New Roman"/>
+          <w:sz w:val="24"/>
+          <w:szCs w:val="24"/>
+        </w:rPr>
+        <w:t xml:space="preserve"> == “</w:t>
       </w:r>
       <w:r>
         <w:rPr>
@@ -1713,7 +2038,25 @@
           <w:sz w:val="24"/>
           <w:szCs w:val="24"/>
         </w:rPr>
-        <w:t>{{ other_parties[0] }}</w:t>
+        <w:t xml:space="preserve">{{ </w:t>
+      </w:r>
+      <w:proofErr w:type="spellStart"/>
+      <w:r>
+        <w:rPr>
+          <w:rFonts w:ascii="Helvetica" w:hAnsi="Helvetica" w:cs="Times New Roman"/>
+          <w:sz w:val="24"/>
+          <w:szCs w:val="24"/>
+        </w:rPr>
+        <w:t>other_parties</w:t>
+      </w:r>
+      <w:proofErr w:type="spellEnd"/>
+      <w:r>
+        <w:rPr>
+          <w:rFonts w:ascii="Helvetica" w:hAnsi="Helvetica" w:cs="Times New Roman"/>
+          <w:sz w:val="24"/>
+          <w:szCs w:val="24"/>
+        </w:rPr>
+        <w:t>[0] }}</w:t>
       </w:r>
       <w:r>
         <w:rPr>
@@ -1747,6 +2090,7 @@
         </w:rPr>
         <w:t xml:space="preserve">{% if </w:t>
       </w:r>
+      <w:proofErr w:type="spellStart"/>
       <w:r>
         <w:rPr>
           <w:rFonts w:ascii="Helvetica" w:hAnsi="Helvetica" w:cs="Times New Roman"/>
@@ -1755,6 +2099,7 @@
         </w:rPr>
         <w:t>other_parent_opposition_cs_exp</w:t>
       </w:r>
+      <w:proofErr w:type="spellEnd"/>
       <w:r>
         <w:rPr>
           <w:rFonts w:ascii="Helvetica" w:hAnsi="Helvetica" w:cs="Times New Roman"/>
@@ -1785,7 +2130,25 @@
           <w:sz w:val="24"/>
           <w:szCs w:val="24"/>
         </w:rPr>
-        <w:t xml:space="preserve"> {{ other_parent_opposition_cs_exp }}</w:t>
+        <w:t xml:space="preserve"> {{ </w:t>
+      </w:r>
+      <w:proofErr w:type="spellStart"/>
+      <w:r>
+        <w:rPr>
+          <w:rFonts w:ascii="Helvetica" w:hAnsi="Helvetica" w:cs="Times New Roman"/>
+          <w:sz w:val="24"/>
+          <w:szCs w:val="24"/>
+        </w:rPr>
+        <w:t>other_parent_opposition_cs_exp</w:t>
+      </w:r>
+      <w:proofErr w:type="spellEnd"/>
+      <w:r>
+        <w:rPr>
+          <w:rFonts w:ascii="Helvetica" w:hAnsi="Helvetica" w:cs="Times New Roman"/>
+          <w:sz w:val="24"/>
+          <w:szCs w:val="24"/>
+        </w:rPr>
+        <w:t xml:space="preserve"> }}</w:t>
       </w:r>
       <w:r>
         <w:rPr>
@@ -1891,7 +2254,43 @@
           <w:sz w:val="24"/>
           <w:szCs w:val="24"/>
         </w:rPr>
-        <w:t xml:space="preserve">I am moving to escape domestic violence by {{ other_parties[0] }}.  A brief summary of what {{ other_parties[0] }} did to me follows: {{ </w:t>
+        <w:t xml:space="preserve">I am moving to escape domestic violence by {{ </w:t>
+      </w:r>
+      <w:proofErr w:type="spellStart"/>
+      <w:r>
+        <w:rPr>
+          <w:rFonts w:ascii="Helvetica" w:hAnsi="Helvetica" w:cs="Times New Roman"/>
+          <w:sz w:val="24"/>
+          <w:szCs w:val="24"/>
+        </w:rPr>
+        <w:t>other_parties</w:t>
+      </w:r>
+      <w:proofErr w:type="spellEnd"/>
+      <w:r>
+        <w:rPr>
+          <w:rFonts w:ascii="Helvetica" w:hAnsi="Helvetica" w:cs="Times New Roman"/>
+          <w:sz w:val="24"/>
+          <w:szCs w:val="24"/>
+        </w:rPr>
+        <w:t xml:space="preserve">[0] }}.  A brief summary of what {{ </w:t>
+      </w:r>
+      <w:proofErr w:type="spellStart"/>
+      <w:r>
+        <w:rPr>
+          <w:rFonts w:ascii="Helvetica" w:hAnsi="Helvetica" w:cs="Times New Roman"/>
+          <w:sz w:val="24"/>
+          <w:szCs w:val="24"/>
+        </w:rPr>
+        <w:t>other_parties</w:t>
+      </w:r>
+      <w:proofErr w:type="spellEnd"/>
+      <w:r>
+        <w:rPr>
+          <w:rFonts w:ascii="Helvetica" w:hAnsi="Helvetica" w:cs="Times New Roman"/>
+          <w:sz w:val="24"/>
+          <w:szCs w:val="24"/>
+        </w:rPr>
+        <w:t xml:space="preserve">[0] }} did to me follows: {{ </w:t>
       </w:r>
       <w:proofErr w:type="spellStart"/>
       <w:r>
@@ -1959,6 +2358,7 @@
     </w:p>
     <w:p>
       <w:pPr>
+        <w:keepNext/>
         <w:rPr>
           <w:rFonts w:ascii="Helvetica" w:hAnsi="Helvetica" w:cs="Times New Roman"/>
           <w:b/>
@@ -2060,7 +2460,25 @@
           <w:sz w:val="24"/>
           <w:szCs w:val="24"/>
         </w:rPr>
-        <w:t xml:space="preserve">{% for child in children %}{% if loop.first %}{{ child.name }}, DOB: {{ </w:t>
+        <w:t xml:space="preserve">{% for child in children %}{% if </w:t>
+      </w:r>
+      <w:proofErr w:type="spellStart"/>
+      <w:r>
+        <w:rPr>
+          <w:rFonts w:ascii="Helvetica" w:hAnsi="Helvetica" w:cs="Times New Roman"/>
+          <w:sz w:val="24"/>
+          <w:szCs w:val="24"/>
+        </w:rPr>
+        <w:t>loop.first</w:t>
+      </w:r>
+      <w:proofErr w:type="spellEnd"/>
+      <w:r>
+        <w:rPr>
+          <w:rFonts w:ascii="Helvetica" w:hAnsi="Helvetica" w:cs="Times New Roman"/>
+          <w:sz w:val="24"/>
+          <w:szCs w:val="24"/>
+        </w:rPr>
+        <w:t xml:space="preserve"> %}{{ child.name }}, DOB: {{ </w:t>
       </w:r>
       <w:proofErr w:type="spellStart"/>
       <w:r>
@@ -2078,7 +2496,43 @@
           <w:sz w:val="24"/>
           <w:szCs w:val="24"/>
         </w:rPr>
-        <w:t xml:space="preserve"> }}{% endif %}{% if not loop.first and not loop.last %}, {{ child.name }}, DOB: {{ </w:t>
+        <w:t xml:space="preserve"> }}{% endif %}{% if not </w:t>
+      </w:r>
+      <w:proofErr w:type="spellStart"/>
+      <w:r>
+        <w:rPr>
+          <w:rFonts w:ascii="Helvetica" w:hAnsi="Helvetica" w:cs="Times New Roman"/>
+          <w:sz w:val="24"/>
+          <w:szCs w:val="24"/>
+        </w:rPr>
+        <w:t>loop.first</w:t>
+      </w:r>
+      <w:proofErr w:type="spellEnd"/>
+      <w:r>
+        <w:rPr>
+          <w:rFonts w:ascii="Helvetica" w:hAnsi="Helvetica" w:cs="Times New Roman"/>
+          <w:sz w:val="24"/>
+          <w:szCs w:val="24"/>
+        </w:rPr>
+        <w:t xml:space="preserve"> and not </w:t>
+      </w:r>
+      <w:proofErr w:type="spellStart"/>
+      <w:r>
+        <w:rPr>
+          <w:rFonts w:ascii="Helvetica" w:hAnsi="Helvetica" w:cs="Times New Roman"/>
+          <w:sz w:val="24"/>
+          <w:szCs w:val="24"/>
+        </w:rPr>
+        <w:t>loop.last</w:t>
+      </w:r>
+      <w:proofErr w:type="spellEnd"/>
+      <w:r>
+        <w:rPr>
+          <w:rFonts w:ascii="Helvetica" w:hAnsi="Helvetica" w:cs="Times New Roman"/>
+          <w:sz w:val="24"/>
+          <w:szCs w:val="24"/>
+        </w:rPr>
+        <w:t xml:space="preserve"> %}, {{ child.name }}, DOB: {{ </w:t>
       </w:r>
       <w:proofErr w:type="spellStart"/>
       <w:r>
@@ -2096,7 +2550,25 @@
           <w:sz w:val="24"/>
           <w:szCs w:val="24"/>
         </w:rPr>
-        <w:t xml:space="preserve"> }}{% endif %}{% if loop.last and loop.index0 &gt; 1 %}, and {{ child.name }}, DOB: {{ </w:t>
+        <w:t xml:space="preserve"> }}{% endif %}{% if </w:t>
+      </w:r>
+      <w:proofErr w:type="spellStart"/>
+      <w:r>
+        <w:rPr>
+          <w:rFonts w:ascii="Helvetica" w:hAnsi="Helvetica" w:cs="Times New Roman"/>
+          <w:sz w:val="24"/>
+          <w:szCs w:val="24"/>
+        </w:rPr>
+        <w:t>loop.last</w:t>
+      </w:r>
+      <w:proofErr w:type="spellEnd"/>
+      <w:r>
+        <w:rPr>
+          <w:rFonts w:ascii="Helvetica" w:hAnsi="Helvetica" w:cs="Times New Roman"/>
+          <w:sz w:val="24"/>
+          <w:szCs w:val="24"/>
+        </w:rPr>
+        <w:t xml:space="preserve"> and loop.index0 &gt; 1 %}, and {{ child.name }}, DOB: {{ </w:t>
       </w:r>
       <w:proofErr w:type="spellStart"/>
       <w:r>
@@ -2114,7 +2586,25 @@
           <w:sz w:val="24"/>
           <w:szCs w:val="24"/>
         </w:rPr>
-        <w:t xml:space="preserve"> }}{% endif %}{% if loop.last and loop.index0 == 1 %} and {{ child.name }}, DOB: {{ </w:t>
+        <w:t xml:space="preserve"> }}{% endif %}{% if </w:t>
+      </w:r>
+      <w:proofErr w:type="spellStart"/>
+      <w:r>
+        <w:rPr>
+          <w:rFonts w:ascii="Helvetica" w:hAnsi="Helvetica" w:cs="Times New Roman"/>
+          <w:sz w:val="24"/>
+          <w:szCs w:val="24"/>
+        </w:rPr>
+        <w:t>loop.last</w:t>
+      </w:r>
+      <w:proofErr w:type="spellEnd"/>
+      <w:r>
+        <w:rPr>
+          <w:rFonts w:ascii="Helvetica" w:hAnsi="Helvetica" w:cs="Times New Roman"/>
+          <w:sz w:val="24"/>
+          <w:szCs w:val="24"/>
+        </w:rPr>
+        <w:t xml:space="preserve"> and loop.index0 == 1 %} and {{ child.name }}, DOB: {{ </w:t>
       </w:r>
       <w:proofErr w:type="spellStart"/>
       <w:r>
@@ -2132,7 +2622,25 @@
           <w:sz w:val="24"/>
           <w:szCs w:val="24"/>
         </w:rPr>
-        <w:t xml:space="preserve"> }}{% endif %}{% endfor %}</w:t>
+        <w:t xml:space="preserve"> }}{% endif %}{% </w:t>
+      </w:r>
+      <w:proofErr w:type="spellStart"/>
+      <w:r>
+        <w:rPr>
+          <w:rFonts w:ascii="Helvetica" w:hAnsi="Helvetica" w:cs="Times New Roman"/>
+          <w:sz w:val="24"/>
+          <w:szCs w:val="24"/>
+        </w:rPr>
+        <w:t>endfor</w:t>
+      </w:r>
+      <w:proofErr w:type="spellEnd"/>
+      <w:r>
+        <w:rPr>
+          <w:rFonts w:ascii="Helvetica" w:hAnsi="Helvetica" w:cs="Times New Roman"/>
+          <w:sz w:val="24"/>
+          <w:szCs w:val="24"/>
+        </w:rPr>
+        <w:t xml:space="preserve"> %}</w:t>
       </w:r>
       <w:r>
         <w:rPr>
@@ -2292,6 +2800,7 @@
     </w:p>
     <w:p>
       <w:pPr>
+        <w:keepNext/>
         <w:rPr>
           <w:rFonts w:ascii="Helvetica" w:hAnsi="Helvetica" w:cs="Times New Roman"/>
           <w:sz w:val="24"/>
@@ -2428,7 +2937,25 @@
           <w:sz w:val="24"/>
           <w:szCs w:val="24"/>
         </w:rPr>
-        <w:t xml:space="preserve">I don’t know whether {{ other_parties[0] }} </w:t>
+        <w:t xml:space="preserve">I don’t know whether {{ </w:t>
+      </w:r>
+      <w:proofErr w:type="spellStart"/>
+      <w:r>
+        <w:rPr>
+          <w:rFonts w:ascii="Helvetica" w:hAnsi="Helvetica" w:cs="Times New Roman"/>
+          <w:sz w:val="24"/>
+          <w:szCs w:val="24"/>
+        </w:rPr>
+        <w:t>other_parties</w:t>
+      </w:r>
+      <w:proofErr w:type="spellEnd"/>
+      <w:r>
+        <w:rPr>
+          <w:rFonts w:ascii="Helvetica" w:hAnsi="Helvetica" w:cs="Times New Roman"/>
+          <w:sz w:val="24"/>
+          <w:szCs w:val="24"/>
+        </w:rPr>
+        <w:t xml:space="preserve">[0] }} </w:t>
       </w:r>
       <w:r>
         <w:rPr>
@@ -2514,7 +3041,25 @@
           <w:sz w:val="24"/>
           <w:szCs w:val="24"/>
         </w:rPr>
-        <w:t xml:space="preserve">{{ other_parties[0] }} does not </w:t>
+        <w:t xml:space="preserve">{{ </w:t>
+      </w:r>
+      <w:proofErr w:type="spellStart"/>
+      <w:r>
+        <w:rPr>
+          <w:rFonts w:ascii="Helvetica" w:hAnsi="Helvetica" w:cs="Times New Roman"/>
+          <w:sz w:val="24"/>
+          <w:szCs w:val="24"/>
+        </w:rPr>
+        <w:t>other_parties</w:t>
+      </w:r>
+      <w:proofErr w:type="spellEnd"/>
+      <w:r>
+        <w:rPr>
+          <w:rFonts w:ascii="Helvetica" w:hAnsi="Helvetica" w:cs="Times New Roman"/>
+          <w:sz w:val="24"/>
+          <w:szCs w:val="24"/>
+        </w:rPr>
+        <w:t xml:space="preserve">[0] }} does not </w:t>
       </w:r>
       <w:r>
         <w:rPr>
@@ -2547,6 +3092,7 @@
           <w:sz w:val="24"/>
           <w:szCs w:val="24"/>
         </w:rPr>
+        <w:lastRenderedPageBreak/>
         <w:t xml:space="preserve">{%p </w:t>
       </w:r>
       <w:proofErr w:type="spellStart"/>
@@ -2600,7 +3146,25 @@
           <w:sz w:val="24"/>
           <w:szCs w:val="24"/>
         </w:rPr>
-        <w:t xml:space="preserve">{{ other_parties[0] }} </w:t>
+        <w:t xml:space="preserve">{{ </w:t>
+      </w:r>
+      <w:proofErr w:type="spellStart"/>
+      <w:r>
+        <w:rPr>
+          <w:rFonts w:ascii="Helvetica" w:hAnsi="Helvetica" w:cs="Times New Roman"/>
+          <w:sz w:val="24"/>
+          <w:szCs w:val="24"/>
+        </w:rPr>
+        <w:t>other_parties</w:t>
+      </w:r>
+      <w:proofErr w:type="spellEnd"/>
+      <w:r>
+        <w:rPr>
+          <w:rFonts w:ascii="Helvetica" w:hAnsi="Helvetica" w:cs="Times New Roman"/>
+          <w:sz w:val="24"/>
+          <w:szCs w:val="24"/>
+        </w:rPr>
+        <w:t xml:space="preserve">[0] }} </w:t>
       </w:r>
       <w:r>
         <w:rPr>
@@ -2646,6 +3210,7 @@
       </w:pPr>
     </w:p>
     <w:sectPr>
+      <w:footerReference w:type="default" r:id="rId10"/>
       <w:pgSz w:w="12240" w:h="15840"/>
       <w:pgMar w:top="720" w:right="720" w:bottom="720" w:left="720" w:header="720" w:footer="720" w:gutter="0"/>
       <w:cols w:space="720"/>
@@ -2655,8 +3220,101 @@
 </w:document>
 </file>
 
+<file path=word/endnotes.xml><?xml version="1.0" encoding="utf-8"?>
+<w:endnotes xmlns:wpc="http://schemas.microsoft.com/office/word/2010/wordprocessingCanvas" xmlns:cx="http://schemas.microsoft.com/office/drawing/2014/chartex" xmlns:cx1="http://schemas.microsoft.com/office/drawing/2015/9/8/chartex" xmlns:cx2="http://schemas.microsoft.com/office/drawing/2015/10/21/chartex" xmlns:cx3="http://schemas.microsoft.com/office/drawing/2016/5/9/chartex" xmlns:cx4="http://schemas.microsoft.com/office/drawing/2016/5/10/chartex" xmlns:cx5="http://schemas.microsoft.com/office/drawing/2016/5/11/chartex" xmlns:cx6="http://schemas.microsoft.com/office/drawing/2016/5/12/chartex" xmlns:cx7="http://schemas.microsoft.com/office/drawing/2016/5/13/chartex" xmlns:cx8="http://schemas.microsoft.com/office/drawing/2016/5/14/chartex" xmlns:mc="http://schemas.openxmlformats.org/markup-compatibility/2006" xmlns:aink="http://schemas.microsoft.com/office/drawing/2016/ink" xmlns:am3d="http://schemas.microsoft.com/office/drawing/2017/model3d" xmlns:o="urn:schemas-microsoft-com:office:office" xmlns:oel="http://schemas.microsoft.com/office/2019/extlst" xmlns:r="http://schemas.openxmlformats.org/officeDocument/2006/relationships" xmlns:m="http://schemas.openxmlformats.org/officeDocument/2006/math" xmlns:v="urn:schemas-microsoft-com:vml" xmlns:wp14="http://schemas.microsoft.com/office/word/2010/wordprocessingDrawing" xmlns:wp="http://schemas.openxmlformats.org/drawingml/2006/wordprocessingDrawing" xmlns:w10="urn:schemas-microsoft-com:office:word" xmlns:w="http://schemas.openxmlformats.org/wordprocessingml/2006/main" xmlns:w14="http://schemas.microsoft.com/office/word/2010/wordml" xmlns:w15="http://schemas.microsoft.com/office/word/2012/wordml" xmlns:w16cex="http://schemas.microsoft.com/office/word/2018/wordml/cex" xmlns:w16cid="http://schemas.microsoft.com/office/word/2016/wordml/cid" xmlns:w16="http://schemas.microsoft.com/office/word/2018/wordml" xmlns:w16du="http://schemas.microsoft.com/office/word/2023/wordml/word16du" xmlns:w16sdtdh="http://schemas.microsoft.com/office/word/2020/wordml/sdtdatahash" xmlns:w16se="http://schemas.microsoft.com/office/word/2015/wordml/symex" xmlns:wpg="http://schemas.microsoft.com/office/word/2010/wordprocessingGroup" xmlns:wpi="http://schemas.microsoft.com/office/word/2010/wordprocessingInk" xmlns:wne="http://schemas.microsoft.com/office/word/2006/wordml" xmlns:wps="http://schemas.microsoft.com/office/word/2010/wordprocessingShape" mc:Ignorable="w14 w15 w16se w16cid w16 w16cex w16sdtdh w16du wp14">
+  <w:endnote w:type="separator" w:id="-1">
+    <w:p>
+      <w:pPr>
+        <w:spacing w:after="0" w:line="240" w:lineRule="auto"/>
+      </w:pPr>
+      <w:r>
+        <w:separator/>
+      </w:r>
+    </w:p>
+  </w:endnote>
+  <w:endnote w:type="continuationSeparator" w:id="0">
+    <w:p>
+      <w:pPr>
+        <w:spacing w:after="0" w:line="240" w:lineRule="auto"/>
+      </w:pPr>
+      <w:r>
+        <w:continuationSeparator/>
+      </w:r>
+    </w:p>
+  </w:endnote>
+</w:endnotes>
+</file>
+
+<file path=word/footer1.xml><?xml version="1.0" encoding="utf-8"?>
+<w:ftr xmlns:wpc="http://schemas.microsoft.com/office/word/2010/wordprocessingCanvas" xmlns:cx="http://schemas.microsoft.com/office/drawing/2014/chartex" xmlns:cx1="http://schemas.microsoft.com/office/drawing/2015/9/8/chartex" xmlns:cx2="http://schemas.microsoft.com/office/drawing/2015/10/21/chartex" xmlns:cx3="http://schemas.microsoft.com/office/drawing/2016/5/9/chartex" xmlns:cx4="http://schemas.microsoft.com/office/drawing/2016/5/10/chartex" xmlns:cx5="http://schemas.microsoft.com/office/drawing/2016/5/11/chartex" xmlns:cx6="http://schemas.microsoft.com/office/drawing/2016/5/12/chartex" xmlns:cx7="http://schemas.microsoft.com/office/drawing/2016/5/13/chartex" xmlns:cx8="http://schemas.microsoft.com/office/drawing/2016/5/14/chartex" xmlns:mc="http://schemas.openxmlformats.org/markup-compatibility/2006" xmlns:aink="http://schemas.microsoft.com/office/drawing/2016/ink" xmlns:am3d="http://schemas.microsoft.com/office/drawing/2017/model3d" xmlns:o="urn:schemas-microsoft-com:office:office" xmlns:oel="http://schemas.microsoft.com/office/2019/extlst" xmlns:r="http://schemas.openxmlformats.org/officeDocument/2006/relationships" xmlns:m="http://schemas.openxmlformats.org/officeDocument/2006/math" xmlns:v="urn:schemas-microsoft-com:vml" xmlns:wp14="http://schemas.microsoft.com/office/word/2010/wordprocessingDrawing" xmlns:wp="http://schemas.openxmlformats.org/drawingml/2006/wordprocessingDrawing" xmlns:w10="urn:schemas-microsoft-com:office:word" xmlns:w="http://schemas.openxmlformats.org/wordprocessingml/2006/main" xmlns:w14="http://schemas.microsoft.com/office/word/2010/wordml" xmlns:w15="http://schemas.microsoft.com/office/word/2012/wordml" xmlns:w16cex="http://schemas.microsoft.com/office/word/2018/wordml/cex" xmlns:w16cid="http://schemas.microsoft.com/office/word/2016/wordml/cid" xmlns:w16="http://schemas.microsoft.com/office/word/2018/wordml" xmlns:w16du="http://schemas.microsoft.com/office/word/2023/wordml/word16du" xmlns:w16sdtdh="http://schemas.microsoft.com/office/word/2020/wordml/sdtdatahash" xmlns:w16se="http://schemas.microsoft.com/office/word/2015/wordml/symex" xmlns:wpg="http://schemas.microsoft.com/office/word/2010/wordprocessingGroup" xmlns:wpi="http://schemas.microsoft.com/office/word/2010/wordprocessingInk" xmlns:wne="http://schemas.microsoft.com/office/word/2006/wordml" xmlns:wps="http://schemas.microsoft.com/office/word/2010/wordprocessingShape" mc:Ignorable="w14 w15 w16se w16cid w16 w16cex w16sdtdh w16du wp14">
+  <w:p>
+    <w:pPr>
+      <w:pStyle w:val="Footer"/>
+      <w:jc w:val="center"/>
+    </w:pPr>
+  </w:p>
+  <w:p>
+    <w:pPr>
+      <w:pStyle w:val="Footer"/>
+      <w:jc w:val="center"/>
+    </w:pPr>
+    <w:r>
+      <w:t xml:space="preserve">Attachment Page </w:t>
+    </w:r>
+    <w:r>
+      <w:fldChar w:fldCharType="begin"/>
+    </w:r>
+    <w:r>
+      <w:instrText xml:space="preserve"> PAGE  \* MERGEFORMAT </w:instrText>
+    </w:r>
+    <w:r>
+      <w:fldChar w:fldCharType="separate"/>
+    </w:r>
+    <w:r>
+      <w:rPr>
+        <w:noProof/>
+      </w:rPr>
+      <w:t>1</w:t>
+    </w:r>
+    <w:r>
+      <w:fldChar w:fldCharType="end"/>
+    </w:r>
+  </w:p>
+  <w:p>
+    <w:pPr>
+      <w:pStyle w:val="Footer"/>
+    </w:pPr>
+  </w:p>
+</w:ftr>
+</file>
+
+<file path=word/footnotes.xml><?xml version="1.0" encoding="utf-8"?>
+<w:footnotes xmlns:wpc="http://schemas.microsoft.com/office/word/2010/wordprocessingCanvas" xmlns:cx="http://schemas.microsoft.com/office/drawing/2014/chartex" xmlns:cx1="http://schemas.microsoft.com/office/drawing/2015/9/8/chartex" xmlns:cx2="http://schemas.microsoft.com/office/drawing/2015/10/21/chartex" xmlns:cx3="http://schemas.microsoft.com/office/drawing/2016/5/9/chartex" xmlns:cx4="http://schemas.microsoft.com/office/drawing/2016/5/10/chartex" xmlns:cx5="http://schemas.microsoft.com/office/drawing/2016/5/11/chartex" xmlns:cx6="http://schemas.microsoft.com/office/drawing/2016/5/12/chartex" xmlns:cx7="http://schemas.microsoft.com/office/drawing/2016/5/13/chartex" xmlns:cx8="http://schemas.microsoft.com/office/drawing/2016/5/14/chartex" xmlns:mc="http://schemas.openxmlformats.org/markup-compatibility/2006" xmlns:aink="http://schemas.microsoft.com/office/drawing/2016/ink" xmlns:am3d="http://schemas.microsoft.com/office/drawing/2017/model3d" xmlns:o="urn:schemas-microsoft-com:office:office" xmlns:oel="http://schemas.microsoft.com/office/2019/extlst" xmlns:r="http://schemas.openxmlformats.org/officeDocument/2006/relationships" xmlns:m="http://schemas.openxmlformats.org/officeDocument/2006/math" xmlns:v="urn:schemas-microsoft-com:vml" xmlns:wp14="http://schemas.microsoft.com/office/word/2010/wordprocessingDrawing" xmlns:wp="http://schemas.openxmlformats.org/drawingml/2006/wordprocessingDrawing" xmlns:w10="urn:schemas-microsoft-com:office:word" xmlns:w="http://schemas.openxmlformats.org/wordprocessingml/2006/main" xmlns:w14="http://schemas.microsoft.com/office/word/2010/wordml" xmlns:w15="http://schemas.microsoft.com/office/word/2012/wordml" xmlns:w16cex="http://schemas.microsoft.com/office/word/2018/wordml/cex" xmlns:w16cid="http://schemas.microsoft.com/office/word/2016/wordml/cid" xmlns:w16="http://schemas.microsoft.com/office/word/2018/wordml" xmlns:w16du="http://schemas.microsoft.com/office/word/2023/wordml/word16du" xmlns:w16sdtdh="http://schemas.microsoft.com/office/word/2020/wordml/sdtdatahash" xmlns:w16se="http://schemas.microsoft.com/office/word/2015/wordml/symex" xmlns:wpg="http://schemas.microsoft.com/office/word/2010/wordprocessingGroup" xmlns:wpi="http://schemas.microsoft.com/office/word/2010/wordprocessingInk" xmlns:wne="http://schemas.microsoft.com/office/word/2006/wordml" xmlns:wps="http://schemas.microsoft.com/office/word/2010/wordprocessingShape" mc:Ignorable="w14 w15 w16se w16cid w16 w16cex w16sdtdh w16du wp14">
+  <w:footnote w:type="separator" w:id="-1">
+    <w:p>
+      <w:pPr>
+        <w:spacing w:after="0" w:line="240" w:lineRule="auto"/>
+      </w:pPr>
+      <w:r>
+        <w:separator/>
+      </w:r>
+    </w:p>
+  </w:footnote>
+  <w:footnote w:type="continuationSeparator" w:id="0">
+    <w:p>
+      <w:pPr>
+        <w:spacing w:after="0" w:line="240" w:lineRule="auto"/>
+      </w:pPr>
+      <w:r>
+        <w:continuationSeparator/>
+      </w:r>
+    </w:p>
+  </w:footnote>
+</w:footnotes>
+</file>
+
 <file path=word/numbering.xml><?xml version="1.0" encoding="utf-8"?>
-<w:numbering xmlns:wpc="http://schemas.microsoft.com/office/word/2010/wordprocessingCanvas" xmlns:cx="http://schemas.microsoft.com/office/drawing/2014/chartex" xmlns:cx1="http://schemas.microsoft.com/office/drawing/2015/9/8/chartex" xmlns:cx2="http://schemas.microsoft.com/office/drawing/2015/10/21/chartex" xmlns:cx3="http://schemas.microsoft.com/office/drawing/2016/5/9/chartex" xmlns:cx4="http://schemas.microsoft.com/office/drawing/2016/5/10/chartex" xmlns:cx5="http://schemas.microsoft.com/office/drawing/2016/5/11/chartex" xmlns:cx6="http://schemas.microsoft.com/office/drawing/2016/5/12/chartex" xmlns:cx7="http://schemas.microsoft.com/office/drawing/2016/5/13/chartex" xmlns:cx8="http://schemas.microsoft.com/office/drawing/2016/5/14/chartex" xmlns:mc="http://schemas.openxmlformats.org/markup-compatibility/2006" xmlns:aink="http://schemas.microsoft.com/office/drawing/2016/ink" xmlns:am3d="http://schemas.microsoft.com/office/drawing/2017/model3d" xmlns:o="urn:schemas-microsoft-com:office:office" xmlns:oel="http://schemas.microsoft.com/office/2019/extlst" xmlns:r="http://schemas.openxmlformats.org/officeDocument/2006/relationships" xmlns:m="http://schemas.openxmlformats.org/officeDocument/2006/math" xmlns:v="urn:schemas-microsoft-com:vml" xmlns:wp14="http://schemas.microsoft.com/office/word/2010/wordprocessingDrawing" xmlns:wp="http://schemas.openxmlformats.org/drawingml/2006/wordprocessingDrawing" xmlns:w10="urn:schemas-microsoft-com:office:word" xmlns:w="http://schemas.openxmlformats.org/wordprocessingml/2006/main" xmlns:w14="http://schemas.microsoft.com/office/word/2010/wordml" xmlns:w15="http://schemas.microsoft.com/office/word/2012/wordml" xmlns:w16cex="http://schemas.microsoft.com/office/word/2018/wordml/cex" xmlns:w16cid="http://schemas.microsoft.com/office/word/2016/wordml/cid" xmlns:w16="http://schemas.microsoft.com/office/word/2018/wordml" xmlns:w16sdtdh="http://schemas.microsoft.com/office/word/2020/wordml/sdtdatahash" xmlns:w16se="http://schemas.microsoft.com/office/word/2015/wordml/symex" xmlns:wpg="http://schemas.microsoft.com/office/word/2010/wordprocessingGroup" xmlns:wpi="http://schemas.microsoft.com/office/word/2010/wordprocessingInk" xmlns:wne="http://schemas.microsoft.com/office/word/2006/wordml" xmlns:wps="http://schemas.microsoft.com/office/word/2010/wordprocessingShape" mc:Ignorable="w14 w15 w16se w16cid w16 w16cex w16sdtdh wp14">
+<w:numbering xmlns:wpc="http://schemas.microsoft.com/office/word/2010/wordprocessingCanvas" xmlns:cx="http://schemas.microsoft.com/office/drawing/2014/chartex" xmlns:cx1="http://schemas.microsoft.com/office/drawing/2015/9/8/chartex" xmlns:cx2="http://schemas.microsoft.com/office/drawing/2015/10/21/chartex" xmlns:cx3="http://schemas.microsoft.com/office/drawing/2016/5/9/chartex" xmlns:cx4="http://schemas.microsoft.com/office/drawing/2016/5/10/chartex" xmlns:cx5="http://schemas.microsoft.com/office/drawing/2016/5/11/chartex" xmlns:cx6="http://schemas.microsoft.com/office/drawing/2016/5/12/chartex" xmlns:cx7="http://schemas.microsoft.com/office/drawing/2016/5/13/chartex" xmlns:cx8="http://schemas.microsoft.com/office/drawing/2016/5/14/chartex" xmlns:mc="http://schemas.openxmlformats.org/markup-compatibility/2006" xmlns:aink="http://schemas.microsoft.com/office/drawing/2016/ink" xmlns:am3d="http://schemas.microsoft.com/office/drawing/2017/model3d" xmlns:o="urn:schemas-microsoft-com:office:office" xmlns:oel="http://schemas.microsoft.com/office/2019/extlst" xmlns:r="http://schemas.openxmlformats.org/officeDocument/2006/relationships" xmlns:m="http://schemas.openxmlformats.org/officeDocument/2006/math" xmlns:v="urn:schemas-microsoft-com:vml" xmlns:wp14="http://schemas.microsoft.com/office/word/2010/wordprocessingDrawing" xmlns:wp="http://schemas.openxmlformats.org/drawingml/2006/wordprocessingDrawing" xmlns:w10="urn:schemas-microsoft-com:office:word" xmlns:w="http://schemas.openxmlformats.org/wordprocessingml/2006/main" xmlns:w14="http://schemas.microsoft.com/office/word/2010/wordml" xmlns:w15="http://schemas.microsoft.com/office/word/2012/wordml" xmlns:w16cex="http://schemas.microsoft.com/office/word/2018/wordml/cex" xmlns:w16cid="http://schemas.microsoft.com/office/word/2016/wordml/cid" xmlns:w16="http://schemas.microsoft.com/office/word/2018/wordml" xmlns:w16du="http://schemas.microsoft.com/office/word/2023/wordml/word16du" xmlns:w16sdtdh="http://schemas.microsoft.com/office/word/2020/wordml/sdtdatahash" xmlns:w16se="http://schemas.microsoft.com/office/word/2015/wordml/symex" xmlns:wpg="http://schemas.microsoft.com/office/word/2010/wordprocessingGroup" xmlns:wpi="http://schemas.microsoft.com/office/word/2010/wordprocessingInk" xmlns:wne="http://schemas.microsoft.com/office/word/2006/wordml" xmlns:wps="http://schemas.microsoft.com/office/word/2010/wordprocessingShape" mc:Ignorable="w14 w15 w16se w16cid w16 w16cex w16sdtdh w16du wp14">
   <w:abstractNum w:abstractNumId="0" w15:restartNumberingAfterBreak="0">
     <w:nsid w:val="0CA82BBE"/>
     <w:multiLevelType w:val="multilevel"/>
@@ -3267,7 +3925,7 @@
 </file>
 
 <file path=word/styles.xml><?xml version="1.0" encoding="utf-8"?>
-<w:styles xmlns:mc="http://schemas.openxmlformats.org/markup-compatibility/2006" xmlns:r="http://schemas.openxmlformats.org/officeDocument/2006/relationships" xmlns:w="http://schemas.openxmlformats.org/wordprocessingml/2006/main" xmlns:w14="http://schemas.microsoft.com/office/word/2010/wordml" xmlns:w15="http://schemas.microsoft.com/office/word/2012/wordml" xmlns:w16cex="http://schemas.microsoft.com/office/word/2018/wordml/cex" xmlns:w16cid="http://schemas.microsoft.com/office/word/2016/wordml/cid" xmlns:w16="http://schemas.microsoft.com/office/word/2018/wordml" xmlns:w16sdtdh="http://schemas.microsoft.com/office/word/2020/wordml/sdtdatahash" xmlns:w16se="http://schemas.microsoft.com/office/word/2015/wordml/symex" mc:Ignorable="w14 w15 w16se w16cid w16 w16cex w16sdtdh">
+<w:styles xmlns:mc="http://schemas.openxmlformats.org/markup-compatibility/2006" xmlns:r="http://schemas.openxmlformats.org/officeDocument/2006/relationships" xmlns:w="http://schemas.openxmlformats.org/wordprocessingml/2006/main" xmlns:w14="http://schemas.microsoft.com/office/word/2010/wordml" xmlns:w15="http://schemas.microsoft.com/office/word/2012/wordml" xmlns:w16cex="http://schemas.microsoft.com/office/word/2018/wordml/cex" xmlns:w16cid="http://schemas.microsoft.com/office/word/2016/wordml/cid" xmlns:w16="http://schemas.microsoft.com/office/word/2018/wordml" xmlns:w16du="http://schemas.microsoft.com/office/word/2023/wordml/word16du" xmlns:w16sdtdh="http://schemas.microsoft.com/office/word/2020/wordml/sdtdatahash" xmlns:w16se="http://schemas.microsoft.com/office/word/2015/wordml/symex" mc:Ignorable="w14 w15 w16se w16cid w16 w16cex w16sdtdh w16du">
   <w:docDefaults>
     <w:rPrDefault>
       <w:rPr>
@@ -4302,6 +4960,58 @@
       <w:szCs w:val="20"/>
     </w:rPr>
   </w:style>
+  <w:style w:type="paragraph" w:styleId="Footer">
+    <w:name w:val="footer"/>
+    <w:basedOn w:val="Normal"/>
+    <w:link w:val="FooterChar"/>
+    <w:uiPriority w:val="99"/>
+    <w:unhideWhenUsed/>
+    <w:rsid w:val="002A65D6"/>
+    <w:pPr>
+      <w:tabs>
+        <w:tab w:val="center" w:pos="4680"/>
+        <w:tab w:val="right" w:pos="9360"/>
+      </w:tabs>
+      <w:spacing w:after="0" w:line="240" w:lineRule="auto"/>
+    </w:pPr>
+  </w:style>
+  <w:style w:type="character" w:customStyle="1" w:styleId="FooterChar">
+    <w:name w:val="Footer Char"/>
+    <w:basedOn w:val="DefaultParagraphFont"/>
+    <w:link w:val="Footer"/>
+    <w:uiPriority w:val="99"/>
+    <w:rsid w:val="002A65D6"/>
+  </w:style>
+  <w:style w:type="character" w:styleId="PageNumber">
+    <w:name w:val="page number"/>
+    <w:basedOn w:val="DefaultParagraphFont"/>
+    <w:uiPriority w:val="99"/>
+    <w:semiHidden/>
+    <w:unhideWhenUsed/>
+    <w:rsid w:val="002A65D6"/>
+  </w:style>
+  <w:style w:type="paragraph" w:styleId="Header">
+    <w:name w:val="header"/>
+    <w:basedOn w:val="Normal"/>
+    <w:link w:val="HeaderChar"/>
+    <w:uiPriority w:val="99"/>
+    <w:unhideWhenUsed/>
+    <w:rsid w:val="002A65D6"/>
+    <w:pPr>
+      <w:tabs>
+        <w:tab w:val="center" w:pos="4680"/>
+        <w:tab w:val="right" w:pos="9360"/>
+      </w:tabs>
+      <w:spacing w:after="0" w:line="240" w:lineRule="auto"/>
+    </w:pPr>
+  </w:style>
+  <w:style w:type="character" w:customStyle="1" w:styleId="HeaderChar">
+    <w:name w:val="Header Char"/>
+    <w:basedOn w:val="DefaultParagraphFont"/>
+    <w:link w:val="Header"/>
+    <w:uiPriority w:val="99"/>
+    <w:rsid w:val="002A65D6"/>
+  </w:style>
 </w:styles>
 </file>
 

</xml_diff>

<commit_message>
Removed hyphen from word 'parenting-time' in attachment
</commit_message>
<xml_diff>
--- a/docassemble/MLHMotionRegardingChangeOfDomicile/data/templates/motion_re_cod_attachment.docx
+++ b/docassemble/MLHMotionRegardingChangeOfDomicile/data/templates/motion_re_cod_attachment.docx
@@ -490,33 +490,15 @@
           <w:sz w:val="24"/>
           <w:szCs w:val="24"/>
         </w:rPr>
-        <w:t xml:space="preserve">{{ </w:t>
-      </w:r>
-      <w:proofErr w:type="spellStart"/>
-      <w:r>
-        <w:rPr>
-          <w:rFonts w:ascii="Helvetica" w:hAnsi="Helvetica" w:cs="Times New Roman"/>
-          <w:sz w:val="24"/>
-          <w:szCs w:val="24"/>
-        </w:rPr>
-        <w:t>other_</w:t>
-      </w:r>
-      <w:r>
-        <w:rPr>
-          <w:rFonts w:ascii="Helvetica" w:hAnsi="Helvetica" w:cs="Times New Roman"/>
-          <w:sz w:val="24"/>
-          <w:szCs w:val="24"/>
-        </w:rPr>
-        <w:t>parties</w:t>
-      </w:r>
-      <w:proofErr w:type="spellEnd"/>
-      <w:r>
-        <w:rPr>
-          <w:rFonts w:ascii="Helvetica" w:hAnsi="Helvetica" w:cs="Times New Roman"/>
-          <w:sz w:val="24"/>
-          <w:szCs w:val="24"/>
-        </w:rPr>
-        <w:t>[0]</w:t>
+        <w:t>{{ other_</w:t>
+      </w:r>
+      <w:r>
+        <w:rPr>
+          <w:rFonts w:ascii="Helvetica" w:hAnsi="Helvetica" w:cs="Times New Roman"/>
+          <w:sz w:val="24"/>
+          <w:szCs w:val="24"/>
+        </w:rPr>
+        <w:t>parties[0]</w:t>
       </w:r>
       <w:r>
         <w:rPr>
@@ -796,25 +778,7 @@
           <w:sz w:val="24"/>
           <w:szCs w:val="24"/>
         </w:rPr>
-        <w:t xml:space="preserve"> }}{% endif %}{% </w:t>
-      </w:r>
-      <w:proofErr w:type="spellStart"/>
-      <w:r>
-        <w:rPr>
-          <w:rFonts w:ascii="Helvetica" w:hAnsi="Helvetica" w:cs="Times New Roman"/>
-          <w:sz w:val="24"/>
-          <w:szCs w:val="24"/>
-        </w:rPr>
-        <w:t>endfor</w:t>
-      </w:r>
-      <w:proofErr w:type="spellEnd"/>
-      <w:r>
-        <w:rPr>
-          <w:rFonts w:ascii="Helvetica" w:hAnsi="Helvetica" w:cs="Times New Roman"/>
-          <w:sz w:val="24"/>
-          <w:szCs w:val="24"/>
-        </w:rPr>
-        <w:t xml:space="preserve"> %} </w:t>
+        <w:t xml:space="preserve"> }}{% endif %}{% endfor %} </w:t>
       </w:r>
       <w:r>
         <w:rPr>
@@ -1125,25 +1089,7 @@
           <w:sz w:val="24"/>
           <w:szCs w:val="24"/>
         </w:rPr>
-        <w:t xml:space="preserve">I don’t know whether {{ </w:t>
-      </w:r>
-      <w:proofErr w:type="spellStart"/>
-      <w:r>
-        <w:rPr>
-          <w:rFonts w:ascii="Helvetica" w:hAnsi="Helvetica" w:cs="Times New Roman"/>
-          <w:sz w:val="24"/>
-          <w:szCs w:val="24"/>
-        </w:rPr>
-        <w:t>other_parties</w:t>
-      </w:r>
-      <w:proofErr w:type="spellEnd"/>
-      <w:r>
-        <w:rPr>
-          <w:rFonts w:ascii="Helvetica" w:hAnsi="Helvetica" w:cs="Times New Roman"/>
-          <w:sz w:val="24"/>
-          <w:szCs w:val="24"/>
-        </w:rPr>
-        <w:t>[0] }} opposes the move.</w:t>
+        <w:t>I don’t know whether {{ other_parties[0] }} opposes the move.</w:t>
       </w:r>
     </w:p>
     <w:p>
@@ -1247,23 +1193,13 @@
         </w:rPr>
         <w:t xml:space="preserve"> </w:t>
       </w:r>
-      <w:proofErr w:type="spellStart"/>
-      <w:r>
-        <w:rPr>
-          <w:rFonts w:ascii="Helvetica" w:hAnsi="Helvetica" w:cs="Times New Roman"/>
-          <w:sz w:val="24"/>
-          <w:szCs w:val="24"/>
-        </w:rPr>
-        <w:t>other_parties</w:t>
-      </w:r>
-      <w:proofErr w:type="spellEnd"/>
-      <w:r>
-        <w:rPr>
-          <w:rFonts w:ascii="Helvetica" w:hAnsi="Helvetica" w:cs="Times New Roman"/>
-          <w:sz w:val="24"/>
-          <w:szCs w:val="24"/>
-        </w:rPr>
-        <w:t>[0] }} does not oppose the move.</w:t>
+      <w:r>
+        <w:rPr>
+          <w:rFonts w:ascii="Helvetica" w:hAnsi="Helvetica" w:cs="Times New Roman"/>
+          <w:sz w:val="24"/>
+          <w:szCs w:val="24"/>
+        </w:rPr>
+        <w:t>other_parties[0] }} does not oppose the move.</w:t>
       </w:r>
     </w:p>
     <w:p>
@@ -1359,25 +1295,7 @@
           <w:sz w:val="24"/>
           <w:szCs w:val="24"/>
         </w:rPr>
-        <w:t xml:space="preserve">{{ </w:t>
-      </w:r>
-      <w:proofErr w:type="spellStart"/>
-      <w:r>
-        <w:rPr>
-          <w:rFonts w:ascii="Helvetica" w:hAnsi="Helvetica" w:cs="Times New Roman"/>
-          <w:sz w:val="24"/>
-          <w:szCs w:val="24"/>
-        </w:rPr>
-        <w:t>other_parties</w:t>
-      </w:r>
-      <w:proofErr w:type="spellEnd"/>
-      <w:r>
-        <w:rPr>
-          <w:rFonts w:ascii="Helvetica" w:hAnsi="Helvetica" w:cs="Times New Roman"/>
-          <w:sz w:val="24"/>
-          <w:szCs w:val="24"/>
-        </w:rPr>
-        <w:t>[0] }} opposes the move.</w:t>
+        <w:t>{{ other_parties[0] }} opposes the move.</w:t>
       </w:r>
     </w:p>
     <w:p>
@@ -1529,25 +1447,7 @@
           <w:sz w:val="24"/>
           <w:szCs w:val="24"/>
         </w:rPr>
-        <w:t xml:space="preserve"> believe {{ </w:t>
-      </w:r>
-      <w:proofErr w:type="spellStart"/>
-      <w:r>
-        <w:rPr>
-          <w:rFonts w:ascii="Helvetica" w:hAnsi="Helvetica" w:cs="Times New Roman"/>
-          <w:sz w:val="24"/>
-          <w:szCs w:val="24"/>
-        </w:rPr>
-        <w:t>other_parties</w:t>
-      </w:r>
-      <w:proofErr w:type="spellEnd"/>
-      <w:r>
-        <w:rPr>
-          <w:rFonts w:ascii="Helvetica" w:hAnsi="Helvetica" w:cs="Times New Roman"/>
-          <w:sz w:val="24"/>
-          <w:szCs w:val="24"/>
-        </w:rPr>
-        <w:t>[0] }}</w:t>
+        <w:t xml:space="preserve"> believe {{ other_parties[0] }}</w:t>
       </w:r>
       <w:r>
         <w:rPr>
@@ -1816,25 +1716,7 @@
           <w:sz w:val="24"/>
           <w:szCs w:val="24"/>
         </w:rPr>
-        <w:t xml:space="preserve">I believe {{ </w:t>
-      </w:r>
-      <w:proofErr w:type="spellStart"/>
-      <w:r>
-        <w:rPr>
-          <w:rFonts w:ascii="Helvetica" w:hAnsi="Helvetica" w:cs="Times New Roman"/>
-          <w:sz w:val="24"/>
-          <w:szCs w:val="24"/>
-        </w:rPr>
-        <w:t>other_parties</w:t>
-      </w:r>
-      <w:proofErr w:type="spellEnd"/>
-      <w:r>
-        <w:rPr>
-          <w:rFonts w:ascii="Helvetica" w:hAnsi="Helvetica" w:cs="Times New Roman"/>
-          <w:sz w:val="24"/>
-          <w:szCs w:val="24"/>
-        </w:rPr>
-        <w:t>[0] }} opposes the move due to the effects it may have on the child support order.</w:t>
+        <w:t>I believe {{ other_parties[0] }} opposes the move due to the effects it may have on the child support order.</w:t>
       </w:r>
       <w:r>
         <w:rPr>
@@ -2038,25 +1920,7 @@
           <w:sz w:val="24"/>
           <w:szCs w:val="24"/>
         </w:rPr>
-        <w:t xml:space="preserve">{{ </w:t>
-      </w:r>
-      <w:proofErr w:type="spellStart"/>
-      <w:r>
-        <w:rPr>
-          <w:rFonts w:ascii="Helvetica" w:hAnsi="Helvetica" w:cs="Times New Roman"/>
-          <w:sz w:val="24"/>
-          <w:szCs w:val="24"/>
-        </w:rPr>
-        <w:t>other_parties</w:t>
-      </w:r>
-      <w:proofErr w:type="spellEnd"/>
-      <w:r>
-        <w:rPr>
-          <w:rFonts w:ascii="Helvetica" w:hAnsi="Helvetica" w:cs="Times New Roman"/>
-          <w:sz w:val="24"/>
-          <w:szCs w:val="24"/>
-        </w:rPr>
-        <w:t>[0] }}</w:t>
+        <w:t>{{ other_parties[0] }}</w:t>
       </w:r>
       <w:r>
         <w:rPr>
@@ -2254,43 +2118,7 @@
           <w:sz w:val="24"/>
           <w:szCs w:val="24"/>
         </w:rPr>
-        <w:t xml:space="preserve">I am moving to escape domestic violence by {{ </w:t>
-      </w:r>
-      <w:proofErr w:type="spellStart"/>
-      <w:r>
-        <w:rPr>
-          <w:rFonts w:ascii="Helvetica" w:hAnsi="Helvetica" w:cs="Times New Roman"/>
-          <w:sz w:val="24"/>
-          <w:szCs w:val="24"/>
-        </w:rPr>
-        <w:t>other_parties</w:t>
-      </w:r>
-      <w:proofErr w:type="spellEnd"/>
-      <w:r>
-        <w:rPr>
-          <w:rFonts w:ascii="Helvetica" w:hAnsi="Helvetica" w:cs="Times New Roman"/>
-          <w:sz w:val="24"/>
-          <w:szCs w:val="24"/>
-        </w:rPr>
-        <w:t xml:space="preserve">[0] }}.  A brief summary of what {{ </w:t>
-      </w:r>
-      <w:proofErr w:type="spellStart"/>
-      <w:r>
-        <w:rPr>
-          <w:rFonts w:ascii="Helvetica" w:hAnsi="Helvetica" w:cs="Times New Roman"/>
-          <w:sz w:val="24"/>
-          <w:szCs w:val="24"/>
-        </w:rPr>
-        <w:t>other_parties</w:t>
-      </w:r>
-      <w:proofErr w:type="spellEnd"/>
-      <w:r>
-        <w:rPr>
-          <w:rFonts w:ascii="Helvetica" w:hAnsi="Helvetica" w:cs="Times New Roman"/>
-          <w:sz w:val="24"/>
-          <w:szCs w:val="24"/>
-        </w:rPr>
-        <w:t xml:space="preserve">[0] }} did to me follows: {{ </w:t>
+        <w:t xml:space="preserve">I am moving to escape domestic violence by {{ other_parties[0] }}.  A brief summary of what {{ other_parties[0] }} did to me follows: {{ </w:t>
       </w:r>
       <w:proofErr w:type="spellStart"/>
       <w:r>
@@ -2622,25 +2450,7 @@
           <w:sz w:val="24"/>
           <w:szCs w:val="24"/>
         </w:rPr>
-        <w:t xml:space="preserve"> }}{% endif %}{% </w:t>
-      </w:r>
-      <w:proofErr w:type="spellStart"/>
-      <w:r>
-        <w:rPr>
-          <w:rFonts w:ascii="Helvetica" w:hAnsi="Helvetica" w:cs="Times New Roman"/>
-          <w:sz w:val="24"/>
-          <w:szCs w:val="24"/>
-        </w:rPr>
-        <w:t>endfor</w:t>
-      </w:r>
-      <w:proofErr w:type="spellEnd"/>
-      <w:r>
-        <w:rPr>
-          <w:rFonts w:ascii="Helvetica" w:hAnsi="Helvetica" w:cs="Times New Roman"/>
-          <w:sz w:val="24"/>
-          <w:szCs w:val="24"/>
-        </w:rPr>
-        <w:t xml:space="preserve"> %}</w:t>
+        <w:t xml:space="preserve"> }}{% endif %}{% endfor %}</w:t>
       </w:r>
       <w:r>
         <w:rPr>
@@ -2937,25 +2747,7 @@
           <w:sz w:val="24"/>
           <w:szCs w:val="24"/>
         </w:rPr>
-        <w:t xml:space="preserve">I don’t know whether {{ </w:t>
-      </w:r>
-      <w:proofErr w:type="spellStart"/>
-      <w:r>
-        <w:rPr>
-          <w:rFonts w:ascii="Helvetica" w:hAnsi="Helvetica" w:cs="Times New Roman"/>
-          <w:sz w:val="24"/>
-          <w:szCs w:val="24"/>
-        </w:rPr>
-        <w:t>other_parties</w:t>
-      </w:r>
-      <w:proofErr w:type="spellEnd"/>
-      <w:r>
-        <w:rPr>
-          <w:rFonts w:ascii="Helvetica" w:hAnsi="Helvetica" w:cs="Times New Roman"/>
-          <w:sz w:val="24"/>
-          <w:szCs w:val="24"/>
-        </w:rPr>
-        <w:t xml:space="preserve">[0] }} </w:t>
+        <w:t xml:space="preserve">I don’t know whether {{ other_parties[0] }} </w:t>
       </w:r>
       <w:r>
         <w:rPr>
@@ -2971,7 +2763,23 @@
           <w:sz w:val="24"/>
           <w:szCs w:val="24"/>
         </w:rPr>
-        <w:t xml:space="preserve"> the parenting-time change.</w:t>
+        <w:t xml:space="preserve"> the parenting</w:t>
+      </w:r>
+      <w:r>
+        <w:rPr>
+          <w:rFonts w:ascii="Helvetica" w:hAnsi="Helvetica" w:cs="Times New Roman"/>
+          <w:sz w:val="24"/>
+          <w:szCs w:val="24"/>
+        </w:rPr>
+        <w:t xml:space="preserve"> </w:t>
+      </w:r>
+      <w:r>
+        <w:rPr>
+          <w:rFonts w:ascii="Helvetica" w:hAnsi="Helvetica" w:cs="Times New Roman"/>
+          <w:sz w:val="24"/>
+          <w:szCs w:val="24"/>
+        </w:rPr>
+        <w:t>time change.</w:t>
       </w:r>
     </w:p>
     <w:p>
@@ -3041,25 +2849,7 @@
           <w:sz w:val="24"/>
           <w:szCs w:val="24"/>
         </w:rPr>
-        <w:t xml:space="preserve">{{ </w:t>
-      </w:r>
-      <w:proofErr w:type="spellStart"/>
-      <w:r>
-        <w:rPr>
-          <w:rFonts w:ascii="Helvetica" w:hAnsi="Helvetica" w:cs="Times New Roman"/>
-          <w:sz w:val="24"/>
-          <w:szCs w:val="24"/>
-        </w:rPr>
-        <w:t>other_parties</w:t>
-      </w:r>
-      <w:proofErr w:type="spellEnd"/>
-      <w:r>
-        <w:rPr>
-          <w:rFonts w:ascii="Helvetica" w:hAnsi="Helvetica" w:cs="Times New Roman"/>
-          <w:sz w:val="24"/>
-          <w:szCs w:val="24"/>
-        </w:rPr>
-        <w:t xml:space="preserve">[0] }} does not </w:t>
+        <w:t xml:space="preserve">{{ other_parties[0] }} does not </w:t>
       </w:r>
       <w:r>
         <w:rPr>
@@ -3075,7 +2865,23 @@
           <w:sz w:val="24"/>
           <w:szCs w:val="24"/>
         </w:rPr>
-        <w:t xml:space="preserve"> the parenting-time change.</w:t>
+        <w:t xml:space="preserve"> the parenting</w:t>
+      </w:r>
+      <w:r>
+        <w:rPr>
+          <w:rFonts w:ascii="Helvetica" w:hAnsi="Helvetica" w:cs="Times New Roman"/>
+          <w:sz w:val="24"/>
+          <w:szCs w:val="24"/>
+        </w:rPr>
+        <w:t xml:space="preserve"> </w:t>
+      </w:r>
+      <w:r>
+        <w:rPr>
+          <w:rFonts w:ascii="Helvetica" w:hAnsi="Helvetica" w:cs="Times New Roman"/>
+          <w:sz w:val="24"/>
+          <w:szCs w:val="24"/>
+        </w:rPr>
+        <w:t>time change.</w:t>
       </w:r>
     </w:p>
     <w:p>
@@ -3146,25 +2952,7 @@
           <w:sz w:val="24"/>
           <w:szCs w:val="24"/>
         </w:rPr>
-        <w:t xml:space="preserve">{{ </w:t>
-      </w:r>
-      <w:proofErr w:type="spellStart"/>
-      <w:r>
-        <w:rPr>
-          <w:rFonts w:ascii="Helvetica" w:hAnsi="Helvetica" w:cs="Times New Roman"/>
-          <w:sz w:val="24"/>
-          <w:szCs w:val="24"/>
-        </w:rPr>
-        <w:t>other_parties</w:t>
-      </w:r>
-      <w:proofErr w:type="spellEnd"/>
-      <w:r>
-        <w:rPr>
-          <w:rFonts w:ascii="Helvetica" w:hAnsi="Helvetica" w:cs="Times New Roman"/>
-          <w:sz w:val="24"/>
-          <w:szCs w:val="24"/>
-        </w:rPr>
-        <w:t xml:space="preserve">[0] }} </w:t>
+        <w:t xml:space="preserve">{{ other_parties[0] }} </w:t>
       </w:r>
       <w:r>
         <w:rPr>
@@ -3180,7 +2968,23 @@
           <w:sz w:val="24"/>
           <w:szCs w:val="24"/>
         </w:rPr>
-        <w:t xml:space="preserve"> the parenting-time change.</w:t>
+        <w:t xml:space="preserve"> the parenting</w:t>
+      </w:r>
+      <w:r>
+        <w:rPr>
+          <w:rFonts w:ascii="Helvetica" w:hAnsi="Helvetica" w:cs="Times New Roman"/>
+          <w:sz w:val="24"/>
+          <w:szCs w:val="24"/>
+        </w:rPr>
+        <w:t xml:space="preserve"> </w:t>
+      </w:r>
+      <w:r>
+        <w:rPr>
+          <w:rFonts w:ascii="Helvetica" w:hAnsi="Helvetica" w:cs="Times New Roman"/>
+          <w:sz w:val="24"/>
+          <w:szCs w:val="24"/>
+        </w:rPr>
+        <w:t>time change.</w:t>
       </w:r>
     </w:p>
     <w:p>
@@ -5319,6 +5123,15 @@
 </file>
 
 <file path=customXml/item2.xml><?xml version="1.0" encoding="utf-8"?>
+<?mso-contentType ?>
+<FormTemplates xmlns="http://schemas.microsoft.com/sharepoint/v3/contenttype/forms">
+  <Display>DocumentLibraryForm</Display>
+  <Edit>DocumentLibraryForm</Edit>
+  <New>DocumentLibraryForm</New>
+</FormTemplates>
+</file>
+
+<file path=customXml/item3.xml><?xml version="1.0" encoding="utf-8"?>
 <ct:contentTypeSchema xmlns:ct="http://schemas.microsoft.com/office/2006/metadata/contentType" xmlns:ma="http://schemas.microsoft.com/office/2006/metadata/properties/metaAttributes" ct:_="" ma:_="" ma:contentTypeName="Document" ma:contentTypeID="0x010100E25108E064038E46834997EC5C04695A" ma:contentTypeVersion="14" ma:contentTypeDescription="Create a new document." ma:contentTypeScope="" ma:versionID="34f8d2769efbf96109714ebeaeec7ef3">
   <xsd:schema xmlns:xsd="http://www.w3.org/2001/XMLSchema" xmlns:xs="http://www.w3.org/2001/XMLSchema" xmlns:p="http://schemas.microsoft.com/office/2006/metadata/properties" xmlns:ns3="297510cd-30e8-4429-bab4-c6259e36c9b2" xmlns:ns4="999011ba-f567-48e4-a02b-5e3b96c6d431" targetNamespace="http://schemas.microsoft.com/office/2006/metadata/properties" ma:root="true" ma:fieldsID="b024a7d642a5b50ea79ff562f4818ed4" ns3:_="" ns4:_="">
     <xsd:import namespace="297510cd-30e8-4429-bab4-c6259e36c9b2"/>
@@ -5545,15 +5358,6 @@
 </ct:contentTypeSchema>
 </file>
 
-<file path=customXml/item3.xml><?xml version="1.0" encoding="utf-8"?>
-<?mso-contentType ?>
-<FormTemplates xmlns="http://schemas.microsoft.com/sharepoint/v3/contenttype/forms">
-  <Display>DocumentLibraryForm</Display>
-  <Edit>DocumentLibraryForm</Edit>
-  <New>DocumentLibraryForm</New>
-</FormTemplates>
-</file>
-
 <file path=customXml/itemProps1.xml><?xml version="1.0" encoding="utf-8"?>
 <ds:datastoreItem xmlns:ds="http://schemas.openxmlformats.org/officeDocument/2006/customXml" ds:itemID="{C49CA7F1-33E2-440C-B1DE-853246E599E3}">
   <ds:schemaRefs>
@@ -5565,6 +5369,14 @@
 </file>
 
 <file path=customXml/itemProps2.xml><?xml version="1.0" encoding="utf-8"?>
+<ds:datastoreItem xmlns:ds="http://schemas.openxmlformats.org/officeDocument/2006/customXml" ds:itemID="{0946B3B7-9868-40B3-962E-691515FEBE2E}">
+  <ds:schemaRefs>
+    <ds:schemaRef ds:uri="http://schemas.microsoft.com/sharepoint/v3/contenttype/forms"/>
+  </ds:schemaRefs>
+</ds:datastoreItem>
+</file>
+
+<file path=customXml/itemProps3.xml><?xml version="1.0" encoding="utf-8"?>
 <ds:datastoreItem xmlns:ds="http://schemas.openxmlformats.org/officeDocument/2006/customXml" ds:itemID="{B6545945-E672-484D-BE5C-8C3C6D34CED9}">
   <ds:schemaRefs>
     <ds:schemaRef ds:uri="http://schemas.microsoft.com/office/2006/metadata/contentType"/>
@@ -5581,12 +5393,4 @@
     <ds:schemaRef ds:uri="http://schemas.microsoft.com/internal/obd"/>
   </ds:schemaRefs>
 </ds:datastoreItem>
-</file>
-
-<file path=customXml/itemProps3.xml><?xml version="1.0" encoding="utf-8"?>
-<ds:datastoreItem xmlns:ds="http://schemas.openxmlformats.org/officeDocument/2006/customXml" ds:itemID="{0946B3B7-9868-40B3-962E-691515FEBE2E}">
-  <ds:schemaRefs>
-    <ds:schemaRef ds:uri="http://schemas.microsoft.com/sharepoint/v3/contenttype/forms"/>
-  </ds:schemaRefs>
-</ds:datastoreItem>
 </file>
</xml_diff>